<commit_message>
Adding some architectual considerations
</commit_message>
<xml_diff>
--- a/syseng_hwco/proj/Artifact/Doc/Project documentation.docx
+++ b/syseng_hwco/proj/Artifact/Doc/Project documentation.docx
@@ -295,20 +295,7 @@
           <w:lang w:val="en-GB"/>
         </w:rPr>
         <w:tab/>
-      </w:r>
-      <w:proofErr w:type="spellStart"/>
-      <w:r>
-        <w:rPr>
-          <w:lang w:val="en-GB"/>
-        </w:rPr>
-        <w:t>Jørgen</w:t>
-      </w:r>
-      <w:proofErr w:type="spellEnd"/>
-      <w:r>
-        <w:rPr>
-          <w:lang w:val="en-GB"/>
-        </w:rPr>
-        <w:t xml:space="preserve"> </w:t>
+        <w:t xml:space="preserve">Jørgen </w:t>
       </w:r>
       <w:proofErr w:type="spellStart"/>
       <w:r>
@@ -1647,7 +1634,7 @@
           <v:shape id="_x0000_i1025" type="#_x0000_t75" style="width:481.5pt;height:572.25pt" o:ole="">
             <v:imagedata r:id="rId8" o:title="" croptop="6800f"/>
           </v:shape>
-          <o:OLEObject Type="Embed" ProgID="Visio.Drawing.11" ShapeID="_x0000_i1025" DrawAspect="Content" ObjectID="_1359827499" r:id="rId9"/>
+          <o:OLEObject Type="Embed" ProgID="Visio.Drawing.11" ShapeID="_x0000_i1025" DrawAspect="Content" ObjectID="_1359902586" r:id="rId9"/>
         </w:object>
       </w:r>
     </w:p>
@@ -2035,7 +2022,7 @@
           <v:shape id="_x0000_i1026" type="#_x0000_t75" style="width:470.25pt;height:328.5pt" o:ole="">
             <v:imagedata r:id="rId10" o:title=""/>
           </v:shape>
-          <o:OLEObject Type="Embed" ProgID="Visio.Drawing.11" ShapeID="_x0000_i1026" DrawAspect="Content" ObjectID="_1359827500" r:id="rId11"/>
+          <o:OLEObject Type="Embed" ProgID="Visio.Drawing.11" ShapeID="_x0000_i1026" DrawAspect="Content" ObjectID="_1359902587" r:id="rId11"/>
         </w:object>
       </w:r>
     </w:p>
@@ -3211,32 +3198,425 @@
           <w:lang w:val="en-GB"/>
         </w:rPr>
       </w:pPr>
+      <w:r>
+        <w:rPr>
+          <w:lang w:val="en-GB"/>
+        </w:rPr>
+        <w:t>The architecture of the system can be separated into two parts</w:t>
+      </w:r>
+    </w:p>
+    <w:p>
+      <w:pPr>
+        <w:numPr>
+          <w:ilvl w:val="0"/>
+          <w:numId w:val="17"/>
+        </w:numPr>
+        <w:rPr>
+          <w:lang w:val="en-GB"/>
+        </w:rPr>
+      </w:pPr>
+      <w:r>
+        <w:rPr>
+          <w:lang w:val="en-GB"/>
+        </w:rPr>
+        <w:t>General architecture</w:t>
+      </w:r>
+    </w:p>
+    <w:p>
+      <w:pPr>
+        <w:numPr>
+          <w:ilvl w:val="0"/>
+          <w:numId w:val="17"/>
+        </w:numPr>
+        <w:rPr>
+          <w:lang w:val="en-GB"/>
+        </w:rPr>
+      </w:pPr>
+      <w:r>
+        <w:rPr>
+          <w:lang w:val="en-GB"/>
+        </w:rPr>
+        <w:t>Mapping specific architecture</w:t>
+      </w:r>
+    </w:p>
+    <w:p>
+      <w:pPr>
+        <w:rPr>
+          <w:lang w:val="en-GB"/>
+        </w:rPr>
+      </w:pPr>
+    </w:p>
+    <w:p>
+      <w:pPr>
+        <w:rPr>
+          <w:lang w:val="en-GB"/>
+        </w:rPr>
+      </w:pPr>
+      <w:r>
+        <w:rPr>
+          <w:lang w:val="en-GB"/>
+        </w:rPr>
+        <w:t>The general architecture is characterised by being independent on mapping to HW and SW, where the mapping specific architecture is dependent on selecting the platform on which the general architecture must exist. The Mapping specific architecture is a refinement of the general architecture, and must therefore not be in conflict with the general architecture.</w:t>
+      </w:r>
+    </w:p>
+    <w:p>
+      <w:pPr>
+        <w:rPr>
+          <w:lang w:val="en-GB"/>
+        </w:rPr>
+      </w:pPr>
+    </w:p>
+    <w:p>
+      <w:pPr>
+        <w:rPr>
+          <w:lang w:val="en-GB"/>
+        </w:rPr>
+      </w:pPr>
+      <w:r>
+        <w:rPr>
+          <w:lang w:val="en-GB"/>
+        </w:rPr>
+        <w:t xml:space="preserve">In order to define the general architecture the individual blocks that make up the system of interest must be defined. This is done using a Block Definition Diagram, as may be seen in </w:t>
+      </w:r>
+      <w:r>
+        <w:rPr>
+          <w:lang w:val="en-GB"/>
+        </w:rPr>
+        <w:fldChar w:fldCharType="begin"/>
+      </w:r>
+      <w:r>
+        <w:rPr>
+          <w:lang w:val="en-GB"/>
+        </w:rPr>
+        <w:instrText xml:space="preserve"> REF _Ref286084750 \h </w:instrText>
+      </w:r>
+      <w:r>
+        <w:rPr>
+          <w:lang w:val="en-GB"/>
+        </w:rPr>
+      </w:r>
+      <w:r>
+        <w:rPr>
+          <w:lang w:val="en-GB"/>
+        </w:rPr>
+        <w:fldChar w:fldCharType="separate"/>
+      </w:r>
+      <w:r>
+        <w:rPr>
+          <w:lang w:val="en-GB"/>
+        </w:rPr>
+        <w:t xml:space="preserve">Figure </w:t>
+      </w:r>
+      <w:r>
+        <w:rPr>
+          <w:noProof/>
+          <w:lang w:val="en-GB"/>
+        </w:rPr>
+        <w:t>3</w:t>
+      </w:r>
+      <w:r>
+        <w:rPr>
+          <w:lang w:val="en-GB"/>
+        </w:rPr>
+        <w:fldChar w:fldCharType="end"/>
+      </w:r>
+      <w:r>
+        <w:rPr>
+          <w:lang w:val="en-GB"/>
+        </w:rPr>
+        <w:t>.</w:t>
+      </w:r>
+    </w:p>
+    <w:p>
+      <w:pPr>
+        <w:rPr>
+          <w:lang w:val="en-GB"/>
+        </w:rPr>
+      </w:pPr>
     </w:p>
     <w:p>
       <w:pPr>
         <w:jc w:val="center"/>
-      </w:pPr>
-      <w:r>
-        <w:object w:dxaOrig="8275" w:dyaOrig="7709">
+        <w:rPr>
+          <w:lang w:val="en-GB"/>
+        </w:rPr>
+      </w:pPr>
+      <w:r>
+        <w:rPr>
+          <w:lang w:val="en-GB"/>
+        </w:rPr>
+        <w:object w:dxaOrig="9774" w:dyaOrig="9104">
           <v:shape id="_x0000_i1027" type="#_x0000_t75" style="width:414pt;height:385.5pt" o:ole="">
             <v:imagedata r:id="rId12" o:title=""/>
           </v:shape>
-          <o:OLEObject Type="Embed" ProgID="Visio.Drawing.11" ShapeID="_x0000_i1027" DrawAspect="Content" ObjectID="_1359827501" r:id="rId13"/>
+          <o:OLEObject Type="Embed" ProgID="Visio.Drawing.11" ShapeID="_x0000_i1027" DrawAspect="Content" ObjectID="_1359902588" r:id="rId13"/>
         </w:object>
       </w:r>
     </w:p>
-    <w:p/>
-    <w:p>
-      <w:pPr>
+    <w:p>
+      <w:pPr>
+        <w:pStyle w:val="Billedtekst"/>
         <w:jc w:val="center"/>
         <w:rPr>
           <w:lang w:val="en-GB"/>
         </w:rPr>
       </w:pPr>
-      <w:r>
+      <w:bookmarkStart w:id="4" w:name="_Ref286084750"/>
+      <w:r>
+        <w:rPr>
+          <w:lang w:val="en-GB"/>
+        </w:rPr>
+        <w:t xml:space="preserve">Figure </w:t>
+      </w:r>
+      <w:r>
+        <w:fldChar w:fldCharType="begin"/>
+      </w:r>
+      <w:r>
+        <w:rPr>
+          <w:lang w:val="en-GB"/>
+        </w:rPr>
+        <w:instrText xml:space="preserve"> SEQ Figure \* ARABIC </w:instrText>
+      </w:r>
+      <w:r>
+        <w:fldChar w:fldCharType="separate"/>
+      </w:r>
+      <w:r>
+        <w:rPr>
+          <w:noProof/>
+          <w:lang w:val="en-GB"/>
+        </w:rPr>
+        <w:t>3</w:t>
+      </w:r>
+      <w:r>
+        <w:fldChar w:fldCharType="end"/>
+      </w:r>
+      <w:bookmarkEnd w:id="4"/>
+      <w:r>
+        <w:rPr>
+          <w:lang w:val="en-GB"/>
+        </w:rPr>
+        <w:t xml:space="preserve"> - General Architecture Block Definition Diagram</w:t>
+      </w:r>
+    </w:p>
+    <w:p>
+      <w:pPr>
+        <w:rPr>
+          <w:lang w:val="en-GB"/>
+        </w:rPr>
+      </w:pPr>
+      <w:r>
+        <w:rPr>
+          <w:lang w:val="en-GB"/>
+        </w:rPr>
+        <w:t xml:space="preserve">The creation of </w:t>
+      </w:r>
+      <w:r>
+        <w:rPr>
+          <w:lang w:val="en-GB"/>
+        </w:rPr>
+        <w:fldChar w:fldCharType="begin"/>
+      </w:r>
+      <w:r>
+        <w:rPr>
+          <w:lang w:val="en-GB"/>
+        </w:rPr>
+        <w:instrText xml:space="preserve"> REF _Ref286084750 \h </w:instrText>
+      </w:r>
+      <w:r>
+        <w:rPr>
+          <w:lang w:val="en-GB"/>
+        </w:rPr>
+      </w:r>
+      <w:r>
+        <w:rPr>
+          <w:lang w:val="en-GB"/>
+        </w:rPr>
+        <w:fldChar w:fldCharType="separate"/>
+      </w:r>
+      <w:r>
+        <w:rPr>
+          <w:lang w:val="en-GB"/>
+        </w:rPr>
+        <w:t xml:space="preserve">Figure </w:t>
+      </w:r>
+      <w:r>
+        <w:rPr>
+          <w:noProof/>
+          <w:lang w:val="en-GB"/>
+        </w:rPr>
+        <w:t>3</w:t>
+      </w:r>
+      <w:r>
+        <w:rPr>
+          <w:lang w:val="en-GB"/>
+        </w:rPr>
+        <w:fldChar w:fldCharType="end"/>
+      </w:r>
+      <w:r>
+        <w:rPr>
+          <w:lang w:val="en-GB"/>
+        </w:rPr>
+        <w:t xml:space="preserve"> comes from analyzing the requirements and grouping the required functionality. It may furthermore be seen that no decision has been made as to what is realized in HW or SW, with the exception of the Housing, which must, for obvious reasons, be realized in HW. </w:t>
+      </w:r>
+    </w:p>
+    <w:p>
+      <w:pPr>
+        <w:rPr>
+          <w:lang w:val="en-GB"/>
+        </w:rPr>
+      </w:pPr>
+      <w:r>
+        <w:rPr>
+          <w:lang w:val="en-GB"/>
+        </w:rPr>
+        <w:lastRenderedPageBreak/>
+        <w:t xml:space="preserve">When transforming the requirements into an overall architecture many different techniques may be used. An example is [SOFTARC], and though these books focus on Software Architecture, they may also be for HW/SW architecture. Though many books on architecture exist, a certain level of experience is extremely valuable when choosing the correct architecture. </w:t>
+      </w:r>
+    </w:p>
+    <w:p>
+      <w:pPr>
+        <w:rPr>
+          <w:lang w:val="en-GB"/>
+        </w:rPr>
+      </w:pPr>
+    </w:p>
+    <w:p>
+      <w:pPr>
+        <w:rPr>
+          <w:lang w:val="en-GB"/>
+        </w:rPr>
+      </w:pPr>
+      <w:r>
+        <w:rPr>
+          <w:lang w:val="en-GB"/>
+        </w:rPr>
+        <w:t xml:space="preserve">Looking at the Quality Attributes we can see that it is a relatively static system; no Plug-and-play, no on-the-fly core updates, no third party peripherals. This means that the architecture does not need to include pluggable components or extendable drivers. </w:t>
+      </w:r>
+    </w:p>
+    <w:p>
+      <w:pPr>
+        <w:rPr>
+          <w:lang w:val="en-GB"/>
+        </w:rPr>
+      </w:pPr>
+    </w:p>
+    <w:p>
+      <w:pPr>
+        <w:rPr>
+          <w:lang w:val="en-GB"/>
+        </w:rPr>
+      </w:pPr>
+      <w:r>
+        <w:rPr>
+          <w:lang w:val="en-GB"/>
+        </w:rPr>
+        <w:t xml:space="preserve">The high requirements for availability points to a simple system; the number of errors in a system is always proportional to the amount of code, and also a system that can be tested thoroughly, which requires interfaces for testing the modules independently. </w:t>
+      </w:r>
+    </w:p>
+    <w:p>
+      <w:pPr>
+        <w:rPr>
+          <w:lang w:val="en-GB"/>
+        </w:rPr>
+      </w:pPr>
+    </w:p>
+    <w:p>
+      <w:pPr>
+        <w:rPr>
+          <w:lang w:val="en-GB"/>
+        </w:rPr>
+      </w:pPr>
+      <w:r>
+        <w:rPr>
+          <w:lang w:val="en-GB"/>
+        </w:rPr>
+        <w:t xml:space="preserve">There are </w:t>
+      </w:r>
+      <w:proofErr w:type="gramStart"/>
+      <w:r>
+        <w:rPr>
+          <w:lang w:val="en-GB"/>
+        </w:rPr>
+        <w:t>many different architectures</w:t>
+      </w:r>
+      <w:proofErr w:type="gramEnd"/>
+      <w:r>
+        <w:rPr>
+          <w:lang w:val="en-GB"/>
+        </w:rPr>
+        <w:t xml:space="preserve"> that can fulfil the requirements, and there may even be several equally good architectures. Therefore choosing </w:t>
+      </w:r>
+      <w:proofErr w:type="gramStart"/>
+      <w:r>
+        <w:rPr>
+          <w:lang w:val="en-GB"/>
+        </w:rPr>
+        <w:t>an architecture</w:t>
+      </w:r>
+      <w:proofErr w:type="gramEnd"/>
+      <w:r>
+        <w:rPr>
+          <w:lang w:val="en-GB"/>
+        </w:rPr>
+        <w:t xml:space="preserve"> becomes a matter of weighing the quality attributes against the architectural patterns that are suited to satisfy them and combine this with experience. Naturally the architectural patterns should be modified as needed to only include the parts of the patterns that are necessary for this application.</w:t>
+      </w:r>
+    </w:p>
+    <w:p>
+      <w:pPr>
+        <w:rPr>
+          <w:lang w:val="en-GB"/>
+        </w:rPr>
+      </w:pPr>
+    </w:p>
+    <w:p>
+      <w:pPr>
+        <w:rPr>
+          <w:lang w:val="en-GB"/>
+        </w:rPr>
+      </w:pPr>
+      <w:r>
+        <w:rPr>
+          <w:lang w:val="en-GB"/>
+        </w:rPr>
+        <w:t xml:space="preserve">Grouping the requirement into independent blocks using the techniques described above, a possible architecture is the ne </w:t>
+      </w:r>
+    </w:p>
+    <w:p>
+      <w:pPr>
+        <w:rPr>
+          <w:lang w:val="en-GB"/>
+        </w:rPr>
+      </w:pPr>
+    </w:p>
+    <w:p>
+      <w:pPr>
+        <w:rPr>
+          <w:lang w:val="en-GB"/>
+        </w:rPr>
+      </w:pPr>
+    </w:p>
+    <w:p>
+      <w:pPr>
+        <w:rPr>
+          <w:lang w:val="en-GB"/>
+        </w:rPr>
+      </w:pPr>
+    </w:p>
+    <w:p>
+      <w:pPr>
+        <w:jc w:val="center"/>
+        <w:rPr>
+          <w:lang w:val="en-GB"/>
+        </w:rPr>
+      </w:pPr>
+      <w:r>
+        <w:rPr>
+          <w:noProof/>
+          <w:lang w:eastAsia="da-DK"/>
+        </w:rPr>
         <w:lastRenderedPageBreak/>
         <w:pict>
-          <v:shape id="_x0000_i1028" type="#_x0000_t75" style="width:418.5pt;height:347.25pt">
+          <v:shape id="Billede 4" o:spid="_x0000_i1028" type="#_x0000_t75" alt="Drawings" style="width:418.5pt;height:347.25pt;visibility:visible;mso-wrap-style:square">
             <v:imagedata r:id="rId14" o:title="Drawings"/>
           </v:shape>
         </w:pict>
@@ -3257,19 +3637,37 @@
       </w:pPr>
     </w:p>
     <w:p>
-      <w:r>
+      <w:pPr>
+        <w:rPr>
+          <w:lang w:val="en-GB"/>
+        </w:rPr>
+      </w:pPr>
+      <w:r>
+        <w:rPr>
+          <w:noProof/>
+          <w:lang w:eastAsia="da-DK"/>
+        </w:rPr>
         <w:pict>
-          <v:shape id="_x0000_i1029" type="#_x0000_t75" style="width:481.5pt;height:278.25pt">
+          <v:shape id="Billede 5" o:spid="_x0000_i1029" type="#_x0000_t75" alt="Drawings" style="width:481.5pt;height:278.25pt;visibility:visible;mso-wrap-style:square">
             <v:imagedata r:id="rId15" o:title="Drawings"/>
           </v:shape>
         </w:pict>
       </w:r>
     </w:p>
     <w:p>
-      <w:r>
+      <w:pPr>
+        <w:rPr>
+          <w:lang w:val="en-GB"/>
+        </w:rPr>
+      </w:pPr>
+      <w:r>
+        <w:rPr>
+          <w:noProof/>
+          <w:lang w:eastAsia="da-DK"/>
+        </w:rPr>
         <w:lastRenderedPageBreak/>
         <w:pict>
-          <v:shape id="_x0000_i1030" type="#_x0000_t75" style="width:439.5pt;height:164.25pt">
+          <v:shape id="Billede 6" o:spid="_x0000_i1030" type="#_x0000_t75" alt="Drawings" style="width:439.5pt;height:164.25pt;visibility:visible;mso-wrap-style:square">
             <v:imagedata r:id="rId16" o:title="Drawings"/>
           </v:shape>
         </w:pict>
@@ -3290,11 +3688,14 @@
         </w:rPr>
       </w:pPr>
       <w:r>
-        <w:object w:dxaOrig="7637" w:dyaOrig="9693">
+        <w:rPr>
+          <w:lang w:val="en-GB"/>
+        </w:rPr>
+        <w:object w:dxaOrig="9019" w:dyaOrig="11447">
           <v:shape id="_x0000_i1031" type="#_x0000_t75" style="width:345pt;height:484.5pt" o:ole="">
             <v:imagedata r:id="rId17" o:title="" cropright="6326f"/>
           </v:shape>
-          <o:OLEObject Type="Embed" ProgID="Visio.Drawing.11" ShapeID="_x0000_i1031" DrawAspect="Content" ObjectID="_1359827502" r:id="rId18"/>
+          <o:OLEObject Type="Embed" ProgID="Visio.Drawing.11" ShapeID="_x0000_i1031" DrawAspect="Content" ObjectID="_1359902589" r:id="rId18"/>
         </w:object>
       </w:r>
     </w:p>
@@ -3307,19 +3708,102 @@
     </w:p>
     <w:p>
       <w:pPr>
-        <w:rPr>
-          <w:lang w:val="en-GB"/>
-        </w:rPr>
-      </w:pPr>
-      <w:r>
         <w:rPr>
           <w:rFonts w:ascii="Times-Roman" w:hAnsi="Times-Roman" w:cs="Times-Roman"/>
           <w:sz w:val="24"/>
           <w:szCs w:val="24"/>
-          <w:lang w:val="en-US"/>
+          <w:lang w:val="en-GB"/>
+        </w:rPr>
+      </w:pPr>
+      <w:r>
+        <w:rPr>
+          <w:rFonts w:ascii="Times-Roman" w:hAnsi="Times-Roman" w:cs="Times-Roman"/>
+          <w:sz w:val="24"/>
+          <w:szCs w:val="24"/>
+          <w:lang w:val="en-GB"/>
         </w:rPr>
         <w:t>***In the heartbeat it is possible to report status information, e.g. battery level.</w:t>
       </w:r>
+    </w:p>
+    <w:p>
+      <w:pPr>
+        <w:rPr>
+          <w:rFonts w:ascii="Times-Roman" w:hAnsi="Times-Roman" w:cs="Times-Roman"/>
+          <w:sz w:val="24"/>
+          <w:szCs w:val="24"/>
+          <w:lang w:val="en-GB"/>
+        </w:rPr>
+      </w:pPr>
+    </w:p>
+    <w:p>
+      <w:pPr>
+        <w:rPr>
+          <w:rFonts w:ascii="Times-Roman" w:hAnsi="Times-Roman" w:cs="Times-Roman"/>
+          <w:sz w:val="24"/>
+          <w:szCs w:val="24"/>
+          <w:lang w:val="en-GB"/>
+        </w:rPr>
+      </w:pPr>
+      <w:r>
+        <w:rPr>
+          <w:rFonts w:ascii="Times-Roman" w:hAnsi="Times-Roman" w:cs="Times-Roman"/>
+          <w:sz w:val="24"/>
+          <w:szCs w:val="24"/>
+          <w:lang w:val="en-GB"/>
+        </w:rPr>
+        <w:t>References:</w:t>
+      </w:r>
+    </w:p>
+    <w:p>
+      <w:pPr>
+        <w:rPr>
+          <w:rFonts w:ascii="Times-Roman" w:hAnsi="Times-Roman" w:cs="Times-Roman"/>
+          <w:sz w:val="24"/>
+          <w:szCs w:val="24"/>
+          <w:lang w:val="en-GB"/>
+        </w:rPr>
+      </w:pPr>
+    </w:p>
+    <w:p>
+      <w:pPr>
+        <w:numPr>
+          <w:ilvl w:val="0"/>
+          <w:numId w:val="18"/>
+        </w:numPr>
+        <w:rPr>
+          <w:rFonts w:ascii="Times-Roman" w:hAnsi="Times-Roman" w:cs="Times-Roman"/>
+          <w:sz w:val="24"/>
+          <w:szCs w:val="24"/>
+          <w:lang w:val="en-GB"/>
+        </w:rPr>
+      </w:pPr>
+      <w:r>
+        <w:rPr>
+          <w:rFonts w:ascii="Times-Roman" w:hAnsi="Times-Roman" w:cs="Times-Roman"/>
+          <w:sz w:val="24"/>
+          <w:szCs w:val="24"/>
+          <w:lang w:val="en-GB"/>
+        </w:rPr>
+        <w:t>Pattern-Oriented Software Architecture</w:t>
+      </w:r>
+    </w:p>
+    <w:p>
+      <w:pPr>
+        <w:numPr>
+          <w:ilvl w:val="0"/>
+          <w:numId w:val="18"/>
+        </w:numPr>
+        <w:rPr>
+          <w:lang w:val="en-GB"/>
+        </w:rPr>
+      </w:pPr>
+    </w:p>
+    <w:p>
+      <w:pPr>
+        <w:rPr>
+          <w:lang w:val="en-GB"/>
+        </w:rPr>
+      </w:pPr>
     </w:p>
     <w:sectPr>
       <w:headerReference w:type="default" r:id="rId19"/>
@@ -3386,7 +3870,7 @@
         <w:rStyle w:val="Sidetal"/>
         <w:noProof/>
       </w:rPr>
-      <w:t>3</w:t>
+      <w:t>9</w:t>
     </w:r>
     <w:r>
       <w:rPr>
@@ -3423,7 +3907,7 @@
         <w:rStyle w:val="Sidetal"/>
         <w:noProof/>
       </w:rPr>
-      <w:t>12</w:t>
+      <w:t>13</w:t>
     </w:r>
     <w:r>
       <w:rPr>
@@ -3466,7 +3950,7 @@
         <w:rPr>
           <w:noProof/>
         </w:rPr>
-        <w:t>21-02-2011</w:t>
+        <w:t>22-02-2011</w:t>
       </w:r>
     </w:fldSimple>
   </w:p>
@@ -3990,6 +4474,116 @@
     </w:lvl>
   </w:abstractNum>
   <w:abstractNum w:abstractNumId="13">
+    <w:nsid w:val="369652E4"/>
+    <w:multiLevelType w:val="hybridMultilevel"/>
+    <w:tmpl w:val="D47AFD3C"/>
+    <w:lvl w:ilvl="0" w:tplc="0406000F">
+      <w:start w:val="1"/>
+      <w:numFmt w:val="decimal"/>
+      <w:lvlText w:val="%1."/>
+      <w:lvlJc w:val="left"/>
+      <w:pPr>
+        <w:ind w:left="720" w:hanging="360"/>
+      </w:pPr>
+    </w:lvl>
+    <w:lvl w:ilvl="1" w:tplc="04060019">
+      <w:start w:val="1"/>
+      <w:numFmt w:val="decimal"/>
+      <w:lvlText w:val="%2."/>
+      <w:lvlJc w:val="left"/>
+      <w:pPr>
+        <w:tabs>
+          <w:tab w:val="num" w:pos="1440"/>
+        </w:tabs>
+        <w:ind w:left="1440" w:hanging="360"/>
+      </w:pPr>
+    </w:lvl>
+    <w:lvl w:ilvl="2" w:tplc="0406001B">
+      <w:start w:val="1"/>
+      <w:numFmt w:val="decimal"/>
+      <w:lvlText w:val="%3."/>
+      <w:lvlJc w:val="left"/>
+      <w:pPr>
+        <w:tabs>
+          <w:tab w:val="num" w:pos="2160"/>
+        </w:tabs>
+        <w:ind w:left="2160" w:hanging="360"/>
+      </w:pPr>
+    </w:lvl>
+    <w:lvl w:ilvl="3" w:tplc="0406000F">
+      <w:start w:val="1"/>
+      <w:numFmt w:val="decimal"/>
+      <w:lvlText w:val="%4."/>
+      <w:lvlJc w:val="left"/>
+      <w:pPr>
+        <w:tabs>
+          <w:tab w:val="num" w:pos="2880"/>
+        </w:tabs>
+        <w:ind w:left="2880" w:hanging="360"/>
+      </w:pPr>
+    </w:lvl>
+    <w:lvl w:ilvl="4" w:tplc="04060019">
+      <w:start w:val="1"/>
+      <w:numFmt w:val="decimal"/>
+      <w:lvlText w:val="%5."/>
+      <w:lvlJc w:val="left"/>
+      <w:pPr>
+        <w:tabs>
+          <w:tab w:val="num" w:pos="3600"/>
+        </w:tabs>
+        <w:ind w:left="3600" w:hanging="360"/>
+      </w:pPr>
+    </w:lvl>
+    <w:lvl w:ilvl="5" w:tplc="0406001B">
+      <w:start w:val="1"/>
+      <w:numFmt w:val="decimal"/>
+      <w:lvlText w:val="%6."/>
+      <w:lvlJc w:val="left"/>
+      <w:pPr>
+        <w:tabs>
+          <w:tab w:val="num" w:pos="4320"/>
+        </w:tabs>
+        <w:ind w:left="4320" w:hanging="360"/>
+      </w:pPr>
+    </w:lvl>
+    <w:lvl w:ilvl="6" w:tplc="0406000F">
+      <w:start w:val="1"/>
+      <w:numFmt w:val="decimal"/>
+      <w:lvlText w:val="%7."/>
+      <w:lvlJc w:val="left"/>
+      <w:pPr>
+        <w:tabs>
+          <w:tab w:val="num" w:pos="5040"/>
+        </w:tabs>
+        <w:ind w:left="5040" w:hanging="360"/>
+      </w:pPr>
+    </w:lvl>
+    <w:lvl w:ilvl="7" w:tplc="04060019">
+      <w:start w:val="1"/>
+      <w:numFmt w:val="decimal"/>
+      <w:lvlText w:val="%8."/>
+      <w:lvlJc w:val="left"/>
+      <w:pPr>
+        <w:tabs>
+          <w:tab w:val="num" w:pos="5760"/>
+        </w:tabs>
+        <w:ind w:left="5760" w:hanging="360"/>
+      </w:pPr>
+    </w:lvl>
+    <w:lvl w:ilvl="8" w:tplc="0406001B">
+      <w:start w:val="1"/>
+      <w:numFmt w:val="decimal"/>
+      <w:lvlText w:val="%9."/>
+      <w:lvlJc w:val="left"/>
+      <w:pPr>
+        <w:tabs>
+          <w:tab w:val="num" w:pos="6480"/>
+        </w:tabs>
+        <w:ind w:left="6480" w:hanging="360"/>
+      </w:pPr>
+    </w:lvl>
+  </w:abstractNum>
+  <w:abstractNum w:abstractNumId="14">
     <w:nsid w:val="485074A8"/>
     <w:multiLevelType w:val="hybridMultilevel"/>
     <w:tmpl w:val="0C101652"/>
@@ -4102,7 +4696,7 @@
       </w:rPr>
     </w:lvl>
   </w:abstractNum>
-  <w:abstractNum w:abstractNumId="14">
+  <w:abstractNum w:abstractNumId="15">
     <w:nsid w:val="60F96CEC"/>
     <w:multiLevelType w:val="hybridMultilevel"/>
     <w:tmpl w:val="0340EDDA"/>
@@ -4214,7 +4808,7 @@
       </w:rPr>
     </w:lvl>
   </w:abstractNum>
-  <w:abstractNum w:abstractNumId="15">
+  <w:abstractNum w:abstractNumId="16">
     <w:nsid w:val="7F48406B"/>
     <w:multiLevelType w:val="hybridMultilevel"/>
     <w:tmpl w:val="EF3C8614"/>
@@ -4304,7 +4898,7 @@
     </w:lvl>
   </w:abstractNum>
   <w:num w:numId="1">
-    <w:abstractNumId w:val="13"/>
+    <w:abstractNumId w:val="14"/>
   </w:num>
   <w:num w:numId="2">
     <w:abstractNumId w:val="11"/>
@@ -4343,13 +4937,71 @@
     <w:abstractNumId w:val="12"/>
   </w:num>
   <w:num w:numId="14">
-    <w:abstractNumId w:val="15"/>
+    <w:abstractNumId w:val="16"/>
   </w:num>
   <w:num w:numId="15">
     <w:abstractNumId w:val="10"/>
   </w:num>
   <w:num w:numId="16">
-    <w:abstractNumId w:val="14"/>
+    <w:abstractNumId w:val="15"/>
+  </w:num>
+  <w:num w:numId="17">
+    <w:abstractNumId w:val="13"/>
+    <w:lvlOverride w:ilvl="0">
+      <w:startOverride w:val="1"/>
+    </w:lvlOverride>
+    <w:lvlOverride w:ilvl="1">
+      <w:startOverride w:val="1"/>
+    </w:lvlOverride>
+    <w:lvlOverride w:ilvl="2">
+      <w:startOverride w:val="1"/>
+    </w:lvlOverride>
+    <w:lvlOverride w:ilvl="3">
+      <w:startOverride w:val="1"/>
+    </w:lvlOverride>
+    <w:lvlOverride w:ilvl="4">
+      <w:startOverride w:val="1"/>
+    </w:lvlOverride>
+    <w:lvlOverride w:ilvl="5">
+      <w:startOverride w:val="1"/>
+    </w:lvlOverride>
+    <w:lvlOverride w:ilvl="6">
+      <w:startOverride w:val="1"/>
+    </w:lvlOverride>
+    <w:lvlOverride w:ilvl="7">
+      <w:startOverride w:val="1"/>
+    </w:lvlOverride>
+    <w:lvlOverride w:ilvl="8">
+      <w:startOverride w:val="1"/>
+    </w:lvlOverride>
+  </w:num>
+  <w:num w:numId="18">
+    <w:abstractNumId w:val="10"/>
+    <w:lvlOverride w:ilvl="0"/>
+    <w:lvlOverride w:ilvl="1">
+      <w:startOverride w:val="1"/>
+    </w:lvlOverride>
+    <w:lvlOverride w:ilvl="2">
+      <w:startOverride w:val="1"/>
+    </w:lvlOverride>
+    <w:lvlOverride w:ilvl="3">
+      <w:startOverride w:val="1"/>
+    </w:lvlOverride>
+    <w:lvlOverride w:ilvl="4">
+      <w:startOverride w:val="1"/>
+    </w:lvlOverride>
+    <w:lvlOverride w:ilvl="5">
+      <w:startOverride w:val="1"/>
+    </w:lvlOverride>
+    <w:lvlOverride w:ilvl="6">
+      <w:startOverride w:val="1"/>
+    </w:lvlOverride>
+    <w:lvlOverride w:ilvl="7">
+      <w:startOverride w:val="1"/>
+    </w:lvlOverride>
+    <w:lvlOverride w:ilvl="8">
+      <w:startOverride w:val="1"/>
+    </w:lvlOverride>
   </w:num>
 </w:numbering>
 </file>
@@ -5109,7 +5761,7 @@
 </file>
 
 <file path=customXml/itemProps1.xml><?xml version="1.0" encoding="utf-8"?>
-<ds:datastoreItem xmlns:ds="http://schemas.openxmlformats.org/officeDocument/2006/customXml" ds:itemID="{D31ECC07-5746-4141-ADE0-8914248B67F6}">
+<ds:datastoreItem xmlns:ds="http://schemas.openxmlformats.org/officeDocument/2006/customXml" ds:itemID="{A11ED10A-72F4-437B-A599-4478BC944381}">
   <ds:schemaRefs>
     <ds:schemaRef ds:uri="http://schemas.openxmlformats.org/officeDocument/2006/bibliography"/>
   </ds:schemaRefs>

</xml_diff>

<commit_message>
Updating bdd with antenna
</commit_message>
<xml_diff>
--- a/syseng_hwco/proj/Artifact/Doc/Project documentation.docx
+++ b/syseng_hwco/proj/Artifact/Doc/Project documentation.docx
@@ -295,7 +295,21 @@
           <w:lang w:val="en-GB"/>
         </w:rPr>
         <w:tab/>
-        <w:t>Jørgen Vrou Hansen (</w:t>
+        <w:t xml:space="preserve">Jørgen </w:t>
+      </w:r>
+      <w:proofErr w:type="spellStart"/>
+      <w:r>
+        <w:rPr>
+          <w:lang w:val="en-GB"/>
+        </w:rPr>
+        <w:t>Vrou</w:t>
+      </w:r>
+      <w:proofErr w:type="spellEnd"/>
+      <w:r>
+        <w:rPr>
+          <w:lang w:val="en-GB"/>
+        </w:rPr>
+        <w:t xml:space="preserve"> Hansen (</w:t>
       </w:r>
       <w:r>
         <w:rPr>
@@ -332,7 +346,34 @@
           <w:lang w:val="en-GB"/>
         </w:rPr>
         <w:tab/>
-        <w:t>Saiid Shah Alizadeh (</w:t>
+      </w:r>
+      <w:proofErr w:type="spellStart"/>
+      <w:r>
+        <w:rPr>
+          <w:lang w:val="en-GB"/>
+        </w:rPr>
+        <w:t>Saiid</w:t>
+      </w:r>
+      <w:proofErr w:type="spellEnd"/>
+      <w:r>
+        <w:rPr>
+          <w:lang w:val="en-GB"/>
+        </w:rPr>
+        <w:t xml:space="preserve"> Shah </w:t>
+      </w:r>
+      <w:proofErr w:type="spellStart"/>
+      <w:r>
+        <w:rPr>
+          <w:lang w:val="en-GB"/>
+        </w:rPr>
+        <w:t>Alizadeh</w:t>
+      </w:r>
+      <w:proofErr w:type="spellEnd"/>
+      <w:r>
+        <w:rPr>
+          <w:lang w:val="en-GB"/>
+        </w:rPr>
+        <w:t xml:space="preserve"> (</w:t>
       </w:r>
       <w:r>
         <w:rPr>
@@ -369,7 +410,35 @@
           <w:lang w:val="en-GB"/>
         </w:rPr>
         <w:tab/>
-        <w:t>Anders Hvidgaard Poder (19951439)</w:t>
+        <w:t xml:space="preserve">Anders </w:t>
+      </w:r>
+      <w:proofErr w:type="spellStart"/>
+      <w:r>
+        <w:rPr>
+          <w:lang w:val="en-GB"/>
+        </w:rPr>
+        <w:t>Hvidgaard</w:t>
+      </w:r>
+      <w:proofErr w:type="spellEnd"/>
+      <w:r>
+        <w:rPr>
+          <w:lang w:val="en-GB"/>
+        </w:rPr>
+        <w:t xml:space="preserve"> </w:t>
+      </w:r>
+      <w:proofErr w:type="spellStart"/>
+      <w:r>
+        <w:rPr>
+          <w:lang w:val="en-GB"/>
+        </w:rPr>
+        <w:t>Poder</w:t>
+      </w:r>
+      <w:proofErr w:type="spellEnd"/>
+      <w:r>
+        <w:rPr>
+          <w:lang w:val="en-GB"/>
+        </w:rPr>
+        <w:t xml:space="preserve"> (19951439)</w:t>
       </w:r>
     </w:p>
     <w:p>
@@ -869,7 +938,49 @@
         <w:rPr>
           <w:lang w:val="en-GB"/>
         </w:rPr>
-        <w:t>3a. SySMl for SoC and design and SystemC transformation</w:t>
+        <w:t xml:space="preserve">3a. </w:t>
+      </w:r>
+      <w:proofErr w:type="spellStart"/>
+      <w:r>
+        <w:rPr>
+          <w:lang w:val="en-GB"/>
+        </w:rPr>
+        <w:t>SySMl</w:t>
+      </w:r>
+      <w:proofErr w:type="spellEnd"/>
+      <w:r>
+        <w:rPr>
+          <w:lang w:val="en-GB"/>
+        </w:rPr>
+        <w:t xml:space="preserve"> for </w:t>
+      </w:r>
+      <w:proofErr w:type="spellStart"/>
+      <w:r>
+        <w:rPr>
+          <w:lang w:val="en-GB"/>
+        </w:rPr>
+        <w:t>SoC</w:t>
+      </w:r>
+      <w:proofErr w:type="spellEnd"/>
+      <w:r>
+        <w:rPr>
+          <w:lang w:val="en-GB"/>
+        </w:rPr>
+        <w:t xml:space="preserve"> and design and </w:t>
+      </w:r>
+      <w:proofErr w:type="spellStart"/>
+      <w:r>
+        <w:rPr>
+          <w:lang w:val="en-GB"/>
+        </w:rPr>
+        <w:t>SystemC</w:t>
+      </w:r>
+      <w:proofErr w:type="spellEnd"/>
+      <w:r>
+        <w:rPr>
+          <w:lang w:val="en-GB"/>
+        </w:rPr>
+        <w:t xml:space="preserve"> transformation</w:t>
       </w:r>
     </w:p>
     <w:p>
@@ -886,7 +997,35 @@
         <w:rPr>
           <w:lang w:val="en-GB"/>
         </w:rPr>
-        <w:t>Relate SySML block to SystemC module</w:t>
+        <w:t xml:space="preserve">Relate </w:t>
+      </w:r>
+      <w:proofErr w:type="spellStart"/>
+      <w:r>
+        <w:rPr>
+          <w:lang w:val="en-GB"/>
+        </w:rPr>
+        <w:t>SySML</w:t>
+      </w:r>
+      <w:proofErr w:type="spellEnd"/>
+      <w:r>
+        <w:rPr>
+          <w:lang w:val="en-GB"/>
+        </w:rPr>
+        <w:t xml:space="preserve"> block to </w:t>
+      </w:r>
+      <w:proofErr w:type="spellStart"/>
+      <w:r>
+        <w:rPr>
+          <w:lang w:val="en-GB"/>
+        </w:rPr>
+        <w:t>SystemC</w:t>
+      </w:r>
+      <w:proofErr w:type="spellEnd"/>
+      <w:r>
+        <w:rPr>
+          <w:lang w:val="en-GB"/>
+        </w:rPr>
+        <w:t xml:space="preserve"> module</w:t>
       </w:r>
     </w:p>
     <w:p>
@@ -899,11 +1038,33 @@
           <w:lang w:val="en-GB"/>
         </w:rPr>
       </w:pPr>
-      <w:r>
-        <w:rPr>
-          <w:lang w:val="en-GB"/>
-        </w:rPr>
-        <w:t>SystemC notation on SysMl diagrams</w:t>
+      <w:proofErr w:type="spellStart"/>
+      <w:r>
+        <w:rPr>
+          <w:lang w:val="en-GB"/>
+        </w:rPr>
+        <w:t>SystemC</w:t>
+      </w:r>
+      <w:proofErr w:type="spellEnd"/>
+      <w:r>
+        <w:rPr>
+          <w:lang w:val="en-GB"/>
+        </w:rPr>
+        <w:t xml:space="preserve"> notation on </w:t>
+      </w:r>
+      <w:proofErr w:type="spellStart"/>
+      <w:r>
+        <w:rPr>
+          <w:lang w:val="en-GB"/>
+        </w:rPr>
+        <w:t>SysMl</w:t>
+      </w:r>
+      <w:proofErr w:type="spellEnd"/>
+      <w:r>
+        <w:rPr>
+          <w:lang w:val="en-GB"/>
+        </w:rPr>
+        <w:t xml:space="preserve"> diagrams</w:t>
       </w:r>
     </w:p>
     <w:p>
@@ -920,7 +1081,35 @@
         <w:rPr>
           <w:lang w:val="en-GB"/>
         </w:rPr>
-        <w:t>Partitioning SysML blocks into 1 or more SystemC modules.</w:t>
+        <w:t xml:space="preserve">Partitioning </w:t>
+      </w:r>
+      <w:proofErr w:type="spellStart"/>
+      <w:r>
+        <w:rPr>
+          <w:lang w:val="en-GB"/>
+        </w:rPr>
+        <w:t>SysML</w:t>
+      </w:r>
+      <w:proofErr w:type="spellEnd"/>
+      <w:r>
+        <w:rPr>
+          <w:lang w:val="en-GB"/>
+        </w:rPr>
+        <w:t xml:space="preserve"> blocks into 1 or more </w:t>
+      </w:r>
+      <w:proofErr w:type="spellStart"/>
+      <w:r>
+        <w:rPr>
+          <w:lang w:val="en-GB"/>
+        </w:rPr>
+        <w:t>SystemC</w:t>
+      </w:r>
+      <w:proofErr w:type="spellEnd"/>
+      <w:r>
+        <w:rPr>
+          <w:lang w:val="en-GB"/>
+        </w:rPr>
+        <w:t xml:space="preserve"> modules.</w:t>
       </w:r>
     </w:p>
     <w:p>
@@ -950,11 +1139,19 @@
           <w:lang w:val="en-GB"/>
         </w:rPr>
       </w:pPr>
-      <w:r>
-        <w:rPr>
-          <w:lang w:val="en-GB"/>
-        </w:rPr>
-        <w:t>SystemC TLM of overall architectural design</w:t>
+      <w:proofErr w:type="spellStart"/>
+      <w:r>
+        <w:rPr>
+          <w:lang w:val="en-GB"/>
+        </w:rPr>
+        <w:t>SystemC</w:t>
+      </w:r>
+      <w:proofErr w:type="spellEnd"/>
+      <w:r>
+        <w:rPr>
+          <w:lang w:val="en-GB"/>
+        </w:rPr>
+        <w:t xml:space="preserve"> TLM of overall architectural design</w:t>
       </w:r>
     </w:p>
     <w:p>
@@ -971,7 +1168,21 @@
         <w:rPr>
           <w:lang w:val="en-GB"/>
         </w:rPr>
-        <w:t xml:space="preserve">Map functional blocks to SystemC </w:t>
+        <w:t xml:space="preserve">Map functional blocks to </w:t>
+      </w:r>
+      <w:proofErr w:type="spellStart"/>
+      <w:r>
+        <w:rPr>
+          <w:lang w:val="en-GB"/>
+        </w:rPr>
+        <w:t>SystemC</w:t>
+      </w:r>
+      <w:proofErr w:type="spellEnd"/>
+      <w:r>
+        <w:rPr>
+          <w:lang w:val="en-GB"/>
+        </w:rPr>
+        <w:t xml:space="preserve"> </w:t>
       </w:r>
       <w:r>
         <w:rPr>
@@ -1161,11 +1372,19 @@
           <w:lang w:val="en-GB"/>
         </w:rPr>
       </w:pPr>
-      <w:r>
-        <w:rPr>
-          <w:lang w:val="en-GB"/>
-        </w:rPr>
-        <w:t>SystemC  Timed TLM</w:t>
+      <w:proofErr w:type="spellStart"/>
+      <w:r>
+        <w:rPr>
+          <w:lang w:val="en-GB"/>
+        </w:rPr>
+        <w:t>SystemC</w:t>
+      </w:r>
+      <w:proofErr w:type="spellEnd"/>
+      <w:r>
+        <w:rPr>
+          <w:lang w:val="en-GB"/>
+        </w:rPr>
+        <w:t xml:space="preserve">  Timed TLM</w:t>
       </w:r>
       <w:r>
         <w:rPr>
@@ -1194,7 +1413,21 @@
         <w:rPr>
           <w:lang w:val="en-GB"/>
         </w:rPr>
-        <w:t>Update and refine SystemC to the alternative architecture</w:t>
+        <w:t xml:space="preserve">Update and refine </w:t>
+      </w:r>
+      <w:proofErr w:type="spellStart"/>
+      <w:r>
+        <w:rPr>
+          <w:lang w:val="en-GB"/>
+        </w:rPr>
+        <w:t>SystemC</w:t>
+      </w:r>
+      <w:proofErr w:type="spellEnd"/>
+      <w:r>
+        <w:rPr>
+          <w:lang w:val="en-GB"/>
+        </w:rPr>
+        <w:t xml:space="preserve"> to the alternative architecture</w:t>
       </w:r>
     </w:p>
     <w:p>
@@ -1211,7 +1444,35 @@
         <w:rPr>
           <w:lang w:val="en-GB"/>
         </w:rPr>
-        <w:t>Identify delayes in the proceses and communication channel based on rough estimation.</w:t>
+        <w:t xml:space="preserve">Identify </w:t>
+      </w:r>
+      <w:proofErr w:type="spellStart"/>
+      <w:r>
+        <w:rPr>
+          <w:lang w:val="en-GB"/>
+        </w:rPr>
+        <w:t>delayes</w:t>
+      </w:r>
+      <w:proofErr w:type="spellEnd"/>
+      <w:r>
+        <w:rPr>
+          <w:lang w:val="en-GB"/>
+        </w:rPr>
+        <w:t xml:space="preserve"> in the </w:t>
+      </w:r>
+      <w:proofErr w:type="spellStart"/>
+      <w:r>
+        <w:rPr>
+          <w:lang w:val="en-GB"/>
+        </w:rPr>
+        <w:t>proceses</w:t>
+      </w:r>
+      <w:proofErr w:type="spellEnd"/>
+      <w:r>
+        <w:rPr>
+          <w:lang w:val="en-GB"/>
+        </w:rPr>
+        <w:t xml:space="preserve"> and communication channel based on rough estimation.</w:t>
       </w:r>
     </w:p>
     <w:p>
@@ -1228,7 +1489,21 @@
         <w:rPr>
           <w:lang w:val="en-GB"/>
         </w:rPr>
-        <w:t>Implement delays in SystemC.</w:t>
+        <w:t xml:space="preserve">Implement delays in </w:t>
+      </w:r>
+      <w:proofErr w:type="spellStart"/>
+      <w:r>
+        <w:rPr>
+          <w:lang w:val="en-GB"/>
+        </w:rPr>
+        <w:t>SystemC</w:t>
+      </w:r>
+      <w:proofErr w:type="spellEnd"/>
+      <w:r>
+        <w:rPr>
+          <w:lang w:val="en-GB"/>
+        </w:rPr>
+        <w:t>.</w:t>
       </w:r>
     </w:p>
     <w:p>
@@ -1359,7 +1634,7 @@
           <v:shape id="_x0000_i1025" type="#_x0000_t75" style="width:481.5pt;height:572.25pt" o:ole="">
             <v:imagedata r:id="rId8" o:title="" croptop="6800f"/>
           </v:shape>
-          <o:OLEObject Type="Embed" ProgID="Visio.Drawing.11" ShapeID="_x0000_i1025" DrawAspect="Content" ObjectID="_1359903155" r:id="rId9"/>
+          <o:OLEObject Type="Embed" ProgID="Visio.Drawing.11" ShapeID="_x0000_i1025" DrawAspect="Content" ObjectID="_1359903784" r:id="rId9"/>
         </w:object>
       </w:r>
     </w:p>
@@ -1572,7 +1847,21 @@
         <w:rPr>
           <w:lang w:val="en-GB"/>
         </w:rPr>
-        <w:t>The emergency call base communicates with the phone company server using its built-in GSM modem and SIM card via a Base Tranceiver Station (BTS).</w:t>
+        <w:t xml:space="preserve">The emergency call base communicates with the phone company server using its built-in GSM modem and SIM card via a Base </w:t>
+      </w:r>
+      <w:proofErr w:type="spellStart"/>
+      <w:r>
+        <w:rPr>
+          <w:lang w:val="en-GB"/>
+        </w:rPr>
+        <w:t>Tranceiver</w:t>
+      </w:r>
+      <w:proofErr w:type="spellEnd"/>
+      <w:r>
+        <w:rPr>
+          <w:lang w:val="en-GB"/>
+        </w:rPr>
+        <w:t xml:space="preserve"> Station (BTS).</w:t>
       </w:r>
     </w:p>
     <w:p>
@@ -1650,7 +1939,21 @@
         <w:rPr>
           <w:lang w:val="en-GB"/>
         </w:rPr>
-        <w:t xml:space="preserve">The above may be formalized in a SysML Domain Basic Block Diagram as shown in </w:t>
+        <w:t xml:space="preserve">The above may be formalized in a </w:t>
+      </w:r>
+      <w:proofErr w:type="spellStart"/>
+      <w:r>
+        <w:rPr>
+          <w:lang w:val="en-GB"/>
+        </w:rPr>
+        <w:t>SysML</w:t>
+      </w:r>
+      <w:proofErr w:type="spellEnd"/>
+      <w:r>
+        <w:rPr>
+          <w:lang w:val="en-GB"/>
+        </w:rPr>
+        <w:t xml:space="preserve"> Domain Basic Block Diagram as shown in </w:t>
       </w:r>
       <w:r>
         <w:rPr>
@@ -1719,7 +2022,7 @@
           <v:shape id="_x0000_i1026" type="#_x0000_t75" style="width:470.25pt;height:328.5pt" o:ole="">
             <v:imagedata r:id="rId10" o:title=""/>
           </v:shape>
-          <o:OLEObject Type="Embed" ProgID="Visio.Drawing.11" ShapeID="_x0000_i1026" DrawAspect="Content" ObjectID="_1359903156" r:id="rId11"/>
+          <o:OLEObject Type="Embed" ProgID="Visio.Drawing.11" ShapeID="_x0000_i1026" DrawAspect="Content" ObjectID="_1359903785" r:id="rId11"/>
         </w:object>
       </w:r>
     </w:p>
@@ -1843,7 +2146,21 @@
         <w:rPr>
           <w:lang w:val="en-GB"/>
         </w:rPr>
-        <w:t xml:space="preserve"> may be seen not only the System Of Interest, but also the environment in which it operates and the blocks with which it interconnects. </w:t>
+        <w:t xml:space="preserve"> may be seen not only the System </w:t>
+      </w:r>
+      <w:proofErr w:type="gramStart"/>
+      <w:r>
+        <w:rPr>
+          <w:lang w:val="en-GB"/>
+        </w:rPr>
+        <w:t>Of</w:t>
+      </w:r>
+      <w:proofErr w:type="gramEnd"/>
+      <w:r>
+        <w:rPr>
+          <w:lang w:val="en-GB"/>
+        </w:rPr>
+        <w:t xml:space="preserve"> Interest, but also the environment in which it operates and the blocks with which it interconnects. </w:t>
       </w:r>
     </w:p>
     <w:p>
@@ -1935,13 +2252,27 @@
         <w:rPr>
           <w:lang w:val="en-GB"/>
         </w:rPr>
-        <w:t xml:space="preserve">server is placed in a protected environment with sufficient power and network access, and can reach the technician and caregiver on duty using either the head-office LAN </w:t>
-      </w:r>
-      <w:r>
-        <w:rPr>
-          <w:lang w:val="en-GB"/>
-        </w:rPr>
-        <w:t xml:space="preserve">, </w:t>
+        <w:t xml:space="preserve">server is placed in a protected environment with sufficient power and network access, and can reach the technician and caregiver on duty using either the head-office </w:t>
+      </w:r>
+      <w:proofErr w:type="gramStart"/>
+      <w:r>
+        <w:rPr>
+          <w:lang w:val="en-GB"/>
+        </w:rPr>
+        <w:t xml:space="preserve">LAN </w:t>
+      </w:r>
+      <w:r>
+        <w:rPr>
+          <w:lang w:val="en-GB"/>
+        </w:rPr>
+        <w:t>,</w:t>
+      </w:r>
+      <w:proofErr w:type="gramEnd"/>
+      <w:r>
+        <w:rPr>
+          <w:lang w:val="en-GB"/>
+        </w:rPr>
+        <w:t xml:space="preserve"> </w:t>
       </w:r>
       <w:r>
         <w:rPr>
@@ -1979,7 +2310,21 @@
         <w:rPr>
           <w:lang w:val="en-GB"/>
         </w:rPr>
-        <w:t>Focussing on the System-Of-Interest a set of requirements may be created from the project proposal. As the focus on this project is proof-of-concept some of the detail requirements (e.g. colour) will be excluded just like only the critical requirements, especially those containing implemtational risks, will be broken down in the architecture.</w:t>
+        <w:t xml:space="preserve">Focussing on the System-Of-Interest a set of requirements may be created from the project proposal. As the focus on this project is proof-of-concept some of the detail requirements (e.g. colour) will be excluded just like only the critical requirements, especially those containing </w:t>
+      </w:r>
+      <w:proofErr w:type="spellStart"/>
+      <w:r>
+        <w:rPr>
+          <w:lang w:val="en-GB"/>
+        </w:rPr>
+        <w:t>implemtational</w:t>
+      </w:r>
+      <w:proofErr w:type="spellEnd"/>
+      <w:r>
+        <w:rPr>
+          <w:lang w:val="en-GB"/>
+        </w:rPr>
+        <w:t xml:space="preserve"> risks, will be broken down in the architecture.</w:t>
       </w:r>
     </w:p>
     <w:p>
@@ -2636,7 +2981,21 @@
         <w:rPr>
           <w:lang w:val="en-GB"/>
         </w:rPr>
-        <w:t>Acceptable probability that 60 minute requirement is not met = 0,1%</w:t>
+        <w:t>Acceptable probability that 60 minute requirement is not met = 0</w:t>
+      </w:r>
+      <w:proofErr w:type="gramStart"/>
+      <w:r>
+        <w:rPr>
+          <w:lang w:val="en-GB"/>
+        </w:rPr>
+        <w:t>,1</w:t>
+      </w:r>
+      <w:proofErr w:type="gramEnd"/>
+      <w:r>
+        <w:rPr>
+          <w:lang w:val="en-GB"/>
+        </w:rPr>
+        <w:t>%</w:t>
       </w:r>
       <w:r>
         <w:rPr>
@@ -2983,14 +3342,11 @@
         </w:rPr>
       </w:pPr>
       <w:r>
-        <w:rPr>
-          <w:lang w:val="en-GB"/>
-        </w:rPr>
-        <w:object w:dxaOrig="9774" w:dyaOrig="9104">
-          <v:shape id="_x0000_i1027" type="#_x0000_t75" style="width:414pt;height:385.5pt" o:ole="">
+        <w:object w:dxaOrig="8275" w:dyaOrig="7709">
+          <v:shape id="_x0000_i1031" type="#_x0000_t75" style="width:414pt;height:385.5pt" o:ole="">
             <v:imagedata r:id="rId12" o:title=""/>
           </v:shape>
-          <o:OLEObject Type="Embed" ProgID="Visio.Drawing.11" ShapeID="_x0000_i1027" DrawAspect="Content" ObjectID="_1359903157" r:id="rId13"/>
+          <o:OLEObject Type="Embed" ProgID="Visio.Drawing.11" ShapeID="_x0000_i1031" DrawAspect="Content" ObjectID="_1359903786" r:id="rId13"/>
         </w:object>
       </w:r>
     </w:p>
@@ -3171,27 +3527,175 @@
         <w:rPr>
           <w:lang w:val="en-GB"/>
         </w:rPr>
-        <w:t>There are many different architectures that can fulfil the requirements, and there may even be several equally good architectures. Therefore choosing an architecture becomes a matter of weighing the quality attributes against the architectural patterns that are suited to satisfy them and combine this with experience. Naturally the architectural patterns should be modified as needed to only include the parts of the patterns that are necessary for this application.</w:t>
-      </w:r>
-    </w:p>
-    <w:p>
-      <w:pPr>
-        <w:rPr>
-          <w:lang w:val="en-GB"/>
-        </w:rPr>
-      </w:pPr>
-    </w:p>
-    <w:p>
-      <w:pPr>
-        <w:rPr>
-          <w:lang w:val="en-GB"/>
-        </w:rPr>
-      </w:pPr>
-      <w:r>
-        <w:rPr>
-          <w:lang w:val="en-GB"/>
-        </w:rPr>
-        <w:t xml:space="preserve">Grouping the requirement into independent blocks using the techniques described above, a possible architecture is the ne </w:t>
+        <w:t xml:space="preserve">There are </w:t>
+      </w:r>
+      <w:proofErr w:type="gramStart"/>
+      <w:r>
+        <w:rPr>
+          <w:lang w:val="en-GB"/>
+        </w:rPr>
+        <w:t>many different architectures</w:t>
+      </w:r>
+      <w:proofErr w:type="gramEnd"/>
+      <w:r>
+        <w:rPr>
+          <w:lang w:val="en-GB"/>
+        </w:rPr>
+        <w:t xml:space="preserve"> that can fulfil the requirements, and there may even be several equally good architectures. Therefore choosing </w:t>
+      </w:r>
+      <w:proofErr w:type="gramStart"/>
+      <w:r>
+        <w:rPr>
+          <w:lang w:val="en-GB"/>
+        </w:rPr>
+        <w:t>an architecture</w:t>
+      </w:r>
+      <w:proofErr w:type="gramEnd"/>
+      <w:r>
+        <w:rPr>
+          <w:lang w:val="en-GB"/>
+        </w:rPr>
+        <w:t xml:space="preserve"> becomes a matter of weighing the quality attributes against the architectural patterns that are suited to satisfy them and combine this with experience. Naturally the architectural patterns should be modified as needed to only include the parts of the patterns that are necessary for this application.</w:t>
+      </w:r>
+    </w:p>
+    <w:p>
+      <w:pPr>
+        <w:rPr>
+          <w:lang w:val="en-GB"/>
+        </w:rPr>
+      </w:pPr>
+    </w:p>
+    <w:p>
+      <w:pPr>
+        <w:rPr>
+          <w:lang w:val="en-GB"/>
+        </w:rPr>
+      </w:pPr>
+      <w:r>
+        <w:rPr>
+          <w:lang w:val="en-GB"/>
+        </w:rPr>
+        <w:t xml:space="preserve">Grouping the requirement into independent blocks using the techniques described above, a possible </w:t>
+      </w:r>
+      <w:r>
+        <w:rPr>
+          <w:lang w:val="en-GB"/>
+        </w:rPr>
+        <w:t xml:space="preserve">collection of </w:t>
+      </w:r>
+      <w:r>
+        <w:rPr>
+          <w:lang w:val="en-GB"/>
+        </w:rPr>
+        <w:t>archi</w:t>
+      </w:r>
+      <w:r>
+        <w:rPr>
+          <w:lang w:val="en-GB"/>
+        </w:rPr>
+        <w:t xml:space="preserve">tecture blocks could be the one shown in </w:t>
+      </w:r>
+      <w:r>
+        <w:rPr>
+          <w:lang w:val="en-GB"/>
+        </w:rPr>
+        <w:fldChar w:fldCharType="begin"/>
+      </w:r>
+      <w:r>
+        <w:rPr>
+          <w:lang w:val="en-GB"/>
+        </w:rPr>
+        <w:instrText xml:space="preserve"> REF _Ref286084750 \h </w:instrText>
+      </w:r>
+      <w:r>
+        <w:rPr>
+          <w:lang w:val="en-GB"/>
+        </w:rPr>
+      </w:r>
+      <w:r>
+        <w:rPr>
+          <w:lang w:val="en-GB"/>
+        </w:rPr>
+        <w:fldChar w:fldCharType="separate"/>
+      </w:r>
+      <w:r>
+        <w:rPr>
+          <w:lang w:val="en-GB"/>
+        </w:rPr>
+        <w:t xml:space="preserve">Figure </w:t>
+      </w:r>
+      <w:r>
+        <w:rPr>
+          <w:noProof/>
+          <w:lang w:val="en-GB"/>
+        </w:rPr>
+        <w:t>3</w:t>
+      </w:r>
+      <w:r>
+        <w:rPr>
+          <w:lang w:val="en-GB"/>
+        </w:rPr>
+        <w:fldChar w:fldCharType="end"/>
+      </w:r>
+      <w:r>
+        <w:rPr>
+          <w:lang w:val="en-GB"/>
+        </w:rPr>
+        <w:t xml:space="preserve">. </w:t>
+      </w:r>
+    </w:p>
+    <w:p>
+      <w:pPr>
+        <w:rPr>
+          <w:lang w:val="en-GB"/>
+        </w:rPr>
+      </w:pPr>
+    </w:p>
+    <w:p>
+      <w:pPr>
+        <w:rPr>
+          <w:lang w:val="en-GB"/>
+        </w:rPr>
+      </w:pPr>
+      <w:r>
+        <w:rPr>
+          <w:lang w:val="en-GB"/>
+        </w:rPr>
+        <w:t>Here is may be seen that the following blocks and their responsibilities has been identified:</w:t>
+      </w:r>
+    </w:p>
+    <w:p>
+      <w:pPr>
+        <w:numPr>
+          <w:ilvl w:val="0"/>
+          <w:numId w:val="15"/>
+        </w:numPr>
+        <w:rPr>
+          <w:lang w:val="en-GB"/>
+        </w:rPr>
+      </w:pPr>
+      <w:r>
+        <w:rPr>
+          <w:lang w:val="en-GB"/>
+        </w:rPr>
+        <w:t>Housing</w:t>
+      </w:r>
+    </w:p>
+    <w:p>
+      <w:pPr>
+        <w:numPr>
+          <w:ilvl w:val="1"/>
+          <w:numId w:val="15"/>
+        </w:numPr>
+        <w:rPr>
+          <w:lang w:val="en-GB"/>
+        </w:rPr>
+      </w:pPr>
+      <w:r>
+        <w:rPr>
+          <w:lang w:val="en-GB"/>
+        </w:rPr>
+        <w:t>The physical frame that holds the electronics and the built-in antenna.</w:t>
       </w:r>
     </w:p>
     <w:p>
@@ -3229,7 +3733,7 @@
         </w:rPr>
         <w:lastRenderedPageBreak/>
         <w:pict>
-          <v:shape id="Billede 4" o:spid="_x0000_i1028" type="#_x0000_t75" alt="Drawings" style="width:418.5pt;height:347.25pt;visibility:visible;mso-wrap-style:square">
+          <v:shape id="Billede 4" o:spid="_x0000_i1027" type="#_x0000_t75" alt="Drawings" style="width:418.5pt;height:347.25pt;visibility:visible;mso-wrap-style:square">
             <v:imagedata r:id="rId14" o:title="Drawings"/>
           </v:shape>
         </w:pict>
@@ -3257,10 +3761,10 @@
       </w:pPr>
       <w:r>
         <w:object w:dxaOrig="10543" w:dyaOrig="6109">
-          <v:shape id="_x0000_i1031" type="#_x0000_t75" style="width:481.5pt;height:279pt" o:ole="">
+          <v:shape id="_x0000_i1028" type="#_x0000_t75" style="width:481.5pt;height:279pt" o:ole="">
             <v:imagedata r:id="rId15" o:title=""/>
           </v:shape>
-          <o:OLEObject Type="Embed" ProgID="Visio.Drawing.11" ShapeID="_x0000_i1031" DrawAspect="Content" ObjectID="_1359903158" r:id="rId16"/>
+          <o:OLEObject Type="Embed" ProgID="Visio.Drawing.11" ShapeID="_x0000_i1028" DrawAspect="Content" ObjectID="_1359903787" r:id="rId16"/>
         </w:object>
       </w:r>
     </w:p>
@@ -3305,7 +3809,7 @@
           <v:shape id="_x0000_i1030" type="#_x0000_t75" style="width:345pt;height:484.5pt" o:ole="">
             <v:imagedata r:id="rId18" o:title="" cropright="6326f"/>
           </v:shape>
-          <o:OLEObject Type="Embed" ProgID="Visio.Drawing.11" ShapeID="_x0000_i1030" DrawAspect="Content" ObjectID="_1359903159" r:id="rId19"/>
+          <o:OLEObject Type="Embed" ProgID="Visio.Drawing.11" ShapeID="_x0000_i1030" DrawAspect="Content" ObjectID="_1359903788" r:id="rId19"/>
         </w:object>
       </w:r>
     </w:p>
@@ -3480,7 +3984,7 @@
         <w:rStyle w:val="Sidetal"/>
         <w:noProof/>
       </w:rPr>
-      <w:t>12</w:t>
+      <w:t>10</w:t>
     </w:r>
     <w:r>
       <w:rPr>
@@ -3784,7 +4288,7 @@
         <w:rFonts w:ascii="Symbol" w:eastAsia="Calibri" w:hAnsi="Symbol" w:cs="Times New Roman" w:hint="default"/>
       </w:rPr>
     </w:lvl>
-    <w:lvl w:ilvl="1" w:tplc="04060003" w:tentative="1">
+    <w:lvl w:ilvl="1" w:tplc="04060003">
       <w:start w:val="1"/>
       <w:numFmt w:val="bullet"/>
       <w:lvlText w:val="o"/>
@@ -5371,7 +5875,7 @@
 </file>
 
 <file path=customXml/itemProps1.xml><?xml version="1.0" encoding="utf-8"?>
-<ds:datastoreItem xmlns:ds="http://schemas.openxmlformats.org/officeDocument/2006/customXml" ds:itemID="{6F23479F-AB51-412A-BD7A-60A5BEB8F13F}">
+<ds:datastoreItem xmlns:ds="http://schemas.openxmlformats.org/officeDocument/2006/customXml" ds:itemID="{20BB6EAF-B513-4C0F-8EE0-B814A6A0104F}">
   <ds:schemaRefs>
     <ds:schemaRef ds:uri="http://schemas.openxmlformats.org/officeDocument/2006/bibliography"/>
   </ds:schemaRefs>

</xml_diff>

<commit_message>
Adding some more for the architecture
</commit_message>
<xml_diff>
--- a/syseng_hwco/proj/Artifact/Doc/Project documentation.docx
+++ b/syseng_hwco/proj/Artifact/Doc/Project documentation.docx
@@ -1634,7 +1634,7 @@
           <v:shape id="_x0000_i1025" type="#_x0000_t75" style="width:481.5pt;height:572.25pt" o:ole="">
             <v:imagedata r:id="rId8" o:title="" croptop="6800f"/>
           </v:shape>
-          <o:OLEObject Type="Embed" ProgID="Visio.Drawing.11" ShapeID="_x0000_i1025" DrawAspect="Content" ObjectID="_1359903784" r:id="rId9"/>
+          <o:OLEObject Type="Embed" ProgID="Visio.Drawing.11" ShapeID="_x0000_i1025" DrawAspect="Content" ObjectID="_1359914309" r:id="rId9"/>
         </w:object>
       </w:r>
     </w:p>
@@ -2022,7 +2022,7 @@
           <v:shape id="_x0000_i1026" type="#_x0000_t75" style="width:470.25pt;height:328.5pt" o:ole="">
             <v:imagedata r:id="rId10" o:title=""/>
           </v:shape>
-          <o:OLEObject Type="Embed" ProgID="Visio.Drawing.11" ShapeID="_x0000_i1026" DrawAspect="Content" ObjectID="_1359903785" r:id="rId11"/>
+          <o:OLEObject Type="Embed" ProgID="Visio.Drawing.11" ShapeID="_x0000_i1026" DrawAspect="Content" ObjectID="_1359914310" r:id="rId11"/>
         </w:object>
       </w:r>
     </w:p>
@@ -2310,7 +2310,19 @@
         <w:rPr>
           <w:lang w:val="en-GB"/>
         </w:rPr>
-        <w:t xml:space="preserve">Focussing on the System-Of-Interest a set of requirements may be created from the project proposal. As the focus on this project is proof-of-concept some of the detail requirements (e.g. colour) will be excluded just like only the critical requirements, especially those containing </w:t>
+        <w:t>Focussing on the System-Of-Interest a set of requirements may be created from the project proposal. As the focus on this project is proof-of-concept some of the detail requirements (e.g. colour</w:t>
+      </w:r>
+      <w:r>
+        <w:rPr>
+          <w:lang w:val="en-GB"/>
+        </w:rPr>
+        <w:t>, frame IP rating, …</w:t>
+      </w:r>
+      <w:r>
+        <w:rPr>
+          <w:lang w:val="en-GB"/>
+        </w:rPr>
+        <w:t xml:space="preserve">) will be excluded just like only the critical requirements, especially those containing </w:t>
       </w:r>
       <w:proofErr w:type="spellStart"/>
       <w:r>
@@ -3346,7 +3358,7 @@
           <v:shape id="_x0000_i1031" type="#_x0000_t75" style="width:414pt;height:385.5pt" o:ole="">
             <v:imagedata r:id="rId12" o:title=""/>
           </v:shape>
-          <o:OLEObject Type="Embed" ProgID="Visio.Drawing.11" ShapeID="_x0000_i1031" DrawAspect="Content" ObjectID="_1359903786" r:id="rId13"/>
+          <o:OLEObject Type="Embed" ProgID="Visio.Drawing.11" ShapeID="_x0000_i1031" DrawAspect="Content" ObjectID="_1359914311" r:id="rId13"/>
         </w:object>
       </w:r>
     </w:p>
@@ -3695,8 +3707,425 @@
         <w:rPr>
           <w:lang w:val="en-GB"/>
         </w:rPr>
-        <w:t>The physical frame that holds the electronics and the built-in antenna.</w:t>
-      </w:r>
+        <w:t>The physical frame that holds the electronics</w:t>
+      </w:r>
+      <w:r>
+        <w:rPr>
+          <w:lang w:val="en-GB"/>
+        </w:rPr>
+        <w:t>.</w:t>
+      </w:r>
+      <w:r>
+        <w:rPr>
+          <w:lang w:val="en-GB"/>
+        </w:rPr>
+        <w:t xml:space="preserve"> This is per definition HW, and it has no intelligence or </w:t>
+      </w:r>
+      <w:r>
+        <w:rPr>
+          <w:lang w:val="en-GB"/>
+        </w:rPr>
+        <w:t>electrical components, only housing.</w:t>
+      </w:r>
+    </w:p>
+    <w:p>
+      <w:pPr>
+        <w:numPr>
+          <w:ilvl w:val="0"/>
+          <w:numId w:val="15"/>
+        </w:numPr>
+        <w:rPr>
+          <w:lang w:val="en-GB"/>
+        </w:rPr>
+      </w:pPr>
+      <w:r>
+        <w:rPr>
+          <w:lang w:val="en-GB"/>
+        </w:rPr>
+        <w:t>Antenna</w:t>
+      </w:r>
+    </w:p>
+    <w:p>
+      <w:pPr>
+        <w:numPr>
+          <w:ilvl w:val="1"/>
+          <w:numId w:val="15"/>
+        </w:numPr>
+        <w:rPr>
+          <w:lang w:val="en-GB"/>
+        </w:rPr>
+      </w:pPr>
+      <w:r>
+        <w:rPr>
+          <w:lang w:val="en-GB"/>
+        </w:rPr>
+        <w:t>The physical antenna used by the ISM block, as well as potentially any required physical components not part of the ISM block.</w:t>
+      </w:r>
+    </w:p>
+    <w:p>
+      <w:pPr>
+        <w:numPr>
+          <w:ilvl w:val="0"/>
+          <w:numId w:val="15"/>
+        </w:numPr>
+        <w:rPr>
+          <w:lang w:val="en-GB"/>
+        </w:rPr>
+      </w:pPr>
+      <w:r>
+        <w:rPr>
+          <w:lang w:val="en-GB"/>
+        </w:rPr>
+        <w:t>ISM</w:t>
+      </w:r>
+    </w:p>
+    <w:p>
+      <w:pPr>
+        <w:numPr>
+          <w:ilvl w:val="1"/>
+          <w:numId w:val="15"/>
+        </w:numPr>
+        <w:rPr>
+          <w:lang w:val="en-GB"/>
+        </w:rPr>
+      </w:pPr>
+    </w:p>
+    <w:p>
+      <w:pPr>
+        <w:numPr>
+          <w:ilvl w:val="0"/>
+          <w:numId w:val="15"/>
+        </w:numPr>
+        <w:rPr>
+          <w:lang w:val="en-GB"/>
+        </w:rPr>
+      </w:pPr>
+      <w:r>
+        <w:rPr>
+          <w:lang w:val="en-GB"/>
+        </w:rPr>
+        <w:t>LED</w:t>
+      </w:r>
+    </w:p>
+    <w:p>
+      <w:pPr>
+        <w:numPr>
+          <w:ilvl w:val="1"/>
+          <w:numId w:val="15"/>
+        </w:numPr>
+        <w:rPr>
+          <w:lang w:val="en-GB"/>
+        </w:rPr>
+      </w:pPr>
+      <w:r>
+        <w:rPr>
+          <w:lang w:val="en-GB"/>
+        </w:rPr>
+        <w:t>The physical LED as well as any required low-level driver and physical components required by the LED (often a discrete output is dimensioned so it can drive an LED directly).</w:t>
+      </w:r>
+    </w:p>
+    <w:p>
+      <w:pPr>
+        <w:numPr>
+          <w:ilvl w:val="0"/>
+          <w:numId w:val="15"/>
+        </w:numPr>
+        <w:rPr>
+          <w:lang w:val="en-GB"/>
+        </w:rPr>
+      </w:pPr>
+      <w:r>
+        <w:rPr>
+          <w:lang w:val="en-GB"/>
+        </w:rPr>
+        <w:t>Button</w:t>
+      </w:r>
+    </w:p>
+    <w:p>
+      <w:pPr>
+        <w:numPr>
+          <w:ilvl w:val="1"/>
+          <w:numId w:val="15"/>
+        </w:numPr>
+        <w:rPr>
+          <w:lang w:val="en-GB"/>
+        </w:rPr>
+      </w:pPr>
+      <w:r>
+        <w:rPr>
+          <w:lang w:val="en-GB"/>
+        </w:rPr>
+        <w:t>The physical button as well as any required low-level driver and physical components required by the button (</w:t>
+      </w:r>
+      <w:r>
+        <w:rPr>
+          <w:lang w:val="en-GB"/>
+        </w:rPr>
+        <w:t xml:space="preserve">e.g. </w:t>
+      </w:r>
+      <w:r>
+        <w:rPr>
+          <w:lang w:val="en-GB"/>
+        </w:rPr>
+        <w:t xml:space="preserve">a simple </w:t>
+      </w:r>
+      <w:r>
+        <w:rPr>
+          <w:lang w:val="en-GB"/>
+        </w:rPr>
+        <w:t>hysteresis circuit to prevent multiple activations).</w:t>
+      </w:r>
+    </w:p>
+    <w:p>
+      <w:pPr>
+        <w:numPr>
+          <w:ilvl w:val="0"/>
+          <w:numId w:val="15"/>
+        </w:numPr>
+        <w:rPr>
+          <w:lang w:val="en-GB"/>
+        </w:rPr>
+      </w:pPr>
+      <w:r>
+        <w:rPr>
+          <w:lang w:val="en-GB"/>
+        </w:rPr>
+        <w:t>Battery</w:t>
+      </w:r>
+    </w:p>
+    <w:p>
+      <w:pPr>
+        <w:numPr>
+          <w:ilvl w:val="1"/>
+          <w:numId w:val="15"/>
+        </w:numPr>
+        <w:rPr>
+          <w:lang w:val="en-GB"/>
+        </w:rPr>
+      </w:pPr>
+      <w:r>
+        <w:rPr>
+          <w:lang w:val="en-GB"/>
+        </w:rPr>
+        <w:t>The physical battery, the charging circuitry and monitoring circuitry as well as any required low-level driver.</w:t>
+      </w:r>
+    </w:p>
+    <w:p>
+      <w:pPr>
+        <w:numPr>
+          <w:ilvl w:val="0"/>
+          <w:numId w:val="15"/>
+        </w:numPr>
+        <w:rPr>
+          <w:lang w:val="en-GB"/>
+        </w:rPr>
+      </w:pPr>
+      <w:r>
+        <w:rPr>
+          <w:lang w:val="en-GB"/>
+        </w:rPr>
+        <w:t>Microphone</w:t>
+      </w:r>
+    </w:p>
+    <w:p>
+      <w:pPr>
+        <w:numPr>
+          <w:ilvl w:val="1"/>
+          <w:numId w:val="15"/>
+        </w:numPr>
+        <w:rPr>
+          <w:lang w:val="en-GB"/>
+        </w:rPr>
+      </w:pPr>
+      <w:r>
+        <w:rPr>
+          <w:lang w:val="en-GB"/>
+        </w:rPr>
+        <w:t>The physical microphone as well as any required low-level driver and physical components required by the microphone (e.g. an external filtration or amplification circuit).</w:t>
+      </w:r>
+    </w:p>
+    <w:p>
+      <w:pPr>
+        <w:numPr>
+          <w:ilvl w:val="0"/>
+          <w:numId w:val="15"/>
+        </w:numPr>
+        <w:rPr>
+          <w:lang w:val="en-GB"/>
+        </w:rPr>
+      </w:pPr>
+      <w:r>
+        <w:rPr>
+          <w:lang w:val="en-GB"/>
+        </w:rPr>
+        <w:lastRenderedPageBreak/>
+        <w:t>Speaker</w:t>
+      </w:r>
+    </w:p>
+    <w:p>
+      <w:pPr>
+        <w:numPr>
+          <w:ilvl w:val="1"/>
+          <w:numId w:val="15"/>
+        </w:numPr>
+        <w:rPr>
+          <w:lang w:val="en-GB"/>
+        </w:rPr>
+      </w:pPr>
+      <w:r>
+        <w:rPr>
+          <w:lang w:val="en-GB"/>
+        </w:rPr>
+        <w:t>The physical speaker as well as any required low-level driver and physical components required by the speaker (e.g. an external filtration or amplification circuit).</w:t>
+      </w:r>
+    </w:p>
+    <w:p>
+      <w:pPr>
+        <w:numPr>
+          <w:ilvl w:val="0"/>
+          <w:numId w:val="15"/>
+        </w:numPr>
+        <w:rPr>
+          <w:lang w:val="en-GB"/>
+        </w:rPr>
+      </w:pPr>
+      <w:r>
+        <w:rPr>
+          <w:lang w:val="en-GB"/>
+        </w:rPr>
+        <w:t>Control</w:t>
+      </w:r>
+    </w:p>
+    <w:p>
+      <w:pPr>
+        <w:numPr>
+          <w:ilvl w:val="1"/>
+          <w:numId w:val="15"/>
+        </w:numPr>
+        <w:rPr>
+          <w:lang w:val="en-GB"/>
+        </w:rPr>
+      </w:pPr>
+      <w:r>
+        <w:rPr>
+          <w:lang w:val="en-GB"/>
+        </w:rPr>
+        <w:t xml:space="preserve">The control logic which </w:t>
+      </w:r>
+      <w:r>
+        <w:rPr>
+          <w:lang w:val="en-GB"/>
+        </w:rPr>
+        <w:t xml:space="preserve">maintains </w:t>
+      </w:r>
+      <w:r>
+        <w:rPr>
+          <w:lang w:val="en-GB"/>
+        </w:rPr>
+        <w:t xml:space="preserve">the overall state of the </w:t>
+      </w:r>
+      <w:r>
+        <w:rPr>
+          <w:lang w:val="en-GB"/>
+        </w:rPr>
+        <w:t>system, including timing (when to check battery status, when to send heartbeats), commands from the base (cancel emergency, update firmware) and peripherals (button, LED). The Control logic also is responsible for turning on and off the Audio.</w:t>
+      </w:r>
+    </w:p>
+    <w:p>
+      <w:pPr>
+        <w:numPr>
+          <w:ilvl w:val="0"/>
+          <w:numId w:val="15"/>
+        </w:numPr>
+        <w:rPr>
+          <w:lang w:val="en-GB"/>
+        </w:rPr>
+      </w:pPr>
+      <w:r>
+        <w:rPr>
+          <w:lang w:val="en-GB"/>
+        </w:rPr>
+        <w:t>Communication</w:t>
+      </w:r>
+    </w:p>
+    <w:p>
+      <w:pPr>
+        <w:numPr>
+          <w:ilvl w:val="1"/>
+          <w:numId w:val="15"/>
+        </w:numPr>
+        <w:rPr>
+          <w:lang w:val="en-GB"/>
+        </w:rPr>
+      </w:pPr>
+      <w:r>
+        <w:rPr>
+          <w:lang w:val="en-GB"/>
+        </w:rPr>
+        <w:t xml:space="preserve">The communication logic is responsible for handling the </w:t>
+      </w:r>
+      <w:r>
+        <w:rPr>
+          <w:lang w:val="en-GB"/>
+        </w:rPr>
+        <w:t xml:space="preserve">application level data to and from the ISM block. It is responsible for adding the any required frame header and/or footer specific to the application and to distribute received data to Control or Audio depending on the content (received frame header/footer). </w:t>
+      </w:r>
+    </w:p>
+    <w:p>
+      <w:pPr>
+        <w:numPr>
+          <w:ilvl w:val="0"/>
+          <w:numId w:val="15"/>
+        </w:numPr>
+        <w:rPr>
+          <w:lang w:val="en-GB"/>
+        </w:rPr>
+      </w:pPr>
+      <w:r>
+        <w:rPr>
+          <w:lang w:val="en-GB"/>
+        </w:rPr>
+        <w:t>Signal Strength control</w:t>
+      </w:r>
+    </w:p>
+    <w:p>
+      <w:pPr>
+        <w:numPr>
+          <w:ilvl w:val="1"/>
+          <w:numId w:val="15"/>
+        </w:numPr>
+        <w:rPr>
+          <w:lang w:val="en-GB"/>
+        </w:rPr>
+      </w:pPr>
+    </w:p>
+    <w:p>
+      <w:pPr>
+        <w:numPr>
+          <w:ilvl w:val="0"/>
+          <w:numId w:val="15"/>
+        </w:numPr>
+        <w:rPr>
+          <w:lang w:val="en-GB"/>
+        </w:rPr>
+      </w:pPr>
+      <w:r>
+        <w:rPr>
+          <w:lang w:val="en-GB"/>
+        </w:rPr>
+        <w:t>Audio</w:t>
+      </w:r>
+    </w:p>
+    <w:p>
+      <w:pPr>
+        <w:numPr>
+          <w:ilvl w:val="1"/>
+          <w:numId w:val="15"/>
+        </w:numPr>
+        <w:rPr>
+          <w:lang w:val="en-GB"/>
+        </w:rPr>
+      </w:pPr>
     </w:p>
     <w:p>
       <w:pPr>
@@ -3731,7 +4160,6 @@
           <w:noProof/>
           <w:lang w:eastAsia="da-DK"/>
         </w:rPr>
-        <w:lastRenderedPageBreak/>
         <w:pict>
           <v:shape id="Billede 4" o:spid="_x0000_i1027" type="#_x0000_t75" alt="Drawings" style="width:418.5pt;height:347.25pt;visibility:visible;mso-wrap-style:square">
             <v:imagedata r:id="rId14" o:title="Drawings"/>
@@ -3764,7 +4192,7 @@
           <v:shape id="_x0000_i1028" type="#_x0000_t75" style="width:481.5pt;height:279pt" o:ole="">
             <v:imagedata r:id="rId15" o:title=""/>
           </v:shape>
-          <o:OLEObject Type="Embed" ProgID="Visio.Drawing.11" ShapeID="_x0000_i1028" DrawAspect="Content" ObjectID="_1359903787" r:id="rId16"/>
+          <o:OLEObject Type="Embed" ProgID="Visio.Drawing.11" ShapeID="_x0000_i1028" DrawAspect="Content" ObjectID="_1359914312" r:id="rId16"/>
         </w:object>
       </w:r>
     </w:p>
@@ -3779,7 +4207,6 @@
           <w:noProof/>
           <w:lang w:eastAsia="da-DK"/>
         </w:rPr>
-        <w:lastRenderedPageBreak/>
         <w:pict>
           <v:shape id="Billede 6" o:spid="_x0000_i1029" type="#_x0000_t75" alt="Drawings" style="width:439.5pt;height:164.25pt;visibility:visible;mso-wrap-style:square">
             <v:imagedata r:id="rId17" o:title="Drawings"/>
@@ -3809,7 +4236,7 @@
           <v:shape id="_x0000_i1030" type="#_x0000_t75" style="width:345pt;height:484.5pt" o:ole="">
             <v:imagedata r:id="rId18" o:title="" cropright="6326f"/>
           </v:shape>
-          <o:OLEObject Type="Embed" ProgID="Visio.Drawing.11" ShapeID="_x0000_i1030" DrawAspect="Content" ObjectID="_1359903788" r:id="rId19"/>
+          <o:OLEObject Type="Embed" ProgID="Visio.Drawing.11" ShapeID="_x0000_i1030" DrawAspect="Content" ObjectID="_1359914313" r:id="rId19"/>
         </w:object>
       </w:r>
     </w:p>
@@ -3984,7 +4411,7 @@
         <w:rStyle w:val="Sidetal"/>
         <w:noProof/>
       </w:rPr>
-      <w:t>10</w:t>
+      <w:t>11</w:t>
     </w:r>
     <w:r>
       <w:rPr>
@@ -5875,7 +6302,7 @@
 </file>
 
 <file path=customXml/itemProps1.xml><?xml version="1.0" encoding="utf-8"?>
-<ds:datastoreItem xmlns:ds="http://schemas.openxmlformats.org/officeDocument/2006/customXml" ds:itemID="{20BB6EAF-B513-4C0F-8EE0-B814A6A0104F}">
+<ds:datastoreItem xmlns:ds="http://schemas.openxmlformats.org/officeDocument/2006/customXml" ds:itemID="{DD05AFCC-9376-41D7-A22B-CCC64AB02AB0}">
   <ds:schemaRefs>
     <ds:schemaRef ds:uri="http://schemas.openxmlformats.org/officeDocument/2006/bibliography"/>
   </ds:schemaRefs>

</xml_diff>

<commit_message>
Adding responsibility to architecture
</commit_message>
<xml_diff>
--- a/syseng_hwco/proj/Artifact/Doc/Project documentation.docx
+++ b/syseng_hwco/proj/Artifact/Doc/Project documentation.docx
@@ -1634,7 +1634,7 @@
           <v:shape id="_x0000_i1025" type="#_x0000_t75" style="width:481.5pt;height:572.25pt" o:ole="">
             <v:imagedata r:id="rId8" o:title="" croptop="6800f"/>
           </v:shape>
-          <o:OLEObject Type="Embed" ProgID="Visio.Drawing.11" ShapeID="_x0000_i1025" DrawAspect="Content" ObjectID="_1359914309" r:id="rId9"/>
+          <o:OLEObject Type="Embed" ProgID="Visio.Drawing.11" ShapeID="_x0000_i1025" DrawAspect="Content" ObjectID="_1359955706" r:id="rId9"/>
         </w:object>
       </w:r>
     </w:p>
@@ -2022,7 +2022,7 @@
           <v:shape id="_x0000_i1026" type="#_x0000_t75" style="width:470.25pt;height:328.5pt" o:ole="">
             <v:imagedata r:id="rId10" o:title=""/>
           </v:shape>
-          <o:OLEObject Type="Embed" ProgID="Visio.Drawing.11" ShapeID="_x0000_i1026" DrawAspect="Content" ObjectID="_1359914310" r:id="rId11"/>
+          <o:OLEObject Type="Embed" ProgID="Visio.Drawing.11" ShapeID="_x0000_i1026" DrawAspect="Content" ObjectID="_1359955707" r:id="rId11"/>
         </w:object>
       </w:r>
     </w:p>
@@ -3358,7 +3358,7 @@
           <v:shape id="_x0000_i1031" type="#_x0000_t75" style="width:414pt;height:385.5pt" o:ole="">
             <v:imagedata r:id="rId12" o:title=""/>
           </v:shape>
-          <o:OLEObject Type="Embed" ProgID="Visio.Drawing.11" ShapeID="_x0000_i1031" DrawAspect="Content" ObjectID="_1359914311" r:id="rId13"/>
+          <o:OLEObject Type="Embed" ProgID="Visio.Drawing.11" ShapeID="_x0000_i1031" DrawAspect="Content" ObjectID="_1359955708" r:id="rId13"/>
         </w:object>
       </w:r>
     </w:p>
@@ -3789,6 +3789,32 @@
           <w:lang w:val="en-GB"/>
         </w:rPr>
       </w:pPr>
+      <w:r>
+        <w:rPr>
+          <w:lang w:val="en-GB"/>
+        </w:rPr>
+        <w:t xml:space="preserve">The logic required to package and </w:t>
+      </w:r>
+      <w:proofErr w:type="gramStart"/>
+      <w:r>
+        <w:rPr>
+          <w:lang w:val="en-GB"/>
+        </w:rPr>
+        <w:t>transmit</w:t>
+      </w:r>
+      <w:proofErr w:type="gramEnd"/>
+      <w:r>
+        <w:rPr>
+          <w:lang w:val="en-GB"/>
+        </w:rPr>
+        <w:t xml:space="preserve"> a data stream / data frame to the Antenna and receive a data stream / data frame from the Antenna. The block is also responsible for maintaining the connection, if there is a connection to maintain (depends on the </w:t>
+      </w:r>
+      <w:r>
+        <w:rPr>
+          <w:lang w:val="en-GB"/>
+        </w:rPr>
+        <w:t>low-level protocol), required channel hopping, etc.  The exact division of responsibility between the Antenna and the ISM block with respect to physical components may be adjusted depending on the mapping.</w:t>
+      </w:r>
     </w:p>
     <w:p>
       <w:pPr>
@@ -3907,6 +3933,7 @@
         <w:rPr>
           <w:lang w:val="en-GB"/>
         </w:rPr>
+        <w:lastRenderedPageBreak/>
         <w:t>The physical battery, the charging circuitry and monitoring circuitry as well as any required low-level driver.</w:t>
       </w:r>
     </w:p>
@@ -3958,7 +3985,6 @@
         <w:rPr>
           <w:lang w:val="en-GB"/>
         </w:rPr>
-        <w:lastRenderedPageBreak/>
         <w:t>Speaker</w:t>
       </w:r>
     </w:p>
@@ -4062,7 +4088,19 @@
         <w:rPr>
           <w:lang w:val="en-GB"/>
         </w:rPr>
-        <w:t xml:space="preserve">The communication logic is responsible for handling the </w:t>
+        <w:t xml:space="preserve">The communication logic </w:t>
+      </w:r>
+      <w:r>
+        <w:rPr>
+          <w:lang w:val="en-GB"/>
+        </w:rPr>
+        <w:t xml:space="preserve">which handles </w:t>
+      </w:r>
+      <w:r>
+        <w:rPr>
+          <w:lang w:val="en-GB"/>
+        </w:rPr>
+        <w:t xml:space="preserve">the </w:t>
       </w:r>
       <w:r>
         <w:rPr>
@@ -4098,6 +4136,36 @@
           <w:lang w:val="en-GB"/>
         </w:rPr>
       </w:pPr>
+      <w:r>
+        <w:rPr>
+          <w:lang w:val="en-GB"/>
+        </w:rPr>
+        <w:t xml:space="preserve">The </w:t>
+      </w:r>
+      <w:r>
+        <w:rPr>
+          <w:lang w:val="en-GB"/>
+        </w:rPr>
+        <w:t xml:space="preserve">logic responsible for adjusting the transmission strength of the ISM module based on </w:t>
+      </w:r>
+      <w:r>
+        <w:rPr>
+          <w:lang w:val="en-GB"/>
+        </w:rPr>
+        <w:t xml:space="preserve">e.g. number of </w:t>
+      </w:r>
+      <w:r>
+        <w:rPr>
+          <w:lang w:val="en-GB"/>
+        </w:rPr>
+        <w:t xml:space="preserve">retransmissions </w:t>
+      </w:r>
+      <w:r>
+        <w:rPr>
+          <w:lang w:val="en-GB"/>
+        </w:rPr>
+        <w:t>(BER), received transmission strength or information from the based.</w:t>
+      </w:r>
     </w:p>
     <w:p>
       <w:pPr>
@@ -4126,6 +4194,12 @@
           <w:lang w:val="en-GB"/>
         </w:rPr>
       </w:pPr>
+      <w:r>
+        <w:rPr>
+          <w:lang w:val="en-GB"/>
+        </w:rPr>
+        <w:t>The logic responsible for; sampling the microphone, filter out the feedback noise and package the data and send it to the Communication block, receiving audio frames from the communication block, unpack the data and send it to the speaker and the feedback filter. The Audio block may be enabled and disabled depending on whether an emergency is ongoing.</w:t>
+      </w:r>
     </w:p>
     <w:p>
       <w:pPr>
@@ -4160,6 +4234,7 @@
           <w:noProof/>
           <w:lang w:eastAsia="da-DK"/>
         </w:rPr>
+        <w:lastRenderedPageBreak/>
         <w:pict>
           <v:shape id="Billede 4" o:spid="_x0000_i1027" type="#_x0000_t75" alt="Drawings" style="width:418.5pt;height:347.25pt;visibility:visible;mso-wrap-style:square">
             <v:imagedata r:id="rId14" o:title="Drawings"/>
@@ -4192,7 +4267,7 @@
           <v:shape id="_x0000_i1028" type="#_x0000_t75" style="width:481.5pt;height:279pt" o:ole="">
             <v:imagedata r:id="rId15" o:title=""/>
           </v:shape>
-          <o:OLEObject Type="Embed" ProgID="Visio.Drawing.11" ShapeID="_x0000_i1028" DrawAspect="Content" ObjectID="_1359914312" r:id="rId16"/>
+          <o:OLEObject Type="Embed" ProgID="Visio.Drawing.11" ShapeID="_x0000_i1028" DrawAspect="Content" ObjectID="_1359955709" r:id="rId16"/>
         </w:object>
       </w:r>
     </w:p>
@@ -4207,6 +4282,7 @@
           <w:noProof/>
           <w:lang w:eastAsia="da-DK"/>
         </w:rPr>
+        <w:lastRenderedPageBreak/>
         <w:pict>
           <v:shape id="Billede 6" o:spid="_x0000_i1029" type="#_x0000_t75" alt="Drawings" style="width:439.5pt;height:164.25pt;visibility:visible;mso-wrap-style:square">
             <v:imagedata r:id="rId17" o:title="Drawings"/>
@@ -4236,7 +4312,7 @@
           <v:shape id="_x0000_i1030" type="#_x0000_t75" style="width:345pt;height:484.5pt" o:ole="">
             <v:imagedata r:id="rId18" o:title="" cropright="6326f"/>
           </v:shape>
-          <o:OLEObject Type="Embed" ProgID="Visio.Drawing.11" ShapeID="_x0000_i1030" DrawAspect="Content" ObjectID="_1359914313" r:id="rId19"/>
+          <o:OLEObject Type="Embed" ProgID="Visio.Drawing.11" ShapeID="_x0000_i1030" DrawAspect="Content" ObjectID="_1359955710" r:id="rId19"/>
         </w:object>
       </w:r>
     </w:p>
@@ -4411,7 +4487,7 @@
         <w:rStyle w:val="Sidetal"/>
         <w:noProof/>
       </w:rPr>
-      <w:t>11</w:t>
+      <w:t>12</w:t>
     </w:r>
     <w:r>
       <w:rPr>
@@ -4448,7 +4524,7 @@
         <w:rStyle w:val="Sidetal"/>
         <w:noProof/>
       </w:rPr>
-      <w:t>13</w:t>
+      <w:t>14</w:t>
     </w:r>
     <w:r>
       <w:rPr>
@@ -6302,7 +6378,7 @@
 </file>
 
 <file path=customXml/itemProps1.xml><?xml version="1.0" encoding="utf-8"?>
-<ds:datastoreItem xmlns:ds="http://schemas.openxmlformats.org/officeDocument/2006/customXml" ds:itemID="{DD05AFCC-9376-41D7-A22B-CCC64AB02AB0}">
+<ds:datastoreItem xmlns:ds="http://schemas.openxmlformats.org/officeDocument/2006/customXml" ds:itemID="{936C3651-4462-4C93-8AE3-5AC2F4B94327}">
   <ds:schemaRefs>
     <ds:schemaRef ds:uri="http://schemas.openxmlformats.org/officeDocument/2006/bibliography"/>
   </ds:schemaRefs>

</xml_diff>

<commit_message>
Adding iron triangle and prioritised list of quality attributes and some business thoughts
</commit_message>
<xml_diff>
--- a/syseng_hwco/proj/Artifact/Doc/Project documentation.docx
+++ b/syseng_hwco/proj/Artifact/Doc/Project documentation.docx
@@ -1634,7 +1634,7 @@
           <v:shape id="_x0000_i1025" type="#_x0000_t75" style="width:481.5pt;height:572.25pt" o:ole="">
             <v:imagedata r:id="rId8" o:title="" croptop="6800f"/>
           </v:shape>
-          <o:OLEObject Type="Embed" ProgID="Visio.Drawing.11" ShapeID="_x0000_i1025" DrawAspect="Content" ObjectID="_1359955706" r:id="rId9"/>
+          <o:OLEObject Type="Embed" ProgID="Visio.Drawing.11" ShapeID="_x0000_i1025" DrawAspect="Content" ObjectID="_1360001094" r:id="rId9"/>
         </w:object>
       </w:r>
     </w:p>
@@ -2022,7 +2022,7 @@
           <v:shape id="_x0000_i1026" type="#_x0000_t75" style="width:470.25pt;height:328.5pt" o:ole="">
             <v:imagedata r:id="rId10" o:title=""/>
           </v:shape>
-          <o:OLEObject Type="Embed" ProgID="Visio.Drawing.11" ShapeID="_x0000_i1026" DrawAspect="Content" ObjectID="_1359955707" r:id="rId11"/>
+          <o:OLEObject Type="Embed" ProgID="Visio.Drawing.11" ShapeID="_x0000_i1026" DrawAspect="Content" ObjectID="_1360001095" r:id="rId11"/>
         </w:object>
       </w:r>
     </w:p>
@@ -2579,7 +2579,19 @@
         <w:rPr>
           <w:lang w:val="en-GB"/>
         </w:rPr>
-        <w:t>Many add an extra attribute:</w:t>
+        <w:t xml:space="preserve">Many add an extra </w:t>
+      </w:r>
+      <w:r>
+        <w:rPr>
+          <w:lang w:val="en-GB"/>
+        </w:rPr>
+        <w:t xml:space="preserve">quality </w:t>
+      </w:r>
+      <w:r>
+        <w:rPr>
+          <w:lang w:val="en-GB"/>
+        </w:rPr>
+        <w:t>attribute:</w:t>
       </w:r>
     </w:p>
     <w:p>
@@ -2623,6 +2635,67 @@
         <w:rPr>
           <w:lang w:val="en-GB"/>
         </w:rPr>
+        <w:t>And finally there are some business oriented attributes:</w:t>
+      </w:r>
+    </w:p>
+    <w:p>
+      <w:pPr>
+        <w:rPr>
+          <w:lang w:val="en-GB"/>
+        </w:rPr>
+      </w:pPr>
+    </w:p>
+    <w:p>
+      <w:pPr>
+        <w:numPr>
+          <w:ilvl w:val="0"/>
+          <w:numId w:val="15"/>
+        </w:numPr>
+        <w:rPr>
+          <w:lang w:val="en-GB"/>
+        </w:rPr>
+      </w:pPr>
+      <w:r>
+        <w:rPr>
+          <w:lang w:val="en-GB"/>
+        </w:rPr>
+        <w:t>Time to market</w:t>
+      </w:r>
+    </w:p>
+    <w:p>
+      <w:pPr>
+        <w:numPr>
+          <w:ilvl w:val="0"/>
+          <w:numId w:val="15"/>
+        </w:numPr>
+        <w:rPr>
+          <w:lang w:val="en-GB"/>
+        </w:rPr>
+      </w:pPr>
+      <w:r>
+        <w:rPr>
+          <w:lang w:val="en-GB"/>
+        </w:rPr>
+        <w:t>Cost</w:t>
+      </w:r>
+    </w:p>
+    <w:p>
+      <w:pPr>
+        <w:rPr>
+          <w:lang w:val="en-GB"/>
+        </w:rPr>
+      </w:pPr>
+    </w:p>
+    <w:p>
+      <w:pPr>
+        <w:rPr>
+          <w:lang w:val="en-GB"/>
+        </w:rPr>
+      </w:pPr>
+      <w:r>
+        <w:rPr>
+          <w:lang w:val="en-GB"/>
+        </w:rPr>
         <w:t>Naturally all of these are important, but some are more important than others, and some are also more likely to cause trouble. It is therefore important to include a risk assessment in the quality attribute analysis.</w:t>
       </w:r>
     </w:p>
@@ -2695,6 +2768,7 @@
         <w:rPr>
           <w:lang w:val="en-GB"/>
         </w:rPr>
+        <w:lastRenderedPageBreak/>
         <w:t>Usability is also vitally important. Here the experience from existing system may be used to determine the optimal size, colour, location and feel of the button itself. Charging the emergency call button is a much more interesting aspect, as the existing “buttons” very rarely needs to have their battery replaced.</w:t>
       </w:r>
     </w:p>
@@ -2821,6 +2895,787 @@
     </w:p>
     <w:p>
       <w:pPr>
+        <w:rPr>
+          <w:lang w:val="en-GB"/>
+        </w:rPr>
+      </w:pPr>
+      <w:r>
+        <w:rPr>
+          <w:lang w:val="en-GB"/>
+        </w:rPr>
+        <w:t>From the above it is possible to create a prioritised list of quality attributes along with their estimated level of complexity (and thereby risk).</w:t>
+      </w:r>
+    </w:p>
+    <w:p>
+      <w:pPr>
+        <w:rPr>
+          <w:lang w:val="en-GB"/>
+        </w:rPr>
+      </w:pPr>
+    </w:p>
+    <w:tbl>
+      <w:tblPr>
+        <w:tblW w:w="0" w:type="auto"/>
+        <w:tblBorders>
+          <w:top w:val="single" w:sz="4" w:space="0" w:color="auto"/>
+          <w:left w:val="single" w:sz="4" w:space="0" w:color="auto"/>
+          <w:bottom w:val="single" w:sz="4" w:space="0" w:color="auto"/>
+          <w:right w:val="single" w:sz="4" w:space="0" w:color="auto"/>
+          <w:insideH w:val="single" w:sz="4" w:space="0" w:color="auto"/>
+          <w:insideV w:val="single" w:sz="4" w:space="0" w:color="auto"/>
+        </w:tblBorders>
+        <w:tblLook w:val="04A0"/>
+      </w:tblPr>
+      <w:tblGrid>
+        <w:gridCol w:w="959"/>
+        <w:gridCol w:w="1840"/>
+        <w:gridCol w:w="3530"/>
+        <w:gridCol w:w="3525"/>
+      </w:tblGrid>
+      <w:tr>
+        <w:trPr>
+          <w:trHeight w:val="433"/>
+        </w:trPr>
+        <w:tc>
+          <w:tcPr>
+            <w:tcW w:w="959" w:type="dxa"/>
+          </w:tcPr>
+          <w:p>
+            <w:pPr>
+              <w:spacing w:after="0"/>
+              <w:rPr>
+                <w:rFonts w:eastAsia="Times New Roman"/>
+                <w:lang w:val="en-GB"/>
+              </w:rPr>
+            </w:pPr>
+            <w:r>
+              <w:rPr>
+                <w:rFonts w:eastAsia="Times New Roman"/>
+                <w:lang w:val="en-GB"/>
+              </w:rPr>
+              <w:t>Priority</w:t>
+            </w:r>
+          </w:p>
+        </w:tc>
+        <w:tc>
+          <w:tcPr>
+            <w:tcW w:w="1840" w:type="dxa"/>
+          </w:tcPr>
+          <w:p>
+            <w:pPr>
+              <w:spacing w:after="0"/>
+              <w:rPr>
+                <w:rFonts w:eastAsia="Times New Roman"/>
+                <w:lang w:val="en-GB"/>
+              </w:rPr>
+            </w:pPr>
+            <w:r>
+              <w:rPr>
+                <w:rFonts w:eastAsia="Times New Roman"/>
+                <w:lang w:val="en-GB"/>
+              </w:rPr>
+              <w:t>Quality attribute</w:t>
+            </w:r>
+          </w:p>
+        </w:tc>
+        <w:tc>
+          <w:tcPr>
+            <w:tcW w:w="3530" w:type="dxa"/>
+          </w:tcPr>
+          <w:p>
+            <w:pPr>
+              <w:spacing w:after="0"/>
+              <w:rPr>
+                <w:rFonts w:eastAsia="Times New Roman"/>
+                <w:lang w:val="en-GB"/>
+              </w:rPr>
+            </w:pPr>
+            <w:r>
+              <w:rPr>
+                <w:rFonts w:eastAsia="Times New Roman"/>
+                <w:lang w:val="en-GB"/>
+              </w:rPr>
+              <w:t>Complexity (0 – 10, where 10 is highest complexity, i.e. highest risk)</w:t>
+            </w:r>
+          </w:p>
+        </w:tc>
+        <w:tc>
+          <w:tcPr>
+            <w:tcW w:w="3525" w:type="dxa"/>
+          </w:tcPr>
+          <w:p>
+            <w:pPr>
+              <w:spacing w:after="0"/>
+              <w:rPr>
+                <w:rFonts w:eastAsia="Times New Roman"/>
+                <w:lang w:val="en-GB"/>
+              </w:rPr>
+            </w:pPr>
+            <w:r>
+              <w:rPr>
+                <w:rFonts w:eastAsia="Times New Roman"/>
+                <w:lang w:val="en-GB"/>
+              </w:rPr>
+              <w:t>Flexibility (0 – 10, where 10 is highest flexibility)</w:t>
+            </w:r>
+          </w:p>
+        </w:tc>
+      </w:tr>
+      <w:tr>
+        <w:trPr>
+          <w:trHeight w:val="20"/>
+        </w:trPr>
+        <w:tc>
+          <w:tcPr>
+            <w:tcW w:w="959" w:type="dxa"/>
+          </w:tcPr>
+          <w:p>
+            <w:pPr>
+              <w:spacing w:after="0"/>
+              <w:jc w:val="center"/>
+              <w:rPr>
+                <w:rFonts w:eastAsia="Times New Roman"/>
+                <w:lang w:val="en-GB"/>
+              </w:rPr>
+            </w:pPr>
+            <w:r>
+              <w:rPr>
+                <w:rFonts w:eastAsia="Times New Roman"/>
+                <w:lang w:val="en-GB"/>
+              </w:rPr>
+              <w:t>1</w:t>
+            </w:r>
+          </w:p>
+        </w:tc>
+        <w:tc>
+          <w:tcPr>
+            <w:tcW w:w="1840" w:type="dxa"/>
+          </w:tcPr>
+          <w:p>
+            <w:pPr>
+              <w:spacing w:after="0"/>
+              <w:rPr>
+                <w:rFonts w:eastAsia="Times New Roman"/>
+                <w:lang w:val="en-GB"/>
+              </w:rPr>
+            </w:pPr>
+            <w:r>
+              <w:rPr>
+                <w:rFonts w:eastAsia="Times New Roman"/>
+                <w:lang w:val="en-GB"/>
+              </w:rPr>
+              <w:t>Safety</w:t>
+            </w:r>
+          </w:p>
+        </w:tc>
+        <w:tc>
+          <w:tcPr>
+            <w:tcW w:w="3530" w:type="dxa"/>
+          </w:tcPr>
+          <w:p>
+            <w:pPr>
+              <w:spacing w:after="0"/>
+              <w:jc w:val="center"/>
+              <w:rPr>
+                <w:rFonts w:eastAsia="Times New Roman"/>
+                <w:lang w:val="en-GB"/>
+              </w:rPr>
+            </w:pPr>
+            <w:r>
+              <w:rPr>
+                <w:rFonts w:eastAsia="Times New Roman"/>
+                <w:lang w:val="en-GB"/>
+              </w:rPr>
+              <w:t>1</w:t>
+            </w:r>
+          </w:p>
+        </w:tc>
+        <w:tc>
+          <w:tcPr>
+            <w:tcW w:w="3525" w:type="dxa"/>
+          </w:tcPr>
+          <w:p>
+            <w:pPr>
+              <w:spacing w:after="0"/>
+              <w:jc w:val="center"/>
+              <w:rPr>
+                <w:rFonts w:eastAsia="Times New Roman"/>
+                <w:lang w:val="en-GB"/>
+              </w:rPr>
+            </w:pPr>
+            <w:r>
+              <w:rPr>
+                <w:rFonts w:eastAsia="Times New Roman"/>
+                <w:lang w:val="en-GB"/>
+              </w:rPr>
+              <w:t>0</w:t>
+            </w:r>
+          </w:p>
+        </w:tc>
+      </w:tr>
+      <w:tr>
+        <w:trPr>
+          <w:trHeight w:val="20"/>
+        </w:trPr>
+        <w:tc>
+          <w:tcPr>
+            <w:tcW w:w="959" w:type="dxa"/>
+          </w:tcPr>
+          <w:p>
+            <w:pPr>
+              <w:spacing w:after="0"/>
+              <w:jc w:val="center"/>
+              <w:rPr>
+                <w:rFonts w:eastAsia="Times New Roman"/>
+                <w:lang w:val="en-GB"/>
+              </w:rPr>
+            </w:pPr>
+            <w:r>
+              <w:rPr>
+                <w:rFonts w:eastAsia="Times New Roman"/>
+                <w:lang w:val="en-GB"/>
+              </w:rPr>
+              <w:t>2</w:t>
+            </w:r>
+          </w:p>
+        </w:tc>
+        <w:tc>
+          <w:tcPr>
+            <w:tcW w:w="1840" w:type="dxa"/>
+          </w:tcPr>
+          <w:p>
+            <w:pPr>
+              <w:spacing w:after="0"/>
+              <w:rPr>
+                <w:rFonts w:eastAsia="Times New Roman"/>
+                <w:lang w:val="en-GB"/>
+              </w:rPr>
+            </w:pPr>
+            <w:r>
+              <w:rPr>
+                <w:rFonts w:eastAsia="Times New Roman"/>
+                <w:lang w:val="en-GB"/>
+              </w:rPr>
+              <w:t>Availability</w:t>
+            </w:r>
+          </w:p>
+        </w:tc>
+        <w:tc>
+          <w:tcPr>
+            <w:tcW w:w="3530" w:type="dxa"/>
+          </w:tcPr>
+          <w:p>
+            <w:pPr>
+              <w:spacing w:after="0"/>
+              <w:jc w:val="center"/>
+              <w:rPr>
+                <w:rFonts w:eastAsia="Times New Roman"/>
+                <w:lang w:val="en-GB"/>
+              </w:rPr>
+            </w:pPr>
+            <w:r>
+              <w:rPr>
+                <w:rFonts w:eastAsia="Times New Roman"/>
+                <w:lang w:val="en-GB"/>
+              </w:rPr>
+              <w:t>8</w:t>
+            </w:r>
+          </w:p>
+        </w:tc>
+        <w:tc>
+          <w:tcPr>
+            <w:tcW w:w="3525" w:type="dxa"/>
+          </w:tcPr>
+          <w:p>
+            <w:pPr>
+              <w:spacing w:after="0"/>
+              <w:jc w:val="center"/>
+              <w:rPr>
+                <w:rFonts w:eastAsia="Times New Roman"/>
+                <w:lang w:val="en-GB"/>
+              </w:rPr>
+            </w:pPr>
+            <w:r>
+              <w:rPr>
+                <w:rFonts w:eastAsia="Times New Roman"/>
+                <w:lang w:val="en-GB"/>
+              </w:rPr>
+              <w:t>3</w:t>
+            </w:r>
+          </w:p>
+        </w:tc>
+      </w:tr>
+      <w:tr>
+        <w:trPr>
+          <w:trHeight w:val="20"/>
+        </w:trPr>
+        <w:tc>
+          <w:tcPr>
+            <w:tcW w:w="959" w:type="dxa"/>
+          </w:tcPr>
+          <w:p>
+            <w:pPr>
+              <w:spacing w:after="0"/>
+              <w:jc w:val="center"/>
+              <w:rPr>
+                <w:rFonts w:eastAsia="Times New Roman"/>
+                <w:lang w:val="en-GB"/>
+              </w:rPr>
+            </w:pPr>
+            <w:r>
+              <w:rPr>
+                <w:rFonts w:eastAsia="Times New Roman"/>
+                <w:lang w:val="en-GB"/>
+              </w:rPr>
+              <w:t>3</w:t>
+            </w:r>
+          </w:p>
+        </w:tc>
+        <w:tc>
+          <w:tcPr>
+            <w:tcW w:w="1840" w:type="dxa"/>
+          </w:tcPr>
+          <w:p>
+            <w:pPr>
+              <w:spacing w:after="0"/>
+              <w:rPr>
+                <w:rFonts w:eastAsia="Times New Roman"/>
+                <w:lang w:val="en-GB"/>
+              </w:rPr>
+            </w:pPr>
+            <w:r>
+              <w:rPr>
+                <w:rFonts w:eastAsia="Times New Roman"/>
+                <w:lang w:val="en-GB"/>
+              </w:rPr>
+              <w:t>Usability</w:t>
+            </w:r>
+          </w:p>
+        </w:tc>
+        <w:tc>
+          <w:tcPr>
+            <w:tcW w:w="3530" w:type="dxa"/>
+          </w:tcPr>
+          <w:p>
+            <w:pPr>
+              <w:spacing w:after="0"/>
+              <w:jc w:val="center"/>
+              <w:rPr>
+                <w:rFonts w:eastAsia="Times New Roman"/>
+                <w:lang w:val="en-GB"/>
+              </w:rPr>
+            </w:pPr>
+            <w:r>
+              <w:rPr>
+                <w:rFonts w:eastAsia="Times New Roman"/>
+                <w:lang w:val="en-GB"/>
+              </w:rPr>
+              <w:t>3</w:t>
+            </w:r>
+          </w:p>
+        </w:tc>
+        <w:tc>
+          <w:tcPr>
+            <w:tcW w:w="3525" w:type="dxa"/>
+          </w:tcPr>
+          <w:p>
+            <w:pPr>
+              <w:spacing w:after="0"/>
+              <w:jc w:val="center"/>
+              <w:rPr>
+                <w:rFonts w:eastAsia="Times New Roman"/>
+                <w:lang w:val="en-GB"/>
+              </w:rPr>
+            </w:pPr>
+            <w:r>
+              <w:rPr>
+                <w:rFonts w:eastAsia="Times New Roman"/>
+                <w:lang w:val="en-GB"/>
+              </w:rPr>
+              <w:t>2</w:t>
+            </w:r>
+          </w:p>
+        </w:tc>
+      </w:tr>
+      <w:tr>
+        <w:trPr>
+          <w:trHeight w:val="20"/>
+        </w:trPr>
+        <w:tc>
+          <w:tcPr>
+            <w:tcW w:w="959" w:type="dxa"/>
+          </w:tcPr>
+          <w:p>
+            <w:pPr>
+              <w:spacing w:after="0"/>
+              <w:jc w:val="center"/>
+              <w:rPr>
+                <w:rFonts w:eastAsia="Times New Roman"/>
+                <w:lang w:val="en-GB"/>
+              </w:rPr>
+            </w:pPr>
+            <w:r>
+              <w:rPr>
+                <w:rFonts w:eastAsia="Times New Roman"/>
+                <w:lang w:val="en-GB"/>
+              </w:rPr>
+              <w:t>4</w:t>
+            </w:r>
+          </w:p>
+        </w:tc>
+        <w:tc>
+          <w:tcPr>
+            <w:tcW w:w="1840" w:type="dxa"/>
+          </w:tcPr>
+          <w:p>
+            <w:pPr>
+              <w:spacing w:after="0"/>
+              <w:rPr>
+                <w:rFonts w:eastAsia="Times New Roman"/>
+                <w:lang w:val="en-GB"/>
+              </w:rPr>
+            </w:pPr>
+            <w:r>
+              <w:rPr>
+                <w:rFonts w:eastAsia="Times New Roman"/>
+                <w:lang w:val="en-GB"/>
+              </w:rPr>
+              <w:t>Testability</w:t>
+            </w:r>
+          </w:p>
+        </w:tc>
+        <w:tc>
+          <w:tcPr>
+            <w:tcW w:w="3530" w:type="dxa"/>
+          </w:tcPr>
+          <w:p>
+            <w:pPr>
+              <w:spacing w:after="0"/>
+              <w:jc w:val="center"/>
+              <w:rPr>
+                <w:rFonts w:eastAsia="Times New Roman"/>
+                <w:lang w:val="en-GB"/>
+              </w:rPr>
+            </w:pPr>
+            <w:r>
+              <w:rPr>
+                <w:rFonts w:eastAsia="Times New Roman"/>
+                <w:lang w:val="en-GB"/>
+              </w:rPr>
+              <w:t>4</w:t>
+            </w:r>
+          </w:p>
+        </w:tc>
+        <w:tc>
+          <w:tcPr>
+            <w:tcW w:w="3525" w:type="dxa"/>
+          </w:tcPr>
+          <w:p>
+            <w:pPr>
+              <w:spacing w:after="0"/>
+              <w:jc w:val="center"/>
+              <w:rPr>
+                <w:rFonts w:eastAsia="Times New Roman"/>
+                <w:lang w:val="en-GB"/>
+              </w:rPr>
+            </w:pPr>
+            <w:r>
+              <w:rPr>
+                <w:rFonts w:eastAsia="Times New Roman"/>
+                <w:lang w:val="en-GB"/>
+              </w:rPr>
+              <w:t>8</w:t>
+            </w:r>
+          </w:p>
+        </w:tc>
+      </w:tr>
+      <w:tr>
+        <w:trPr>
+          <w:trHeight w:val="20"/>
+        </w:trPr>
+        <w:tc>
+          <w:tcPr>
+            <w:tcW w:w="959" w:type="dxa"/>
+          </w:tcPr>
+          <w:p>
+            <w:pPr>
+              <w:spacing w:after="0"/>
+              <w:jc w:val="center"/>
+              <w:rPr>
+                <w:rFonts w:eastAsia="Times New Roman"/>
+                <w:lang w:val="en-GB"/>
+              </w:rPr>
+            </w:pPr>
+            <w:r>
+              <w:rPr>
+                <w:rFonts w:eastAsia="Times New Roman"/>
+                <w:lang w:val="en-GB"/>
+              </w:rPr>
+              <w:t>5</w:t>
+            </w:r>
+          </w:p>
+        </w:tc>
+        <w:tc>
+          <w:tcPr>
+            <w:tcW w:w="1840" w:type="dxa"/>
+          </w:tcPr>
+          <w:p>
+            <w:pPr>
+              <w:spacing w:after="0"/>
+              <w:rPr>
+                <w:rFonts w:eastAsia="Times New Roman"/>
+                <w:lang w:val="en-GB"/>
+              </w:rPr>
+            </w:pPr>
+            <w:r>
+              <w:rPr>
+                <w:rFonts w:eastAsia="Times New Roman"/>
+                <w:lang w:val="en-GB"/>
+              </w:rPr>
+              <w:t>Performance</w:t>
+            </w:r>
+          </w:p>
+        </w:tc>
+        <w:tc>
+          <w:tcPr>
+            <w:tcW w:w="3530" w:type="dxa"/>
+          </w:tcPr>
+          <w:p>
+            <w:pPr>
+              <w:spacing w:after="0"/>
+              <w:jc w:val="center"/>
+              <w:rPr>
+                <w:rFonts w:eastAsia="Times New Roman"/>
+                <w:lang w:val="en-GB"/>
+              </w:rPr>
+            </w:pPr>
+            <w:r>
+              <w:rPr>
+                <w:rFonts w:eastAsia="Times New Roman"/>
+                <w:lang w:val="en-GB"/>
+              </w:rPr>
+              <w:t>4</w:t>
+            </w:r>
+          </w:p>
+        </w:tc>
+        <w:tc>
+          <w:tcPr>
+            <w:tcW w:w="3525" w:type="dxa"/>
+          </w:tcPr>
+          <w:p>
+            <w:pPr>
+              <w:spacing w:after="0"/>
+              <w:jc w:val="center"/>
+              <w:rPr>
+                <w:rFonts w:eastAsia="Times New Roman"/>
+                <w:lang w:val="en-GB"/>
+              </w:rPr>
+            </w:pPr>
+            <w:r>
+              <w:rPr>
+                <w:rFonts w:eastAsia="Times New Roman"/>
+                <w:lang w:val="en-GB"/>
+              </w:rPr>
+              <w:t>5</w:t>
+            </w:r>
+          </w:p>
+        </w:tc>
+      </w:tr>
+    </w:tbl>
+    <w:p>
+      <w:pPr>
+        <w:rPr>
+          <w:lang w:val="en-GB"/>
+        </w:rPr>
+      </w:pPr>
+    </w:p>
+    <w:p>
+      <w:pPr>
+        <w:rPr>
+          <w:lang w:val="en-GB"/>
+        </w:rPr>
+      </w:pPr>
+      <w:r>
+        <w:rPr>
+          <w:lang w:val="en-GB"/>
+        </w:rPr>
+        <w:t>The reason it is important to include the complexity of ac</w:t>
+      </w:r>
+      <w:r>
+        <w:rPr>
+          <w:lang w:val="en-GB"/>
+        </w:rPr>
+        <w:t>hieving the required level</w:t>
+      </w:r>
+      <w:r>
+        <w:rPr>
+          <w:lang w:val="en-GB"/>
+        </w:rPr>
+        <w:t xml:space="preserve"> and the allowed flexibility, is so it is possible to know where there may be some leeway. If the flexibility is 0 it is not even worth looking at, as there are (most likely) strong legislative reasons why this quality attribute must be met to the exact specification. Naturally the complexity and flexibility is a rough estimate based on the developers and architects understanding of the task at hand, and may change as the project progresses, yet if there is a high degree of uncertainty it might be a good idea to reduce this uncertainty before progressing, or at least address this module first in the further development.</w:t>
+      </w:r>
+    </w:p>
+    <w:p>
+      <w:pPr>
+        <w:rPr>
+          <w:lang w:val="en-GB"/>
+        </w:rPr>
+      </w:pPr>
+    </w:p>
+    <w:p>
+      <w:pPr>
+        <w:rPr>
+          <w:lang w:val="en-GB"/>
+        </w:rPr>
+      </w:pPr>
+      <w:r>
+        <w:rPr>
+          <w:lang w:val="en-GB"/>
+        </w:rPr>
+        <w:t xml:space="preserve">When these priorities are in place it is possible to address the business side of the quality attributes. Many newer schools of development argue that you cannot (or at least should not) change the quality, only adjust the number of features included to meet the time and cost schedule. This is often illustrated by the triangle shown in </w:t>
+      </w:r>
+      <w:r>
+        <w:rPr>
+          <w:lang w:val="en-GB"/>
+        </w:rPr>
+        <w:fldChar w:fldCharType="begin"/>
+      </w:r>
+      <w:r>
+        <w:rPr>
+          <w:lang w:val="en-GB"/>
+        </w:rPr>
+        <w:instrText xml:space="preserve"> REF _Ref286258876 \h </w:instrText>
+      </w:r>
+      <w:r>
+        <w:rPr>
+          <w:lang w:val="en-GB"/>
+        </w:rPr>
+      </w:r>
+      <w:r>
+        <w:rPr>
+          <w:lang w:val="en-GB"/>
+        </w:rPr>
+        <w:fldChar w:fldCharType="separate"/>
+      </w:r>
+      <w:r>
+        <w:rPr>
+          <w:lang w:val="en-US"/>
+        </w:rPr>
+        <w:t xml:space="preserve">Figure </w:t>
+      </w:r>
+      <w:r>
+        <w:rPr>
+          <w:noProof/>
+          <w:lang w:val="en-US"/>
+        </w:rPr>
+        <w:t>3</w:t>
+      </w:r>
+      <w:r>
+        <w:rPr>
+          <w:lang w:val="en-GB"/>
+        </w:rPr>
+        <w:fldChar w:fldCharType="end"/>
+      </w:r>
+      <w:r>
+        <w:rPr>
+          <w:lang w:val="en-GB"/>
+        </w:rPr>
+        <w:t xml:space="preserve">, often called the iron triangle because </w:t>
+      </w:r>
+      <w:r>
+        <w:rPr>
+          <w:lang w:val="en-GB"/>
+        </w:rPr>
+        <w:t xml:space="preserve">it is possible (ideally) to control two sides of the triangle, but never three. So if you are willing to pay anything, you can have all the features in a very </w:t>
+      </w:r>
+      <w:r>
+        <w:rPr>
+          <w:lang w:val="en-GB"/>
+        </w:rPr>
+        <w:lastRenderedPageBreak/>
+        <w:t>short amount of time, but if you are not willing to pay very much, and you want it yesterday, then you cannot have very many features.</w:t>
+      </w:r>
+    </w:p>
+    <w:p>
+      <w:pPr>
+        <w:rPr>
+          <w:lang w:val="en-GB"/>
+        </w:rPr>
+      </w:pPr>
+    </w:p>
+    <w:p>
+      <w:pPr>
+        <w:rPr>
+          <w:lang w:val="en-GB"/>
+        </w:rPr>
+      </w:pPr>
+      <w:r>
+        <w:rPr>
+          <w:lang w:val="en-GB"/>
+        </w:rPr>
+        <w:t xml:space="preserve">The problem with this triangle is that it does not take non-functional requirements into account, like many of the quality attributes are. The reason this is important is that it may also be possible to save significant money and time if the client is willing to lower the availability requirement, without touching the functional requirements (the features). This is where the complexity comes into play, as it shows how much there might be potentially gained in time and money by adjusting these parameters. This should then be combined with the flexibility, to gain an impression not only on how much is there to be gained, but also how willing (able) is the client to make changes to these requirements. </w:t>
+      </w:r>
+    </w:p>
+    <w:p>
+      <w:pPr>
+        <w:rPr>
+          <w:lang w:val="en-GB"/>
+        </w:rPr>
+      </w:pPr>
+    </w:p>
+    <w:p>
+      <w:pPr>
+        <w:rPr>
+          <w:lang w:val="en-GB"/>
+        </w:rPr>
+      </w:pPr>
+    </w:p>
+    <w:p>
+      <w:pPr>
+        <w:jc w:val="center"/>
+      </w:pPr>
+      <w:r>
+        <w:pict>
+          <v:shape id="_x0000_i1032" type="#_x0000_t75" alt="" style="width:200.25pt;height:125.25pt">
+            <v:imagedata r:id="rId12" r:href="rId13"/>
+          </v:shape>
+        </w:pict>
+      </w:r>
+    </w:p>
+    <w:p>
+      <w:pPr>
+        <w:pStyle w:val="Billedtekst"/>
+        <w:jc w:val="center"/>
+        <w:rPr>
+          <w:lang w:val="en-GB"/>
+        </w:rPr>
+      </w:pPr>
+      <w:bookmarkStart w:id="4" w:name="_Ref286258876"/>
+      <w:proofErr w:type="spellStart"/>
+      <w:r>
+        <w:t>Figure</w:t>
+      </w:r>
+      <w:proofErr w:type="spellEnd"/>
+      <w:r>
+        <w:t xml:space="preserve"> </w:t>
+      </w:r>
+      <w:fldSimple w:instr=" SEQ Figure \* ARABIC ">
+        <w:r>
+          <w:rPr>
+            <w:noProof/>
+          </w:rPr>
+          <w:t>3</w:t>
+        </w:r>
+      </w:fldSimple>
+      <w:bookmarkEnd w:id="4"/>
+      <w:r>
+        <w:rPr>
+          <w:noProof/>
+        </w:rPr>
+        <w:t xml:space="preserve"> - Iron triangle</w:t>
+      </w:r>
+    </w:p>
+    <w:p>
+      <w:pPr>
         <w:pStyle w:val="Overskrift2"/>
         <w:rPr>
           <w:lang w:val="en-GB"/>
@@ -3200,7 +4055,6 @@
         <w:rPr>
           <w:lang w:val="en-GB"/>
         </w:rPr>
-        <w:lastRenderedPageBreak/>
         <w:t>Architecture</w:t>
       </w:r>
     </w:p>
@@ -3355,10 +4209,10 @@
       </w:pPr>
       <w:r>
         <w:object w:dxaOrig="8275" w:dyaOrig="7709">
-          <v:shape id="_x0000_i1031" type="#_x0000_t75" style="width:414pt;height:385.5pt" o:ole="">
-            <v:imagedata r:id="rId12" o:title=""/>
+          <v:shape id="_x0000_i1027" type="#_x0000_t75" style="width:414pt;height:385.5pt" o:ole="">
+            <v:imagedata r:id="rId14" o:title=""/>
           </v:shape>
-          <o:OLEObject Type="Embed" ProgID="Visio.Drawing.11" ShapeID="_x0000_i1031" DrawAspect="Content" ObjectID="_1359955708" r:id="rId13"/>
+          <o:OLEObject Type="Embed" ProgID="Visio.Drawing.11" ShapeID="_x0000_i1027" DrawAspect="Content" ObjectID="_1360001096" r:id="rId15"/>
         </w:object>
       </w:r>
     </w:p>
@@ -3370,7 +4224,7 @@
           <w:lang w:val="en-GB"/>
         </w:rPr>
       </w:pPr>
-      <w:bookmarkStart w:id="4" w:name="_Ref286084750"/>
+      <w:bookmarkStart w:id="5" w:name="_Ref286084750"/>
       <w:r>
         <w:rPr>
           <w:lang w:val="en-GB"/>
@@ -3394,73 +4248,73 @@
           <w:noProof/>
           <w:lang w:val="en-GB"/>
         </w:rPr>
+        <w:t>4</w:t>
+      </w:r>
+      <w:r>
+        <w:fldChar w:fldCharType="end"/>
+      </w:r>
+      <w:bookmarkEnd w:id="5"/>
+      <w:r>
+        <w:rPr>
+          <w:lang w:val="en-GB"/>
+        </w:rPr>
+        <w:t xml:space="preserve"> - General Architecture Block Definition Diagram</w:t>
+      </w:r>
+    </w:p>
+    <w:p>
+      <w:pPr>
+        <w:rPr>
+          <w:lang w:val="en-GB"/>
+        </w:rPr>
+      </w:pPr>
+      <w:r>
+        <w:rPr>
+          <w:lang w:val="en-GB"/>
+        </w:rPr>
+        <w:t xml:space="preserve">The creation of </w:t>
+      </w:r>
+      <w:r>
+        <w:rPr>
+          <w:lang w:val="en-GB"/>
+        </w:rPr>
+        <w:fldChar w:fldCharType="begin"/>
+      </w:r>
+      <w:r>
+        <w:rPr>
+          <w:lang w:val="en-GB"/>
+        </w:rPr>
+        <w:instrText xml:space="preserve"> REF _Ref286084750 \h </w:instrText>
+      </w:r>
+      <w:r>
+        <w:rPr>
+          <w:lang w:val="en-GB"/>
+        </w:rPr>
+      </w:r>
+      <w:r>
+        <w:rPr>
+          <w:lang w:val="en-GB"/>
+        </w:rPr>
+        <w:fldChar w:fldCharType="separate"/>
+      </w:r>
+      <w:r>
+        <w:rPr>
+          <w:lang w:val="en-GB"/>
+        </w:rPr>
+        <w:t xml:space="preserve">Figure </w:t>
+      </w:r>
+      <w:r>
+        <w:rPr>
+          <w:noProof/>
+          <w:lang w:val="en-GB"/>
+        </w:rPr>
         <w:t>3</w:t>
       </w:r>
       <w:r>
+        <w:rPr>
+          <w:lang w:val="en-GB"/>
+        </w:rPr>
         <w:fldChar w:fldCharType="end"/>
       </w:r>
-      <w:bookmarkEnd w:id="4"/>
-      <w:r>
-        <w:rPr>
-          <w:lang w:val="en-GB"/>
-        </w:rPr>
-        <w:t xml:space="preserve"> - General Architecture Block Definition Diagram</w:t>
-      </w:r>
-    </w:p>
-    <w:p>
-      <w:pPr>
-        <w:rPr>
-          <w:lang w:val="en-GB"/>
-        </w:rPr>
-      </w:pPr>
-      <w:r>
-        <w:rPr>
-          <w:lang w:val="en-GB"/>
-        </w:rPr>
-        <w:t xml:space="preserve">The creation of </w:t>
-      </w:r>
-      <w:r>
-        <w:rPr>
-          <w:lang w:val="en-GB"/>
-        </w:rPr>
-        <w:fldChar w:fldCharType="begin"/>
-      </w:r>
-      <w:r>
-        <w:rPr>
-          <w:lang w:val="en-GB"/>
-        </w:rPr>
-        <w:instrText xml:space="preserve"> REF _Ref286084750 \h </w:instrText>
-      </w:r>
-      <w:r>
-        <w:rPr>
-          <w:lang w:val="en-GB"/>
-        </w:rPr>
-      </w:r>
-      <w:r>
-        <w:rPr>
-          <w:lang w:val="en-GB"/>
-        </w:rPr>
-        <w:fldChar w:fldCharType="separate"/>
-      </w:r>
-      <w:r>
-        <w:rPr>
-          <w:lang w:val="en-GB"/>
-        </w:rPr>
-        <w:t xml:space="preserve">Figure </w:t>
-      </w:r>
-      <w:r>
-        <w:rPr>
-          <w:noProof/>
-          <w:lang w:val="en-GB"/>
-        </w:rPr>
-        <w:t>3</w:t>
-      </w:r>
-      <w:r>
-        <w:rPr>
-          <w:lang w:val="en-GB"/>
-        </w:rPr>
-        <w:fldChar w:fldCharType="end"/>
-      </w:r>
       <w:r>
         <w:rPr>
           <w:lang w:val="en-GB"/>
@@ -3478,67 +4332,67 @@
         <w:rPr>
           <w:lang w:val="en-GB"/>
         </w:rPr>
+        <w:t xml:space="preserve">When transforming the requirements into an overall architecture many different techniques may be used. An example is [SOFTARC], and though these books focus on Software Architecture, they may also be for HW/SW architecture. Though many books on architecture exist, a certain level of experience is extremely valuable when choosing the correct architecture. </w:t>
+      </w:r>
+    </w:p>
+    <w:p>
+      <w:pPr>
+        <w:rPr>
+          <w:lang w:val="en-GB"/>
+        </w:rPr>
+      </w:pPr>
+    </w:p>
+    <w:p>
+      <w:pPr>
+        <w:rPr>
+          <w:lang w:val="en-GB"/>
+        </w:rPr>
+      </w:pPr>
+      <w:r>
+        <w:rPr>
+          <w:lang w:val="en-GB"/>
+        </w:rPr>
+        <w:t xml:space="preserve">Looking at the Quality Attributes we can see that it is a relatively static system; no Plug-and-play, no on-the-fly core updates, no third party peripherals. This means that the architecture does not need to include pluggable components or extendable drivers. </w:t>
+      </w:r>
+    </w:p>
+    <w:p>
+      <w:pPr>
+        <w:rPr>
+          <w:lang w:val="en-GB"/>
+        </w:rPr>
+      </w:pPr>
+    </w:p>
+    <w:p>
+      <w:pPr>
+        <w:rPr>
+          <w:lang w:val="en-GB"/>
+        </w:rPr>
+      </w:pPr>
+      <w:r>
+        <w:rPr>
+          <w:lang w:val="en-GB"/>
+        </w:rPr>
+        <w:t xml:space="preserve">The high requirements for availability points to a simple system; the number of errors in a system is always proportional to the amount of code, and also a system that can be tested thoroughly, which requires interfaces for testing the modules independently. </w:t>
+      </w:r>
+    </w:p>
+    <w:p>
+      <w:pPr>
+        <w:rPr>
+          <w:lang w:val="en-GB"/>
+        </w:rPr>
+      </w:pPr>
+    </w:p>
+    <w:p>
+      <w:pPr>
+        <w:rPr>
+          <w:lang w:val="en-GB"/>
+        </w:rPr>
+      </w:pPr>
+      <w:r>
+        <w:rPr>
+          <w:lang w:val="en-GB"/>
+        </w:rPr>
         <w:lastRenderedPageBreak/>
-        <w:t xml:space="preserve">When transforming the requirements into an overall architecture many different techniques may be used. An example is [SOFTARC], and though these books focus on Software Architecture, they may also be for HW/SW architecture. Though many books on architecture exist, a certain level of experience is extremely valuable when choosing the correct architecture. </w:t>
-      </w:r>
-    </w:p>
-    <w:p>
-      <w:pPr>
-        <w:rPr>
-          <w:lang w:val="en-GB"/>
-        </w:rPr>
-      </w:pPr>
-    </w:p>
-    <w:p>
-      <w:pPr>
-        <w:rPr>
-          <w:lang w:val="en-GB"/>
-        </w:rPr>
-      </w:pPr>
-      <w:r>
-        <w:rPr>
-          <w:lang w:val="en-GB"/>
-        </w:rPr>
-        <w:t xml:space="preserve">Looking at the Quality Attributes we can see that it is a relatively static system; no Plug-and-play, no on-the-fly core updates, no third party peripherals. This means that the architecture does not need to include pluggable components or extendable drivers. </w:t>
-      </w:r>
-    </w:p>
-    <w:p>
-      <w:pPr>
-        <w:rPr>
-          <w:lang w:val="en-GB"/>
-        </w:rPr>
-      </w:pPr>
-    </w:p>
-    <w:p>
-      <w:pPr>
-        <w:rPr>
-          <w:lang w:val="en-GB"/>
-        </w:rPr>
-      </w:pPr>
-      <w:r>
-        <w:rPr>
-          <w:lang w:val="en-GB"/>
-        </w:rPr>
-        <w:t xml:space="preserve">The high requirements for availability points to a simple system; the number of errors in a system is always proportional to the amount of code, and also a system that can be tested thoroughly, which requires interfaces for testing the modules independently. </w:t>
-      </w:r>
-    </w:p>
-    <w:p>
-      <w:pPr>
-        <w:rPr>
-          <w:lang w:val="en-GB"/>
-        </w:rPr>
-      </w:pPr>
-    </w:p>
-    <w:p>
-      <w:pPr>
-        <w:rPr>
-          <w:lang w:val="en-GB"/>
-        </w:rPr>
-      </w:pPr>
-      <w:r>
-        <w:rPr>
-          <w:lang w:val="en-GB"/>
-        </w:rPr>
         <w:t xml:space="preserve">There are </w:t>
       </w:r>
       <w:proofErr w:type="gramStart"/>
@@ -3933,7 +4787,6 @@
         <w:rPr>
           <w:lang w:val="en-GB"/>
         </w:rPr>
-        <w:lastRenderedPageBreak/>
         <w:t>The physical battery, the charging circuitry and monitoring circuitry as well as any required low-level driver.</w:t>
       </w:r>
     </w:p>
@@ -4071,6 +4924,7 @@
         <w:rPr>
           <w:lang w:val="en-GB"/>
         </w:rPr>
+        <w:lastRenderedPageBreak/>
         <w:t>Communication</w:t>
       </w:r>
     </w:p>
@@ -4234,10 +5088,9 @@
           <w:noProof/>
           <w:lang w:eastAsia="da-DK"/>
         </w:rPr>
-        <w:lastRenderedPageBreak/>
         <w:pict>
-          <v:shape id="Billede 4" o:spid="_x0000_i1027" type="#_x0000_t75" alt="Drawings" style="width:418.5pt;height:347.25pt;visibility:visible;mso-wrap-style:square">
-            <v:imagedata r:id="rId14" o:title="Drawings"/>
+          <v:shape id="Billede 4" o:spid="_x0000_i1028" type="#_x0000_t75" alt="Drawings" style="width:418.5pt;height:347.25pt;visibility:visible;mso-wrap-style:square">
+            <v:imagedata r:id="rId16" o:title="Drawings"/>
           </v:shape>
         </w:pict>
       </w:r>
@@ -4264,10 +5117,10 @@
       </w:pPr>
       <w:r>
         <w:object w:dxaOrig="10543" w:dyaOrig="6109">
-          <v:shape id="_x0000_i1028" type="#_x0000_t75" style="width:481.5pt;height:279pt" o:ole="">
-            <v:imagedata r:id="rId15" o:title=""/>
+          <v:shape id="_x0000_i1029" type="#_x0000_t75" style="width:481.5pt;height:279pt" o:ole="">
+            <v:imagedata r:id="rId17" o:title=""/>
           </v:shape>
-          <o:OLEObject Type="Embed" ProgID="Visio.Drawing.11" ShapeID="_x0000_i1028" DrawAspect="Content" ObjectID="_1359955709" r:id="rId16"/>
+          <o:OLEObject Type="Embed" ProgID="Visio.Drawing.11" ShapeID="_x0000_i1029" DrawAspect="Content" ObjectID="_1360001097" r:id="rId18"/>
         </w:object>
       </w:r>
     </w:p>
@@ -4282,10 +5135,9 @@
           <w:noProof/>
           <w:lang w:eastAsia="da-DK"/>
         </w:rPr>
-        <w:lastRenderedPageBreak/>
         <w:pict>
-          <v:shape id="Billede 6" o:spid="_x0000_i1029" type="#_x0000_t75" alt="Drawings" style="width:439.5pt;height:164.25pt;visibility:visible;mso-wrap-style:square">
-            <v:imagedata r:id="rId17" o:title="Drawings"/>
+          <v:shape id="Billede 6" o:spid="_x0000_i1030" type="#_x0000_t75" alt="Drawings" style="width:439.5pt;height:164.25pt;visibility:visible;mso-wrap-style:square">
+            <v:imagedata r:id="rId19" o:title="Drawings"/>
           </v:shape>
         </w:pict>
       </w:r>
@@ -4309,10 +5161,10 @@
           <w:lang w:val="en-GB"/>
         </w:rPr>
         <w:object w:dxaOrig="9019" w:dyaOrig="11447">
-          <v:shape id="_x0000_i1030" type="#_x0000_t75" style="width:345pt;height:484.5pt" o:ole="">
-            <v:imagedata r:id="rId18" o:title="" cropright="6326f"/>
+          <v:shape id="_x0000_i1031" type="#_x0000_t75" style="width:345pt;height:484.5pt" o:ole="">
+            <v:imagedata r:id="rId20" o:title="" cropright="6326f"/>
           </v:shape>
-          <o:OLEObject Type="Embed" ProgID="Visio.Drawing.11" ShapeID="_x0000_i1030" DrawAspect="Content" ObjectID="_1359955710" r:id="rId19"/>
+          <o:OLEObject Type="Embed" ProgID="Visio.Drawing.11" ShapeID="_x0000_i1031" DrawAspect="Content" ObjectID="_1360001098" r:id="rId21"/>
         </w:object>
       </w:r>
     </w:p>
@@ -4423,8 +5275,8 @@
       </w:pPr>
     </w:p>
     <w:sectPr>
-      <w:headerReference w:type="default" r:id="rId20"/>
-      <w:footerReference w:type="default" r:id="rId21"/>
+      <w:headerReference w:type="default" r:id="rId22"/>
+      <w:footerReference w:type="default" r:id="rId23"/>
       <w:pgSz w:w="11906" w:h="16838"/>
       <w:pgMar w:top="1701" w:right="1134" w:bottom="1701" w:left="1134" w:header="709" w:footer="709" w:gutter="0"/>
       <w:cols w:space="708"/>
@@ -4487,7 +5339,7 @@
         <w:rStyle w:val="Sidetal"/>
         <w:noProof/>
       </w:rPr>
-      <w:t>12</w:t>
+      <w:t>10</w:t>
     </w:r>
     <w:r>
       <w:rPr>
@@ -4524,7 +5376,7 @@
         <w:rStyle w:val="Sidetal"/>
         <w:noProof/>
       </w:rPr>
-      <w:t>14</w:t>
+      <w:t>15</w:t>
     </w:r>
     <w:r>
       <w:rPr>
@@ -4567,7 +5419,7 @@
         <w:rPr>
           <w:noProof/>
         </w:rPr>
-        <w:t>22-02-2011</w:t>
+        <w:t>23-02-2011</w:t>
       </w:r>
     </w:fldSimple>
   </w:p>
@@ -6087,6 +6939,29 @@
       <w:lang w:eastAsia="en-US"/>
     </w:rPr>
   </w:style>
+  <w:style w:type="paragraph" w:styleId="NormalWeb">
+    <w:name w:val="Normal (Web)"/>
+    <w:basedOn w:val="Normal"/>
+    <w:uiPriority w:val="99"/>
+    <w:semiHidden/>
+    <w:unhideWhenUsed/>
+    <w:rsid w:val="002D12CB"/>
+    <w:pPr>
+      <w:spacing w:before="100" w:beforeAutospacing="1" w:after="100" w:afterAutospacing="1" w:line="240" w:lineRule="auto"/>
+      <w:contextualSpacing w:val="0"/>
+    </w:pPr>
+    <w:rPr>
+      <w:rFonts w:ascii="Times New Roman" w:eastAsia="Times New Roman" w:hAnsi="Times New Roman"/>
+      <w:sz w:val="24"/>
+      <w:szCs w:val="24"/>
+      <w:lang w:eastAsia="da-DK"/>
+    </w:rPr>
+  </w:style>
+  <w:style w:type="character" w:customStyle="1" w:styleId="apple-converted-space">
+    <w:name w:val="apple-converted-space"/>
+    <w:basedOn w:val="Standardskrifttypeiafsnit"/>
+    <w:rsid w:val="002D12CB"/>
+  </w:style>
 </w:styles>
 </file>
 
@@ -6378,7 +7253,7 @@
 </file>
 
 <file path=customXml/itemProps1.xml><?xml version="1.0" encoding="utf-8"?>
-<ds:datastoreItem xmlns:ds="http://schemas.openxmlformats.org/officeDocument/2006/customXml" ds:itemID="{936C3651-4462-4C93-8AE3-5AC2F4B94327}">
+<ds:datastoreItem xmlns:ds="http://schemas.openxmlformats.org/officeDocument/2006/customXml" ds:itemID="{2839B539-4211-4AFA-8E3F-03BD0A33761D}">
   <ds:schemaRefs>
     <ds:schemaRef ds:uri="http://schemas.openxmlformats.org/officeDocument/2006/bibliography"/>
   </ds:schemaRefs>

</xml_diff>

<commit_message>
Updating drawings and text
</commit_message>
<xml_diff>
--- a/syseng_hwco/proj/Artifact/Doc/Project documentation.docx
+++ b/syseng_hwco/proj/Artifact/Doc/Project documentation.docx
@@ -1634,7 +1634,7 @@
           <v:shape id="_x0000_i1025" type="#_x0000_t75" style="width:481.5pt;height:572.25pt" o:ole="">
             <v:imagedata r:id="rId8" o:title="" croptop="6800f"/>
           </v:shape>
-          <o:OLEObject Type="Embed" ProgID="Visio.Drawing.11" ShapeID="_x0000_i1025" DrawAspect="Content" ObjectID="_1360001094" r:id="rId9"/>
+          <o:OLEObject Type="Embed" ProgID="Visio.Drawing.11" ShapeID="_x0000_i1025" DrawAspect="Content" ObjectID="_1360044105" r:id="rId9"/>
         </w:object>
       </w:r>
     </w:p>
@@ -2022,7 +2022,7 @@
           <v:shape id="_x0000_i1026" type="#_x0000_t75" style="width:470.25pt;height:328.5pt" o:ole="">
             <v:imagedata r:id="rId10" o:title=""/>
           </v:shape>
-          <o:OLEObject Type="Embed" ProgID="Visio.Drawing.11" ShapeID="_x0000_i1026" DrawAspect="Content" ObjectID="_1360001095" r:id="rId11"/>
+          <o:OLEObject Type="Embed" ProgID="Visio.Drawing.11" ShapeID="_x0000_i1026" DrawAspect="Content" ObjectID="_1360044106" r:id="rId11"/>
         </w:object>
       </w:r>
     </w:p>
@@ -3635,7 +3635,7 @@
       </w:pPr>
       <w:r>
         <w:pict>
-          <v:shape id="_x0000_i1032" type="#_x0000_t75" alt="" style="width:200.25pt;height:125.25pt">
+          <v:shape id="_x0000_i1027" type="#_x0000_t75" alt="" style="width:200.25pt;height:125.25pt">
             <v:imagedata r:id="rId12" r:href="rId13"/>
           </v:shape>
         </w:pict>
@@ -3650,26 +3650,39 @@
         </w:rPr>
       </w:pPr>
       <w:bookmarkStart w:id="4" w:name="_Ref286258876"/>
-      <w:proofErr w:type="spellStart"/>
-      <w:r>
-        <w:t>Figure</w:t>
-      </w:r>
-      <w:proofErr w:type="spellEnd"/>
-      <w:r>
-        <w:t xml:space="preserve"> </w:t>
-      </w:r>
-      <w:fldSimple w:instr=" SEQ Figure \* ARABIC ">
-        <w:r>
-          <w:rPr>
-            <w:noProof/>
-          </w:rPr>
-          <w:t>3</w:t>
-        </w:r>
-      </w:fldSimple>
+      <w:r>
+        <w:rPr>
+          <w:lang w:val="en-US"/>
+        </w:rPr>
+        <w:t xml:space="preserve">Figure </w:t>
+      </w:r>
+      <w:r>
+        <w:fldChar w:fldCharType="begin"/>
+      </w:r>
+      <w:r>
+        <w:rPr>
+          <w:lang w:val="en-US"/>
+        </w:rPr>
+        <w:instrText xml:space="preserve"> SEQ Figure \* ARABIC </w:instrText>
+      </w:r>
+      <w:r>
+        <w:fldChar w:fldCharType="separate"/>
+      </w:r>
+      <w:r>
+        <w:rPr>
+          <w:noProof/>
+          <w:lang w:val="en-US"/>
+        </w:rPr>
+        <w:t>3</w:t>
+      </w:r>
+      <w:r>
+        <w:fldChar w:fldCharType="end"/>
+      </w:r>
       <w:bookmarkEnd w:id="4"/>
       <w:r>
         <w:rPr>
           <w:noProof/>
+          <w:lang w:val="en-US"/>
         </w:rPr>
         <w:t xml:space="preserve"> - Iron triangle</w:t>
       </w:r>
@@ -3848,21 +3861,31 @@
         <w:rPr>
           <w:lang w:val="en-GB"/>
         </w:rPr>
-        <w:t>Acceptable probability that 60 minute requirement is not met = 0</w:t>
-      </w:r>
-      <w:proofErr w:type="gramStart"/>
-      <w:r>
-        <w:rPr>
-          <w:lang w:val="en-GB"/>
-        </w:rPr>
-        <w:t>,1</w:t>
-      </w:r>
-      <w:proofErr w:type="gramEnd"/>
-      <w:r>
-        <w:rPr>
-          <w:lang w:val="en-GB"/>
-        </w:rPr>
-        <w:t>%</w:t>
+        <w:t xml:space="preserve">Acceptable probability that </w:t>
+      </w:r>
+      <w:r>
+        <w:rPr>
+          <w:lang w:val="en-GB"/>
+        </w:rPr>
+        <w:t>the +30</w:t>
+      </w:r>
+      <w:r>
+        <w:rPr>
+          <w:lang w:val="en-GB"/>
+        </w:rPr>
+        <w:t xml:space="preserve"> minute</w:t>
+      </w:r>
+      <w:r>
+        <w:rPr>
+          <w:lang w:val="en-GB"/>
+        </w:rPr>
+        <w:t>s</w:t>
+      </w:r>
+      <w:r>
+        <w:rPr>
+          <w:lang w:val="en-GB"/>
+        </w:rPr>
+        <w:t xml:space="preserve"> requirement is not met = 0</w:t>
       </w:r>
       <w:r>
         <w:rPr>
@@ -3870,22 +3893,11 @@
         </w:rPr>
         <w:t>.</w:t>
       </w:r>
-    </w:p>
-    <w:p>
-      <w:pPr>
-        <w:numPr>
-          <w:ilvl w:val="0"/>
-          <w:numId w:val="16"/>
-        </w:numPr>
-        <w:rPr>
-          <w:lang w:val="en-GB"/>
-        </w:rPr>
-      </w:pPr>
-      <w:r>
-        <w:rPr>
-          <w:lang w:val="en-GB"/>
-        </w:rPr>
-        <w:t>A city has an average of 1000 emergency buttons</w:t>
+      <w:r>
+        <w:rPr>
+          <w:lang w:val="en-GB"/>
+        </w:rPr>
+        <w:t>1%</w:t>
       </w:r>
       <w:r>
         <w:rPr>
@@ -3947,7 +3959,43 @@
         <w:rPr>
           <w:lang w:val="en-GB"/>
         </w:rPr>
-        <w:t>The probability that one of the thousand emergency buttons fail is ((X – 30) / 525600) * 1000 =&gt; (X – 30) / 525.6. Combining this with the required probability gives (X – 30) /525.6 = 0.001 =&gt; X – 30 = 0</w:t>
+        <w:t xml:space="preserve">Combining this with the required </w:t>
+      </w:r>
+      <w:r>
+        <w:rPr>
+          <w:lang w:val="en-GB"/>
+        </w:rPr>
+        <w:t>probability gives (X – 30) /</w:t>
+      </w:r>
+      <w:r>
+        <w:rPr>
+          <w:lang w:val="en-GB"/>
+        </w:rPr>
+        <w:t xml:space="preserve"> </w:t>
+      </w:r>
+      <w:r>
+        <w:rPr>
+          <w:lang w:val="en-GB"/>
+        </w:rPr>
+        <w:t>525</w:t>
+      </w:r>
+      <w:r>
+        <w:rPr>
+          <w:lang w:val="en-GB"/>
+        </w:rPr>
+        <w:t>6</w:t>
+      </w:r>
+      <w:r>
+        <w:rPr>
+          <w:lang w:val="en-GB"/>
+        </w:rPr>
+        <w:t xml:space="preserve">00 = 0.001 =&gt; X – 30 = </w:t>
+      </w:r>
+      <w:r>
+        <w:rPr>
+          <w:lang w:val="en-GB"/>
+        </w:rPr>
+        <w:t>525</w:t>
       </w:r>
       <w:r>
         <w:rPr>
@@ -3959,90 +4007,94 @@
         <w:rPr>
           <w:lang w:val="en-GB"/>
         </w:rPr>
-        <w:t>5256</w:t>
-      </w:r>
-      <w:r>
-        <w:rPr>
-          <w:lang w:val="en-GB"/>
-        </w:rPr>
-        <w:t xml:space="preserve"> =&gt; X = 30.5256</w:t>
-      </w:r>
+        <w:t>6</w:t>
+      </w:r>
+      <w:r>
+        <w:rPr>
+          <w:lang w:val="en-GB"/>
+        </w:rPr>
+        <w:t xml:space="preserve"> =&gt; X = </w:t>
+      </w:r>
+      <w:r>
+        <w:rPr>
+          <w:lang w:val="en-GB"/>
+        </w:rPr>
+        <w:t>555.6 minutes, or a</w:t>
+      </w:r>
+      <w:r>
+        <w:rPr>
+          <w:lang w:val="en-GB"/>
+        </w:rPr>
+        <w:t xml:space="preserve"> fault detection every 9 hours, and the2 hours is therefore acceptable.</w:t>
+      </w:r>
+    </w:p>
+    <w:p>
+      <w:pPr>
+        <w:rPr>
+          <w:lang w:val="en-GB"/>
+        </w:rPr>
+      </w:pPr>
+    </w:p>
+    <w:p>
+      <w:pPr>
+        <w:rPr>
+          <w:lang w:val="en-GB"/>
+        </w:rPr>
+      </w:pPr>
+      <w:r>
+        <w:rPr>
+          <w:lang w:val="en-GB"/>
+        </w:rPr>
+        <w:lastRenderedPageBreak/>
+        <w:t>Naturally the probability that one unit in a collection of units</w:t>
+      </w:r>
+      <w:r>
+        <w:rPr>
+          <w:lang w:val="en-GB"/>
+        </w:rPr>
+        <w:t xml:space="preserve"> do not meet the above specifications is different (relative to the size of the collection).</w:t>
+      </w:r>
+    </w:p>
+    <w:p>
+      <w:pPr>
+        <w:pStyle w:val="Overskrift2"/>
+        <w:rPr>
+          <w:lang w:val="en-GB"/>
+        </w:rPr>
+      </w:pPr>
+      <w:r>
+        <w:rPr>
+          <w:lang w:val="en-GB"/>
+        </w:rPr>
+        <w:t>Content</w:t>
+      </w:r>
+    </w:p>
+    <w:p>
+      <w:pPr>
+        <w:rPr>
+          <w:lang w:val="en-GB"/>
+        </w:rPr>
+      </w:pPr>
+      <w:r>
+        <w:rPr>
+          <w:lang w:val="en-GB"/>
+        </w:rPr>
+        <w:t xml:space="preserve">Please refer to [REQSPEC] for the actual requirements. </w:t>
+      </w:r>
+    </w:p>
+    <w:p>
+      <w:pPr>
+        <w:rPr>
+          <w:lang w:val="en-GB"/>
+        </w:rPr>
+      </w:pPr>
       <w:r>
         <w:rPr>
           <w:highlight w:val="yellow"/>
           <w:lang w:val="en-GB"/>
         </w:rPr>
-        <w:t>, there must be somet</w:t>
-      </w:r>
-      <w:r>
-        <w:rPr>
-          <w:highlight w:val="yellow"/>
-          <w:lang w:val="en-GB"/>
-        </w:rPr>
-        <w:t>hing wrong with the calculation</w:t>
-      </w:r>
-      <w:r>
-        <w:rPr>
-          <w:highlight w:val="yellow"/>
-          <w:lang w:val="en-GB"/>
-        </w:rPr>
-        <w:t>?</w:t>
-      </w:r>
-    </w:p>
-    <w:p>
-      <w:pPr>
-        <w:rPr>
-          <w:lang w:val="en-GB"/>
-        </w:rPr>
-      </w:pPr>
-    </w:p>
-    <w:p>
-      <w:pPr>
-        <w:pStyle w:val="Overskrift2"/>
-        <w:rPr>
-          <w:lang w:val="en-GB"/>
-        </w:rPr>
-      </w:pPr>
-      <w:r>
-        <w:rPr>
-          <w:lang w:val="en-GB"/>
-        </w:rPr>
-        <w:t>Content</w:t>
-      </w:r>
-    </w:p>
-    <w:p>
-      <w:pPr>
-        <w:rPr>
-          <w:lang w:val="en-GB"/>
-        </w:rPr>
-      </w:pPr>
-      <w:r>
-        <w:rPr>
-          <w:lang w:val="en-GB"/>
-        </w:rPr>
-        <w:t xml:space="preserve">Please refer to [REQSPEC] for the actual requirements. </w:t>
-      </w:r>
-    </w:p>
-    <w:p>
-      <w:pPr>
-        <w:rPr>
-          <w:lang w:val="en-GB"/>
-        </w:rPr>
-      </w:pPr>
-      <w:r>
-        <w:rPr>
-          <w:highlight w:val="yellow"/>
-          <w:lang w:val="en-GB"/>
-        </w:rPr>
         <w:t>TODO: Should we insert the requirements here, or refer to the document?</w:t>
       </w:r>
-    </w:p>
-    <w:p>
-      <w:pPr>
-        <w:rPr>
-          <w:lang w:val="en-GB"/>
-        </w:rPr>
-      </w:pPr>
     </w:p>
     <w:p>
       <w:pPr>
@@ -4127,10 +4179,17 @@
     </w:p>
     <w:p>
       <w:pPr>
-        <w:rPr>
-          <w:lang w:val="en-GB"/>
-        </w:rPr>
-      </w:pPr>
+        <w:pStyle w:val="Overskrift2"/>
+        <w:rPr>
+          <w:lang w:val="en-GB"/>
+        </w:rPr>
+      </w:pPr>
+      <w:r>
+        <w:rPr>
+          <w:lang w:val="en-GB"/>
+        </w:rPr>
+        <w:t>General architecture</w:t>
+      </w:r>
     </w:p>
     <w:p>
       <w:pPr>
@@ -4209,10 +4268,10 @@
       </w:pPr>
       <w:r>
         <w:object w:dxaOrig="8275" w:dyaOrig="7709">
-          <v:shape id="_x0000_i1027" type="#_x0000_t75" style="width:414pt;height:385.5pt" o:ole="">
+          <v:shape id="_x0000_i1031" type="#_x0000_t75" style="width:414pt;height:385.5pt" o:ole="">
             <v:imagedata r:id="rId14" o:title=""/>
           </v:shape>
-          <o:OLEObject Type="Embed" ProgID="Visio.Drawing.11" ShapeID="_x0000_i1027" DrawAspect="Content" ObjectID="_1360001096" r:id="rId15"/>
+          <o:OLEObject Type="Embed" ProgID="Visio.Drawing.11" ShapeID="_x0000_i1031" DrawAspect="Content" ObjectID="_1360044107" r:id="rId15"/>
         </w:object>
       </w:r>
     </w:p>
@@ -4269,6 +4328,78 @@
       </w:pPr>
       <w:r>
         <w:rPr>
+          <w:highlight w:val="yellow"/>
+          <w:lang w:val="en-GB"/>
+        </w:rPr>
+        <w:t>TODO:</w:t>
+      </w:r>
+      <w:r>
+        <w:rPr>
+          <w:highlight w:val="yellow"/>
+          <w:lang w:val="en-GB"/>
+        </w:rPr>
+        <w:t xml:space="preserve"> Is it OK to have blocks that are</w:t>
+      </w:r>
+      <w:r>
+        <w:rPr>
+          <w:highlight w:val="yellow"/>
+          <w:lang w:val="en-GB"/>
+        </w:rPr>
+        <w:t xml:space="preserve"> not owned by anyone???</w:t>
+      </w:r>
+    </w:p>
+    <w:p>
+      <w:pPr>
+        <w:rPr>
+          <w:lang w:val="en-GB"/>
+        </w:rPr>
+      </w:pPr>
+      <w:r>
+        <w:rPr>
+          <w:highlight w:val="yellow"/>
+          <w:lang w:val="en-GB"/>
+        </w:rPr>
+        <w:t>T</w:t>
+      </w:r>
+      <w:r>
+        <w:rPr>
+          <w:highlight w:val="yellow"/>
+          <w:lang w:val="en-GB"/>
+        </w:rPr>
+        <w:t xml:space="preserve">ODO: What about firmware </w:t>
+      </w:r>
+      <w:proofErr w:type="spellStart"/>
+      <w:r>
+        <w:rPr>
+          <w:highlight w:val="yellow"/>
+          <w:lang w:val="en-GB"/>
+        </w:rPr>
+        <w:t>updata</w:t>
+      </w:r>
+      <w:proofErr w:type="spellEnd"/>
+      <w:r>
+        <w:rPr>
+          <w:highlight w:val="yellow"/>
+          <w:lang w:val="en-GB"/>
+        </w:rPr>
+        <w:t>?</w:t>
+      </w:r>
+    </w:p>
+    <w:p>
+      <w:pPr>
+        <w:rPr>
+          <w:lang w:val="en-GB"/>
+        </w:rPr>
+      </w:pPr>
+    </w:p>
+    <w:p>
+      <w:pPr>
+        <w:rPr>
+          <w:lang w:val="en-GB"/>
+        </w:rPr>
+      </w:pPr>
+      <w:r>
+        <w:rPr>
           <w:lang w:val="en-GB"/>
         </w:rPr>
         <w:t xml:space="preserve">The creation of </w:t>
@@ -4372,6 +4503,7 @@
         <w:rPr>
           <w:lang w:val="en-GB"/>
         </w:rPr>
+        <w:lastRenderedPageBreak/>
         <w:t xml:space="preserve">The high requirements for availability points to a simple system; the number of errors in a system is always proportional to the amount of code, and also a system that can be tested thoroughly, which requires interfaces for testing the modules independently. </w:t>
       </w:r>
     </w:p>
@@ -4392,7 +4524,6 @@
         <w:rPr>
           <w:lang w:val="en-GB"/>
         </w:rPr>
-        <w:lastRenderedPageBreak/>
         <w:t xml:space="preserve">There are </w:t>
       </w:r>
       <w:proofErr w:type="gramStart"/>
@@ -4889,6 +5020,7 @@
         <w:rPr>
           <w:lang w:val="en-GB"/>
         </w:rPr>
+        <w:lastRenderedPageBreak/>
         <w:t xml:space="preserve">The control logic which </w:t>
       </w:r>
       <w:r>
@@ -4924,7 +5056,6 @@
         <w:rPr>
           <w:lang w:val="en-GB"/>
         </w:rPr>
-        <w:lastRenderedPageBreak/>
         <w:t>Communication</w:t>
       </w:r>
     </w:p>
@@ -5057,6 +5188,118 @@
     </w:p>
     <w:p>
       <w:pPr>
+        <w:pStyle w:val="Overskrift3"/>
+        <w:rPr>
+          <w:lang w:val="en-GB"/>
+        </w:rPr>
+      </w:pPr>
+      <w:r>
+        <w:rPr>
+          <w:lang w:val="en-GB"/>
+        </w:rPr>
+        <w:t>Communication</w:t>
+      </w:r>
+    </w:p>
+    <w:p>
+      <w:pPr>
+        <w:rPr>
+          <w:lang w:val="en-GB"/>
+        </w:rPr>
+      </w:pPr>
+      <w:r>
+        <w:rPr>
+          <w:lang w:val="en-GB"/>
+        </w:rPr>
+        <w:t>The above Basic Block Diagram</w:t>
+      </w:r>
+      <w:r>
+        <w:rPr>
+          <w:lang w:val="en-GB"/>
+        </w:rPr>
+        <w:t xml:space="preserve"> (BBD)</w:t>
+      </w:r>
+      <w:r>
+        <w:rPr>
+          <w:lang w:val="en-GB"/>
+        </w:rPr>
+        <w:t xml:space="preserve"> only shows the blocks that make up the system and some information about </w:t>
+      </w:r>
+      <w:r>
+        <w:rPr>
+          <w:lang w:val="en-GB"/>
+        </w:rPr>
+        <w:t>what blocks are part of other blocks, but it does not show how blocks communicate. For that we need the Internal Block Diagram (IBD).</w:t>
+      </w:r>
+    </w:p>
+    <w:p>
+      <w:pPr>
+        <w:rPr>
+          <w:lang w:val="en-GB"/>
+        </w:rPr>
+      </w:pPr>
+    </w:p>
+    <w:p>
+      <w:pPr>
+        <w:rPr>
+          <w:lang w:val="en-GB"/>
+        </w:rPr>
+      </w:pPr>
+      <w:r>
+        <w:rPr>
+          <w:lang w:val="en-GB"/>
+        </w:rPr>
+        <w:t xml:space="preserve">Here we will focus on the important blocks, meaning the blocks that have some data flow, and the blocks that have an interesting </w:t>
+      </w:r>
+      <w:r>
+        <w:rPr>
+          <w:lang w:val="en-GB"/>
+        </w:rPr>
+        <w:t>interface.</w:t>
+      </w:r>
+    </w:p>
+    <w:p>
+      <w:pPr>
+        <w:rPr>
+          <w:lang w:val="en-GB"/>
+        </w:rPr>
+      </w:pPr>
+    </w:p>
+    <w:p>
+      <w:pPr>
+        <w:rPr>
+          <w:lang w:val="en-GB"/>
+        </w:rPr>
+      </w:pPr>
+      <w:r>
+        <w:rPr>
+          <w:lang w:val="en-GB"/>
+        </w:rPr>
+        <w:t>The remaining blocks should naturally also be done, but they are not imperative to do a proof-of-concept or to choose an architecture and platform.</w:t>
+      </w:r>
+    </w:p>
+    <w:p>
+      <w:pPr>
+        <w:rPr>
+          <w:lang w:val="en-GB"/>
+        </w:rPr>
+      </w:pPr>
+    </w:p>
+    <w:p>
+      <w:pPr>
+        <w:rPr>
+          <w:lang w:val="en-GB"/>
+        </w:rPr>
+      </w:pPr>
+    </w:p>
+    <w:p>
+      <w:pPr>
+        <w:rPr>
+          <w:lang w:val="en-GB"/>
+        </w:rPr>
+      </w:pPr>
+    </w:p>
+    <w:p>
+      <w:pPr>
         <w:rPr>
           <w:lang w:val="en-GB"/>
         </w:rPr>
@@ -5079,6 +5322,50 @@
     <w:p>
       <w:pPr>
         <w:jc w:val="center"/>
+        <w:rPr>
+          <w:lang w:val="en-GB"/>
+        </w:rPr>
+      </w:pPr>
+      <w:r>
+        <w:object w:dxaOrig="8899" w:dyaOrig="9686">
+          <v:shape id="_x0000_i1032" type="#_x0000_t75" style="width:444.75pt;height:484.5pt" o:ole="">
+            <v:imagedata r:id="rId16" o:title=""/>
+          </v:shape>
+          <o:OLEObject Type="Embed" ProgID="Visio.Drawing.11" ShapeID="_x0000_i1032" DrawAspect="Content" ObjectID="_1360044108" r:id="rId17"/>
+        </w:object>
+      </w:r>
+    </w:p>
+    <w:p>
+      <w:pPr>
+        <w:rPr>
+          <w:lang w:val="en-GB"/>
+        </w:rPr>
+      </w:pPr>
+    </w:p>
+    <w:p>
+      <w:pPr>
+        <w:rPr>
+          <w:lang w:val="en-GB"/>
+        </w:rPr>
+      </w:pPr>
+    </w:p>
+    <w:p>
+      <w:pPr>
+        <w:rPr>
+          <w:lang w:val="en-GB"/>
+        </w:rPr>
+      </w:pPr>
+      <w:r>
+        <w:object w:dxaOrig="10543" w:dyaOrig="6109">
+          <v:shape id="_x0000_i1028" type="#_x0000_t75" style="width:481.5pt;height:279pt" o:ole="">
+            <v:imagedata r:id="rId18" o:title=""/>
+          </v:shape>
+          <o:OLEObject Type="Embed" ProgID="Visio.Drawing.11" ShapeID="_x0000_i1028" DrawAspect="Content" ObjectID="_1360044109" r:id="rId19"/>
+        </w:object>
+      </w:r>
+    </w:p>
+    <w:p>
+      <w:pPr>
         <w:rPr>
           <w:lang w:val="en-GB"/>
         </w:rPr>
@@ -5089,8 +5376,8 @@
           <w:lang w:eastAsia="da-DK"/>
         </w:rPr>
         <w:pict>
-          <v:shape id="Billede 4" o:spid="_x0000_i1028" type="#_x0000_t75" alt="Drawings" style="width:418.5pt;height:347.25pt;visibility:visible;mso-wrap-style:square">
-            <v:imagedata r:id="rId16" o:title="Drawings"/>
+          <v:shape id="Billede 6" o:spid="_x0000_i1029" type="#_x0000_t75" alt="Drawings" style="width:439.5pt;height:164.25pt;visibility:visible;mso-wrap-style:square">
+            <v:imagedata r:id="rId20" o:title="Drawings"/>
           </v:shape>
         </w:pict>
       </w:r>
@@ -5104,67 +5391,20 @@
     </w:p>
     <w:p>
       <w:pPr>
-        <w:rPr>
-          <w:lang w:val="en-GB"/>
-        </w:rPr>
-      </w:pPr>
-    </w:p>
-    <w:p>
-      <w:pPr>
-        <w:rPr>
-          <w:lang w:val="en-GB"/>
-        </w:rPr>
-      </w:pPr>
-      <w:r>
-        <w:object w:dxaOrig="10543" w:dyaOrig="6109">
-          <v:shape id="_x0000_i1029" type="#_x0000_t75" style="width:481.5pt;height:279pt" o:ole="">
-            <v:imagedata r:id="rId17" o:title=""/>
+        <w:jc w:val="center"/>
+        <w:rPr>
+          <w:lang w:val="en-GB"/>
+        </w:rPr>
+      </w:pPr>
+      <w:r>
+        <w:rPr>
+          <w:lang w:val="en-GB"/>
+        </w:rPr>
+        <w:object w:dxaOrig="9019" w:dyaOrig="11447">
+          <v:shape id="_x0000_i1030" type="#_x0000_t75" style="width:345pt;height:484.5pt" o:ole="">
+            <v:imagedata r:id="rId21" o:title="" cropright="6326f"/>
           </v:shape>
-          <o:OLEObject Type="Embed" ProgID="Visio.Drawing.11" ShapeID="_x0000_i1029" DrawAspect="Content" ObjectID="_1360001097" r:id="rId18"/>
-        </w:object>
-      </w:r>
-    </w:p>
-    <w:p>
-      <w:pPr>
-        <w:rPr>
-          <w:lang w:val="en-GB"/>
-        </w:rPr>
-      </w:pPr>
-      <w:r>
-        <w:rPr>
-          <w:noProof/>
-          <w:lang w:eastAsia="da-DK"/>
-        </w:rPr>
-        <w:pict>
-          <v:shape id="Billede 6" o:spid="_x0000_i1030" type="#_x0000_t75" alt="Drawings" style="width:439.5pt;height:164.25pt;visibility:visible;mso-wrap-style:square">
-            <v:imagedata r:id="rId19" o:title="Drawings"/>
-          </v:shape>
-        </w:pict>
-      </w:r>
-    </w:p>
-    <w:p>
-      <w:pPr>
-        <w:rPr>
-          <w:lang w:val="en-GB"/>
-        </w:rPr>
-      </w:pPr>
-    </w:p>
-    <w:p>
-      <w:pPr>
-        <w:jc w:val="center"/>
-        <w:rPr>
-          <w:lang w:val="en-GB"/>
-        </w:rPr>
-      </w:pPr>
-      <w:r>
-        <w:rPr>
-          <w:lang w:val="en-GB"/>
-        </w:rPr>
-        <w:object w:dxaOrig="9019" w:dyaOrig="11447">
-          <v:shape id="_x0000_i1031" type="#_x0000_t75" style="width:345pt;height:484.5pt" o:ole="">
-            <v:imagedata r:id="rId20" o:title="" cropright="6326f"/>
-          </v:shape>
-          <o:OLEObject Type="Embed" ProgID="Visio.Drawing.11" ShapeID="_x0000_i1031" DrawAspect="Content" ObjectID="_1360001098" r:id="rId21"/>
+          <o:OLEObject Type="Embed" ProgID="Visio.Drawing.11" ShapeID="_x0000_i1030" DrawAspect="Content" ObjectID="_1360044110" r:id="rId22"/>
         </w:object>
       </w:r>
     </w:p>
@@ -5275,8 +5515,8 @@
       </w:pPr>
     </w:p>
     <w:sectPr>
-      <w:headerReference w:type="default" r:id="rId22"/>
-      <w:footerReference w:type="default" r:id="rId23"/>
+      <w:headerReference w:type="default" r:id="rId23"/>
+      <w:footerReference w:type="default" r:id="rId24"/>
       <w:pgSz w:w="11906" w:h="16838"/>
       <w:pgMar w:top="1701" w:right="1134" w:bottom="1701" w:left="1134" w:header="709" w:footer="709" w:gutter="0"/>
       <w:cols w:space="708"/>
@@ -5339,7 +5579,7 @@
         <w:rStyle w:val="Sidetal"/>
         <w:noProof/>
       </w:rPr>
-      <w:t>10</w:t>
+      <w:t>13</w:t>
     </w:r>
     <w:r>
       <w:rPr>
@@ -5376,7 +5616,7 @@
         <w:rStyle w:val="Sidetal"/>
         <w:noProof/>
       </w:rPr>
-      <w:t>15</w:t>
+      <w:t>16</w:t>
     </w:r>
     <w:r>
       <w:rPr>
@@ -5419,7 +5659,7 @@
         <w:rPr>
           <w:noProof/>
         </w:rPr>
-        <w:t>23-02-2011</w:t>
+        <w:t>24-02-2011</w:t>
       </w:r>
     </w:fldSimple>
   </w:p>
@@ -6686,6 +6926,28 @@
       <w:szCs w:val="28"/>
     </w:rPr>
   </w:style>
+  <w:style w:type="paragraph" w:styleId="Overskrift3">
+    <w:name w:val="heading 3"/>
+    <w:basedOn w:val="Normal"/>
+    <w:next w:val="Normal"/>
+    <w:link w:val="Overskrift3Tegn"/>
+    <w:unhideWhenUsed/>
+    <w:qFormat/>
+    <w:locked/>
+    <w:rsid w:val="00CD79BB"/>
+    <w:pPr>
+      <w:keepNext/>
+      <w:spacing w:before="240" w:after="60"/>
+      <w:outlineLvl w:val="2"/>
+    </w:pPr>
+    <w:rPr>
+      <w:rFonts w:ascii="Cambria" w:eastAsia="Times New Roman" w:hAnsi="Cambria"/>
+      <w:b/>
+      <w:bCs/>
+      <w:sz w:val="26"/>
+      <w:szCs w:val="26"/>
+    </w:rPr>
+  </w:style>
   <w:style w:type="character" w:default="1" w:styleId="Standardskrifttypeiafsnit">
     <w:name w:val="Default Paragraph Font"/>
     <w:uiPriority w:val="1"/>
@@ -6961,6 +7223,20 @@
     <w:name w:val="apple-converted-space"/>
     <w:basedOn w:val="Standardskrifttypeiafsnit"/>
     <w:rsid w:val="002D12CB"/>
+  </w:style>
+  <w:style w:type="character" w:customStyle="1" w:styleId="Overskrift3Tegn">
+    <w:name w:val="Overskrift 3 Tegn"/>
+    <w:basedOn w:val="Standardskrifttypeiafsnit"/>
+    <w:link w:val="Overskrift3"/>
+    <w:rsid w:val="00CD79BB"/>
+    <w:rPr>
+      <w:rFonts w:ascii="Cambria" w:eastAsia="Times New Roman" w:hAnsi="Cambria" w:cs="Times New Roman"/>
+      <w:b/>
+      <w:bCs/>
+      <w:sz w:val="26"/>
+      <w:szCs w:val="26"/>
+      <w:lang w:eastAsia="en-US"/>
+    </w:rPr>
   </w:style>
 </w:styles>
 </file>
@@ -7253,7 +7529,7 @@
 </file>
 
 <file path=customXml/itemProps1.xml><?xml version="1.0" encoding="utf-8"?>
-<ds:datastoreItem xmlns:ds="http://schemas.openxmlformats.org/officeDocument/2006/customXml" ds:itemID="{2839B539-4211-4AFA-8E3F-03BD0A33761D}">
+<ds:datastoreItem xmlns:ds="http://schemas.openxmlformats.org/officeDocument/2006/customXml" ds:itemID="{77F54EA3-B4E9-4842-AC50-B4C9D7F0931C}">
   <ds:schemaRefs>
     <ds:schemaRef ds:uri="http://schemas.openxmlformats.org/officeDocument/2006/bibliography"/>
   </ds:schemaRefs>

</xml_diff>

<commit_message>
Adding more updates to diagrams and document
</commit_message>
<xml_diff>
--- a/syseng_hwco/proj/Artifact/Doc/Project documentation.docx
+++ b/syseng_hwco/proj/Artifact/Doc/Project documentation.docx
@@ -295,21 +295,7 @@
           <w:lang w:val="en-GB"/>
         </w:rPr>
         <w:tab/>
-        <w:t xml:space="preserve">Jørgen </w:t>
-      </w:r>
-      <w:proofErr w:type="spellStart"/>
-      <w:r>
-        <w:rPr>
-          <w:lang w:val="en-GB"/>
-        </w:rPr>
-        <w:t>Vrou</w:t>
-      </w:r>
-      <w:proofErr w:type="spellEnd"/>
-      <w:r>
-        <w:rPr>
-          <w:lang w:val="en-GB"/>
-        </w:rPr>
-        <w:t xml:space="preserve"> Hansen (</w:t>
+        <w:t>Jørgen Vrou Hansen (</w:t>
       </w:r>
       <w:r>
         <w:rPr>
@@ -346,34 +332,7 @@
           <w:lang w:val="en-GB"/>
         </w:rPr>
         <w:tab/>
-      </w:r>
-      <w:proofErr w:type="spellStart"/>
-      <w:r>
-        <w:rPr>
-          <w:lang w:val="en-GB"/>
-        </w:rPr>
-        <w:t>Saiid</w:t>
-      </w:r>
-      <w:proofErr w:type="spellEnd"/>
-      <w:r>
-        <w:rPr>
-          <w:lang w:val="en-GB"/>
-        </w:rPr>
-        <w:t xml:space="preserve"> Shah </w:t>
-      </w:r>
-      <w:proofErr w:type="spellStart"/>
-      <w:r>
-        <w:rPr>
-          <w:lang w:val="en-GB"/>
-        </w:rPr>
-        <w:t>Alizadeh</w:t>
-      </w:r>
-      <w:proofErr w:type="spellEnd"/>
-      <w:r>
-        <w:rPr>
-          <w:lang w:val="en-GB"/>
-        </w:rPr>
-        <w:t xml:space="preserve"> (</w:t>
+        <w:t>Saiid Shah Alizadeh (</w:t>
       </w:r>
       <w:r>
         <w:rPr>
@@ -410,35 +369,7 @@
           <w:lang w:val="en-GB"/>
         </w:rPr>
         <w:tab/>
-        <w:t xml:space="preserve">Anders </w:t>
-      </w:r>
-      <w:proofErr w:type="spellStart"/>
-      <w:r>
-        <w:rPr>
-          <w:lang w:val="en-GB"/>
-        </w:rPr>
-        <w:t>Hvidgaard</w:t>
-      </w:r>
-      <w:proofErr w:type="spellEnd"/>
-      <w:r>
-        <w:rPr>
-          <w:lang w:val="en-GB"/>
-        </w:rPr>
-        <w:t xml:space="preserve"> </w:t>
-      </w:r>
-      <w:proofErr w:type="spellStart"/>
-      <w:r>
-        <w:rPr>
-          <w:lang w:val="en-GB"/>
-        </w:rPr>
-        <w:t>Poder</w:t>
-      </w:r>
-      <w:proofErr w:type="spellEnd"/>
-      <w:r>
-        <w:rPr>
-          <w:lang w:val="en-GB"/>
-        </w:rPr>
-        <w:t xml:space="preserve"> (19951439)</w:t>
+        <w:t>Anders Hvidgaard Poder (19951439)</w:t>
       </w:r>
     </w:p>
     <w:p>
@@ -938,49 +869,7 @@
         <w:rPr>
           <w:lang w:val="en-GB"/>
         </w:rPr>
-        <w:t xml:space="preserve">3a. </w:t>
-      </w:r>
-      <w:proofErr w:type="spellStart"/>
-      <w:r>
-        <w:rPr>
-          <w:lang w:val="en-GB"/>
-        </w:rPr>
-        <w:t>SySMl</w:t>
-      </w:r>
-      <w:proofErr w:type="spellEnd"/>
-      <w:r>
-        <w:rPr>
-          <w:lang w:val="en-GB"/>
-        </w:rPr>
-        <w:t xml:space="preserve"> for </w:t>
-      </w:r>
-      <w:proofErr w:type="spellStart"/>
-      <w:r>
-        <w:rPr>
-          <w:lang w:val="en-GB"/>
-        </w:rPr>
-        <w:t>SoC</w:t>
-      </w:r>
-      <w:proofErr w:type="spellEnd"/>
-      <w:r>
-        <w:rPr>
-          <w:lang w:val="en-GB"/>
-        </w:rPr>
-        <w:t xml:space="preserve"> and design and </w:t>
-      </w:r>
-      <w:proofErr w:type="spellStart"/>
-      <w:r>
-        <w:rPr>
-          <w:lang w:val="en-GB"/>
-        </w:rPr>
-        <w:t>SystemC</w:t>
-      </w:r>
-      <w:proofErr w:type="spellEnd"/>
-      <w:r>
-        <w:rPr>
-          <w:lang w:val="en-GB"/>
-        </w:rPr>
-        <w:t xml:space="preserve"> transformation</w:t>
+        <w:t>3a. SySMl for SoC and design and SystemC transformation</w:t>
       </w:r>
     </w:p>
     <w:p>
@@ -997,35 +886,7 @@
         <w:rPr>
           <w:lang w:val="en-GB"/>
         </w:rPr>
-        <w:t xml:space="preserve">Relate </w:t>
-      </w:r>
-      <w:proofErr w:type="spellStart"/>
-      <w:r>
-        <w:rPr>
-          <w:lang w:val="en-GB"/>
-        </w:rPr>
-        <w:t>SySML</w:t>
-      </w:r>
-      <w:proofErr w:type="spellEnd"/>
-      <w:r>
-        <w:rPr>
-          <w:lang w:val="en-GB"/>
-        </w:rPr>
-        <w:t xml:space="preserve"> block to </w:t>
-      </w:r>
-      <w:proofErr w:type="spellStart"/>
-      <w:r>
-        <w:rPr>
-          <w:lang w:val="en-GB"/>
-        </w:rPr>
-        <w:t>SystemC</w:t>
-      </w:r>
-      <w:proofErr w:type="spellEnd"/>
-      <w:r>
-        <w:rPr>
-          <w:lang w:val="en-GB"/>
-        </w:rPr>
-        <w:t xml:space="preserve"> module</w:t>
+        <w:t>Relate SySML block to SystemC module</w:t>
       </w:r>
     </w:p>
     <w:p>
@@ -1038,33 +899,11 @@
           <w:lang w:val="en-GB"/>
         </w:rPr>
       </w:pPr>
-      <w:proofErr w:type="spellStart"/>
-      <w:r>
-        <w:rPr>
-          <w:lang w:val="en-GB"/>
-        </w:rPr>
-        <w:t>SystemC</w:t>
-      </w:r>
-      <w:proofErr w:type="spellEnd"/>
-      <w:r>
-        <w:rPr>
-          <w:lang w:val="en-GB"/>
-        </w:rPr>
-        <w:t xml:space="preserve"> notation on </w:t>
-      </w:r>
-      <w:proofErr w:type="spellStart"/>
-      <w:r>
-        <w:rPr>
-          <w:lang w:val="en-GB"/>
-        </w:rPr>
-        <w:t>SysMl</w:t>
-      </w:r>
-      <w:proofErr w:type="spellEnd"/>
-      <w:r>
-        <w:rPr>
-          <w:lang w:val="en-GB"/>
-        </w:rPr>
-        <w:t xml:space="preserve"> diagrams</w:t>
+      <w:r>
+        <w:rPr>
+          <w:lang w:val="en-GB"/>
+        </w:rPr>
+        <w:t>SystemC notation on SysMl diagrams</w:t>
       </w:r>
     </w:p>
     <w:p>
@@ -1081,35 +920,7 @@
         <w:rPr>
           <w:lang w:val="en-GB"/>
         </w:rPr>
-        <w:t xml:space="preserve">Partitioning </w:t>
-      </w:r>
-      <w:proofErr w:type="spellStart"/>
-      <w:r>
-        <w:rPr>
-          <w:lang w:val="en-GB"/>
-        </w:rPr>
-        <w:t>SysML</w:t>
-      </w:r>
-      <w:proofErr w:type="spellEnd"/>
-      <w:r>
-        <w:rPr>
-          <w:lang w:val="en-GB"/>
-        </w:rPr>
-        <w:t xml:space="preserve"> blocks into 1 or more </w:t>
-      </w:r>
-      <w:proofErr w:type="spellStart"/>
-      <w:r>
-        <w:rPr>
-          <w:lang w:val="en-GB"/>
-        </w:rPr>
-        <w:t>SystemC</w:t>
-      </w:r>
-      <w:proofErr w:type="spellEnd"/>
-      <w:r>
-        <w:rPr>
-          <w:lang w:val="en-GB"/>
-        </w:rPr>
-        <w:t xml:space="preserve"> modules.</w:t>
+        <w:t>Partitioning SysML blocks into 1 or more SystemC modules.</w:t>
       </w:r>
     </w:p>
     <w:p>
@@ -1139,19 +950,11 @@
           <w:lang w:val="en-GB"/>
         </w:rPr>
       </w:pPr>
-      <w:proofErr w:type="spellStart"/>
-      <w:r>
-        <w:rPr>
-          <w:lang w:val="en-GB"/>
-        </w:rPr>
-        <w:t>SystemC</w:t>
-      </w:r>
-      <w:proofErr w:type="spellEnd"/>
-      <w:r>
-        <w:rPr>
-          <w:lang w:val="en-GB"/>
-        </w:rPr>
-        <w:t xml:space="preserve"> TLM of overall architectural design</w:t>
+      <w:r>
+        <w:rPr>
+          <w:lang w:val="en-GB"/>
+        </w:rPr>
+        <w:t>SystemC TLM of overall architectural design</w:t>
       </w:r>
     </w:p>
     <w:p>
@@ -1168,21 +971,7 @@
         <w:rPr>
           <w:lang w:val="en-GB"/>
         </w:rPr>
-        <w:t xml:space="preserve">Map functional blocks to </w:t>
-      </w:r>
-      <w:proofErr w:type="spellStart"/>
-      <w:r>
-        <w:rPr>
-          <w:lang w:val="en-GB"/>
-        </w:rPr>
-        <w:t>SystemC</w:t>
-      </w:r>
-      <w:proofErr w:type="spellEnd"/>
-      <w:r>
-        <w:rPr>
-          <w:lang w:val="en-GB"/>
-        </w:rPr>
-        <w:t xml:space="preserve"> </w:t>
+        <w:t xml:space="preserve">Map functional blocks to SystemC </w:t>
       </w:r>
       <w:r>
         <w:rPr>
@@ -1372,19 +1161,11 @@
           <w:lang w:val="en-GB"/>
         </w:rPr>
       </w:pPr>
-      <w:proofErr w:type="spellStart"/>
-      <w:r>
-        <w:rPr>
-          <w:lang w:val="en-GB"/>
-        </w:rPr>
-        <w:t>SystemC</w:t>
-      </w:r>
-      <w:proofErr w:type="spellEnd"/>
-      <w:r>
-        <w:rPr>
-          <w:lang w:val="en-GB"/>
-        </w:rPr>
-        <w:t xml:space="preserve">  Timed TLM</w:t>
+      <w:r>
+        <w:rPr>
+          <w:lang w:val="en-GB"/>
+        </w:rPr>
+        <w:t>SystemC  Timed TLM</w:t>
       </w:r>
       <w:r>
         <w:rPr>
@@ -1413,21 +1194,7 @@
         <w:rPr>
           <w:lang w:val="en-GB"/>
         </w:rPr>
-        <w:t xml:space="preserve">Update and refine </w:t>
-      </w:r>
-      <w:proofErr w:type="spellStart"/>
-      <w:r>
-        <w:rPr>
-          <w:lang w:val="en-GB"/>
-        </w:rPr>
-        <w:t>SystemC</w:t>
-      </w:r>
-      <w:proofErr w:type="spellEnd"/>
-      <w:r>
-        <w:rPr>
-          <w:lang w:val="en-GB"/>
-        </w:rPr>
-        <w:t xml:space="preserve"> to the alternative architecture</w:t>
+        <w:t>Update and refine SystemC to the alternative architecture</w:t>
       </w:r>
     </w:p>
     <w:p>
@@ -1444,35 +1211,7 @@
         <w:rPr>
           <w:lang w:val="en-GB"/>
         </w:rPr>
-        <w:t xml:space="preserve">Identify </w:t>
-      </w:r>
-      <w:proofErr w:type="spellStart"/>
-      <w:r>
-        <w:rPr>
-          <w:lang w:val="en-GB"/>
-        </w:rPr>
-        <w:t>delayes</w:t>
-      </w:r>
-      <w:proofErr w:type="spellEnd"/>
-      <w:r>
-        <w:rPr>
-          <w:lang w:val="en-GB"/>
-        </w:rPr>
-        <w:t xml:space="preserve"> in the </w:t>
-      </w:r>
-      <w:proofErr w:type="spellStart"/>
-      <w:r>
-        <w:rPr>
-          <w:lang w:val="en-GB"/>
-        </w:rPr>
-        <w:t>proceses</w:t>
-      </w:r>
-      <w:proofErr w:type="spellEnd"/>
-      <w:r>
-        <w:rPr>
-          <w:lang w:val="en-GB"/>
-        </w:rPr>
-        <w:t xml:space="preserve"> and communication channel based on rough estimation.</w:t>
+        <w:t>Identify delayes in the proceses and communication channel based on rough estimation.</w:t>
       </w:r>
     </w:p>
     <w:p>
@@ -1489,21 +1228,7 @@
         <w:rPr>
           <w:lang w:val="en-GB"/>
         </w:rPr>
-        <w:t xml:space="preserve">Implement delays in </w:t>
-      </w:r>
-      <w:proofErr w:type="spellStart"/>
-      <w:r>
-        <w:rPr>
-          <w:lang w:val="en-GB"/>
-        </w:rPr>
-        <w:t>SystemC</w:t>
-      </w:r>
-      <w:proofErr w:type="spellEnd"/>
-      <w:r>
-        <w:rPr>
-          <w:lang w:val="en-GB"/>
-        </w:rPr>
-        <w:t>.</w:t>
+        <w:t>Implement delays in SystemC.</w:t>
       </w:r>
     </w:p>
     <w:p>
@@ -1634,7 +1359,7 @@
           <v:shape id="_x0000_i1025" type="#_x0000_t75" style="width:481.5pt;height:572.25pt" o:ole="">
             <v:imagedata r:id="rId8" o:title="" croptop="6800f"/>
           </v:shape>
-          <o:OLEObject Type="Embed" ProgID="Visio.Drawing.11" ShapeID="_x0000_i1025" DrawAspect="Content" ObjectID="_1360044105" r:id="rId9"/>
+          <o:OLEObject Type="Embed" ProgID="Visio.Drawing.11" ShapeID="_x0000_i1025" DrawAspect="Content" ObjectID="_1360073743" r:id="rId9"/>
         </w:object>
       </w:r>
     </w:p>
@@ -1847,21 +1572,7 @@
         <w:rPr>
           <w:lang w:val="en-GB"/>
         </w:rPr>
-        <w:t xml:space="preserve">The emergency call base communicates with the phone company server using its built-in GSM modem and SIM card via a Base </w:t>
-      </w:r>
-      <w:proofErr w:type="spellStart"/>
-      <w:r>
-        <w:rPr>
-          <w:lang w:val="en-GB"/>
-        </w:rPr>
-        <w:t>Tranceiver</w:t>
-      </w:r>
-      <w:proofErr w:type="spellEnd"/>
-      <w:r>
-        <w:rPr>
-          <w:lang w:val="en-GB"/>
-        </w:rPr>
-        <w:t xml:space="preserve"> Station (BTS).</w:t>
+        <w:t>The emergency call base communicates with the phone company server using its built-in GSM modem and SIM card via a Base Tranceiver Station (BTS).</w:t>
       </w:r>
     </w:p>
     <w:p>
@@ -1939,21 +1650,7 @@
         <w:rPr>
           <w:lang w:val="en-GB"/>
         </w:rPr>
-        <w:t xml:space="preserve">The above may be formalized in a </w:t>
-      </w:r>
-      <w:proofErr w:type="spellStart"/>
-      <w:r>
-        <w:rPr>
-          <w:lang w:val="en-GB"/>
-        </w:rPr>
-        <w:t>SysML</w:t>
-      </w:r>
-      <w:proofErr w:type="spellEnd"/>
-      <w:r>
-        <w:rPr>
-          <w:lang w:val="en-GB"/>
-        </w:rPr>
-        <w:t xml:space="preserve"> Domain Basic Block Diagram as shown in </w:t>
+        <w:t xml:space="preserve">The above may be formalized in a SysML Domain Basic Block Diagram as shown in </w:t>
       </w:r>
       <w:r>
         <w:rPr>
@@ -2022,7 +1719,7 @@
           <v:shape id="_x0000_i1026" type="#_x0000_t75" style="width:470.25pt;height:328.5pt" o:ole="">
             <v:imagedata r:id="rId10" o:title=""/>
           </v:shape>
-          <o:OLEObject Type="Embed" ProgID="Visio.Drawing.11" ShapeID="_x0000_i1026" DrawAspect="Content" ObjectID="_1360044106" r:id="rId11"/>
+          <o:OLEObject Type="Embed" ProgID="Visio.Drawing.11" ShapeID="_x0000_i1026" DrawAspect="Content" ObjectID="_1360073744" r:id="rId11"/>
         </w:object>
       </w:r>
     </w:p>
@@ -2146,21 +1843,7 @@
         <w:rPr>
           <w:lang w:val="en-GB"/>
         </w:rPr>
-        <w:t xml:space="preserve"> may be seen not only the System </w:t>
-      </w:r>
-      <w:proofErr w:type="gramStart"/>
-      <w:r>
-        <w:rPr>
-          <w:lang w:val="en-GB"/>
-        </w:rPr>
-        <w:t>Of</w:t>
-      </w:r>
-      <w:proofErr w:type="gramEnd"/>
-      <w:r>
-        <w:rPr>
-          <w:lang w:val="en-GB"/>
-        </w:rPr>
-        <w:t xml:space="preserve"> Interest, but also the environment in which it operates and the blocks with which it interconnects. </w:t>
+        <w:t xml:space="preserve"> may be seen not only the System Of Interest, but also the environment in which it operates and the blocks with which it interconnects. </w:t>
       </w:r>
     </w:p>
     <w:p>
@@ -2252,27 +1935,13 @@
         <w:rPr>
           <w:lang w:val="en-GB"/>
         </w:rPr>
-        <w:t xml:space="preserve">server is placed in a protected environment with sufficient power and network access, and can reach the technician and caregiver on duty using either the head-office </w:t>
-      </w:r>
-      <w:proofErr w:type="gramStart"/>
-      <w:r>
-        <w:rPr>
-          <w:lang w:val="en-GB"/>
-        </w:rPr>
-        <w:t xml:space="preserve">LAN </w:t>
-      </w:r>
-      <w:r>
-        <w:rPr>
-          <w:lang w:val="en-GB"/>
-        </w:rPr>
-        <w:t>,</w:t>
-      </w:r>
-      <w:proofErr w:type="gramEnd"/>
-      <w:r>
-        <w:rPr>
-          <w:lang w:val="en-GB"/>
-        </w:rPr>
-        <w:t xml:space="preserve"> </w:t>
+        <w:t xml:space="preserve">server is placed in a protected environment with sufficient power and network access, and can reach the technician and caregiver on duty using either the head-office LAN </w:t>
+      </w:r>
+      <w:r>
+        <w:rPr>
+          <w:lang w:val="en-GB"/>
+        </w:rPr>
+        <w:t xml:space="preserve">, </w:t>
       </w:r>
       <w:r>
         <w:rPr>
@@ -2322,21 +1991,7 @@
         <w:rPr>
           <w:lang w:val="en-GB"/>
         </w:rPr>
-        <w:t xml:space="preserve">) will be excluded just like only the critical requirements, especially those containing </w:t>
-      </w:r>
-      <w:proofErr w:type="spellStart"/>
-      <w:r>
-        <w:rPr>
-          <w:lang w:val="en-GB"/>
-        </w:rPr>
-        <w:t>implemtational</w:t>
-      </w:r>
-      <w:proofErr w:type="spellEnd"/>
-      <w:r>
-        <w:rPr>
-          <w:lang w:val="en-GB"/>
-        </w:rPr>
-        <w:t xml:space="preserve"> risks, will be broken down in the architecture.</w:t>
+        <w:t>) will be excluded just like only the critical requirements, especially those containing implemtational risks, will be broken down in the architecture.</w:t>
       </w:r>
     </w:p>
     <w:p>
@@ -4271,7 +3926,7 @@
           <v:shape id="_x0000_i1031" type="#_x0000_t75" style="width:414pt;height:385.5pt" o:ole="">
             <v:imagedata r:id="rId14" o:title=""/>
           </v:shape>
-          <o:OLEObject Type="Embed" ProgID="Visio.Drawing.11" ShapeID="_x0000_i1031" DrawAspect="Content" ObjectID="_1360044107" r:id="rId15"/>
+          <o:OLEObject Type="Embed" ProgID="Visio.Drawing.11" ShapeID="_x0000_i1031" DrawAspect="Content" ObjectID="_1360073745" r:id="rId15"/>
         </w:object>
       </w:r>
     </w:p>
@@ -4366,23 +4021,7 @@
           <w:highlight w:val="yellow"/>
           <w:lang w:val="en-GB"/>
         </w:rPr>
-        <w:t xml:space="preserve">ODO: What about firmware </w:t>
-      </w:r>
-      <w:proofErr w:type="spellStart"/>
-      <w:r>
-        <w:rPr>
-          <w:highlight w:val="yellow"/>
-          <w:lang w:val="en-GB"/>
-        </w:rPr>
-        <w:t>updata</w:t>
-      </w:r>
-      <w:proofErr w:type="spellEnd"/>
-      <w:r>
-        <w:rPr>
-          <w:highlight w:val="yellow"/>
-          <w:lang w:val="en-GB"/>
-        </w:rPr>
-        <w:t>?</w:t>
+        <w:t>ODO: What about firmware updata?</w:t>
       </w:r>
     </w:p>
     <w:p>
@@ -4524,35 +4163,7 @@
         <w:rPr>
           <w:lang w:val="en-GB"/>
         </w:rPr>
-        <w:t xml:space="preserve">There are </w:t>
-      </w:r>
-      <w:proofErr w:type="gramStart"/>
-      <w:r>
-        <w:rPr>
-          <w:lang w:val="en-GB"/>
-        </w:rPr>
-        <w:t>many different architectures</w:t>
-      </w:r>
-      <w:proofErr w:type="gramEnd"/>
-      <w:r>
-        <w:rPr>
-          <w:lang w:val="en-GB"/>
-        </w:rPr>
-        <w:t xml:space="preserve"> that can fulfil the requirements, and there may even be several equally good architectures. Therefore choosing </w:t>
-      </w:r>
-      <w:proofErr w:type="gramStart"/>
-      <w:r>
-        <w:rPr>
-          <w:lang w:val="en-GB"/>
-        </w:rPr>
-        <w:t>an architecture</w:t>
-      </w:r>
-      <w:proofErr w:type="gramEnd"/>
-      <w:r>
-        <w:rPr>
-          <w:lang w:val="en-GB"/>
-        </w:rPr>
-        <w:t xml:space="preserve"> becomes a matter of weighing the quality attributes against the architectural patterns that are suited to satisfy them and combine this with experience. Naturally the architectural patterns should be modified as needed to only include the parts of the patterns that are necessary for this application.</w:t>
+        <w:t>There are many different architectures that can fulfil the requirements, and there may even be several equally good architectures. Therefore choosing an architecture becomes a matter of weighing the quality attributes against the architectural patterns that are suited to satisfy them and combine this with experience. Naturally the architectural patterns should be modified as needed to only include the parts of the patterns that are necessary for this application.</w:t>
       </w:r>
     </w:p>
     <w:p>
@@ -4778,21 +4389,7 @@
         <w:rPr>
           <w:lang w:val="en-GB"/>
         </w:rPr>
-        <w:t xml:space="preserve">The logic required to package and </w:t>
-      </w:r>
-      <w:proofErr w:type="gramStart"/>
-      <w:r>
-        <w:rPr>
-          <w:lang w:val="en-GB"/>
-        </w:rPr>
-        <w:t>transmit</w:t>
-      </w:r>
-      <w:proofErr w:type="gramEnd"/>
-      <w:r>
-        <w:rPr>
-          <w:lang w:val="en-GB"/>
-        </w:rPr>
-        <w:t xml:space="preserve"> a data stream / data frame to the Antenna and receive a data stream / data frame from the Antenna. The block is also responsible for maintaining the connection, if there is a connection to maintain (depends on the </w:t>
+        <w:t xml:space="preserve">The logic required to package and transmit a data stream / data frame to the Antenna and receive a data stream / data frame from the Antenna. The block is also responsible for maintaining the connection, if there is a connection to maintain (depends on the </w:t>
       </w:r>
       <w:r>
         <w:rPr>
@@ -5290,50 +4887,255 @@
           <w:lang w:val="en-GB"/>
         </w:rPr>
       </w:pPr>
-    </w:p>
-    <w:p>
-      <w:pPr>
-        <w:rPr>
-          <w:lang w:val="en-GB"/>
-        </w:rPr>
-      </w:pPr>
-    </w:p>
-    <w:p>
-      <w:pPr>
-        <w:rPr>
-          <w:lang w:val="en-GB"/>
-        </w:rPr>
-      </w:pPr>
-    </w:p>
-    <w:p>
-      <w:pPr>
-        <w:rPr>
-          <w:lang w:val="en-GB"/>
-        </w:rPr>
-      </w:pPr>
-    </w:p>
-    <w:p>
-      <w:pPr>
-        <w:rPr>
-          <w:lang w:val="en-GB"/>
-        </w:rPr>
-      </w:pPr>
+      <w:r>
+        <w:rPr>
+          <w:lang w:val="en-GB"/>
+        </w:rPr>
+        <w:t xml:space="preserve">The main state machine, as shown in the requirements specification, is implemented in the Control block, and it is therefore interesting to see which interfaces this block exposes and need. This may be seen in </w:t>
+      </w:r>
+      <w:r>
+        <w:rPr>
+          <w:lang w:val="en-GB"/>
+        </w:rPr>
+        <w:fldChar w:fldCharType="begin"/>
+      </w:r>
+      <w:r>
+        <w:rPr>
+          <w:lang w:val="en-GB"/>
+        </w:rPr>
+        <w:instrText xml:space="preserve"> REF _Ref286328868 \h </w:instrText>
+      </w:r>
+      <w:r>
+        <w:rPr>
+          <w:lang w:val="en-GB"/>
+        </w:rPr>
+      </w:r>
+      <w:r>
+        <w:rPr>
+          <w:lang w:val="en-GB"/>
+        </w:rPr>
+        <w:fldChar w:fldCharType="separate"/>
+      </w:r>
+      <w:r>
+        <w:t xml:space="preserve">Figure </w:t>
+      </w:r>
+      <w:r>
+        <w:rPr>
+          <w:noProof/>
+        </w:rPr>
+        <w:t>5</w:t>
+      </w:r>
+      <w:r>
+        <w:rPr>
+          <w:lang w:val="en-GB"/>
+        </w:rPr>
+        <w:fldChar w:fldCharType="end"/>
+      </w:r>
+      <w:r>
+        <w:rPr>
+          <w:lang w:val="en-GB"/>
+        </w:rPr>
+        <w:t>.</w:t>
+      </w:r>
+    </w:p>
+    <w:p>
+      <w:pPr>
+        <w:rPr>
+          <w:lang w:val="en-GB"/>
+        </w:rPr>
+      </w:pPr>
+    </w:p>
+    <w:p>
+      <w:pPr>
+        <w:rPr>
+          <w:lang w:val="en-GB"/>
+        </w:rPr>
+      </w:pPr>
+      <w:r>
+        <w:rPr>
+          <w:lang w:val="en-GB"/>
+        </w:rPr>
+        <w:t xml:space="preserve">Here it may also be seen that the </w:t>
+      </w:r>
+      <w:r>
+        <w:rPr>
+          <w:lang w:val="en-GB"/>
+        </w:rPr>
+        <w:t>all interfaces are standard interfaces, there are no flow data. This is an architectural decision to keep the flow data and the control data separate.</w:t>
+      </w:r>
+      <w:r>
+        <w:rPr>
+          <w:lang w:val="en-GB"/>
+        </w:rPr>
+        <w:t xml:space="preserve"> </w:t>
+      </w:r>
     </w:p>
     <w:p>
       <w:pPr>
         <w:jc w:val="center"/>
-        <w:rPr>
-          <w:lang w:val="en-GB"/>
-        </w:rPr>
-      </w:pPr>
-      <w:r>
-        <w:object w:dxaOrig="8899" w:dyaOrig="9686">
-          <v:shape id="_x0000_i1032" type="#_x0000_t75" style="width:444.75pt;height:484.5pt" o:ole="">
+      </w:pPr>
+      <w:r>
+        <w:object w:dxaOrig="10600" w:dyaOrig="11825">
+          <v:shape id="_x0000_i1032" type="#_x0000_t75" style="width:481.5pt;height:537.75pt" o:ole="">
             <v:imagedata r:id="rId16" o:title=""/>
           </v:shape>
-          <o:OLEObject Type="Embed" ProgID="Visio.Drawing.11" ShapeID="_x0000_i1032" DrawAspect="Content" ObjectID="_1360044108" r:id="rId17"/>
+          <o:OLEObject Type="Embed" ProgID="Visio.Drawing.11" ShapeID="_x0000_i1032" DrawAspect="Content" ObjectID="_1360073746" r:id="rId17"/>
         </w:object>
       </w:r>
+    </w:p>
+    <w:p>
+      <w:pPr>
+        <w:pStyle w:val="Billedtekst"/>
+        <w:jc w:val="center"/>
+        <w:rPr>
+          <w:noProof/>
+        </w:rPr>
+      </w:pPr>
+      <w:bookmarkStart w:id="6" w:name="_Ref286328868"/>
+      <w:r>
+        <w:t xml:space="preserve">Figure </w:t>
+      </w:r>
+      <w:fldSimple w:instr=" SEQ Figure \* ARABIC ">
+        <w:r>
+          <w:rPr>
+            <w:noProof/>
+          </w:rPr>
+          <w:t>5</w:t>
+        </w:r>
+      </w:fldSimple>
+      <w:bookmarkEnd w:id="6"/>
+      <w:r>
+        <w:rPr>
+          <w:noProof/>
+        </w:rPr>
+        <w:t xml:space="preserve"> - Control Internal Block Diagram</w:t>
+      </w:r>
+    </w:p>
+    <w:p/>
+    <w:p>
+      <w:pPr>
+        <w:rPr>
+          <w:lang w:val="en-US"/>
+        </w:rPr>
+      </w:pPr>
+      <w:r>
+        <w:rPr>
+          <w:lang w:val="en-US"/>
+        </w:rPr>
+        <w:t xml:space="preserve">In </w:t>
+      </w:r>
+      <w:r>
+        <w:fldChar w:fldCharType="begin"/>
+      </w:r>
+      <w:r>
+        <w:rPr>
+          <w:lang w:val="en-US"/>
+        </w:rPr>
+        <w:instrText xml:space="preserve"> REF _Ref286328868 \h </w:instrText>
+      </w:r>
+      <w:r>
+        <w:fldChar w:fldCharType="separate"/>
+      </w:r>
+      <w:r>
+        <w:rPr>
+          <w:lang w:val="en-US"/>
+        </w:rPr>
+        <w:t xml:space="preserve">Figure </w:t>
+      </w:r>
+      <w:r>
+        <w:rPr>
+          <w:noProof/>
+          <w:lang w:val="en-US"/>
+        </w:rPr>
+        <w:t>5</w:t>
+      </w:r>
+      <w:r>
+        <w:fldChar w:fldCharType="end"/>
+      </w:r>
+      <w:r>
+        <w:rPr>
+          <w:lang w:val="en-US"/>
+        </w:rPr>
+        <w:t xml:space="preserve"> the following sub-blocks has been defined with their own responsibilities:</w:t>
+      </w:r>
+    </w:p>
+    <w:p>
+      <w:pPr>
+        <w:numPr>
+          <w:ilvl w:val="0"/>
+          <w:numId w:val="15"/>
+        </w:numPr>
+        <w:rPr>
+          <w:lang w:val="en-US"/>
+        </w:rPr>
+      </w:pPr>
+      <w:r>
+        <w:rPr>
+          <w:lang w:val="en-US"/>
+        </w:rPr>
+        <w:t>Command Handler</w:t>
+      </w:r>
+    </w:p>
+    <w:p>
+      <w:pPr>
+        <w:numPr>
+          <w:ilvl w:val="1"/>
+          <w:numId w:val="15"/>
+        </w:numPr>
+        <w:rPr>
+          <w:lang w:val="en-US"/>
+        </w:rPr>
+      </w:pPr>
+      <w:r>
+        <w:rPr>
+          <w:lang w:val="en-US"/>
+        </w:rPr>
+        <w:t>Handle all commands</w:t>
+      </w:r>
+      <w:r>
+        <w:rPr>
+          <w:lang w:val="en-US"/>
+        </w:rPr>
+        <w:t>,</w:t>
+      </w:r>
+      <w:r>
+        <w:rPr>
+          <w:lang w:val="en-US"/>
+        </w:rPr>
+        <w:t xml:space="preserve"> whether from </w:t>
+      </w:r>
+      <w:r>
+        <w:rPr>
+          <w:lang w:val="en-US"/>
+        </w:rPr>
+        <w:t>the comm</w:t>
+      </w:r>
+      <w:r>
+        <w:rPr>
+          <w:lang w:val="en-US"/>
+        </w:rPr>
+        <w:t>unication channel, the button</w:t>
+      </w:r>
+      <w:r>
+        <w:rPr>
+          <w:lang w:val="en-US"/>
+        </w:rPr>
+        <w:t xml:space="preserve"> or a timeout of the RTC</w:t>
+      </w:r>
+      <w:r>
+        <w:rPr>
+          <w:lang w:val="en-US"/>
+        </w:rPr>
+        <w:t xml:space="preserve"> (heartbeat).</w:t>
+      </w:r>
+    </w:p>
+    <w:p>
+      <w:pPr>
+        <w:jc w:val="center"/>
+        <w:rPr>
+          <w:lang w:val="en-GB"/>
+        </w:rPr>
+      </w:pPr>
     </w:p>
     <w:p>
       <w:pPr>
@@ -5360,7 +5162,7 @@
           <v:shape id="_x0000_i1028" type="#_x0000_t75" style="width:481.5pt;height:279pt" o:ole="">
             <v:imagedata r:id="rId18" o:title=""/>
           </v:shape>
-          <o:OLEObject Type="Embed" ProgID="Visio.Drawing.11" ShapeID="_x0000_i1028" DrawAspect="Content" ObjectID="_1360044109" r:id="rId19"/>
+          <o:OLEObject Type="Embed" ProgID="Visio.Drawing.11" ShapeID="_x0000_i1028" DrawAspect="Content" ObjectID="_1360073747" r:id="rId19"/>
         </w:object>
       </w:r>
     </w:p>
@@ -5404,7 +5206,7 @@
           <v:shape id="_x0000_i1030" type="#_x0000_t75" style="width:345pt;height:484.5pt" o:ole="">
             <v:imagedata r:id="rId21" o:title="" cropright="6326f"/>
           </v:shape>
-          <o:OLEObject Type="Embed" ProgID="Visio.Drawing.11" ShapeID="_x0000_i1030" DrawAspect="Content" ObjectID="_1360044110" r:id="rId22"/>
+          <o:OLEObject Type="Embed" ProgID="Visio.Drawing.11" ShapeID="_x0000_i1030" DrawAspect="Content" ObjectID="_1360073748" r:id="rId22"/>
         </w:object>
       </w:r>
     </w:p>
@@ -5579,7 +5381,7 @@
         <w:rStyle w:val="Sidetal"/>
         <w:noProof/>
       </w:rPr>
-      <w:t>13</w:t>
+      <w:t>14</w:t>
     </w:r>
     <w:r>
       <w:rPr>
@@ -7529,7 +7331,7 @@
 </file>
 
 <file path=customXml/itemProps1.xml><?xml version="1.0" encoding="utf-8"?>
-<ds:datastoreItem xmlns:ds="http://schemas.openxmlformats.org/officeDocument/2006/customXml" ds:itemID="{77F54EA3-B4E9-4842-AC50-B4C9D7F0931C}">
+<ds:datastoreItem xmlns:ds="http://schemas.openxmlformats.org/officeDocument/2006/customXml" ds:itemID="{3B3FCB59-862A-404B-A74C-764E7C3A7064}">
   <ds:schemaRefs>
     <ds:schemaRef ds:uri="http://schemas.openxmlformats.org/officeDocument/2006/bibliography"/>
   </ds:schemaRefs>

</xml_diff>

<commit_message>
Adding more Audio documentation
</commit_message>
<xml_diff>
--- a/syseng_hwco/proj/Artifact/Doc/Project documentation.docx
+++ b/syseng_hwco/proj/Artifact/Doc/Project documentation.docx
@@ -1634,7 +1634,7 @@
           <v:shape id="_x0000_i1025" type="#_x0000_t75" style="width:481.5pt;height:572.25pt" o:ole="">
             <v:imagedata r:id="rId8" o:title="" croptop="6800f"/>
           </v:shape>
-          <o:OLEObject Type="Embed" ProgID="Visio.Drawing.11" ShapeID="_x0000_i1025" DrawAspect="Content" ObjectID="_1360089190" r:id="rId9"/>
+          <o:OLEObject Type="Embed" ProgID="Visio.Drawing.11" ShapeID="_x0000_i1025" DrawAspect="Content" ObjectID="_1360388605" r:id="rId9"/>
         </w:object>
       </w:r>
     </w:p>
@@ -2022,7 +2022,7 @@
           <v:shape id="_x0000_i1026" type="#_x0000_t75" style="width:470.25pt;height:328.5pt" o:ole="">
             <v:imagedata r:id="rId10" o:title=""/>
           </v:shape>
-          <o:OLEObject Type="Embed" ProgID="Visio.Drawing.11" ShapeID="_x0000_i1026" DrawAspect="Content" ObjectID="_1360089191" r:id="rId11"/>
+          <o:OLEObject Type="Embed" ProgID="Visio.Drawing.11" ShapeID="_x0000_i1026" DrawAspect="Content" ObjectID="_1360388606" r:id="rId11"/>
         </w:object>
       </w:r>
     </w:p>
@@ -4260,10 +4260,10 @@
       </w:pPr>
       <w:r>
         <w:object w:dxaOrig="9693" w:dyaOrig="7709">
-          <v:shape id="_x0000_i1031" type="#_x0000_t75" style="width:481.5pt;height:383.25pt" o:ole="">
+          <v:shape id="_x0000_i1030" type="#_x0000_t75" style="width:481.5pt;height:383.25pt" o:ole="">
             <v:imagedata r:id="rId14" o:title=""/>
           </v:shape>
-          <o:OLEObject Type="Embed" ProgID="Visio.Drawing.11" ShapeID="_x0000_i1031" DrawAspect="Content" ObjectID="_1360089192" r:id="rId15"/>
+          <o:OLEObject Type="Embed" ProgID="Visio.Drawing.11" ShapeID="_x0000_i1030" DrawAspect="Content" ObjectID="_1360388607" r:id="rId15"/>
         </w:object>
       </w:r>
     </w:p>
@@ -5291,7 +5291,19 @@
         <w:rPr>
           <w:lang w:val="en-GB"/>
         </w:rPr>
-        <w:t xml:space="preserve">The main state machine, as shown in the requirements specification, is implemented in the Control block, and it is therefore interesting to see which interfaces this block exposes and need. This may be seen in </w:t>
+        <w:t>The main state machine, as shown in the requirements specification, is implemented in the Control block, and it is therefore interesting to see which interfaces this block exposes and need</w:t>
+      </w:r>
+      <w:r>
+        <w:rPr>
+          <w:lang w:val="en-GB"/>
+        </w:rPr>
+        <w:t>s</w:t>
+      </w:r>
+      <w:r>
+        <w:rPr>
+          <w:lang w:val="en-GB"/>
+        </w:rPr>
+        <w:t xml:space="preserve">. This may be seen in </w:t>
       </w:r>
       <w:r>
         <w:rPr>
@@ -5316,64 +5328,63 @@
         </w:rPr>
         <w:fldChar w:fldCharType="separate"/>
       </w:r>
-      <w:proofErr w:type="spellStart"/>
-      <w:r>
-        <w:t>Figure</w:t>
-      </w:r>
-      <w:proofErr w:type="spellEnd"/>
-      <w:r>
+      <w:r>
+        <w:rPr>
+          <w:lang w:val="en-US"/>
+        </w:rPr>
+        <w:t xml:space="preserve">Figure </w:t>
+      </w:r>
+      <w:r>
+        <w:rPr>
+          <w:noProof/>
+          <w:lang w:val="en-US"/>
+        </w:rPr>
+        <w:t>5</w:t>
+      </w:r>
+      <w:r>
+        <w:rPr>
+          <w:lang w:val="en-GB"/>
+        </w:rPr>
+        <w:fldChar w:fldCharType="end"/>
+      </w:r>
+      <w:r>
+        <w:rPr>
+          <w:lang w:val="en-GB"/>
+        </w:rPr>
+        <w:t>.</w:t>
+      </w:r>
+    </w:p>
+    <w:p>
+      <w:pPr>
+        <w:rPr>
+          <w:lang w:val="en-GB"/>
+        </w:rPr>
+      </w:pPr>
+    </w:p>
+    <w:p>
+      <w:pPr>
+        <w:rPr>
+          <w:lang w:val="en-GB"/>
+        </w:rPr>
+      </w:pPr>
+      <w:r>
+        <w:rPr>
+          <w:lang w:val="en-GB"/>
+        </w:rPr>
+        <w:t xml:space="preserve">Here it may also be seen that the </w:t>
+      </w:r>
+      <w:r>
+        <w:rPr>
+          <w:lang w:val="en-GB"/>
+        </w:rPr>
+        <w:t>all interfaces are standard interfaces, there are no flow data. This is an architectural decision to keep the flow data and the control data separate.</w:t>
+      </w:r>
+      <w:r>
+        <w:rPr>
+          <w:lang w:val="en-GB"/>
+        </w:rPr>
         <w:t xml:space="preserve"> </w:t>
       </w:r>
-      <w:r>
-        <w:rPr>
-          <w:noProof/>
-        </w:rPr>
-        <w:t>5</w:t>
-      </w:r>
-      <w:r>
-        <w:rPr>
-          <w:lang w:val="en-GB"/>
-        </w:rPr>
-        <w:fldChar w:fldCharType="end"/>
-      </w:r>
-      <w:r>
-        <w:rPr>
-          <w:lang w:val="en-GB"/>
-        </w:rPr>
-        <w:t>.</w:t>
-      </w:r>
-    </w:p>
-    <w:p>
-      <w:pPr>
-        <w:rPr>
-          <w:lang w:val="en-GB"/>
-        </w:rPr>
-      </w:pPr>
-    </w:p>
-    <w:p>
-      <w:pPr>
-        <w:rPr>
-          <w:lang w:val="en-GB"/>
-        </w:rPr>
-      </w:pPr>
-      <w:r>
-        <w:rPr>
-          <w:lang w:val="en-GB"/>
-        </w:rPr>
-        <w:t xml:space="preserve">Here it may also be seen that the </w:t>
-      </w:r>
-      <w:r>
-        <w:rPr>
-          <w:lang w:val="en-GB"/>
-        </w:rPr>
-        <w:t>all interfaces are standard interfaces, there are no flow data. This is an architectural decision to keep the flow data and the control data separate.</w:t>
-      </w:r>
-      <w:r>
-        <w:rPr>
-          <w:lang w:val="en-GB"/>
-        </w:rPr>
-        <w:t xml:space="preserve"> </w:t>
-      </w:r>
     </w:p>
     <w:p>
       <w:pPr>
@@ -5381,10 +5392,10 @@
       </w:pPr>
       <w:r>
         <w:object w:dxaOrig="9749" w:dyaOrig="11542">
-          <v:shape id="_x0000_i1032" type="#_x0000_t75" style="width:481.5pt;height:570pt" o:ole="">
+          <v:shape id="_x0000_i1031" type="#_x0000_t75" style="width:481.5pt;height:570pt" o:ole="">
             <v:imagedata r:id="rId16" o:title=""/>
           </v:shape>
-          <o:OLEObject Type="Embed" ProgID="Visio.Drawing.11" ShapeID="_x0000_i1032" DrawAspect="Content" ObjectID="_1360089193" r:id="rId17"/>
+          <o:OLEObject Type="Embed" ProgID="Visio.Drawing.11" ShapeID="_x0000_i1031" DrawAspect="Content" ObjectID="_1360388608" r:id="rId17"/>
         </w:object>
       </w:r>
     </w:p>
@@ -5394,34 +5405,54 @@
         <w:jc w:val="center"/>
         <w:rPr>
           <w:noProof/>
+          <w:lang w:val="en-US"/>
         </w:rPr>
       </w:pPr>
       <w:bookmarkStart w:id="6" w:name="_Ref286328868"/>
-      <w:proofErr w:type="spellStart"/>
-      <w:r>
-        <w:t>Figure</w:t>
-      </w:r>
-      <w:proofErr w:type="spellEnd"/>
-      <w:r>
-        <w:t xml:space="preserve"> </w:t>
-      </w:r>
-      <w:fldSimple w:instr=" SEQ Figure \* ARABIC ">
-        <w:r>
-          <w:rPr>
-            <w:noProof/>
-          </w:rPr>
-          <w:t>5</w:t>
-        </w:r>
-      </w:fldSimple>
+      <w:r>
+        <w:rPr>
+          <w:lang w:val="en-US"/>
+        </w:rPr>
+        <w:t xml:space="preserve">Figure </w:t>
+      </w:r>
+      <w:r>
+        <w:fldChar w:fldCharType="begin"/>
+      </w:r>
+      <w:r>
+        <w:rPr>
+          <w:lang w:val="en-US"/>
+        </w:rPr>
+        <w:instrText xml:space="preserve"> SEQ Figure \* ARABIC </w:instrText>
+      </w:r>
+      <w:r>
+        <w:fldChar w:fldCharType="separate"/>
+      </w:r>
+      <w:r>
+        <w:rPr>
+          <w:noProof/>
+          <w:lang w:val="en-US"/>
+        </w:rPr>
+        <w:t>5</w:t>
+      </w:r>
+      <w:r>
+        <w:fldChar w:fldCharType="end"/>
+      </w:r>
       <w:bookmarkEnd w:id="6"/>
       <w:r>
         <w:rPr>
           <w:noProof/>
+          <w:lang w:val="en-US"/>
         </w:rPr>
         <w:t xml:space="preserve"> - Control Internal Block Diagram</w:t>
       </w:r>
     </w:p>
-    <w:p/>
+    <w:p>
+      <w:pPr>
+        <w:rPr>
+          <w:lang w:val="en-US"/>
+        </w:rPr>
+      </w:pPr>
+    </w:p>
     <w:p>
       <w:pPr>
         <w:rPr>
@@ -5646,17 +5677,363 @@
           <w:lang w:val="en-GB"/>
         </w:rPr>
       </w:pPr>
-    </w:p>
-    <w:p>
-      <w:r>
-        <w:object w:dxaOrig="10543" w:dyaOrig="6109">
-          <v:shape id="_x0000_i1028" type="#_x0000_t75" style="width:481.5pt;height:279pt" o:ole="">
+      <w:r>
+        <w:rPr>
+          <w:lang w:val="en-GB"/>
+        </w:rPr>
+        <w:t xml:space="preserve">The Audio block is very interesting as it is the block with the most application level real-time processing and filtering. </w:t>
+      </w:r>
+    </w:p>
+    <w:p>
+      <w:pPr>
+        <w:rPr>
+          <w:lang w:val="en-GB"/>
+        </w:rPr>
+      </w:pPr>
+    </w:p>
+    <w:p>
+      <w:pPr>
+        <w:rPr>
+          <w:lang w:val="en-GB"/>
+        </w:rPr>
+      </w:pPr>
+      <w:r>
+        <w:rPr>
+          <w:lang w:val="en-GB"/>
+        </w:rPr>
+        <w:t xml:space="preserve">To specify the inner workings of the Audio block it is necessary to consider the exact division of the responsibility of the Audio </w:t>
+      </w:r>
+      <w:r>
+        <w:rPr>
+          <w:lang w:val="en-GB"/>
+        </w:rPr>
+        <w:t>block and the speaker and microphone. From the BDD it is indicated that the Microphone and Speaker may contain more than just HW, but it does not say that it has to.</w:t>
+      </w:r>
+      <w:r>
+        <w:rPr>
+          <w:lang w:val="en-GB"/>
+        </w:rPr>
+        <w:t xml:space="preserve"> O</w:t>
+      </w:r>
+      <w:r>
+        <w:rPr>
+          <w:lang w:val="en-GB"/>
+        </w:rPr>
+        <w:t>nly the Audio block uses the speaker and microphone</w:t>
+      </w:r>
+      <w:r>
+        <w:rPr>
+          <w:lang w:val="en-GB"/>
+        </w:rPr>
+        <w:t xml:space="preserve">, so there are no external demands on the </w:t>
+      </w:r>
+      <w:r>
+        <w:rPr>
+          <w:lang w:val="en-GB"/>
+        </w:rPr>
+        <w:t>separation of resp</w:t>
+      </w:r>
+      <w:r>
+        <w:rPr>
+          <w:lang w:val="en-GB"/>
+        </w:rPr>
+        <w:t xml:space="preserve">onsibility. </w:t>
+      </w:r>
+    </w:p>
+    <w:p>
+      <w:pPr>
+        <w:rPr>
+          <w:lang w:val="en-GB"/>
+        </w:rPr>
+      </w:pPr>
+    </w:p>
+    <w:p>
+      <w:pPr>
+        <w:rPr>
+          <w:lang w:val="en-GB"/>
+        </w:rPr>
+      </w:pPr>
+      <w:r>
+        <w:rPr>
+          <w:lang w:val="en-GB"/>
+        </w:rPr>
+        <w:t>As availability (and thereby stability) is very important using tried and proven technology</w:t>
+      </w:r>
+      <w:r>
+        <w:rPr>
+          <w:lang w:val="en-GB"/>
+        </w:rPr>
+        <w:t xml:space="preserve">. This goes </w:t>
+      </w:r>
+      <w:r>
+        <w:rPr>
+          <w:lang w:val="en-GB"/>
+        </w:rPr>
+        <w:t>well</w:t>
+      </w:r>
+      <w:r>
+        <w:rPr>
+          <w:lang w:val="en-GB"/>
+        </w:rPr>
+        <w:t xml:space="preserve"> with the fact that quality of the audio is not imperative (no need to use state of the art technology to improve sound quality) and with the cost constraint. The battery constraint might warrant considering a non-common design. </w:t>
+      </w:r>
+    </w:p>
+    <w:p>
+      <w:pPr>
+        <w:rPr>
+          <w:lang w:val="en-GB"/>
+        </w:rPr>
+      </w:pPr>
+    </w:p>
+    <w:p>
+      <w:pPr>
+        <w:rPr>
+          <w:lang w:val="en-GB"/>
+        </w:rPr>
+      </w:pPr>
+      <w:r>
+        <w:rPr>
+          <w:lang w:val="en-GB"/>
+        </w:rPr>
+        <w:t>In order to make a decision here a small investigative project could be done to determine</w:t>
+      </w:r>
+      <w:r>
+        <w:rPr>
+          <w:lang w:val="en-GB"/>
+        </w:rPr>
+        <w:t xml:space="preserve"> alternative audio stages and their power requirements, price and maturity. </w:t>
+      </w:r>
+      <w:r>
+        <w:rPr>
+          <w:lang w:val="en-GB"/>
+        </w:rPr>
+        <w:t xml:space="preserve">An alternative is to make an educated guess and then make a note that </w:t>
+      </w:r>
+      <w:r>
+        <w:rPr>
+          <w:lang w:val="en-GB"/>
+        </w:rPr>
+        <w:t xml:space="preserve">there </w:t>
+      </w:r>
+      <w:r>
+        <w:rPr>
+          <w:lang w:val="en-GB"/>
+        </w:rPr>
+        <w:t>might be a</w:t>
+      </w:r>
+      <w:r>
+        <w:rPr>
+          <w:lang w:val="en-GB"/>
+        </w:rPr>
+        <w:t xml:space="preserve"> potential for improving the power consumption, should it later be needed. </w:t>
+      </w:r>
+    </w:p>
+    <w:p>
+      <w:pPr>
+        <w:rPr>
+          <w:lang w:val="en-GB"/>
+        </w:rPr>
+      </w:pPr>
+    </w:p>
+    <w:p>
+      <w:pPr>
+        <w:rPr>
+          <w:lang w:val="en-GB"/>
+        </w:rPr>
+      </w:pPr>
+      <w:r>
+        <w:rPr>
+          <w:lang w:val="en-GB"/>
+        </w:rPr>
+        <w:t>Due to the high requirement for availability and the fact that a lot of research has already been done into the power consumption of traditional audio stages, it is believed to be beneficial to postpone the investigation into alternative audio stages.</w:t>
+      </w:r>
+    </w:p>
+    <w:p>
+      <w:pPr>
+        <w:rPr>
+          <w:lang w:val="en-GB"/>
+        </w:rPr>
+      </w:pPr>
+    </w:p>
+    <w:p>
+      <w:pPr>
+        <w:rPr>
+          <w:lang w:val="en-GB"/>
+        </w:rPr>
+      </w:pPr>
+      <w:r>
+        <w:rPr>
+          <w:lang w:val="en-GB"/>
+        </w:rPr>
+        <w:t xml:space="preserve">The traditional implementation of an audio stage is shown in </w:t>
+      </w:r>
+      <w:r>
+        <w:rPr>
+          <w:lang w:val="en-GB"/>
+        </w:rPr>
+        <w:fldChar w:fldCharType="begin"/>
+      </w:r>
+      <w:r>
+        <w:rPr>
+          <w:lang w:val="en-GB"/>
+        </w:rPr>
+        <w:instrText xml:space="preserve"> REF _Ref286585908 \h </w:instrText>
+      </w:r>
+      <w:r>
+        <w:rPr>
+          <w:lang w:val="en-GB"/>
+        </w:rPr>
+      </w:r>
+      <w:r>
+        <w:rPr>
+          <w:lang w:val="en-GB"/>
+        </w:rPr>
+        <w:fldChar w:fldCharType="separate"/>
+      </w:r>
+      <w:r>
+        <w:rPr>
+          <w:lang w:val="en-US"/>
+        </w:rPr>
+        <w:t xml:space="preserve">Figure </w:t>
+      </w:r>
+      <w:r>
+        <w:rPr>
+          <w:noProof/>
+          <w:lang w:val="en-US"/>
+        </w:rPr>
+        <w:t>6</w:t>
+      </w:r>
+      <w:r>
+        <w:rPr>
+          <w:lang w:val="en-GB"/>
+        </w:rPr>
+        <w:fldChar w:fldCharType="end"/>
+      </w:r>
+      <w:r>
+        <w:rPr>
+          <w:lang w:val="en-GB"/>
+        </w:rPr>
+        <w:t xml:space="preserve">. </w:t>
+      </w:r>
+    </w:p>
+    <w:p>
+      <w:pPr>
+        <w:rPr>
+          <w:lang w:val="en-GB"/>
+        </w:rPr>
+      </w:pPr>
+    </w:p>
+    <w:p>
+      <w:pPr>
+        <w:rPr>
+          <w:lang w:val="en-GB"/>
+        </w:rPr>
+      </w:pPr>
+      <w:r>
+        <w:object w:dxaOrig="8701" w:dyaOrig="2606">
+          <v:shape id="_x0000_i1032" type="#_x0000_t75" style="width:435pt;height:130.5pt" o:ole="">
             <v:imagedata r:id="rId18" o:title=""/>
           </v:shape>
-          <o:OLEObject Type="Embed" ProgID="Visio.Drawing.11" ShapeID="_x0000_i1028" DrawAspect="Content" ObjectID="_1360089194" r:id="rId19"/>
+          <o:OLEObject Type="Embed" ProgID="Visio.Drawing.11" ShapeID="_x0000_i1032" DrawAspect="Content" ObjectID="_1360388609" r:id="rId19"/>
         </w:object>
       </w:r>
     </w:p>
+    <w:p>
+      <w:pPr>
+        <w:pStyle w:val="Billedtekst"/>
+        <w:rPr>
+          <w:lang w:val="en-GB"/>
+        </w:rPr>
+      </w:pPr>
+      <w:bookmarkStart w:id="7" w:name="_Ref286585908"/>
+      <w:r>
+        <w:rPr>
+          <w:lang w:val="en-US"/>
+        </w:rPr>
+        <w:t xml:space="preserve">Figure </w:t>
+      </w:r>
+      <w:r>
+        <w:fldChar w:fldCharType="begin"/>
+      </w:r>
+      <w:r>
+        <w:rPr>
+          <w:lang w:val="en-US"/>
+        </w:rPr>
+        <w:instrText xml:space="preserve"> SEQ Figure \* ARABIC </w:instrText>
+      </w:r>
+      <w:r>
+        <w:fldChar w:fldCharType="separate"/>
+      </w:r>
+      <w:r>
+        <w:rPr>
+          <w:noProof/>
+          <w:lang w:val="en-US"/>
+        </w:rPr>
+        <w:t>6</w:t>
+      </w:r>
+      <w:r>
+        <w:fldChar w:fldCharType="end"/>
+      </w:r>
+      <w:bookmarkEnd w:id="7"/>
+      <w:r>
+        <w:rPr>
+          <w:noProof/>
+          <w:lang w:val="en-US"/>
+        </w:rPr>
+        <w:t xml:space="preserve"> - Traditional Audio stage</w:t>
+      </w:r>
+    </w:p>
+    <w:p>
+      <w:pPr>
+        <w:rPr>
+          <w:lang w:val="en-GB"/>
+        </w:rPr>
+      </w:pPr>
+    </w:p>
+    <w:p>
+      <w:pPr>
+        <w:rPr>
+          <w:lang w:val="en-GB"/>
+        </w:rPr>
+      </w:pPr>
+      <w:r>
+        <w:rPr>
+          <w:lang w:val="en-GB"/>
+        </w:rPr>
+        <w:t xml:space="preserve">As </w:t>
+      </w:r>
+      <w:proofErr w:type="spellStart"/>
+      <w:r>
+        <w:rPr>
+          <w:lang w:val="en-GB"/>
+        </w:rPr>
+        <w:t>analog</w:t>
+      </w:r>
+      <w:proofErr w:type="spellEnd"/>
+      <w:r>
+        <w:rPr>
+          <w:lang w:val="en-GB"/>
+        </w:rPr>
+        <w:t xml:space="preserve"> data is subject to noise and loss it is preferable to have the speakers and/or microphone as close to the DAC / ADC as possible. This is the principle used in e.g. active speakers, where the DAC has been moved all the way into the speaker. However for this project the speaker and microphone is already in the immediate vicinity of the Audio block, so there is nothing gained by moving the ADC / DAC out of the Audio block, and this allows a very nice separation into HW and SW, having the speaker and microphone encapsulate everything before the DAC / ADC, and the Audio block contain everything after the DAC / ADC. The DAC / ADC themselves are placed in the Audio block, yet depending on the mapping this might be changed. If the ADC /DAC is an external component it might make more sense to logically see them as HW, where if the ADC / DAC is an integral part of the processing component it might make more sense to model them as part of the Audio block.</w:t>
+      </w:r>
+    </w:p>
+    <w:p>
+      <w:pPr>
+        <w:rPr>
+          <w:lang w:val="en-GB"/>
+        </w:rPr>
+      </w:pPr>
+    </w:p>
+    <w:p>
+      <w:r>
+        <w:object w:dxaOrig="10543" w:dyaOrig="4842">
+          <v:shape id="_x0000_i1033" type="#_x0000_t75" style="width:481.5pt;height:221.25pt" o:ole="">
+            <v:imagedata r:id="rId20" o:title=""/>
+          </v:shape>
+          <o:OLEObject Type="Embed" ProgID="Visio.Drawing.11" ShapeID="_x0000_i1033" DrawAspect="Content" ObjectID="_1360388610" r:id="rId21"/>
+        </w:object>
+      </w:r>
+    </w:p>
     <w:p/>
     <w:p>
       <w:pPr>
@@ -5668,14 +6045,585 @@
         <w:rPr>
           <w:lang w:val="en-US"/>
         </w:rPr>
-        <w:t xml:space="preserve">Premature specification with the ADC / DAC – they could be part of the microphone /speaker, e.g. </w:t>
-      </w:r>
-      <w:r>
-        <w:rPr>
-          <w:lang w:val="en-US"/>
-        </w:rPr>
-        <w:t>an active speaker.</w:t>
-      </w:r>
+        <w:t xml:space="preserve">There are several decisions that go into this </w:t>
+      </w:r>
+      <w:r>
+        <w:rPr>
+          <w:lang w:val="en-US"/>
+        </w:rPr>
+        <w:t xml:space="preserve">diagram. Firstly the </w:t>
+      </w:r>
+      <w:r>
+        <w:rPr>
+          <w:lang w:val="en-US"/>
+        </w:rPr>
+        <w:t>formats of the flow data have</w:t>
+      </w:r>
+      <w:r>
+        <w:rPr>
+          <w:lang w:val="en-US"/>
+        </w:rPr>
+        <w:t xml:space="preserve"> been </w:t>
+      </w:r>
+      <w:r>
+        <w:rPr>
+          <w:lang w:val="en-US"/>
+        </w:rPr>
+        <w:t>specified;</w:t>
+      </w:r>
+      <w:r>
+        <w:rPr>
+          <w:lang w:val="en-US"/>
+        </w:rPr>
+        <w:t xml:space="preserve"> however there </w:t>
+      </w:r>
+      <w:r>
+        <w:rPr>
+          <w:lang w:val="en-US"/>
+        </w:rPr>
+        <w:t xml:space="preserve">is </w:t>
+      </w:r>
+      <w:r>
+        <w:rPr>
+          <w:lang w:val="en-US"/>
+        </w:rPr>
+        <w:t xml:space="preserve">still </w:t>
+      </w:r>
+      <w:r>
+        <w:rPr>
+          <w:lang w:val="en-US"/>
+        </w:rPr>
+        <w:t>the matt</w:t>
+      </w:r>
+      <w:r>
+        <w:rPr>
+          <w:lang w:val="en-US"/>
+        </w:rPr>
+        <w:t>er of how data flows through and between the different internal blocks</w:t>
+      </w:r>
+      <w:r>
+        <w:rPr>
+          <w:lang w:val="en-US"/>
+        </w:rPr>
+        <w:t xml:space="preserve"> (the formats only specify what data and the frequency)</w:t>
+      </w:r>
+      <w:r>
+        <w:rPr>
+          <w:lang w:val="en-US"/>
+        </w:rPr>
+        <w:t xml:space="preserve">. </w:t>
+      </w:r>
+    </w:p>
+    <w:p>
+      <w:pPr>
+        <w:rPr>
+          <w:lang w:val="en-US"/>
+        </w:rPr>
+      </w:pPr>
+    </w:p>
+    <w:p>
+      <w:pPr>
+        <w:rPr>
+          <w:lang w:val="en-US"/>
+        </w:rPr>
+      </w:pPr>
+      <w:r>
+        <w:rPr>
+          <w:lang w:val="en-US"/>
+        </w:rPr>
+        <w:lastRenderedPageBreak/>
+        <w:t xml:space="preserve">There are several different approaches, were the first decision is whether data-loss is allowed. When implementing a system like this there is always at least two clocks; the audio clock (44 kHz) and the main clock (significantly faster). The main clock indicates the speed of calculation and must be able to </w:t>
+      </w:r>
+      <w:r>
+        <w:rPr>
+          <w:lang w:val="en-US"/>
+        </w:rPr>
+        <w:t xml:space="preserve">perform the necessary calculations on a sample before the next sample is ready. </w:t>
+      </w:r>
+      <w:r>
+        <w:rPr>
+          <w:lang w:val="en-US"/>
+        </w:rPr>
+        <w:t xml:space="preserve">This is illustrated on the sequence diagram in </w:t>
+      </w:r>
+    </w:p>
+    <w:p>
+      <w:pPr>
+        <w:rPr>
+          <w:lang w:val="en-US"/>
+        </w:rPr>
+      </w:pPr>
+    </w:p>
+    <w:p>
+      <w:r>
+        <w:object w:dxaOrig="13378" w:dyaOrig="6292">
+          <v:shape id="_x0000_i1034" type="#_x0000_t75" style="width:481.5pt;height:226.5pt" o:ole="">
+            <v:imagedata r:id="rId22" o:title=""/>
+          </v:shape>
+          <o:OLEObject Type="Embed" ProgID="Visio.Drawing.11" ShapeID="_x0000_i1034" DrawAspect="Content" ObjectID="_1360388611" r:id="rId23"/>
+        </w:object>
+      </w:r>
+    </w:p>
+    <w:p>
+      <w:pPr>
+        <w:pStyle w:val="Billedtekst"/>
+        <w:jc w:val="center"/>
+        <w:rPr>
+          <w:lang w:val="en-US"/>
+        </w:rPr>
+      </w:pPr>
+      <w:bookmarkStart w:id="8" w:name="_Ref286645763"/>
+      <w:r>
+        <w:rPr>
+          <w:lang w:val="en-US"/>
+        </w:rPr>
+        <w:t xml:space="preserve">Figure </w:t>
+      </w:r>
+      <w:r>
+        <w:fldChar w:fldCharType="begin"/>
+      </w:r>
+      <w:r>
+        <w:rPr>
+          <w:lang w:val="en-US"/>
+        </w:rPr>
+        <w:instrText xml:space="preserve"> SEQ Figure \* ARABIC </w:instrText>
+      </w:r>
+      <w:r>
+        <w:fldChar w:fldCharType="separate"/>
+      </w:r>
+      <w:r>
+        <w:rPr>
+          <w:noProof/>
+          <w:lang w:val="en-US"/>
+        </w:rPr>
+        <w:t>7</w:t>
+      </w:r>
+      <w:r>
+        <w:fldChar w:fldCharType="end"/>
+      </w:r>
+      <w:bookmarkEnd w:id="8"/>
+      <w:r>
+        <w:rPr>
+          <w:noProof/>
+          <w:lang w:val="en-US"/>
+        </w:rPr>
+        <w:t xml:space="preserve"> - Audio </w:t>
+      </w:r>
+      <w:r>
+        <w:rPr>
+          <w:noProof/>
+          <w:lang w:val="en-US"/>
+        </w:rPr>
+        <w:t xml:space="preserve">input </w:t>
+      </w:r>
+      <w:r>
+        <w:rPr>
+          <w:noProof/>
+          <w:lang w:val="en-US"/>
+        </w:rPr>
+        <w:t>processing sequence diagram</w:t>
+      </w:r>
+    </w:p>
+    <w:p>
+      <w:pPr>
+        <w:rPr>
+          <w:lang w:val="en-US"/>
+        </w:rPr>
+      </w:pPr>
+    </w:p>
+    <w:p>
+      <w:pPr>
+        <w:rPr>
+          <w:lang w:val="en-US"/>
+        </w:rPr>
+      </w:pPr>
+      <w:r>
+        <w:rPr>
+          <w:lang w:val="en-US"/>
+        </w:rPr>
+        <w:t xml:space="preserve">In </w:t>
+      </w:r>
+      <w:r>
+        <w:rPr>
+          <w:lang w:val="en-US"/>
+        </w:rPr>
+        <w:t xml:space="preserve">order to evaluate the system’s ability to live up to these timing requirements, there are both external and internal considerations. </w:t>
+      </w:r>
+    </w:p>
+    <w:p>
+      <w:pPr>
+        <w:rPr>
+          <w:lang w:val="en-US"/>
+        </w:rPr>
+      </w:pPr>
+    </w:p>
+    <w:p>
+      <w:pPr>
+        <w:rPr>
+          <w:lang w:val="en-US"/>
+        </w:rPr>
+      </w:pPr>
+      <w:r>
+        <w:rPr>
+          <w:lang w:val="en-US"/>
+        </w:rPr>
+        <w:t xml:space="preserve">As the </w:t>
+      </w:r>
+      <w:r>
+        <w:rPr>
+          <w:lang w:val="en-US"/>
+        </w:rPr>
+        <w:t>system is relatively simple and is not required to handle other streams at the same time as the audio stream, it is possible to quite accurately determine the required main clock. The other parts of the system which might consume some processing power while Audio is processing is any commands received on the ISM, heartbeats and battery test as well as button pushes. As Audio is only active during an emergency all these processes (except ISM) can be shut down during an emergency, and the only command that should be received during an emergency is the “Cancel Emergency” command, in which case it is irrelevant whether the Audio processing fails to meet its deadline. It is therefore possible to “simply“ count the required clocks from the ADC is sampled until the data is transmitted on the ISM and add the required clocks from the ISM to the DAC. To this the external factors must be added.</w:t>
+      </w:r>
+    </w:p>
+    <w:p>
+      <w:pPr>
+        <w:rPr>
+          <w:lang w:val="en-US"/>
+        </w:rPr>
+      </w:pPr>
+    </w:p>
+    <w:p>
+      <w:pPr>
+        <w:numPr>
+          <w:ilvl w:val="0"/>
+          <w:numId w:val="15"/>
+        </w:numPr>
+        <w:rPr>
+          <w:lang w:val="en-US"/>
+        </w:rPr>
+      </w:pPr>
+      <w:r>
+        <w:rPr>
+          <w:lang w:val="en-US"/>
+        </w:rPr>
+        <w:t>ISM may lose packages (both ways)</w:t>
+      </w:r>
+    </w:p>
+    <w:p>
+      <w:pPr>
+        <w:numPr>
+          <w:ilvl w:val="0"/>
+          <w:numId w:val="15"/>
+        </w:numPr>
+        <w:rPr>
+          <w:lang w:val="en-US"/>
+        </w:rPr>
+      </w:pPr>
+      <w:r>
+        <w:rPr>
+          <w:lang w:val="en-US"/>
+        </w:rPr>
+        <w:t>The may be significant delays in the GSM/ISM network</w:t>
+      </w:r>
+    </w:p>
+    <w:p>
+      <w:pPr>
+        <w:rPr>
+          <w:lang w:val="en-US"/>
+        </w:rPr>
+      </w:pPr>
+    </w:p>
+    <w:p>
+      <w:pPr>
+        <w:rPr>
+          <w:lang w:val="en-US"/>
+        </w:rPr>
+      </w:pPr>
+      <w:r>
+        <w:rPr>
+          <w:lang w:val="en-US"/>
+        </w:rPr>
+        <w:t xml:space="preserve">For lost packages there are two solutions; accepting that they may be lost and continuing (fire and forget) or using an ACK and retransmitting lost packages. The delays are </w:t>
+      </w:r>
+      <w:r>
+        <w:rPr>
+          <w:lang w:val="en-US"/>
+        </w:rPr>
+        <w:t>“</w:t>
+      </w:r>
+      <w:r>
+        <w:rPr>
+          <w:lang w:val="en-US"/>
+        </w:rPr>
+        <w:t>solved</w:t>
+      </w:r>
+      <w:r>
+        <w:rPr>
+          <w:lang w:val="en-US"/>
+        </w:rPr>
+        <w:t>”</w:t>
+      </w:r>
+      <w:r>
+        <w:rPr>
+          <w:lang w:val="en-US"/>
+        </w:rPr>
+        <w:t xml:space="preserve"> using buffering. </w:t>
+      </w:r>
+      <w:r>
+        <w:rPr>
+          <w:lang w:val="en-US"/>
+        </w:rPr>
+        <w:t xml:space="preserve">The simplest buffer is 1 frame. This means the buffer only holds what is required to handle one data package, and if the </w:t>
+      </w:r>
+      <w:r>
+        <w:rPr>
+          <w:lang w:val="en-US"/>
+        </w:rPr>
+        <w:lastRenderedPageBreak/>
+        <w:t>next package is delayed a hole in the sound is experienced. An alternative is to buffer maybe a certain number of ms of data before beginning the playback – effectively introducing a delay. When there is a delay on the transmission line it is usually followed by a burst of data, as all the frames that have been waiting is pushed through. With a single frame buffer only the last package is kept. If there is a buffer it able to smooth out the burst so potentially no data is lost. If the delay is greater than the buffer then data is lost no matter what.</w:t>
+      </w:r>
+    </w:p>
+    <w:p>
+      <w:pPr>
+        <w:rPr>
+          <w:lang w:val="en-US"/>
+        </w:rPr>
+      </w:pPr>
+    </w:p>
+    <w:p>
+      <w:pPr>
+        <w:rPr>
+          <w:lang w:val="en-US"/>
+        </w:rPr>
+      </w:pPr>
+      <w:r>
+        <w:rPr>
+          <w:lang w:val="en-US"/>
+        </w:rPr>
+        <w:t xml:space="preserve">The delay should also be considered, as it should be able to maintain a normal conversation. Naturally much inspiration can be taken from the cell phone industry, and a buffer of 500ms - 1s is a good place to start. Naturally if the implementation phase shows otherwise it may be changed to accommodate. </w:t>
+      </w:r>
+    </w:p>
+    <w:p>
+      <w:pPr>
+        <w:rPr>
+          <w:lang w:val="en-US"/>
+        </w:rPr>
+      </w:pPr>
+    </w:p>
+    <w:p>
+      <w:pPr>
+        <w:rPr>
+          <w:lang w:val="en-US"/>
+        </w:rPr>
+      </w:pPr>
+      <w:r>
+        <w:rPr>
+          <w:lang w:val="en-US"/>
+        </w:rPr>
+        <w:t xml:space="preserve">An obvious place for this buffer is in the audio decoding block. There are two options; Keep the received data buffered and decode it so it fits with the </w:t>
+      </w:r>
+      <w:proofErr w:type="spellStart"/>
+      <w:r>
+        <w:rPr>
+          <w:lang w:val="en-US"/>
+        </w:rPr>
+        <w:t>Aduio</w:t>
+      </w:r>
+      <w:proofErr w:type="spellEnd"/>
+      <w:r>
+        <w:rPr>
+          <w:lang w:val="en-US"/>
+        </w:rPr>
+        <w:t xml:space="preserve"> clock; decode everything into a buffer and simply pop from this buffer using the audio clock. The second solution gives the most deterministic </w:t>
+      </w:r>
+      <w:r>
+        <w:rPr>
+          <w:lang w:val="en-US"/>
+        </w:rPr>
+        <w:t xml:space="preserve">analysis, as the buffer size directly indicate the time delay. If the buffer contains encoded data it is not possible to say exactly how much PCM data there is (without decoding it) – this is naturally only true if an encoding scheme is used that encode certain sounds/frequencies stronger than others.  However the first solution requires the least amount of buffer space, as the encoded data always take up less space than the PCM data. By using the minimum required buffer space to keep the desired buffer of encoded data, the smallest possible platform can be chosen, and if a platform with sufficient memory is chosen then the raw buffer solution can always be implemented. </w:t>
+      </w:r>
+    </w:p>
+    <w:p>
+      <w:pPr>
+        <w:rPr>
+          <w:lang w:val="en-US"/>
+        </w:rPr>
+      </w:pPr>
+    </w:p>
+    <w:p>
+      <w:pPr>
+        <w:rPr>
+          <w:lang w:val="en-US"/>
+        </w:rPr>
+      </w:pPr>
+      <w:r>
+        <w:rPr>
+          <w:lang w:val="en-US"/>
+        </w:rPr>
+        <w:t xml:space="preserve">The buffer, whether raw or encoded, must always be circular, so that if a long delay occurs then when the data is burst through, then the oldest data is overridden. Naturally during this long delay the buffer would have been emptied, and though there are algorithms for smoothing out small gaps by using e.g. interpolation and statistical guessing. These algorithms are believed to be unnecessary for this application, and if the buffer is empty a value of 0 is sent to the DAC.  </w:t>
+      </w:r>
+    </w:p>
+    <w:p>
+      <w:pPr>
+        <w:rPr>
+          <w:lang w:val="en-US"/>
+        </w:rPr>
+      </w:pPr>
+    </w:p>
+    <w:p>
+      <w:pPr>
+        <w:rPr>
+          <w:lang w:val="en-US"/>
+        </w:rPr>
+      </w:pPr>
+      <w:r>
+        <w:rPr>
+          <w:lang w:val="en-US"/>
+        </w:rPr>
+        <w:t xml:space="preserve">In </w:t>
+      </w:r>
+      <w:r>
+        <w:rPr>
+          <w:lang w:val="en-US"/>
+        </w:rPr>
+        <w:fldChar w:fldCharType="begin"/>
+      </w:r>
+      <w:r>
+        <w:rPr>
+          <w:lang w:val="en-US"/>
+        </w:rPr>
+        <w:instrText xml:space="preserve"> REF _Ref286645763 \h </w:instrText>
+      </w:r>
+      <w:r>
+        <w:rPr>
+          <w:lang w:val="en-US"/>
+        </w:rPr>
+      </w:r>
+      <w:r>
+        <w:rPr>
+          <w:lang w:val="en-US"/>
+        </w:rPr>
+        <w:fldChar w:fldCharType="separate"/>
+      </w:r>
+      <w:r>
+        <w:rPr>
+          <w:lang w:val="en-US"/>
+        </w:rPr>
+        <w:t xml:space="preserve">Figure </w:t>
+      </w:r>
+      <w:r>
+        <w:rPr>
+          <w:noProof/>
+          <w:lang w:val="en-US"/>
+        </w:rPr>
+        <w:t>7</w:t>
+      </w:r>
+      <w:r>
+        <w:rPr>
+          <w:lang w:val="en-US"/>
+        </w:rPr>
+        <w:fldChar w:fldCharType="end"/>
+      </w:r>
+      <w:r>
+        <w:rPr>
+          <w:lang w:val="en-US"/>
+        </w:rPr>
+        <w:t xml:space="preserve"> a section has been left out. It is the secondary input to the feedback filtration. Feedback filtration is simply put just a matter of subtracting the “noise” generated by the speakers from the microphone input. To do this it is required to know the exact delay and transfer function for the system from the data is sent to the DAC until it is pickup up by the ADC. The exact calculation of the transfer function and delay will not be done here, and will be left for the implementation phase. The technology is well known and implemented in any semi-modern cell phone and the algorithms are readily available. The feedback filtration might also need a small buffer, as it may be necessary to keep a certain number of past values, as well as the coefficients for the feedback filtration algorithm. The simplest form of feedback filtration is if the distortion is 0 and the delay is 0. In that case it is simply a matter of subtracting what is played on the speaker from what is received by the microphone</w:t>
+      </w:r>
+    </w:p>
+    <w:p>
+      <w:pPr>
+        <w:rPr>
+          <w:lang w:val="en-US"/>
+        </w:rPr>
+      </w:pPr>
+    </w:p>
+    <w:p>
+      <w:pPr>
+        <w:rPr>
+          <w:lang w:val="en-US"/>
+        </w:rPr>
+      </w:pPr>
+    </w:p>
+    <w:p>
+      <w:pPr>
+        <w:rPr>
+          <w:lang w:val="en-US"/>
+        </w:rPr>
+      </w:pPr>
+    </w:p>
+    <w:p>
+      <w:pPr>
+        <w:rPr>
+          <w:lang w:val="en-US"/>
+        </w:rPr>
+      </w:pPr>
+      <w:r>
+        <w:rPr>
+          <w:lang w:val="en-US"/>
+        </w:rPr>
+        <w:t xml:space="preserve"> </w:t>
+      </w:r>
+      <w:proofErr w:type="gramStart"/>
+      <w:r>
+        <w:rPr>
+          <w:lang w:val="en-US"/>
+        </w:rPr>
+        <w:t>guarantee</w:t>
+      </w:r>
+      <w:proofErr w:type="gramEnd"/>
+      <w:r>
+        <w:rPr>
+          <w:lang w:val="en-US"/>
+        </w:rPr>
+        <w:t xml:space="preserve"> insure that the </w:t>
+      </w:r>
+    </w:p>
+    <w:p>
+      <w:pPr>
+        <w:rPr>
+          <w:lang w:val="en-US"/>
+        </w:rPr>
+      </w:pPr>
+      <w:r>
+        <w:rPr>
+          <w:lang w:val="en-US"/>
+        </w:rPr>
+        <w:lastRenderedPageBreak/>
+        <w:t xml:space="preserve">When a system has </w:t>
+      </w:r>
+      <w:proofErr w:type="gramStart"/>
+      <w:r>
+        <w:rPr>
+          <w:lang w:val="en-US"/>
+        </w:rPr>
+        <w:t>a</w:t>
+      </w:r>
+      <w:proofErr w:type="gramEnd"/>
+      <w:r>
+        <w:rPr>
+          <w:lang w:val="en-US"/>
+        </w:rPr>
+        <w:t xml:space="preserve">  </w:t>
+      </w:r>
+      <w:r>
+        <w:rPr>
+          <w:lang w:val="en-US"/>
+        </w:rPr>
+        <w:t xml:space="preserve"> it may be seen that there is no buffers indicated as part of the ADC / DAC. This </w:t>
+      </w:r>
+      <w:proofErr w:type="gramStart"/>
+      <w:r>
+        <w:rPr>
+          <w:lang w:val="en-US"/>
+        </w:rPr>
+        <w:t>means ,</w:t>
+      </w:r>
+      <w:proofErr w:type="gramEnd"/>
+      <w:r>
+        <w:rPr>
+          <w:lang w:val="en-US"/>
+        </w:rPr>
+        <w:t xml:space="preserve"> outside of whatever buffer is required to do the encoding </w:t>
+      </w:r>
+    </w:p>
+    <w:p>
+      <w:pPr>
+        <w:rPr>
+          <w:lang w:val="en-US"/>
+        </w:rPr>
+      </w:pPr>
     </w:p>
     <w:p>
       <w:pPr>
@@ -5688,10 +6636,9 @@
           <w:noProof/>
           <w:lang w:eastAsia="da-DK"/>
         </w:rPr>
-        <w:lastRenderedPageBreak/>
         <w:pict>
-          <v:shape id="Billede 6" o:spid="_x0000_i1029" type="#_x0000_t75" alt="Drawings" style="width:439.5pt;height:164.25pt;visibility:visible;mso-wrap-style:square">
-            <v:imagedata r:id="rId20" o:title="Drawings"/>
+          <v:shape id="Billede 6" o:spid="_x0000_i1028" type="#_x0000_t75" alt="Drawings" style="width:439.5pt;height:164.25pt;visibility:visible;mso-wrap-style:square">
+            <v:imagedata r:id="rId24" o:title="Drawings"/>
           </v:shape>
         </w:pict>
       </w:r>
@@ -5715,10 +6662,10 @@
           <w:lang w:val="en-GB"/>
         </w:rPr>
         <w:object w:dxaOrig="9019" w:dyaOrig="11447">
-          <v:shape id="_x0000_i1030" type="#_x0000_t75" style="width:345pt;height:484.5pt" o:ole="">
-            <v:imagedata r:id="rId21" o:title="" cropright="6326f"/>
+          <v:shape id="_x0000_i1029" type="#_x0000_t75" style="width:345pt;height:484.5pt" o:ole="">
+            <v:imagedata r:id="rId25" o:title="" cropright="6326f"/>
           </v:shape>
-          <o:OLEObject Type="Embed" ProgID="Visio.Drawing.11" ShapeID="_x0000_i1030" DrawAspect="Content" ObjectID="_1360089195" r:id="rId22"/>
+          <o:OLEObject Type="Embed" ProgID="Visio.Drawing.11" ShapeID="_x0000_i1029" DrawAspect="Content" ObjectID="_1360388612" r:id="rId26"/>
         </w:object>
       </w:r>
     </w:p>
@@ -5829,8 +6776,8 @@
       </w:pPr>
     </w:p>
     <w:sectPr>
-      <w:headerReference w:type="default" r:id="rId23"/>
-      <w:footerReference w:type="default" r:id="rId24"/>
+      <w:headerReference w:type="default" r:id="rId27"/>
+      <w:footerReference w:type="default" r:id="rId28"/>
       <w:pgSz w:w="11906" w:h="16838"/>
       <w:pgMar w:top="1701" w:right="1134" w:bottom="1701" w:left="1134" w:header="709" w:footer="709" w:gutter="0"/>
       <w:cols w:space="708"/>
@@ -5893,7 +6840,7 @@
         <w:rStyle w:val="Sidetal"/>
         <w:noProof/>
       </w:rPr>
-      <w:t>15</w:t>
+      <w:t>18</w:t>
     </w:r>
     <w:r>
       <w:rPr>
@@ -5930,7 +6877,7 @@
         <w:rStyle w:val="Sidetal"/>
         <w:noProof/>
       </w:rPr>
-      <w:t>17</w:t>
+      <w:t>20</w:t>
     </w:r>
     <w:r>
       <w:rPr>
@@ -7879,7 +8826,7 @@
 </file>
 
 <file path=customXml/itemProps1.xml><?xml version="1.0" encoding="utf-8"?>
-<ds:datastoreItem xmlns:ds="http://schemas.openxmlformats.org/officeDocument/2006/customXml" ds:itemID="{FEF5BDC5-F75A-43CE-9264-6AC911D5FC1C}">
+<ds:datastoreItem xmlns:ds="http://schemas.openxmlformats.org/officeDocument/2006/customXml" ds:itemID="{9ABC595F-E3D9-4BC4-8795-FE873CF9A740}">
   <ds:schemaRefs>
     <ds:schemaRef ds:uri="http://schemas.openxmlformats.org/officeDocument/2006/bibliography"/>
   </ds:schemaRefs>

</xml_diff>

<commit_message>
Updating diagrams and finishing Audio
</commit_message>
<xml_diff>
--- a/syseng_hwco/proj/Artifact/Doc/Project documentation.docx
+++ b/syseng_hwco/proj/Artifact/Doc/Project documentation.docx
@@ -295,7 +295,21 @@
           <w:lang w:val="en-GB"/>
         </w:rPr>
         <w:tab/>
-        <w:t>Jørgen Vrou Hansen (</w:t>
+        <w:t xml:space="preserve">Jørgen </w:t>
+      </w:r>
+      <w:proofErr w:type="spellStart"/>
+      <w:r>
+        <w:rPr>
+          <w:lang w:val="en-GB"/>
+        </w:rPr>
+        <w:t>Vrou</w:t>
+      </w:r>
+      <w:proofErr w:type="spellEnd"/>
+      <w:r>
+        <w:rPr>
+          <w:lang w:val="en-GB"/>
+        </w:rPr>
+        <w:t xml:space="preserve"> Hansen (</w:t>
       </w:r>
       <w:r>
         <w:rPr>
@@ -332,7 +346,34 @@
           <w:lang w:val="en-GB"/>
         </w:rPr>
         <w:tab/>
-        <w:t>Saiid Shah Alizadeh (</w:t>
+      </w:r>
+      <w:proofErr w:type="spellStart"/>
+      <w:r>
+        <w:rPr>
+          <w:lang w:val="en-GB"/>
+        </w:rPr>
+        <w:t>Saiid</w:t>
+      </w:r>
+      <w:proofErr w:type="spellEnd"/>
+      <w:r>
+        <w:rPr>
+          <w:lang w:val="en-GB"/>
+        </w:rPr>
+        <w:t xml:space="preserve"> Shah </w:t>
+      </w:r>
+      <w:proofErr w:type="spellStart"/>
+      <w:r>
+        <w:rPr>
+          <w:lang w:val="en-GB"/>
+        </w:rPr>
+        <w:t>Alizadeh</w:t>
+      </w:r>
+      <w:proofErr w:type="spellEnd"/>
+      <w:r>
+        <w:rPr>
+          <w:lang w:val="en-GB"/>
+        </w:rPr>
+        <w:t xml:space="preserve"> (</w:t>
       </w:r>
       <w:r>
         <w:rPr>
@@ -369,7 +410,35 @@
           <w:lang w:val="en-GB"/>
         </w:rPr>
         <w:tab/>
-        <w:t>Anders Hvidgaard Poder (19951439)</w:t>
+        <w:t xml:space="preserve">Anders </w:t>
+      </w:r>
+      <w:proofErr w:type="spellStart"/>
+      <w:r>
+        <w:rPr>
+          <w:lang w:val="en-GB"/>
+        </w:rPr>
+        <w:t>Hvidgaard</w:t>
+      </w:r>
+      <w:proofErr w:type="spellEnd"/>
+      <w:r>
+        <w:rPr>
+          <w:lang w:val="en-GB"/>
+        </w:rPr>
+        <w:t xml:space="preserve"> </w:t>
+      </w:r>
+      <w:proofErr w:type="spellStart"/>
+      <w:r>
+        <w:rPr>
+          <w:lang w:val="en-GB"/>
+        </w:rPr>
+        <w:t>Poder</w:t>
+      </w:r>
+      <w:proofErr w:type="spellEnd"/>
+      <w:r>
+        <w:rPr>
+          <w:lang w:val="en-GB"/>
+        </w:rPr>
+        <w:t xml:space="preserve"> (19951439)</w:t>
       </w:r>
     </w:p>
     <w:p>
@@ -869,7 +938,49 @@
         <w:rPr>
           <w:lang w:val="en-GB"/>
         </w:rPr>
-        <w:t>3a. SySMl for SoC and design and SystemC transformation</w:t>
+        <w:t xml:space="preserve">3a. </w:t>
+      </w:r>
+      <w:proofErr w:type="spellStart"/>
+      <w:r>
+        <w:rPr>
+          <w:lang w:val="en-GB"/>
+        </w:rPr>
+        <w:t>SySMl</w:t>
+      </w:r>
+      <w:proofErr w:type="spellEnd"/>
+      <w:r>
+        <w:rPr>
+          <w:lang w:val="en-GB"/>
+        </w:rPr>
+        <w:t xml:space="preserve"> for </w:t>
+      </w:r>
+      <w:proofErr w:type="spellStart"/>
+      <w:r>
+        <w:rPr>
+          <w:lang w:val="en-GB"/>
+        </w:rPr>
+        <w:t>SoC</w:t>
+      </w:r>
+      <w:proofErr w:type="spellEnd"/>
+      <w:r>
+        <w:rPr>
+          <w:lang w:val="en-GB"/>
+        </w:rPr>
+        <w:t xml:space="preserve"> and design and </w:t>
+      </w:r>
+      <w:proofErr w:type="spellStart"/>
+      <w:r>
+        <w:rPr>
+          <w:lang w:val="en-GB"/>
+        </w:rPr>
+        <w:t>SystemC</w:t>
+      </w:r>
+      <w:proofErr w:type="spellEnd"/>
+      <w:r>
+        <w:rPr>
+          <w:lang w:val="en-GB"/>
+        </w:rPr>
+        <w:t xml:space="preserve"> transformation</w:t>
       </w:r>
     </w:p>
     <w:p>
@@ -886,7 +997,35 @@
         <w:rPr>
           <w:lang w:val="en-GB"/>
         </w:rPr>
-        <w:t>Relate SySML block to SystemC module</w:t>
+        <w:t xml:space="preserve">Relate </w:t>
+      </w:r>
+      <w:proofErr w:type="spellStart"/>
+      <w:r>
+        <w:rPr>
+          <w:lang w:val="en-GB"/>
+        </w:rPr>
+        <w:t>SySML</w:t>
+      </w:r>
+      <w:proofErr w:type="spellEnd"/>
+      <w:r>
+        <w:rPr>
+          <w:lang w:val="en-GB"/>
+        </w:rPr>
+        <w:t xml:space="preserve"> block to </w:t>
+      </w:r>
+      <w:proofErr w:type="spellStart"/>
+      <w:r>
+        <w:rPr>
+          <w:lang w:val="en-GB"/>
+        </w:rPr>
+        <w:t>SystemC</w:t>
+      </w:r>
+      <w:proofErr w:type="spellEnd"/>
+      <w:r>
+        <w:rPr>
+          <w:lang w:val="en-GB"/>
+        </w:rPr>
+        <w:t xml:space="preserve"> module</w:t>
       </w:r>
     </w:p>
     <w:p>
@@ -899,11 +1038,33 @@
           <w:lang w:val="en-GB"/>
         </w:rPr>
       </w:pPr>
-      <w:r>
-        <w:rPr>
-          <w:lang w:val="en-GB"/>
-        </w:rPr>
-        <w:t>SystemC notation on SysMl diagrams</w:t>
+      <w:proofErr w:type="spellStart"/>
+      <w:r>
+        <w:rPr>
+          <w:lang w:val="en-GB"/>
+        </w:rPr>
+        <w:t>SystemC</w:t>
+      </w:r>
+      <w:proofErr w:type="spellEnd"/>
+      <w:r>
+        <w:rPr>
+          <w:lang w:val="en-GB"/>
+        </w:rPr>
+        <w:t xml:space="preserve"> notation on </w:t>
+      </w:r>
+      <w:proofErr w:type="spellStart"/>
+      <w:r>
+        <w:rPr>
+          <w:lang w:val="en-GB"/>
+        </w:rPr>
+        <w:t>SysMl</w:t>
+      </w:r>
+      <w:proofErr w:type="spellEnd"/>
+      <w:r>
+        <w:rPr>
+          <w:lang w:val="en-GB"/>
+        </w:rPr>
+        <w:t xml:space="preserve"> diagrams</w:t>
       </w:r>
     </w:p>
     <w:p>
@@ -920,7 +1081,35 @@
         <w:rPr>
           <w:lang w:val="en-GB"/>
         </w:rPr>
-        <w:t>Partitioning SysML blocks into 1 or more SystemC modules.</w:t>
+        <w:t xml:space="preserve">Partitioning </w:t>
+      </w:r>
+      <w:proofErr w:type="spellStart"/>
+      <w:r>
+        <w:rPr>
+          <w:lang w:val="en-GB"/>
+        </w:rPr>
+        <w:t>SysML</w:t>
+      </w:r>
+      <w:proofErr w:type="spellEnd"/>
+      <w:r>
+        <w:rPr>
+          <w:lang w:val="en-GB"/>
+        </w:rPr>
+        <w:t xml:space="preserve"> blocks into 1 or more </w:t>
+      </w:r>
+      <w:proofErr w:type="spellStart"/>
+      <w:r>
+        <w:rPr>
+          <w:lang w:val="en-GB"/>
+        </w:rPr>
+        <w:t>SystemC</w:t>
+      </w:r>
+      <w:proofErr w:type="spellEnd"/>
+      <w:r>
+        <w:rPr>
+          <w:lang w:val="en-GB"/>
+        </w:rPr>
+        <w:t xml:space="preserve"> modules.</w:t>
       </w:r>
     </w:p>
     <w:p>
@@ -950,11 +1139,19 @@
           <w:lang w:val="en-GB"/>
         </w:rPr>
       </w:pPr>
-      <w:r>
-        <w:rPr>
-          <w:lang w:val="en-GB"/>
-        </w:rPr>
-        <w:t>SystemC TLM of overall architectural design</w:t>
+      <w:proofErr w:type="spellStart"/>
+      <w:r>
+        <w:rPr>
+          <w:lang w:val="en-GB"/>
+        </w:rPr>
+        <w:t>SystemC</w:t>
+      </w:r>
+      <w:proofErr w:type="spellEnd"/>
+      <w:r>
+        <w:rPr>
+          <w:lang w:val="en-GB"/>
+        </w:rPr>
+        <w:t xml:space="preserve"> TLM of overall architectural design</w:t>
       </w:r>
     </w:p>
     <w:p>
@@ -971,7 +1168,21 @@
         <w:rPr>
           <w:lang w:val="en-GB"/>
         </w:rPr>
-        <w:t xml:space="preserve">Map functional blocks to SystemC </w:t>
+        <w:t xml:space="preserve">Map functional blocks to </w:t>
+      </w:r>
+      <w:proofErr w:type="spellStart"/>
+      <w:r>
+        <w:rPr>
+          <w:lang w:val="en-GB"/>
+        </w:rPr>
+        <w:t>SystemC</w:t>
+      </w:r>
+      <w:proofErr w:type="spellEnd"/>
+      <w:r>
+        <w:rPr>
+          <w:lang w:val="en-GB"/>
+        </w:rPr>
+        <w:t xml:space="preserve"> </w:t>
       </w:r>
       <w:r>
         <w:rPr>
@@ -1161,11 +1372,19 @@
           <w:lang w:val="en-GB"/>
         </w:rPr>
       </w:pPr>
-      <w:r>
-        <w:rPr>
-          <w:lang w:val="en-GB"/>
-        </w:rPr>
-        <w:t>SystemC  Timed TLM</w:t>
+      <w:proofErr w:type="spellStart"/>
+      <w:r>
+        <w:rPr>
+          <w:lang w:val="en-GB"/>
+        </w:rPr>
+        <w:t>SystemC</w:t>
+      </w:r>
+      <w:proofErr w:type="spellEnd"/>
+      <w:r>
+        <w:rPr>
+          <w:lang w:val="en-GB"/>
+        </w:rPr>
+        <w:t xml:space="preserve">  Timed TLM</w:t>
       </w:r>
       <w:r>
         <w:rPr>
@@ -1194,7 +1413,21 @@
         <w:rPr>
           <w:lang w:val="en-GB"/>
         </w:rPr>
-        <w:t>Update and refine SystemC to the alternative architecture</w:t>
+        <w:t xml:space="preserve">Update and refine </w:t>
+      </w:r>
+      <w:proofErr w:type="spellStart"/>
+      <w:r>
+        <w:rPr>
+          <w:lang w:val="en-GB"/>
+        </w:rPr>
+        <w:t>SystemC</w:t>
+      </w:r>
+      <w:proofErr w:type="spellEnd"/>
+      <w:r>
+        <w:rPr>
+          <w:lang w:val="en-GB"/>
+        </w:rPr>
+        <w:t xml:space="preserve"> to the alternative architecture</w:t>
       </w:r>
     </w:p>
     <w:p>
@@ -1211,7 +1444,35 @@
         <w:rPr>
           <w:lang w:val="en-GB"/>
         </w:rPr>
-        <w:t>Identify delayes in the proceses and communication channel based on rough estimation.</w:t>
+        <w:t xml:space="preserve">Identify </w:t>
+      </w:r>
+      <w:proofErr w:type="spellStart"/>
+      <w:r>
+        <w:rPr>
+          <w:lang w:val="en-GB"/>
+        </w:rPr>
+        <w:t>delayes</w:t>
+      </w:r>
+      <w:proofErr w:type="spellEnd"/>
+      <w:r>
+        <w:rPr>
+          <w:lang w:val="en-GB"/>
+        </w:rPr>
+        <w:t xml:space="preserve"> in the </w:t>
+      </w:r>
+      <w:proofErr w:type="spellStart"/>
+      <w:r>
+        <w:rPr>
+          <w:lang w:val="en-GB"/>
+        </w:rPr>
+        <w:t>proceses</w:t>
+      </w:r>
+      <w:proofErr w:type="spellEnd"/>
+      <w:r>
+        <w:rPr>
+          <w:lang w:val="en-GB"/>
+        </w:rPr>
+        <w:t xml:space="preserve"> and communication channel based on rough estimation.</w:t>
       </w:r>
     </w:p>
     <w:p>
@@ -1228,7 +1489,21 @@
         <w:rPr>
           <w:lang w:val="en-GB"/>
         </w:rPr>
-        <w:t>Implement delays in SystemC.</w:t>
+        <w:t xml:space="preserve">Implement delays in </w:t>
+      </w:r>
+      <w:proofErr w:type="spellStart"/>
+      <w:r>
+        <w:rPr>
+          <w:lang w:val="en-GB"/>
+        </w:rPr>
+        <w:t>SystemC</w:t>
+      </w:r>
+      <w:proofErr w:type="spellEnd"/>
+      <w:r>
+        <w:rPr>
+          <w:lang w:val="en-GB"/>
+        </w:rPr>
+        <w:t>.</w:t>
       </w:r>
     </w:p>
     <w:p>
@@ -1359,7 +1634,7 @@
           <v:shape id="_x0000_i1025" type="#_x0000_t75" style="width:481.5pt;height:572.25pt" o:ole="">
             <v:imagedata r:id="rId8" o:title="" croptop="6800f"/>
           </v:shape>
-          <o:OLEObject Type="Embed" ProgID="Visio.Drawing.11" ShapeID="_x0000_i1025" DrawAspect="Content" ObjectID="_1360393422" r:id="rId9"/>
+          <o:OLEObject Type="Embed" ProgID="Visio.Drawing.11" ShapeID="_x0000_i1025" DrawAspect="Content" ObjectID="_1360417354" r:id="rId9"/>
         </w:object>
       </w:r>
     </w:p>
@@ -1572,7 +1847,21 @@
         <w:rPr>
           <w:lang w:val="en-GB"/>
         </w:rPr>
-        <w:t>The emergency call base communicates with the phone company server using its built-in GSM modem and SIM card via a Base Tranceiver Station (BTS).</w:t>
+        <w:t xml:space="preserve">The emergency call base communicates with the phone company server using its built-in GSM modem and SIM card via a Base </w:t>
+      </w:r>
+      <w:proofErr w:type="spellStart"/>
+      <w:r>
+        <w:rPr>
+          <w:lang w:val="en-GB"/>
+        </w:rPr>
+        <w:t>Tranceiver</w:t>
+      </w:r>
+      <w:proofErr w:type="spellEnd"/>
+      <w:r>
+        <w:rPr>
+          <w:lang w:val="en-GB"/>
+        </w:rPr>
+        <w:t xml:space="preserve"> Station (BTS).</w:t>
       </w:r>
     </w:p>
     <w:p>
@@ -1650,7 +1939,21 @@
         <w:rPr>
           <w:lang w:val="en-GB"/>
         </w:rPr>
-        <w:t xml:space="preserve">The above may be formalized in a SysML Domain Basic Block Diagram as shown in </w:t>
+        <w:t xml:space="preserve">The above may be formalized in a </w:t>
+      </w:r>
+      <w:proofErr w:type="spellStart"/>
+      <w:r>
+        <w:rPr>
+          <w:lang w:val="en-GB"/>
+        </w:rPr>
+        <w:t>SysML</w:t>
+      </w:r>
+      <w:proofErr w:type="spellEnd"/>
+      <w:r>
+        <w:rPr>
+          <w:lang w:val="en-GB"/>
+        </w:rPr>
+        <w:t xml:space="preserve"> Domain Basic Block Diagram as shown in </w:t>
       </w:r>
       <w:r>
         <w:rPr>
@@ -1719,7 +2022,7 @@
           <v:shape id="_x0000_i1026" type="#_x0000_t75" style="width:470.25pt;height:328.5pt" o:ole="">
             <v:imagedata r:id="rId10" o:title=""/>
           </v:shape>
-          <o:OLEObject Type="Embed" ProgID="Visio.Drawing.11" ShapeID="_x0000_i1026" DrawAspect="Content" ObjectID="_1360393423" r:id="rId11"/>
+          <o:OLEObject Type="Embed" ProgID="Visio.Drawing.11" ShapeID="_x0000_i1026" DrawAspect="Content" ObjectID="_1360417355" r:id="rId11"/>
         </w:object>
       </w:r>
     </w:p>
@@ -1843,7 +2146,21 @@
         <w:rPr>
           <w:lang w:val="en-GB"/>
         </w:rPr>
-        <w:t xml:space="preserve"> may be seen not only the System Of Interest, but also the environment in which it operates and the blocks with which it interconnects. </w:t>
+        <w:t xml:space="preserve"> may be seen not only the System </w:t>
+      </w:r>
+      <w:proofErr w:type="gramStart"/>
+      <w:r>
+        <w:rPr>
+          <w:lang w:val="en-GB"/>
+        </w:rPr>
+        <w:t>Of</w:t>
+      </w:r>
+      <w:proofErr w:type="gramEnd"/>
+      <w:r>
+        <w:rPr>
+          <w:lang w:val="en-GB"/>
+        </w:rPr>
+        <w:t xml:space="preserve"> Interest, but also the environment in which it operates and the blocks with which it interconnects. </w:t>
       </w:r>
     </w:p>
     <w:p>
@@ -1935,13 +2252,27 @@
         <w:rPr>
           <w:lang w:val="en-GB"/>
         </w:rPr>
-        <w:t xml:space="preserve">server is placed in a protected environment with sufficient power and network access, and can reach the technician and caregiver on duty using either the head-office LAN </w:t>
-      </w:r>
-      <w:r>
-        <w:rPr>
-          <w:lang w:val="en-GB"/>
-        </w:rPr>
-        <w:t xml:space="preserve">, </w:t>
+        <w:t xml:space="preserve">server is placed in a protected environment with sufficient power and network access, and can reach the technician and caregiver on duty using either the head-office </w:t>
+      </w:r>
+      <w:proofErr w:type="gramStart"/>
+      <w:r>
+        <w:rPr>
+          <w:lang w:val="en-GB"/>
+        </w:rPr>
+        <w:t xml:space="preserve">LAN </w:t>
+      </w:r>
+      <w:r>
+        <w:rPr>
+          <w:lang w:val="en-GB"/>
+        </w:rPr>
+        <w:t>,</w:t>
+      </w:r>
+      <w:proofErr w:type="gramEnd"/>
+      <w:r>
+        <w:rPr>
+          <w:lang w:val="en-GB"/>
+        </w:rPr>
+        <w:t xml:space="preserve"> </w:t>
       </w:r>
       <w:r>
         <w:rPr>
@@ -1991,7 +2322,21 @@
         <w:rPr>
           <w:lang w:val="en-GB"/>
         </w:rPr>
-        <w:t>) will be excluded just like only the critical requirements, especially those containing implemtational risks, will be broken down in the architecture.</w:t>
+        <w:t xml:space="preserve">) will be excluded just like only the critical requirements, especially those containing </w:t>
+      </w:r>
+      <w:proofErr w:type="spellStart"/>
+      <w:r>
+        <w:rPr>
+          <w:lang w:val="en-GB"/>
+        </w:rPr>
+        <w:t>implemtational</w:t>
+      </w:r>
+      <w:proofErr w:type="spellEnd"/>
+      <w:r>
+        <w:rPr>
+          <w:lang w:val="en-GB"/>
+        </w:rPr>
+        <w:t xml:space="preserve"> risks, will be broken down in the architecture.</w:t>
       </w:r>
     </w:p>
     <w:p>
@@ -3885,7 +4230,7 @@
           <w:noProof/>
           <w:lang w:val="en-GB"/>
         </w:rPr>
-        <w:t>3</w:t>
+        <w:t>4</w:t>
       </w:r>
       <w:r>
         <w:rPr>
@@ -3915,10 +4260,10 @@
       </w:pPr>
       <w:r>
         <w:object w:dxaOrig="9693" w:dyaOrig="7709">
-          <v:shape id="_x0000_i1030" type="#_x0000_t75" style="width:481.5pt;height:383.25pt" o:ole="">
+          <v:shape id="_x0000_i1028" type="#_x0000_t75" style="width:481.5pt;height:383.25pt" o:ole="">
             <v:imagedata r:id="rId14" o:title=""/>
           </v:shape>
-          <o:OLEObject Type="Embed" ProgID="Visio.Drawing.11" ShapeID="_x0000_i1030" DrawAspect="Content" ObjectID="_1360393424" r:id="rId15"/>
+          <o:OLEObject Type="Embed" ProgID="Visio.Drawing.11" ShapeID="_x0000_i1028" DrawAspect="Content" ObjectID="_1360417356" r:id="rId15"/>
         </w:object>
       </w:r>
     </w:p>
@@ -4083,7 +4428,7 @@
           <w:noProof/>
           <w:lang w:val="en-GB"/>
         </w:rPr>
-        <w:t>3</w:t>
+        <w:t>4</w:t>
       </w:r>
       <w:r>
         <w:rPr>
@@ -4169,7 +4514,35 @@
         <w:rPr>
           <w:lang w:val="en-GB"/>
         </w:rPr>
-        <w:t>There are many different architectures that can fulfil the requirements, and there may even be several equally good architectures. Therefore choosing an architecture becomes a matter of weighing the quality attributes against the architectural patterns that are suited to satisfy them and combine this with experience. Naturally the architectural patterns should be modified as needed to only include the parts of the patterns that are necessary for this application.</w:t>
+        <w:t xml:space="preserve">There are </w:t>
+      </w:r>
+      <w:proofErr w:type="gramStart"/>
+      <w:r>
+        <w:rPr>
+          <w:lang w:val="en-GB"/>
+        </w:rPr>
+        <w:t>many different architectures</w:t>
+      </w:r>
+      <w:proofErr w:type="gramEnd"/>
+      <w:r>
+        <w:rPr>
+          <w:lang w:val="en-GB"/>
+        </w:rPr>
+        <w:t xml:space="preserve"> that can fulfil the requirements, and there may even be several equally good architectures. Therefore choosing </w:t>
+      </w:r>
+      <w:proofErr w:type="gramStart"/>
+      <w:r>
+        <w:rPr>
+          <w:lang w:val="en-GB"/>
+        </w:rPr>
+        <w:t>an architecture</w:t>
+      </w:r>
+      <w:proofErr w:type="gramEnd"/>
+      <w:r>
+        <w:rPr>
+          <w:lang w:val="en-GB"/>
+        </w:rPr>
+        <w:t xml:space="preserve"> becomes a matter of weighing the quality attributes against the architectural patterns that are suited to satisfy them and combine this with experience. Naturally the architectural patterns should be modified as needed to only include the parts of the patterns that are necessary for this application.</w:t>
       </w:r>
     </w:p>
     <w:p>
@@ -4243,7 +4616,7 @@
           <w:noProof/>
           <w:lang w:val="en-GB"/>
         </w:rPr>
-        <w:t>3</w:t>
+        <w:t>4</w:t>
       </w:r>
       <w:r>
         <w:rPr>
@@ -4395,7 +4768,21 @@
         <w:rPr>
           <w:lang w:val="en-GB"/>
         </w:rPr>
-        <w:t xml:space="preserve">The logic required to package and transmit a data stream / data frame to the Antenna and receive a data stream / data frame from the Antenna. The block is also responsible for maintaining the connection, if there is a connection to maintain (depends on the </w:t>
+        <w:t xml:space="preserve">The logic required to package and </w:t>
+      </w:r>
+      <w:proofErr w:type="gramStart"/>
+      <w:r>
+        <w:rPr>
+          <w:lang w:val="en-GB"/>
+        </w:rPr>
+        <w:t>transmit</w:t>
+      </w:r>
+      <w:proofErr w:type="gramEnd"/>
+      <w:r>
+        <w:rPr>
+          <w:lang w:val="en-GB"/>
+        </w:rPr>
+        <w:t xml:space="preserve"> a data stream / data frame to the Antenna and receive a data stream / data frame from the Antenna. The block is also responsible for maintaining the connection, if there is a connection to maintain (depends on the </w:t>
       </w:r>
       <w:r>
         <w:rPr>
@@ -5005,10 +5392,10 @@
       </w:pPr>
       <w:r>
         <w:object w:dxaOrig="9749" w:dyaOrig="11542">
-          <v:shape id="_x0000_i1031" type="#_x0000_t75" style="width:481.5pt;height:570pt" o:ole="">
+          <v:shape id="_x0000_i1029" type="#_x0000_t75" style="width:481.5pt;height:570pt" o:ole="">
             <v:imagedata r:id="rId16" o:title=""/>
           </v:shape>
-          <o:OLEObject Type="Embed" ProgID="Visio.Drawing.11" ShapeID="_x0000_i1031" DrawAspect="Content" ObjectID="_1360393425" r:id="rId17"/>
+          <o:OLEObject Type="Embed" ProgID="Visio.Drawing.11" ShapeID="_x0000_i1029" DrawAspect="Content" ObjectID="_1360417357" r:id="rId17"/>
         </w:object>
       </w:r>
     </w:p>
@@ -5544,10 +5931,10 @@
       </w:pPr>
       <w:r>
         <w:object w:dxaOrig="8701" w:dyaOrig="2606">
-          <v:shape id="_x0000_i1032" type="#_x0000_t75" style="width:435pt;height:130.5pt" o:ole="">
+          <v:shape id="_x0000_i1030" type="#_x0000_t75" style="width:435pt;height:130.5pt" o:ole="">
             <v:imagedata r:id="rId18" o:title=""/>
           </v:shape>
-          <o:OLEObject Type="Embed" ProgID="Visio.Drawing.11" ShapeID="_x0000_i1032" DrawAspect="Content" ObjectID="_1360393426" r:id="rId19"/>
+          <o:OLEObject Type="Embed" ProgID="Visio.Drawing.11" ShapeID="_x0000_i1030" DrawAspect="Content" ObjectID="_1360417358" r:id="rId19"/>
         </w:object>
       </w:r>
     </w:p>
@@ -5613,7 +6000,21 @@
         <w:rPr>
           <w:lang w:val="en-GB"/>
         </w:rPr>
-        <w:t>As analog data is subject to noise and loss it is preferable to have the speakers and/or microphone as close to the DAC / ADC as possible. This is the principle used in e.g. active speakers, where the DAC has been moved all the way into the speaker. However for this project the speaker and microphone is already in the immediate vicinity of the Audio block, so there is nothing gained by moving the ADC / DAC out of the Audio block, and this allows a very nice separation into HW and SW, having the speaker and microphone encapsulate everything before the DAC / ADC, and the Audio block contain everything after the DAC / ADC. The DAC / ADC themselves are placed in the Audio block, yet depending on the mapping this might be changed. If the ADC /DAC is an external component it might make more sense to logically see them as HW, where if the ADC / DAC is an integral part of the processing component it might make more sense to model them as part of the Audio block.</w:t>
+        <w:t xml:space="preserve">As </w:t>
+      </w:r>
+      <w:proofErr w:type="spellStart"/>
+      <w:r>
+        <w:rPr>
+          <w:lang w:val="en-GB"/>
+        </w:rPr>
+        <w:t>analog</w:t>
+      </w:r>
+      <w:proofErr w:type="spellEnd"/>
+      <w:r>
+        <w:rPr>
+          <w:lang w:val="en-GB"/>
+        </w:rPr>
+        <w:t xml:space="preserve"> data is subject to noise and loss it is preferable to have the speakers and/or microphone as close to the DAC / ADC as possible. This is the principle used in e.g. active speakers, where the DAC has been moved all the way into the speaker. However for this project the speaker and microphone is already in the immediate vicinity of the Audio block, so there is nothing gained by moving the ADC / DAC out of the Audio block, and this allows a very nice separation into HW and SW, having the speaker and microphone encapsulate everything before the DAC / ADC, and the Audio block contain everything after the DAC / ADC. The DAC / ADC themselves are placed in the Audio block, yet depending on the mapping this might be changed. If the ADC /DAC is an external component it might make more sense to logically see them as HW, where if the ADC / DAC is an integral part of the processing component it might make more sense to model them as part of the Audio block.</w:t>
       </w:r>
     </w:p>
     <w:p>
@@ -5626,10 +6027,10 @@
     <w:p>
       <w:r>
         <w:object w:dxaOrig="10543" w:dyaOrig="4842">
-          <v:shape id="_x0000_i1033" type="#_x0000_t75" style="width:481.5pt;height:221.25pt" o:ole="">
+          <v:shape id="_x0000_i1031" type="#_x0000_t75" style="width:481.5pt;height:221.25pt" o:ole="">
             <v:imagedata r:id="rId20" o:title=""/>
           </v:shape>
-          <o:OLEObject Type="Embed" ProgID="Visio.Drawing.11" ShapeID="_x0000_i1033" DrawAspect="Content" ObjectID="_1360393427" r:id="rId21"/>
+          <o:OLEObject Type="Embed" ProgID="Visio.Drawing.11" ShapeID="_x0000_i1031" DrawAspect="Content" ObjectID="_1360417359" r:id="rId21"/>
         </w:object>
       </w:r>
     </w:p>
@@ -5755,11 +6156,11 @@
     </w:p>
     <w:p>
       <w:r>
-        <w:object w:dxaOrig="13378" w:dyaOrig="6292">
-          <v:shape id="_x0000_i1034" type="#_x0000_t75" style="width:481.5pt;height:226.5pt" o:ole="">
+        <w:object w:dxaOrig="13094" w:dyaOrig="6858">
+          <v:shape id="_x0000_i1035" type="#_x0000_t75" style="width:481.5pt;height:252pt" o:ole="">
             <v:imagedata r:id="rId22" o:title=""/>
           </v:shape>
-          <o:OLEObject Type="Embed" ProgID="Visio.Drawing.11" ShapeID="_x0000_i1034" DrawAspect="Content" ObjectID="_1360393428" r:id="rId23"/>
+          <o:OLEObject Type="Embed" ProgID="Visio.Drawing.11" ShapeID="_x0000_i1035" DrawAspect="Content" ObjectID="_1360417360" r:id="rId23"/>
         </w:object>
       </w:r>
     </w:p>
@@ -5933,6 +6334,7 @@
         <w:rPr>
           <w:lang w:val="en-US"/>
         </w:rPr>
+        <w:lastRenderedPageBreak/>
         <w:t xml:space="preserve">For lost packages there are two solutions; accepting that they may be lost and continuing (fire and forget) or using an ACK and retransmitting lost packages. The delays are </w:t>
       </w:r>
       <w:r>
@@ -5963,14 +6365,7 @@
         <w:rPr>
           <w:lang w:val="en-US"/>
         </w:rPr>
-        <w:t xml:space="preserve">The simplest buffer is 1 frame. This means the buffer only holds what is required to handle one data package, and if the </w:t>
-      </w:r>
-      <w:r>
-        <w:rPr>
-          <w:lang w:val="en-US"/>
-        </w:rPr>
-        <w:lastRenderedPageBreak/>
-        <w:t>next package is delayed a hole in the sound is experienced. An alternative is to buffer maybe a certain number of ms of data before beginning the playback – effectively introducing a delay. When there is a delay on the transmission line it is usually followed by a burst of data, as all the frames that have been waiting is pushed through. With a single frame buffer only the last package is kept. If there is a buffer it able to smooth out the burst so potentially no data is lost. If the delay is greater than the buffer then data is lost no matter what.</w:t>
+        <w:t>The simplest buffer is 1 frame. This means the buffer only holds what is required to handle one data package, and if the next package is delayed a hole in the sound is experienced. An alternative is to buffer a certain number of ms of data before beginning the playback – effectively introducing a delay. When there is a delay on the transmission line it is usually followed by a burst of data, as all the frames that have been waiting is pushed through. With a single frame buffer only the last package is kept. If there is a buffer it able to smooth out the burst so potentially no data is lost. If the delay is greater than the buffer then data is lost no matter what.</w:t>
       </w:r>
     </w:p>
     <w:p>
@@ -6010,13 +6405,61 @@
         <w:rPr>
           <w:lang w:val="en-US"/>
         </w:rPr>
-        <w:t xml:space="preserve">An obvious place for this buffer is in the audio decoding block. There are two options; Keep the received data buffered and decode it so it fits with the Aduio clock; decode everything into a buffer and simply pop from this buffer using the audio clock. The second solution gives the most deterministic </w:t>
-      </w:r>
-      <w:r>
-        <w:rPr>
-          <w:lang w:val="en-US"/>
-        </w:rPr>
-        <w:t xml:space="preserve">analysis, as the buffer size directly indicate the time delay. If the buffer contains encoded data it is not possible to say exactly how much PCM data there is (without decoding it) – this is naturally only true if an encoding scheme is used that encode certain sounds/frequencies stronger than others.  However the first solution requires the least amount of buffer space, as the encoded data always take up less space than the PCM data. By using the minimum required buffer space to keep the desired buffer of encoded data, the smallest possible platform can be chosen, and if a platform with sufficient memory is chosen then the raw buffer solution can always be implemented. </w:t>
+        <w:t xml:space="preserve">An obvious place for this buffer is in the audio decoding block. There are two options; Keep the received data buffered and </w:t>
+      </w:r>
+      <w:r>
+        <w:rPr>
+          <w:lang w:val="en-US"/>
+        </w:rPr>
+        <w:t>decode it so it fits with the A</w:t>
+      </w:r>
+      <w:r>
+        <w:rPr>
+          <w:lang w:val="en-US"/>
+        </w:rPr>
+        <w:t>u</w:t>
+      </w:r>
+      <w:r>
+        <w:rPr>
+          <w:lang w:val="en-US"/>
+        </w:rPr>
+        <w:t>d</w:t>
+      </w:r>
+      <w:r>
+        <w:rPr>
+          <w:lang w:val="en-US"/>
+        </w:rPr>
+        <w:t xml:space="preserve">io clock; decode everything into a buffer and simply pop from this buffer using the audio clock. The second solution gives the most deterministic </w:t>
+      </w:r>
+      <w:r>
+        <w:rPr>
+          <w:lang w:val="en-US"/>
+        </w:rPr>
+        <w:t xml:space="preserve">analysis, as the buffer size directly indicate the time delay. If the buffer contains encoded data it is not possible to say exactly how much PCM data there is (without decoding it) – this is naturally only true if an encoding scheme is used that encode certain sounds/frequencies </w:t>
+      </w:r>
+      <w:r>
+        <w:rPr>
+          <w:lang w:val="en-US"/>
+        </w:rPr>
+        <w:t xml:space="preserve">differently </w:t>
+      </w:r>
+      <w:r>
+        <w:rPr>
+          <w:lang w:val="en-US"/>
+        </w:rPr>
+        <w:t>than others</w:t>
+      </w:r>
+      <w:r>
+        <w:rPr>
+          <w:lang w:val="en-US"/>
+        </w:rPr>
+        <w:t xml:space="preserve"> (no linear relationship between PCM data size and encoded data size)</w:t>
+      </w:r>
+      <w:r>
+        <w:rPr>
+          <w:lang w:val="en-US"/>
+        </w:rPr>
+        <w:t xml:space="preserve">.  However the first solution requires the least amount of buffer space, as the encoded data always take up less space than the PCM data. By using the minimum required buffer space to keep the desired buffer of encoded data, the smallest possible platform can be chosen, and if a platform with sufficient memory is chosen then the raw buffer solution can always be implemented. </w:t>
       </w:r>
     </w:p>
     <w:p>
@@ -6171,10 +6614,10 @@
     <w:p>
       <w:r>
         <w:object w:dxaOrig="11007" w:dyaOrig="2400">
-          <v:shape id="_x0000_i1035" type="#_x0000_t75" style="width:481.5pt;height:105pt" o:ole="">
+          <v:shape id="_x0000_i1032" type="#_x0000_t75" style="width:481.5pt;height:105pt" o:ole="">
             <v:imagedata r:id="rId24" o:title=""/>
           </v:shape>
-          <o:OLEObject Type="Embed" ProgID="Visio.Drawing.11" ShapeID="_x0000_i1035" DrawAspect="Content" ObjectID="_1360393429" r:id="rId25"/>
+          <o:OLEObject Type="Embed" ProgID="Visio.Drawing.11" ShapeID="_x0000_i1032" DrawAspect="Content" ObjectID="_1360417361" r:id="rId25"/>
         </w:object>
       </w:r>
     </w:p>
@@ -6230,53 +6673,122 @@
           <w:lang w:val="en-US"/>
         </w:rPr>
       </w:pPr>
-    </w:p>
-    <w:p>
-      <w:pPr>
-        <w:rPr>
-          <w:lang w:val="en-US"/>
-        </w:rPr>
-      </w:pPr>
-      <w:r>
-        <w:rPr>
-          <w:lang w:val="en-US"/>
-        </w:rPr>
-        <w:t xml:space="preserve">As the main clock must always be able to handle one sample in the time before the next sample arrives, no buffers are required to hold the sampled data from the ADC. It is however imperative that there is complete control of the timing in the splitter and feedback filtration. </w:t>
-      </w:r>
-    </w:p>
-    <w:p>
-      <w:pPr>
-        <w:rPr>
-          <w:lang w:val="en-US"/>
-        </w:rPr>
-      </w:pPr>
-    </w:p>
-    <w:p>
-      <w:pPr>
-        <w:rPr>
-          <w:lang w:val="en-US"/>
-        </w:rPr>
-      </w:pPr>
-      <w:r>
-        <w:rPr>
-          <w:lang w:val="en-US"/>
-        </w:rPr>
-        <w:t>The simplest is to run both the Audio from the microphone and the audio to the speaker on the same audio clock and design the splitter and feedback filtration so the Feedback filtration always gets the current value or the last value (deterministically). It is important to consider when the feedback filtration request / uses the value from the splitter.</w:t>
-      </w:r>
-    </w:p>
-    <w:p>
-      <w:pPr>
-        <w:rPr>
-          <w:lang w:val="en-US"/>
-        </w:rPr>
-      </w:pPr>
-    </w:p>
-    <w:p>
-      <w:pPr>
-        <w:rPr>
-          <w:lang w:val="en-US"/>
-        </w:rPr>
-      </w:pPr>
+      <w:r>
+        <w:rPr>
+          <w:lang w:val="en-US"/>
+        </w:rPr>
+        <w:t>As the main clock must always be able to handle one sample in the time before the next sample arrives, no buffers are required to hold the sampled data from the ADC</w:t>
+      </w:r>
+      <w:r>
+        <w:rPr>
+          <w:lang w:val="en-US"/>
+        </w:rPr>
+        <w:t xml:space="preserve"> until the frame buffer holding the encoded data</w:t>
+      </w:r>
+      <w:r>
+        <w:rPr>
+          <w:lang w:val="en-US"/>
+        </w:rPr>
+        <w:t xml:space="preserve">. It is however imperative that there is complete control of the timing in the splitter and feedback filtration. </w:t>
+      </w:r>
+    </w:p>
+    <w:p>
+      <w:pPr>
+        <w:rPr>
+          <w:lang w:val="en-US"/>
+        </w:rPr>
+      </w:pPr>
+    </w:p>
+    <w:p>
+      <w:pPr>
+        <w:rPr>
+          <w:lang w:val="en-US"/>
+        </w:rPr>
+      </w:pPr>
+      <w:r>
+        <w:rPr>
+          <w:lang w:val="en-US"/>
+        </w:rPr>
+        <w:t xml:space="preserve">The simplest is to run both the Audio from the microphone </w:t>
+      </w:r>
+      <w:r>
+        <w:rPr>
+          <w:lang w:val="en-US"/>
+        </w:rPr>
+        <w:t xml:space="preserve"> (ADC) </w:t>
+      </w:r>
+      <w:r>
+        <w:rPr>
+          <w:lang w:val="en-US"/>
+        </w:rPr>
+        <w:t>and the audio to the speaker</w:t>
+      </w:r>
+      <w:r>
+        <w:rPr>
+          <w:lang w:val="en-US"/>
+        </w:rPr>
+        <w:t xml:space="preserve"> (DAC)</w:t>
+      </w:r>
+      <w:r>
+        <w:rPr>
+          <w:lang w:val="en-US"/>
+        </w:rPr>
+        <w:t xml:space="preserve"> on the same audio clock and design the splitter and feedback filtration so the Feedback filtration always gets the current value or the last value (deterministically). It is important to consider when the feedback filtration request / uses the value from the splitter.</w:t>
+      </w:r>
+      <w:r>
+        <w:rPr>
+          <w:lang w:val="en-US"/>
+        </w:rPr>
+        <w:t xml:space="preserve"> The simplest design for the splitter is a one value buffer that updates it value on the on the audio clock and then indicate that a new value is available. It simply mirrors the audio clock with the delay it takes to copy the value into the hold buffer. The Feedback filtration is then sensitive to two values, but the input from the ADC and the input from the splitter begin ready. As the ADC performs it sample and hold on the Audio clock as well the delay before the Feedback filtration is allowed to run is the delay imposed by </w:t>
+      </w:r>
+      <w:proofErr w:type="gramStart"/>
+      <w:r>
+        <w:rPr>
+          <w:lang w:val="en-US"/>
+        </w:rPr>
+        <w:t>MAX(</w:t>
+      </w:r>
+      <w:proofErr w:type="gramEnd"/>
+      <w:r>
+        <w:rPr>
+          <w:lang w:val="en-US"/>
+        </w:rPr>
+        <w:t>DELAY(ADC), DELAY(Splitter)).</w:t>
+      </w:r>
+    </w:p>
+    <w:p>
+      <w:pPr>
+        <w:rPr>
+          <w:lang w:val="en-US"/>
+        </w:rPr>
+      </w:pPr>
+    </w:p>
+    <w:p>
+      <w:pPr>
+        <w:rPr>
+          <w:lang w:val="en-US"/>
+        </w:rPr>
+      </w:pPr>
+      <w:r>
+        <w:rPr>
+          <w:lang w:val="en-US"/>
+        </w:rPr>
+        <w:t xml:space="preserve">A little detail about the decoding of received data. It may be seen that it is not required that an entire frame between two samples  being written to the DAC, but only that the entire frame can be decoded at least as fast as the DAC need the raw PCM data. In order to allow for burst reception without re-buffering the decoding must however be faster than the consumption of the decoded values, and a good rule of thumb is that the decoding of N bytes of data must be completed within ½ the time used to consume the N bytes. In other words as 44000 12 bit values (~ 88000 bytes) is consumed in 1 second then the decoding of the 8800 bytes (GSM 06.10 has a compression rate of 10:1) should be completed in no more than 500ms. </w:t>
+      </w:r>
+    </w:p>
+    <w:p>
+      <w:pPr>
+        <w:pStyle w:val="Overskrift4"/>
+        <w:rPr>
+          <w:lang w:val="en-GB"/>
+        </w:rPr>
+      </w:pPr>
+      <w:r>
+        <w:rPr>
+          <w:lang w:val="en-GB"/>
+        </w:rPr>
+        <w:t>Communication</w:t>
+      </w:r>
     </w:p>
     <w:p>
       <w:pPr>
@@ -6296,8 +6808,9 @@
           <w:noProof/>
           <w:lang w:eastAsia="da-DK"/>
         </w:rPr>
+        <w:lastRenderedPageBreak/>
         <w:pict>
-          <v:shape id="Billede 6" o:spid="_x0000_i1028" type="#_x0000_t75" alt="Drawings" style="width:439.5pt;height:164.25pt;visibility:visible;mso-wrap-style:square">
+          <v:shape id="Billede 6" o:spid="_x0000_i1033" type="#_x0000_t75" alt="Drawings" style="width:439.5pt;height:164.25pt;visibility:visible;mso-wrap-style:square">
             <v:imagedata r:id="rId26" o:title="Drawings"/>
           </v:shape>
         </w:pict>
@@ -6322,10 +6835,10 @@
           <w:lang w:val="en-GB"/>
         </w:rPr>
         <w:object w:dxaOrig="9019" w:dyaOrig="11447">
-          <v:shape id="_x0000_i1029" type="#_x0000_t75" style="width:345pt;height:484.5pt" o:ole="">
+          <v:shape id="_x0000_i1034" type="#_x0000_t75" style="width:345pt;height:484.5pt" o:ole="">
             <v:imagedata r:id="rId27" o:title="" cropright="6326f"/>
           </v:shape>
-          <o:OLEObject Type="Embed" ProgID="Visio.Drawing.11" ShapeID="_x0000_i1029" DrawAspect="Content" ObjectID="_1360393430" r:id="rId28"/>
+          <o:OLEObject Type="Embed" ProgID="Visio.Drawing.11" ShapeID="_x0000_i1034" DrawAspect="Content" ObjectID="_1360417362" r:id="rId28"/>
         </w:object>
       </w:r>
     </w:p>
@@ -6500,7 +7013,7 @@
         <w:rStyle w:val="Sidetal"/>
         <w:noProof/>
       </w:rPr>
-      <w:t>20</w:t>
+      <w:t>21</w:t>
     </w:r>
     <w:r>
       <w:rPr>
@@ -6537,7 +7050,7 @@
         <w:rStyle w:val="Sidetal"/>
         <w:noProof/>
       </w:rPr>
-      <w:t>20</w:t>
+      <w:t>21</w:t>
     </w:r>
     <w:r>
       <w:rPr>
@@ -6580,7 +7093,7 @@
         <w:rPr>
           <w:noProof/>
         </w:rPr>
-        <w:t>24-02-2011</w:t>
+        <w:t>28-02-2011</w:t>
       </w:r>
     </w:fldSimple>
   </w:p>
@@ -8486,7 +8999,7 @@
 </file>
 
 <file path=customXml/itemProps1.xml><?xml version="1.0" encoding="utf-8"?>
-<ds:datastoreItem xmlns:ds="http://schemas.openxmlformats.org/officeDocument/2006/customXml" ds:itemID="{EE00ECD2-FB16-4DCB-AD03-63E141DD8F0B}">
+<ds:datastoreItem xmlns:ds="http://schemas.openxmlformats.org/officeDocument/2006/customXml" ds:itemID="{1B093AF1-2F3C-4FED-81B9-507F097800DE}">
   <ds:schemaRefs>
     <ds:schemaRef ds:uri="http://schemas.openxmlformats.org/officeDocument/2006/bibliography"/>
   </ds:schemaRefs>

</xml_diff>

<commit_message>
Renaming to Echo cancellation
</commit_message>
<xml_diff>
--- a/syseng_hwco/proj/Artifact/Doc/Project documentation.docx
+++ b/syseng_hwco/proj/Artifact/Doc/Project documentation.docx
@@ -1634,7 +1634,7 @@
           <v:shape id="_x0000_i1025" type="#_x0000_t75" style="width:481.5pt;height:572.25pt" o:ole="">
             <v:imagedata r:id="rId8" o:title="" croptop="6800f"/>
           </v:shape>
-          <o:OLEObject Type="Embed" ProgID="Visio.Drawing.11" ShapeID="_x0000_i1025" DrawAspect="Content" ObjectID="_1360417354" r:id="rId9"/>
+          <o:OLEObject Type="Embed" ProgID="Visio.Drawing.11" ShapeID="_x0000_i1025" DrawAspect="Content" ObjectID="_1360435121" r:id="rId9"/>
         </w:object>
       </w:r>
     </w:p>
@@ -2022,7 +2022,7 @@
           <v:shape id="_x0000_i1026" type="#_x0000_t75" style="width:470.25pt;height:328.5pt" o:ole="">
             <v:imagedata r:id="rId10" o:title=""/>
           </v:shape>
-          <o:OLEObject Type="Embed" ProgID="Visio.Drawing.11" ShapeID="_x0000_i1026" DrawAspect="Content" ObjectID="_1360417355" r:id="rId11"/>
+          <o:OLEObject Type="Embed" ProgID="Visio.Drawing.11" ShapeID="_x0000_i1026" DrawAspect="Content" ObjectID="_1360435122" r:id="rId11"/>
         </w:object>
       </w:r>
     </w:p>
@@ -4263,7 +4263,7 @@
           <v:shape id="_x0000_i1028" type="#_x0000_t75" style="width:481.5pt;height:383.25pt" o:ole="">
             <v:imagedata r:id="rId14" o:title=""/>
           </v:shape>
-          <o:OLEObject Type="Embed" ProgID="Visio.Drawing.11" ShapeID="_x0000_i1028" DrawAspect="Content" ObjectID="_1360417356" r:id="rId15"/>
+          <o:OLEObject Type="Embed" ProgID="Visio.Drawing.11" ShapeID="_x0000_i1028" DrawAspect="Content" ObjectID="_1360435123" r:id="rId15"/>
         </w:object>
       </w:r>
     </w:p>
@@ -5173,7 +5173,31 @@
         <w:rPr>
           <w:lang w:val="en-GB"/>
         </w:rPr>
-        <w:t>The logic responsible for; sampling the microphone, filter out the feedback noise and package the data and send it to the Communication block, receiving audio frames from the communication block, unpack the data and send it to the speaker and the feedback filter. The Audio block may be enabled and disabled depending on whether an emergency is ongoing.</w:t>
+        <w:t xml:space="preserve">The logic responsible for; sampling the microphone, filter out the </w:t>
+      </w:r>
+      <w:r>
+        <w:rPr>
+          <w:lang w:val="en-GB"/>
+        </w:rPr>
+        <w:t>feedback</w:t>
+      </w:r>
+      <w:r>
+        <w:rPr>
+          <w:lang w:val="en-GB"/>
+        </w:rPr>
+        <w:t xml:space="preserve"> noise and package the data and send it to the Communication block, receiving audio frames from the communication block, unpack the data and send it to the speaker and the </w:t>
+      </w:r>
+      <w:r>
+        <w:rPr>
+          <w:lang w:val="en-GB"/>
+        </w:rPr>
+        <w:t>Echo cancellation</w:t>
+      </w:r>
+      <w:r>
+        <w:rPr>
+          <w:lang w:val="en-GB"/>
+        </w:rPr>
+        <w:t xml:space="preserve"> filter. The Audio block may be enabled and disabled depending on whether an emergency is ongoing.</w:t>
       </w:r>
     </w:p>
     <w:p>
@@ -5395,7 +5419,7 @@
           <v:shape id="_x0000_i1029" type="#_x0000_t75" style="width:481.5pt;height:570pt" o:ole="">
             <v:imagedata r:id="rId16" o:title=""/>
           </v:shape>
-          <o:OLEObject Type="Embed" ProgID="Visio.Drawing.11" ShapeID="_x0000_i1029" DrawAspect="Content" ObjectID="_1360417357" r:id="rId17"/>
+          <o:OLEObject Type="Embed" ProgID="Visio.Drawing.11" ShapeID="_x0000_i1029" DrawAspect="Content" ObjectID="_1360435124" r:id="rId17"/>
         </w:object>
       </w:r>
     </w:p>
@@ -5459,6 +5483,8 @@
           <w:lang w:val="en-US"/>
         </w:rPr>
       </w:pPr>
+      <w:bookmarkStart w:id="7" w:name="OLE_LINK3"/>
+      <w:bookmarkStart w:id="8" w:name="OLE_LINK4"/>
       <w:r>
         <w:rPr>
           <w:lang w:val="en-US"/>
@@ -5529,6 +5555,8 @@
         <w:t>Handler</w:t>
       </w:r>
     </w:p>
+    <w:bookmarkEnd w:id="7"/>
+    <w:bookmarkEnd w:id="8"/>
     <w:p>
       <w:pPr>
         <w:numPr>
@@ -5661,6 +5689,7 @@
       <w:pPr>
         <w:pStyle w:val="Overskrift4"/>
         <w:rPr>
+          <w:b w:val="0"/>
           <w:lang w:val="en-GB"/>
         </w:rPr>
       </w:pPr>
@@ -5934,7 +5963,7 @@
           <v:shape id="_x0000_i1030" type="#_x0000_t75" style="width:435pt;height:130.5pt" o:ole="">
             <v:imagedata r:id="rId18" o:title=""/>
           </v:shape>
-          <o:OLEObject Type="Embed" ProgID="Visio.Drawing.11" ShapeID="_x0000_i1030" DrawAspect="Content" ObjectID="_1360417358" r:id="rId19"/>
+          <o:OLEObject Type="Embed" ProgID="Visio.Drawing.11" ShapeID="_x0000_i1030" DrawAspect="Content" ObjectID="_1360435125" r:id="rId19"/>
         </w:object>
       </w:r>
     </w:p>
@@ -5945,7 +5974,7 @@
           <w:lang w:val="en-GB"/>
         </w:rPr>
       </w:pPr>
-      <w:bookmarkStart w:id="7" w:name="_Ref286585908"/>
+      <w:bookmarkStart w:id="9" w:name="_Ref286585908"/>
       <w:r>
         <w:rPr>
           <w:lang w:val="en-US"/>
@@ -5974,7 +6003,7 @@
       <w:r>
         <w:fldChar w:fldCharType="end"/>
       </w:r>
-      <w:bookmarkEnd w:id="7"/>
+      <w:bookmarkEnd w:id="9"/>
       <w:r>
         <w:rPr>
           <w:noProof/>
@@ -6026,15 +6055,353 @@
     </w:p>
     <w:p>
       <w:r>
-        <w:object w:dxaOrig="10543" w:dyaOrig="4842">
-          <v:shape id="_x0000_i1031" type="#_x0000_t75" style="width:481.5pt;height:221.25pt" o:ole="">
+        <w:object w:dxaOrig="10543" w:dyaOrig="6726">
+          <v:shape id="_x0000_i1033" type="#_x0000_t75" style="width:481.5pt;height:307.5pt" o:ole="">
             <v:imagedata r:id="rId20" o:title=""/>
           </v:shape>
-          <o:OLEObject Type="Embed" ProgID="Visio.Drawing.11" ShapeID="_x0000_i1031" DrawAspect="Content" ObjectID="_1360417359" r:id="rId21"/>
+          <o:OLEObject Type="Embed" ProgID="Visio.Drawing.11" ShapeID="_x0000_i1033" DrawAspect="Content" ObjectID="_1360435126" r:id="rId21"/>
         </w:object>
       </w:r>
     </w:p>
-    <w:p/>
+    <w:p>
+      <w:pPr>
+        <w:pStyle w:val="Billedtekst"/>
+        <w:jc w:val="center"/>
+        <w:rPr>
+          <w:lang w:val="en-US"/>
+        </w:rPr>
+      </w:pPr>
+      <w:bookmarkStart w:id="10" w:name="_Ref286684338"/>
+      <w:r>
+        <w:rPr>
+          <w:lang w:val="en-US"/>
+        </w:rPr>
+        <w:lastRenderedPageBreak/>
+        <w:t xml:space="preserve">Figure </w:t>
+      </w:r>
+      <w:r>
+        <w:fldChar w:fldCharType="begin"/>
+      </w:r>
+      <w:r>
+        <w:rPr>
+          <w:lang w:val="en-US"/>
+        </w:rPr>
+        <w:instrText xml:space="preserve"> SEQ Figure \* ARABIC </w:instrText>
+      </w:r>
+      <w:r>
+        <w:fldChar w:fldCharType="separate"/>
+      </w:r>
+      <w:r>
+        <w:rPr>
+          <w:noProof/>
+          <w:lang w:val="en-US"/>
+        </w:rPr>
+        <w:t>7</w:t>
+      </w:r>
+      <w:r>
+        <w:fldChar w:fldCharType="end"/>
+      </w:r>
+      <w:bookmarkEnd w:id="10"/>
+      <w:r>
+        <w:rPr>
+          <w:noProof/>
+          <w:lang w:val="en-US"/>
+        </w:rPr>
+        <w:t xml:space="preserve"> - Audio Internal Block Diagram</w:t>
+      </w:r>
+    </w:p>
+    <w:p>
+      <w:pPr>
+        <w:rPr>
+          <w:lang w:val="en-US"/>
+        </w:rPr>
+      </w:pPr>
+      <w:r>
+        <w:rPr>
+          <w:lang w:val="en-US"/>
+        </w:rPr>
+        <w:t xml:space="preserve">In </w:t>
+      </w:r>
+      <w:r>
+        <w:fldChar w:fldCharType="begin"/>
+      </w:r>
+      <w:r>
+        <w:rPr>
+          <w:lang w:val="en-US"/>
+        </w:rPr>
+        <w:instrText xml:space="preserve"> REF _Ref286684338 \h </w:instrText>
+      </w:r>
+      <w:r>
+        <w:fldChar w:fldCharType="separate"/>
+      </w:r>
+      <w:r>
+        <w:rPr>
+          <w:lang w:val="en-US"/>
+        </w:rPr>
+        <w:t xml:space="preserve">Figure </w:t>
+      </w:r>
+      <w:r>
+        <w:rPr>
+          <w:noProof/>
+          <w:lang w:val="en-US"/>
+        </w:rPr>
+        <w:t>7</w:t>
+      </w:r>
+      <w:r>
+        <w:fldChar w:fldCharType="end"/>
+      </w:r>
+      <w:r>
+        <w:rPr>
+          <w:lang w:val="en-US"/>
+        </w:rPr>
+        <w:t xml:space="preserve"> </w:t>
+      </w:r>
+      <w:r>
+        <w:rPr>
+          <w:lang w:val="en-US"/>
+        </w:rPr>
+        <w:t>the following sub-blocks has been defined with their own responsibilities:</w:t>
+      </w:r>
+    </w:p>
+    <w:p>
+      <w:pPr>
+        <w:numPr>
+          <w:ilvl w:val="0"/>
+          <w:numId w:val="15"/>
+        </w:numPr>
+        <w:rPr>
+          <w:lang w:val="en-US"/>
+        </w:rPr>
+      </w:pPr>
+      <w:r>
+        <w:rPr>
+          <w:lang w:val="en-US"/>
+        </w:rPr>
+        <w:t>Audio Control</w:t>
+      </w:r>
+    </w:p>
+    <w:p>
+      <w:pPr>
+        <w:numPr>
+          <w:ilvl w:val="1"/>
+          <w:numId w:val="15"/>
+        </w:numPr>
+        <w:rPr>
+          <w:lang w:val="en-US"/>
+        </w:rPr>
+      </w:pPr>
+      <w:r>
+        <w:rPr>
+          <w:lang w:val="en-US"/>
+        </w:rPr>
+        <w:t>Exposes the interface to turn on and off the Audio component. Turning off the audio component entails disabling the peripherals (shut down the amplifier and microphone), turn off the ADC and DAC and disable the encoding and decoding logic. Anything received from the Communication block is simply discarded. Turning the Audio component on is doing just the opposite.</w:t>
+      </w:r>
+    </w:p>
+    <w:p>
+      <w:pPr>
+        <w:numPr>
+          <w:ilvl w:val="0"/>
+          <w:numId w:val="15"/>
+        </w:numPr>
+        <w:rPr>
+          <w:lang w:val="en-US"/>
+        </w:rPr>
+      </w:pPr>
+      <w:r>
+        <w:rPr>
+          <w:lang w:val="en-US"/>
+        </w:rPr>
+        <w:t>DAC</w:t>
+      </w:r>
+    </w:p>
+    <w:p>
+      <w:pPr>
+        <w:numPr>
+          <w:ilvl w:val="1"/>
+          <w:numId w:val="15"/>
+        </w:numPr>
+        <w:rPr>
+          <w:lang w:val="en-US"/>
+        </w:rPr>
+      </w:pPr>
+      <w:r>
+        <w:rPr>
+          <w:lang w:val="en-US"/>
+        </w:rPr>
+        <w:t>Converts a discrete value to an analog voltage level. The DAC may be a simple Zero-order hold, and then the speaker contains the restoration filter (a simple passive low-pass filter), or it might have a more complex output. The analog voltage level is filtered and amplified as needed and used to drive the speaker</w:t>
+      </w:r>
+    </w:p>
+    <w:p>
+      <w:pPr>
+        <w:numPr>
+          <w:ilvl w:val="0"/>
+          <w:numId w:val="15"/>
+        </w:numPr>
+        <w:rPr>
+          <w:lang w:val="en-US"/>
+        </w:rPr>
+      </w:pPr>
+      <w:r>
+        <w:rPr>
+          <w:lang w:val="en-US"/>
+        </w:rPr>
+        <w:t>ADC</w:t>
+      </w:r>
+    </w:p>
+    <w:p>
+      <w:pPr>
+        <w:numPr>
+          <w:ilvl w:val="1"/>
+          <w:numId w:val="15"/>
+        </w:numPr>
+        <w:rPr>
+          <w:lang w:val="en-US"/>
+        </w:rPr>
+      </w:pPr>
+      <w:r>
+        <w:rPr>
+          <w:lang w:val="en-US"/>
+        </w:rPr>
+        <w:t xml:space="preserve">Converts the analog input from the Microphone to a discrete value. </w:t>
+      </w:r>
+    </w:p>
+    <w:p>
+      <w:pPr>
+        <w:numPr>
+          <w:ilvl w:val="0"/>
+          <w:numId w:val="15"/>
+        </w:numPr>
+        <w:rPr>
+          <w:lang w:val="en-US"/>
+        </w:rPr>
+      </w:pPr>
+      <w:r>
+        <w:rPr>
+          <w:lang w:val="en-US"/>
+        </w:rPr>
+        <w:t>Splitter</w:t>
+      </w:r>
+    </w:p>
+    <w:p>
+      <w:pPr>
+        <w:numPr>
+          <w:ilvl w:val="1"/>
+          <w:numId w:val="15"/>
+        </w:numPr>
+        <w:rPr>
+          <w:lang w:val="en-US"/>
+        </w:rPr>
+      </w:pPr>
+      <w:r>
+        <w:rPr>
+          <w:lang w:val="en-US"/>
+        </w:rPr>
+        <w:t xml:space="preserve">Makes a single value available to the DAC and the </w:t>
+      </w:r>
+      <w:r>
+        <w:rPr>
+          <w:lang w:val="en-US"/>
+        </w:rPr>
+        <w:t xml:space="preserve">Echo cancellation </w:t>
+      </w:r>
+      <w:r>
+        <w:rPr>
+          <w:lang w:val="en-US"/>
+        </w:rPr>
+        <w:t>filtration at the same time, and notify the interested parties when the value changes.</w:t>
+      </w:r>
+    </w:p>
+    <w:p>
+      <w:pPr>
+        <w:numPr>
+          <w:ilvl w:val="0"/>
+          <w:numId w:val="15"/>
+        </w:numPr>
+        <w:rPr>
+          <w:lang w:val="en-US"/>
+        </w:rPr>
+      </w:pPr>
+      <w:r>
+        <w:rPr>
+          <w:lang w:val="en-US"/>
+        </w:rPr>
+        <w:t>Echo cancellation</w:t>
+      </w:r>
+    </w:p>
+    <w:p>
+      <w:pPr>
+        <w:numPr>
+          <w:ilvl w:val="1"/>
+          <w:numId w:val="15"/>
+        </w:numPr>
+        <w:rPr>
+          <w:lang w:val="en-US"/>
+        </w:rPr>
+      </w:pPr>
+    </w:p>
+    <w:p>
+      <w:pPr>
+        <w:numPr>
+          <w:ilvl w:val="0"/>
+          <w:numId w:val="15"/>
+        </w:numPr>
+        <w:rPr>
+          <w:lang w:val="en-US"/>
+        </w:rPr>
+      </w:pPr>
+      <w:r>
+        <w:rPr>
+          <w:lang w:val="en-US"/>
+        </w:rPr>
+        <w:t>Audio decoding</w:t>
+      </w:r>
+    </w:p>
+    <w:p>
+      <w:pPr>
+        <w:numPr>
+          <w:ilvl w:val="1"/>
+          <w:numId w:val="15"/>
+        </w:numPr>
+        <w:rPr>
+          <w:lang w:val="en-US"/>
+        </w:rPr>
+      </w:pPr>
+    </w:p>
+    <w:p>
+      <w:pPr>
+        <w:numPr>
+          <w:ilvl w:val="0"/>
+          <w:numId w:val="15"/>
+        </w:numPr>
+        <w:rPr>
+          <w:lang w:val="en-US"/>
+        </w:rPr>
+      </w:pPr>
+      <w:r>
+        <w:rPr>
+          <w:lang w:val="en-US"/>
+        </w:rPr>
+        <w:t>Audio encoding</w:t>
+      </w:r>
+    </w:p>
+    <w:p>
+      <w:pPr>
+        <w:numPr>
+          <w:ilvl w:val="1"/>
+          <w:numId w:val="15"/>
+        </w:numPr>
+        <w:rPr>
+          <w:lang w:val="en-US"/>
+        </w:rPr>
+      </w:pPr>
+    </w:p>
+    <w:p>
+      <w:pPr>
+        <w:rPr>
+          <w:lang w:val="en-US"/>
+        </w:rPr>
+      </w:pPr>
+    </w:p>
     <w:p>
       <w:pPr>
         <w:rPr>
@@ -6131,7 +6498,6 @@
         <w:rPr>
           <w:lang w:val="en-US"/>
         </w:rPr>
-        <w:lastRenderedPageBreak/>
         <w:t xml:space="preserve">There are several different approaches, were the first decision is whether data-loss is allowed. When implementing a system like this there is always at least two clocks; the audio clock (44 kHz) and the main clock (significantly faster). The main clock indicates the speed of calculation and must be able to </w:t>
       </w:r>
       <w:r>
@@ -6157,10 +6523,10 @@
     <w:p>
       <w:r>
         <w:object w:dxaOrig="13094" w:dyaOrig="6858">
-          <v:shape id="_x0000_i1035" type="#_x0000_t75" style="width:481.5pt;height:252pt" o:ole="">
+          <v:shape id="_x0000_i1034" type="#_x0000_t75" style="width:481.5pt;height:252pt" o:ole="">
             <v:imagedata r:id="rId22" o:title=""/>
           </v:shape>
-          <o:OLEObject Type="Embed" ProgID="Visio.Drawing.11" ShapeID="_x0000_i1035" DrawAspect="Content" ObjectID="_1360417360" r:id="rId23"/>
+          <o:OLEObject Type="Embed" ProgID="Visio.Drawing.11" ShapeID="_x0000_i1034" DrawAspect="Content" ObjectID="_1360435127" r:id="rId23"/>
         </w:object>
       </w:r>
     </w:p>
@@ -6172,7 +6538,7 @@
           <w:lang w:val="en-US"/>
         </w:rPr>
       </w:pPr>
-      <w:bookmarkStart w:id="8" w:name="_Ref286645763"/>
+      <w:bookmarkStart w:id="11" w:name="_Ref286645763"/>
       <w:r>
         <w:rPr>
           <w:lang w:val="en-US"/>
@@ -6196,12 +6562,12 @@
           <w:noProof/>
           <w:lang w:val="en-US"/>
         </w:rPr>
-        <w:t>7</w:t>
+        <w:t>8</w:t>
       </w:r>
       <w:r>
         <w:fldChar w:fldCharType="end"/>
       </w:r>
-      <w:bookmarkEnd w:id="8"/>
+      <w:bookmarkEnd w:id="11"/>
       <w:r>
         <w:rPr>
           <w:noProof/>
@@ -6334,38 +6700,44 @@
         <w:rPr>
           <w:lang w:val="en-US"/>
         </w:rPr>
+        <w:t xml:space="preserve">For lost packages there are two solutions; accepting that they may be lost and continuing (fire and forget) or using an ACK and retransmitting lost packages. The delays are </w:t>
+      </w:r>
+      <w:r>
+        <w:rPr>
+          <w:lang w:val="en-US"/>
+        </w:rPr>
+        <w:t>“</w:t>
+      </w:r>
+      <w:r>
+        <w:rPr>
+          <w:lang w:val="en-US"/>
+        </w:rPr>
+        <w:t>solved</w:t>
+      </w:r>
+      <w:r>
+        <w:rPr>
+          <w:lang w:val="en-US"/>
+        </w:rPr>
+        <w:t>”</w:t>
+      </w:r>
+      <w:r>
+        <w:rPr>
+          <w:lang w:val="en-US"/>
+        </w:rPr>
+        <w:t xml:space="preserve"> using buffering. </w:t>
+      </w:r>
+      <w:r>
+        <w:rPr>
+          <w:lang w:val="en-US"/>
+        </w:rPr>
+        <w:t xml:space="preserve">The simplest buffer is 1 frame. This means the buffer only holds what is required to handle one data package, and if the next package is delayed a hole in the sound is experienced. An alternative is to buffer a certain number of ms of data before beginning the playback – effectively introducing a delay. When there is a delay on the transmission line it is usually followed by a burst of data, as all the frames that have been waiting is pushed through. With a single frame buffer only the last package is kept. If there is a buffer it able to smooth out </w:t>
+      </w:r>
+      <w:r>
+        <w:rPr>
+          <w:lang w:val="en-US"/>
+        </w:rPr>
         <w:lastRenderedPageBreak/>
-        <w:t xml:space="preserve">For lost packages there are two solutions; accepting that they may be lost and continuing (fire and forget) or using an ACK and retransmitting lost packages. The delays are </w:t>
-      </w:r>
-      <w:r>
-        <w:rPr>
-          <w:lang w:val="en-US"/>
-        </w:rPr>
-        <w:t>“</w:t>
-      </w:r>
-      <w:r>
-        <w:rPr>
-          <w:lang w:val="en-US"/>
-        </w:rPr>
-        <w:t>solved</w:t>
-      </w:r>
-      <w:r>
-        <w:rPr>
-          <w:lang w:val="en-US"/>
-        </w:rPr>
-        <w:t>”</w:t>
-      </w:r>
-      <w:r>
-        <w:rPr>
-          <w:lang w:val="en-US"/>
-        </w:rPr>
-        <w:t xml:space="preserve"> using buffering. </w:t>
-      </w:r>
-      <w:r>
-        <w:rPr>
-          <w:lang w:val="en-US"/>
-        </w:rPr>
-        <w:t>The simplest buffer is 1 frame. This means the buffer only holds what is required to handle one data package, and if the next package is delayed a hole in the sound is experienced. An alternative is to buffer a certain number of ms of data before beginning the playback – effectively introducing a delay. When there is a delay on the transmission line it is usually followed by a burst of data, as all the frames that have been waiting is pushed through. With a single frame buffer only the last package is kept. If there is a buffer it able to smooth out the burst so potentially no data is lost. If the delay is greater than the buffer then data is lost no matter what.</w:t>
+        <w:t>the burst so potentially no data is lost. If the delay is greater than the buffer then data is lost no matter what.</w:t>
       </w:r>
     </w:p>
     <w:p>
@@ -6547,13 +6919,85 @@
         <w:rPr>
           <w:lang w:val="en-US"/>
         </w:rPr>
-        <w:t xml:space="preserve"> a section has been left out. It is the secondary input to the feedback filtration. Feedback filtration is simply put just a matter of subtracting the “noise” generated by the speakers from the microphone input. To do this it is required to know the exact delay and transfer function for the system from the data is sent to the DAC until it is pickup up by the ADC. The exact calculation of the transfer function and delay will not be done here, and will be left for the implementation phase. The technology is well known and implemented in any semi-modern cell phone and the algorithms are readily available. The feedback filtration might also need a small buffer, as it may be necessary to keep a certain number of past values, as well as the coefficients for the feedback filtration algorithm. The simplest form of feedback filtration is if the distortion is 0 and the delay is 0. In that case it is simply a matter of subtracting what is played on the speaker from what is received by the microphone</w:t>
-      </w:r>
-      <w:r>
-        <w:rPr>
-          <w:lang w:val="en-US"/>
-        </w:rPr>
-        <w:t xml:space="preserve">. The data flow for the speaker and microphone as it relates to feedback filtration is shown in </w:t>
+        <w:t xml:space="preserve"> a section has been left out. It is the secondary input to the </w:t>
+      </w:r>
+      <w:r>
+        <w:rPr>
+          <w:lang w:val="en-US"/>
+        </w:rPr>
+        <w:t>Echo cancellation</w:t>
+      </w:r>
+      <w:r>
+        <w:rPr>
+          <w:lang w:val="en-US"/>
+        </w:rPr>
+        <w:t xml:space="preserve">. </w:t>
+      </w:r>
+      <w:r>
+        <w:rPr>
+          <w:lang w:val="en-US"/>
+        </w:rPr>
+        <w:t xml:space="preserve">Echo cancellation </w:t>
+      </w:r>
+      <w:r>
+        <w:rPr>
+          <w:lang w:val="en-US"/>
+        </w:rPr>
+        <w:t xml:space="preserve">is simply put just a matter of subtracting the “noise” generated by the speakers from the microphone input. To do this it is required to know the exact delay and transfer function for the system from the data is sent to the DAC until it is pickup up by the ADC. The exact calculation of the transfer function and delay will not be done here, and will be left for the implementation phase. The technology is well known and implemented in any semi-modern cell phone and the algorithms are readily available. The </w:t>
+      </w:r>
+      <w:r>
+        <w:rPr>
+          <w:lang w:val="en-US"/>
+        </w:rPr>
+        <w:t>Echo cancellation</w:t>
+      </w:r>
+      <w:r>
+        <w:rPr>
+          <w:lang w:val="en-US"/>
+        </w:rPr>
+        <w:t xml:space="preserve"> might also need a small buffer, as it may be necessary to keep a certain number of past values, as well as the coefficients for the </w:t>
+      </w:r>
+      <w:r>
+        <w:rPr>
+          <w:lang w:val="en-US"/>
+        </w:rPr>
+        <w:t>Echo cancellation</w:t>
+      </w:r>
+      <w:r>
+        <w:rPr>
+          <w:lang w:val="en-US"/>
+        </w:rPr>
+        <w:t xml:space="preserve"> algorithm. The simplest form of </w:t>
+      </w:r>
+      <w:r>
+        <w:rPr>
+          <w:lang w:val="en-US"/>
+        </w:rPr>
+        <w:t>Echo cancellation</w:t>
+      </w:r>
+      <w:r>
+        <w:rPr>
+          <w:lang w:val="en-US"/>
+        </w:rPr>
+        <w:t xml:space="preserve"> is if the distortion is 0 and the delay is 0. In that case it is simply a matter of subtracting what is played on the speaker from what is received by the microphone</w:t>
+      </w:r>
+      <w:r>
+        <w:rPr>
+          <w:lang w:val="en-US"/>
+        </w:rPr>
+        <w:t xml:space="preserve">. The data flow for the speaker and microphone as it relates to </w:t>
+      </w:r>
+      <w:r>
+        <w:rPr>
+          <w:lang w:val="en-US"/>
+        </w:rPr>
+        <w:t>Echo cancellation</w:t>
+      </w:r>
+      <w:r>
+        <w:rPr>
+          <w:lang w:val="en-US"/>
+        </w:rPr>
+        <w:t xml:space="preserve"> is shown in </w:t>
       </w:r>
       <w:r>
         <w:rPr>
@@ -6613,11 +7057,11 @@
     </w:p>
     <w:p>
       <w:r>
-        <w:object w:dxaOrig="11007" w:dyaOrig="2400">
-          <v:shape id="_x0000_i1032" type="#_x0000_t75" style="width:481.5pt;height:105pt" o:ole="">
+        <w:object w:dxaOrig="11006" w:dyaOrig="2400">
+          <v:shape id="_x0000_i1035" type="#_x0000_t75" style="width:481.5pt;height:105pt" o:ole="">
             <v:imagedata r:id="rId24" o:title=""/>
           </v:shape>
-          <o:OLEObject Type="Embed" ProgID="Visio.Drawing.11" ShapeID="_x0000_i1032" DrawAspect="Content" ObjectID="_1360417361" r:id="rId25"/>
+          <o:OLEObject Type="Embed" ProgID="Visio.Drawing.11" ShapeID="_x0000_i1035" DrawAspect="Content" ObjectID="_1360435128" r:id="rId25"/>
         </w:object>
       </w:r>
     </w:p>
@@ -6629,7 +7073,7 @@
           <w:lang w:val="en-US"/>
         </w:rPr>
       </w:pPr>
-      <w:bookmarkStart w:id="9" w:name="_Ref286650803"/>
+      <w:bookmarkStart w:id="12" w:name="_Ref286650803"/>
       <w:r>
         <w:rPr>
           <w:lang w:val="en-US"/>
@@ -6653,18 +7097,25 @@
           <w:noProof/>
           <w:lang w:val="en-US"/>
         </w:rPr>
-        <w:t>8</w:t>
+        <w:t>9</w:t>
       </w:r>
       <w:r>
         <w:fldChar w:fldCharType="end"/>
       </w:r>
-      <w:bookmarkEnd w:id="9"/>
+      <w:bookmarkEnd w:id="12"/>
       <w:r>
         <w:rPr>
           <w:noProof/>
           <w:lang w:val="en-US"/>
         </w:rPr>
-        <w:t xml:space="preserve"> - Feedback filtration</w:t>
+        <w:t xml:space="preserve"> - </w:t>
+      </w:r>
+      <w:r>
+        <w:rPr>
+          <w:noProof/>
+          <w:lang w:val="en-US"/>
+        </w:rPr>
+        <w:t>Echo cancellation</w:t>
       </w:r>
     </w:p>
     <w:p>
@@ -6689,7 +7140,13 @@
         <w:rPr>
           <w:lang w:val="en-US"/>
         </w:rPr>
-        <w:t xml:space="preserve">. It is however imperative that there is complete control of the timing in the splitter and feedback filtration. </w:t>
+        <w:t xml:space="preserve">. It is however imperative that there is complete control of the timing in the splitter and </w:t>
+      </w:r>
+      <w:r>
+        <w:rPr>
+          <w:lang w:val="en-US"/>
+        </w:rPr>
+        <w:t>Echo cancellation.</w:t>
       </w:r>
     </w:p>
     <w:p>
@@ -6810,7 +7267,7 @@
         </w:rPr>
         <w:lastRenderedPageBreak/>
         <w:pict>
-          <v:shape id="Billede 6" o:spid="_x0000_i1033" type="#_x0000_t75" alt="Drawings" style="width:439.5pt;height:164.25pt;visibility:visible;mso-wrap-style:square">
+          <v:shape id="Billede 6" o:spid="_x0000_i1031" type="#_x0000_t75" alt="Drawings" style="width:439.5pt;height:164.25pt;visibility:visible;mso-wrap-style:square">
             <v:imagedata r:id="rId26" o:title="Drawings"/>
           </v:shape>
         </w:pict>
@@ -6835,10 +7292,10 @@
           <w:lang w:val="en-GB"/>
         </w:rPr>
         <w:object w:dxaOrig="9019" w:dyaOrig="11447">
-          <v:shape id="_x0000_i1034" type="#_x0000_t75" style="width:345pt;height:484.5pt" o:ole="">
+          <v:shape id="_x0000_i1032" type="#_x0000_t75" style="width:345pt;height:484.5pt" o:ole="">
             <v:imagedata r:id="rId27" o:title="" cropright="6326f"/>
           </v:shape>
-          <o:OLEObject Type="Embed" ProgID="Visio.Drawing.11" ShapeID="_x0000_i1034" DrawAspect="Content" ObjectID="_1360417362" r:id="rId28"/>
+          <o:OLEObject Type="Embed" ProgID="Visio.Drawing.11" ShapeID="_x0000_i1032" DrawAspect="Content" ObjectID="_1360435129" r:id="rId28"/>
         </w:object>
       </w:r>
     </w:p>
@@ -7013,7 +7470,7 @@
         <w:rStyle w:val="Sidetal"/>
         <w:noProof/>
       </w:rPr>
-      <w:t>21</w:t>
+      <w:t>17</w:t>
     </w:r>
     <w:r>
       <w:rPr>
@@ -7050,7 +7507,7 @@
         <w:rStyle w:val="Sidetal"/>
         <w:noProof/>
       </w:rPr>
-      <w:t>21</w:t>
+      <w:t>22</w:t>
     </w:r>
     <w:r>
       <w:rPr>
@@ -8999,7 +9456,7 @@
 </file>
 
 <file path=customXml/itemProps1.xml><?xml version="1.0" encoding="utf-8"?>
-<ds:datastoreItem xmlns:ds="http://schemas.openxmlformats.org/officeDocument/2006/customXml" ds:itemID="{1B093AF1-2F3C-4FED-81B9-507F097800DE}">
+<ds:datastoreItem xmlns:ds="http://schemas.openxmlformats.org/officeDocument/2006/customXml" ds:itemID="{187D592A-BBA9-45AC-B1C8-43A2E8EF13C6}">
   <ds:schemaRefs>
     <ds:schemaRef ds:uri="http://schemas.openxmlformats.org/officeDocument/2006/bibliography"/>
   </ds:schemaRefs>

</xml_diff>

<commit_message>
Adding description of the Audio block
</commit_message>
<xml_diff>
--- a/syseng_hwco/proj/Artifact/Doc/Project documentation.docx
+++ b/syseng_hwco/proj/Artifact/Doc/Project documentation.docx
@@ -1634,7 +1634,7 @@
           <v:shape id="_x0000_i1025" type="#_x0000_t75" style="width:481.5pt;height:572.25pt" o:ole="">
             <v:imagedata r:id="rId8" o:title="" croptop="6800f"/>
           </v:shape>
-          <o:OLEObject Type="Embed" ProgID="Visio.Drawing.11" ShapeID="_x0000_i1025" DrawAspect="Content" ObjectID="_1360435121" r:id="rId9"/>
+          <o:OLEObject Type="Embed" ProgID="Visio.Drawing.11" ShapeID="_x0000_i1025" DrawAspect="Content" ObjectID="_1360435401" r:id="rId9"/>
         </w:object>
       </w:r>
     </w:p>
@@ -2022,7 +2022,7 @@
           <v:shape id="_x0000_i1026" type="#_x0000_t75" style="width:470.25pt;height:328.5pt" o:ole="">
             <v:imagedata r:id="rId10" o:title=""/>
           </v:shape>
-          <o:OLEObject Type="Embed" ProgID="Visio.Drawing.11" ShapeID="_x0000_i1026" DrawAspect="Content" ObjectID="_1360435122" r:id="rId11"/>
+          <o:OLEObject Type="Embed" ProgID="Visio.Drawing.11" ShapeID="_x0000_i1026" DrawAspect="Content" ObjectID="_1360435402" r:id="rId11"/>
         </w:object>
       </w:r>
     </w:p>
@@ -4263,7 +4263,7 @@
           <v:shape id="_x0000_i1028" type="#_x0000_t75" style="width:481.5pt;height:383.25pt" o:ole="">
             <v:imagedata r:id="rId14" o:title=""/>
           </v:shape>
-          <o:OLEObject Type="Embed" ProgID="Visio.Drawing.11" ShapeID="_x0000_i1028" DrawAspect="Content" ObjectID="_1360435123" r:id="rId15"/>
+          <o:OLEObject Type="Embed" ProgID="Visio.Drawing.11" ShapeID="_x0000_i1028" DrawAspect="Content" ObjectID="_1360435403" r:id="rId15"/>
         </w:object>
       </w:r>
     </w:p>
@@ -5419,7 +5419,7 @@
           <v:shape id="_x0000_i1029" type="#_x0000_t75" style="width:481.5pt;height:570pt" o:ole="">
             <v:imagedata r:id="rId16" o:title=""/>
           </v:shape>
-          <o:OLEObject Type="Embed" ProgID="Visio.Drawing.11" ShapeID="_x0000_i1029" DrawAspect="Content" ObjectID="_1360435124" r:id="rId17"/>
+          <o:OLEObject Type="Embed" ProgID="Visio.Drawing.11" ShapeID="_x0000_i1029" DrawAspect="Content" ObjectID="_1360435404" r:id="rId17"/>
         </w:object>
       </w:r>
     </w:p>
@@ -5963,7 +5963,7 @@
           <v:shape id="_x0000_i1030" type="#_x0000_t75" style="width:435pt;height:130.5pt" o:ole="">
             <v:imagedata r:id="rId18" o:title=""/>
           </v:shape>
-          <o:OLEObject Type="Embed" ProgID="Visio.Drawing.11" ShapeID="_x0000_i1030" DrawAspect="Content" ObjectID="_1360435125" r:id="rId19"/>
+          <o:OLEObject Type="Embed" ProgID="Visio.Drawing.11" ShapeID="_x0000_i1030" DrawAspect="Content" ObjectID="_1360435405" r:id="rId19"/>
         </w:object>
       </w:r>
     </w:p>
@@ -6059,7 +6059,7 @@
           <v:shape id="_x0000_i1033" type="#_x0000_t75" style="width:481.5pt;height:307.5pt" o:ole="">
             <v:imagedata r:id="rId20" o:title=""/>
           </v:shape>
-          <o:OLEObject Type="Embed" ProgID="Visio.Drawing.11" ShapeID="_x0000_i1033" DrawAspect="Content" ObjectID="_1360435126" r:id="rId21"/>
+          <o:OLEObject Type="Embed" ProgID="Visio.Drawing.11" ShapeID="_x0000_i1033" DrawAspect="Content" ObjectID="_1360435406" r:id="rId21"/>
         </w:object>
       </w:r>
     </w:p>
@@ -6262,7 +6262,13 @@
         <w:rPr>
           <w:lang w:val="en-US"/>
         </w:rPr>
-        <w:t xml:space="preserve">Converts the analog input from the Microphone to a discrete value. </w:t>
+        <w:t xml:space="preserve">Converts the analog input from the </w:t>
+      </w:r>
+      <w:r>
+        <w:rPr>
+          <w:lang w:val="en-US"/>
+        </w:rPr>
+        <w:t>Microphone to a discrete value and copy the value to the Echo cancellation on each Audio tick.</w:t>
       </w:r>
     </w:p>
     <w:p>
@@ -6308,7 +6314,7 @@
         <w:rPr>
           <w:lang w:val="en-US"/>
         </w:rPr>
-        <w:t>filtration at the same time, and notify the interested parties when the value changes.</w:t>
+        <w:t>at the same time, and notify the interested parties when the value changes.</w:t>
       </w:r>
     </w:p>
     <w:p>
@@ -6338,6 +6344,12 @@
           <w:lang w:val="en-US"/>
         </w:rPr>
       </w:pPr>
+      <w:r>
+        <w:rPr>
+          <w:lang w:val="en-US"/>
+        </w:rPr>
+        <w:t xml:space="preserve">Filter out the echo from the speaker that is picked up by the microphone. This uses the transfer function from the Splitter to the secondary side of the ADC to determine the required echo cancellation. </w:t>
+      </w:r>
     </w:p>
     <w:p>
       <w:pPr>
@@ -6366,6 +6378,12 @@
           <w:lang w:val="en-US"/>
         </w:rPr>
       </w:pPr>
+      <w:r>
+        <w:rPr>
+          <w:lang w:val="en-US"/>
+        </w:rPr>
+        <w:t xml:space="preserve">Receive frames from the communication block and buffer a predefined number of frames. Decode the frames into the output buffer for the splitter and copy one value to the splitter on each Audio tick. </w:t>
+      </w:r>
     </w:p>
     <w:p>
       <w:pPr>
@@ -6394,6 +6412,12 @@
           <w:lang w:val="en-US"/>
         </w:rPr>
       </w:pPr>
+      <w:r>
+        <w:rPr>
+          <w:lang w:val="en-US"/>
+        </w:rPr>
+        <w:t>Receive discrete values from the echo cancellation and encode them for transmission over the ISM. When a full frame has been encoded transmit the frame using the Communication block.</w:t>
+      </w:r>
     </w:p>
     <w:p>
       <w:pPr>
@@ -6526,7 +6550,7 @@
           <v:shape id="_x0000_i1034" type="#_x0000_t75" style="width:481.5pt;height:252pt" o:ole="">
             <v:imagedata r:id="rId22" o:title=""/>
           </v:shape>
-          <o:OLEObject Type="Embed" ProgID="Visio.Drawing.11" ShapeID="_x0000_i1034" DrawAspect="Content" ObjectID="_1360435127" r:id="rId23"/>
+          <o:OLEObject Type="Embed" ProgID="Visio.Drawing.11" ShapeID="_x0000_i1034" DrawAspect="Content" ObjectID="_1360435407" r:id="rId23"/>
         </w:object>
       </w:r>
     </w:p>
@@ -7061,7 +7085,7 @@
           <v:shape id="_x0000_i1035" type="#_x0000_t75" style="width:481.5pt;height:105pt" o:ole="">
             <v:imagedata r:id="rId24" o:title=""/>
           </v:shape>
-          <o:OLEObject Type="Embed" ProgID="Visio.Drawing.11" ShapeID="_x0000_i1035" DrawAspect="Content" ObjectID="_1360435128" r:id="rId25"/>
+          <o:OLEObject Type="Embed" ProgID="Visio.Drawing.11" ShapeID="_x0000_i1035" DrawAspect="Content" ObjectID="_1360435408" r:id="rId25"/>
         </w:object>
       </w:r>
     </w:p>
@@ -7295,7 +7319,7 @@
           <v:shape id="_x0000_i1032" type="#_x0000_t75" style="width:345pt;height:484.5pt" o:ole="">
             <v:imagedata r:id="rId27" o:title="" cropright="6326f"/>
           </v:shape>
-          <o:OLEObject Type="Embed" ProgID="Visio.Drawing.11" ShapeID="_x0000_i1032" DrawAspect="Content" ObjectID="_1360435129" r:id="rId28"/>
+          <o:OLEObject Type="Embed" ProgID="Visio.Drawing.11" ShapeID="_x0000_i1032" DrawAspect="Content" ObjectID="_1360435409" r:id="rId28"/>
         </w:object>
       </w:r>
     </w:p>
@@ -9456,7 +9480,7 @@
 </file>
 
 <file path=customXml/itemProps1.xml><?xml version="1.0" encoding="utf-8"?>
-<ds:datastoreItem xmlns:ds="http://schemas.openxmlformats.org/officeDocument/2006/customXml" ds:itemID="{187D592A-BBA9-45AC-B1C8-43A2E8EF13C6}">
+<ds:datastoreItem xmlns:ds="http://schemas.openxmlformats.org/officeDocument/2006/customXml" ds:itemID="{2179ED0C-1BDB-4F97-9CE8-BD4E5FBD8262}">
   <ds:schemaRefs>
     <ds:schemaRef ds:uri="http://schemas.openxmlformats.org/officeDocument/2006/bibliography"/>
   </ds:schemaRefs>

</xml_diff>

<commit_message>
Adding communication state diagram
</commit_message>
<xml_diff>
--- a/syseng_hwco/proj/Artifact/Doc/Project documentation.docx
+++ b/syseng_hwco/proj/Artifact/Doc/Project documentation.docx
@@ -295,21 +295,7 @@
           <w:lang w:val="en-GB"/>
         </w:rPr>
         <w:tab/>
-        <w:t xml:space="preserve">Jørgen </w:t>
-      </w:r>
-      <w:proofErr w:type="spellStart"/>
-      <w:r>
-        <w:rPr>
-          <w:lang w:val="en-GB"/>
-        </w:rPr>
-        <w:t>Vrou</w:t>
-      </w:r>
-      <w:proofErr w:type="spellEnd"/>
-      <w:r>
-        <w:rPr>
-          <w:lang w:val="en-GB"/>
-        </w:rPr>
-        <w:t xml:space="preserve"> Hansen (</w:t>
+        <w:t>Jørgen Vrou Hansen (</w:t>
       </w:r>
       <w:r>
         <w:rPr>
@@ -346,34 +332,7 @@
           <w:lang w:val="en-GB"/>
         </w:rPr>
         <w:tab/>
-      </w:r>
-      <w:proofErr w:type="spellStart"/>
-      <w:r>
-        <w:rPr>
-          <w:lang w:val="en-GB"/>
-        </w:rPr>
-        <w:t>Saiid</w:t>
-      </w:r>
-      <w:proofErr w:type="spellEnd"/>
-      <w:r>
-        <w:rPr>
-          <w:lang w:val="en-GB"/>
-        </w:rPr>
-        <w:t xml:space="preserve"> Shah </w:t>
-      </w:r>
-      <w:proofErr w:type="spellStart"/>
-      <w:r>
-        <w:rPr>
-          <w:lang w:val="en-GB"/>
-        </w:rPr>
-        <w:t>Alizadeh</w:t>
-      </w:r>
-      <w:proofErr w:type="spellEnd"/>
-      <w:r>
-        <w:rPr>
-          <w:lang w:val="en-GB"/>
-        </w:rPr>
-        <w:t xml:space="preserve"> (</w:t>
+        <w:t>Saiid Shah Alizadeh (</w:t>
       </w:r>
       <w:r>
         <w:rPr>
@@ -410,35 +369,7 @@
           <w:lang w:val="en-GB"/>
         </w:rPr>
         <w:tab/>
-        <w:t xml:space="preserve">Anders </w:t>
-      </w:r>
-      <w:proofErr w:type="spellStart"/>
-      <w:r>
-        <w:rPr>
-          <w:lang w:val="en-GB"/>
-        </w:rPr>
-        <w:t>Hvidgaard</w:t>
-      </w:r>
-      <w:proofErr w:type="spellEnd"/>
-      <w:r>
-        <w:rPr>
-          <w:lang w:val="en-GB"/>
-        </w:rPr>
-        <w:t xml:space="preserve"> </w:t>
-      </w:r>
-      <w:proofErr w:type="spellStart"/>
-      <w:r>
-        <w:rPr>
-          <w:lang w:val="en-GB"/>
-        </w:rPr>
-        <w:t>Poder</w:t>
-      </w:r>
-      <w:proofErr w:type="spellEnd"/>
-      <w:r>
-        <w:rPr>
-          <w:lang w:val="en-GB"/>
-        </w:rPr>
-        <w:t xml:space="preserve"> (19951439)</w:t>
+        <w:t>Anders Hvidgaard Poder (19951439)</w:t>
       </w:r>
     </w:p>
     <w:p>
@@ -938,49 +869,7 @@
         <w:rPr>
           <w:lang w:val="en-GB"/>
         </w:rPr>
-        <w:t xml:space="preserve">3a. </w:t>
-      </w:r>
-      <w:proofErr w:type="spellStart"/>
-      <w:r>
-        <w:rPr>
-          <w:lang w:val="en-GB"/>
-        </w:rPr>
-        <w:t>SySMl</w:t>
-      </w:r>
-      <w:proofErr w:type="spellEnd"/>
-      <w:r>
-        <w:rPr>
-          <w:lang w:val="en-GB"/>
-        </w:rPr>
-        <w:t xml:space="preserve"> for </w:t>
-      </w:r>
-      <w:proofErr w:type="spellStart"/>
-      <w:r>
-        <w:rPr>
-          <w:lang w:val="en-GB"/>
-        </w:rPr>
-        <w:t>SoC</w:t>
-      </w:r>
-      <w:proofErr w:type="spellEnd"/>
-      <w:r>
-        <w:rPr>
-          <w:lang w:val="en-GB"/>
-        </w:rPr>
-        <w:t xml:space="preserve"> and design and </w:t>
-      </w:r>
-      <w:proofErr w:type="spellStart"/>
-      <w:r>
-        <w:rPr>
-          <w:lang w:val="en-GB"/>
-        </w:rPr>
-        <w:t>SystemC</w:t>
-      </w:r>
-      <w:proofErr w:type="spellEnd"/>
-      <w:r>
-        <w:rPr>
-          <w:lang w:val="en-GB"/>
-        </w:rPr>
-        <w:t xml:space="preserve"> transformation</w:t>
+        <w:t>3a. SySMl for SoC and design and SystemC transformation</w:t>
       </w:r>
     </w:p>
     <w:p>
@@ -997,35 +886,7 @@
         <w:rPr>
           <w:lang w:val="en-GB"/>
         </w:rPr>
-        <w:t xml:space="preserve">Relate </w:t>
-      </w:r>
-      <w:proofErr w:type="spellStart"/>
-      <w:r>
-        <w:rPr>
-          <w:lang w:val="en-GB"/>
-        </w:rPr>
-        <w:t>SySML</w:t>
-      </w:r>
-      <w:proofErr w:type="spellEnd"/>
-      <w:r>
-        <w:rPr>
-          <w:lang w:val="en-GB"/>
-        </w:rPr>
-        <w:t xml:space="preserve"> block to </w:t>
-      </w:r>
-      <w:proofErr w:type="spellStart"/>
-      <w:r>
-        <w:rPr>
-          <w:lang w:val="en-GB"/>
-        </w:rPr>
-        <w:t>SystemC</w:t>
-      </w:r>
-      <w:proofErr w:type="spellEnd"/>
-      <w:r>
-        <w:rPr>
-          <w:lang w:val="en-GB"/>
-        </w:rPr>
-        <w:t xml:space="preserve"> module</w:t>
+        <w:t>Relate SySML block to SystemC module</w:t>
       </w:r>
     </w:p>
     <w:p>
@@ -1038,33 +899,11 @@
           <w:lang w:val="en-GB"/>
         </w:rPr>
       </w:pPr>
-      <w:proofErr w:type="spellStart"/>
-      <w:r>
-        <w:rPr>
-          <w:lang w:val="en-GB"/>
-        </w:rPr>
-        <w:t>SystemC</w:t>
-      </w:r>
-      <w:proofErr w:type="spellEnd"/>
-      <w:r>
-        <w:rPr>
-          <w:lang w:val="en-GB"/>
-        </w:rPr>
-        <w:t xml:space="preserve"> notation on </w:t>
-      </w:r>
-      <w:proofErr w:type="spellStart"/>
-      <w:r>
-        <w:rPr>
-          <w:lang w:val="en-GB"/>
-        </w:rPr>
-        <w:t>SysMl</w:t>
-      </w:r>
-      <w:proofErr w:type="spellEnd"/>
-      <w:r>
-        <w:rPr>
-          <w:lang w:val="en-GB"/>
-        </w:rPr>
-        <w:t xml:space="preserve"> diagrams</w:t>
+      <w:r>
+        <w:rPr>
+          <w:lang w:val="en-GB"/>
+        </w:rPr>
+        <w:t>SystemC notation on SysMl diagrams</w:t>
       </w:r>
     </w:p>
     <w:p>
@@ -1081,35 +920,7 @@
         <w:rPr>
           <w:lang w:val="en-GB"/>
         </w:rPr>
-        <w:t xml:space="preserve">Partitioning </w:t>
-      </w:r>
-      <w:proofErr w:type="spellStart"/>
-      <w:r>
-        <w:rPr>
-          <w:lang w:val="en-GB"/>
-        </w:rPr>
-        <w:t>SysML</w:t>
-      </w:r>
-      <w:proofErr w:type="spellEnd"/>
-      <w:r>
-        <w:rPr>
-          <w:lang w:val="en-GB"/>
-        </w:rPr>
-        <w:t xml:space="preserve"> blocks into 1 or more </w:t>
-      </w:r>
-      <w:proofErr w:type="spellStart"/>
-      <w:r>
-        <w:rPr>
-          <w:lang w:val="en-GB"/>
-        </w:rPr>
-        <w:t>SystemC</w:t>
-      </w:r>
-      <w:proofErr w:type="spellEnd"/>
-      <w:r>
-        <w:rPr>
-          <w:lang w:val="en-GB"/>
-        </w:rPr>
-        <w:t xml:space="preserve"> modules.</w:t>
+        <w:t>Partitioning SysML blocks into 1 or more SystemC modules.</w:t>
       </w:r>
     </w:p>
     <w:p>
@@ -1139,19 +950,11 @@
           <w:lang w:val="en-GB"/>
         </w:rPr>
       </w:pPr>
-      <w:proofErr w:type="spellStart"/>
-      <w:r>
-        <w:rPr>
-          <w:lang w:val="en-GB"/>
-        </w:rPr>
-        <w:t>SystemC</w:t>
-      </w:r>
-      <w:proofErr w:type="spellEnd"/>
-      <w:r>
-        <w:rPr>
-          <w:lang w:val="en-GB"/>
-        </w:rPr>
-        <w:t xml:space="preserve"> TLM of overall architectural design</w:t>
+      <w:r>
+        <w:rPr>
+          <w:lang w:val="en-GB"/>
+        </w:rPr>
+        <w:t>SystemC TLM of overall architectural design</w:t>
       </w:r>
     </w:p>
     <w:p>
@@ -1168,21 +971,7 @@
         <w:rPr>
           <w:lang w:val="en-GB"/>
         </w:rPr>
-        <w:t xml:space="preserve">Map functional blocks to </w:t>
-      </w:r>
-      <w:proofErr w:type="spellStart"/>
-      <w:r>
-        <w:rPr>
-          <w:lang w:val="en-GB"/>
-        </w:rPr>
-        <w:t>SystemC</w:t>
-      </w:r>
-      <w:proofErr w:type="spellEnd"/>
-      <w:r>
-        <w:rPr>
-          <w:lang w:val="en-GB"/>
-        </w:rPr>
-        <w:t xml:space="preserve"> </w:t>
+        <w:t xml:space="preserve">Map functional blocks to SystemC </w:t>
       </w:r>
       <w:r>
         <w:rPr>
@@ -1372,19 +1161,11 @@
           <w:lang w:val="en-GB"/>
         </w:rPr>
       </w:pPr>
-      <w:proofErr w:type="spellStart"/>
-      <w:r>
-        <w:rPr>
-          <w:lang w:val="en-GB"/>
-        </w:rPr>
-        <w:t>SystemC</w:t>
-      </w:r>
-      <w:proofErr w:type="spellEnd"/>
-      <w:r>
-        <w:rPr>
-          <w:lang w:val="en-GB"/>
-        </w:rPr>
-        <w:t xml:space="preserve">  Timed TLM</w:t>
+      <w:r>
+        <w:rPr>
+          <w:lang w:val="en-GB"/>
+        </w:rPr>
+        <w:t>SystemC  Timed TLM</w:t>
       </w:r>
       <w:r>
         <w:rPr>
@@ -1413,21 +1194,7 @@
         <w:rPr>
           <w:lang w:val="en-GB"/>
         </w:rPr>
-        <w:t xml:space="preserve">Update and refine </w:t>
-      </w:r>
-      <w:proofErr w:type="spellStart"/>
-      <w:r>
-        <w:rPr>
-          <w:lang w:val="en-GB"/>
-        </w:rPr>
-        <w:t>SystemC</w:t>
-      </w:r>
-      <w:proofErr w:type="spellEnd"/>
-      <w:r>
-        <w:rPr>
-          <w:lang w:val="en-GB"/>
-        </w:rPr>
-        <w:t xml:space="preserve"> to the alternative architecture</w:t>
+        <w:t>Update and refine SystemC to the alternative architecture</w:t>
       </w:r>
     </w:p>
     <w:p>
@@ -1444,35 +1211,7 @@
         <w:rPr>
           <w:lang w:val="en-GB"/>
         </w:rPr>
-        <w:t xml:space="preserve">Identify </w:t>
-      </w:r>
-      <w:proofErr w:type="spellStart"/>
-      <w:r>
-        <w:rPr>
-          <w:lang w:val="en-GB"/>
-        </w:rPr>
-        <w:t>delayes</w:t>
-      </w:r>
-      <w:proofErr w:type="spellEnd"/>
-      <w:r>
-        <w:rPr>
-          <w:lang w:val="en-GB"/>
-        </w:rPr>
-        <w:t xml:space="preserve"> in the </w:t>
-      </w:r>
-      <w:proofErr w:type="spellStart"/>
-      <w:r>
-        <w:rPr>
-          <w:lang w:val="en-GB"/>
-        </w:rPr>
-        <w:t>proceses</w:t>
-      </w:r>
-      <w:proofErr w:type="spellEnd"/>
-      <w:r>
-        <w:rPr>
-          <w:lang w:val="en-GB"/>
-        </w:rPr>
-        <w:t xml:space="preserve"> and communication channel based on rough estimation.</w:t>
+        <w:t>Identify delayes in the proceses and communication channel based on rough estimation.</w:t>
       </w:r>
     </w:p>
     <w:p>
@@ -1489,21 +1228,7 @@
         <w:rPr>
           <w:lang w:val="en-GB"/>
         </w:rPr>
-        <w:t xml:space="preserve">Implement delays in </w:t>
-      </w:r>
-      <w:proofErr w:type="spellStart"/>
-      <w:r>
-        <w:rPr>
-          <w:lang w:val="en-GB"/>
-        </w:rPr>
-        <w:t>SystemC</w:t>
-      </w:r>
-      <w:proofErr w:type="spellEnd"/>
-      <w:r>
-        <w:rPr>
-          <w:lang w:val="en-GB"/>
-        </w:rPr>
-        <w:t>.</w:t>
+        <w:t>Implement delays in SystemC.</w:t>
       </w:r>
     </w:p>
     <w:p>
@@ -1634,7 +1359,7 @@
           <v:shape id="_x0000_i1025" type="#_x0000_t75" style="width:481.5pt;height:572.25pt" o:ole="">
             <v:imagedata r:id="rId8" o:title="" croptop="6800f"/>
           </v:shape>
-          <o:OLEObject Type="Embed" ProgID="Visio.Drawing.11" ShapeID="_x0000_i1025" DrawAspect="Content" ObjectID="_1360695273" r:id="rId9"/>
+          <o:OLEObject Type="Embed" ProgID="Visio.Drawing.11" ShapeID="_x0000_i1025" DrawAspect="Content" ObjectID="_1360733963" r:id="rId9"/>
         </w:object>
       </w:r>
     </w:p>
@@ -1847,21 +1572,7 @@
         <w:rPr>
           <w:lang w:val="en-GB"/>
         </w:rPr>
-        <w:t xml:space="preserve">The emergency call base communicates with the phone company server using its built-in GSM modem and SIM card via a Base </w:t>
-      </w:r>
-      <w:proofErr w:type="spellStart"/>
-      <w:r>
-        <w:rPr>
-          <w:lang w:val="en-GB"/>
-        </w:rPr>
-        <w:t>Tranceiver</w:t>
-      </w:r>
-      <w:proofErr w:type="spellEnd"/>
-      <w:r>
-        <w:rPr>
-          <w:lang w:val="en-GB"/>
-        </w:rPr>
-        <w:t xml:space="preserve"> Station (BTS).</w:t>
+        <w:t>The emergency call base communicates with the phone company server using its built-in GSM modem and SIM card via a Base Tranceiver Station (BTS).</w:t>
       </w:r>
     </w:p>
     <w:p>
@@ -1939,21 +1650,7 @@
         <w:rPr>
           <w:lang w:val="en-GB"/>
         </w:rPr>
-        <w:t xml:space="preserve">The above may be formalized in a </w:t>
-      </w:r>
-      <w:proofErr w:type="spellStart"/>
-      <w:r>
-        <w:rPr>
-          <w:lang w:val="en-GB"/>
-        </w:rPr>
-        <w:t>SysML</w:t>
-      </w:r>
-      <w:proofErr w:type="spellEnd"/>
-      <w:r>
-        <w:rPr>
-          <w:lang w:val="en-GB"/>
-        </w:rPr>
-        <w:t xml:space="preserve"> Domain Basic Block Diagram as shown in </w:t>
+        <w:t xml:space="preserve">The above may be formalized in a SysML Domain Basic Block Diagram as shown in </w:t>
       </w:r>
       <w:r>
         <w:rPr>
@@ -2022,7 +1719,7 @@
           <v:shape id="_x0000_i1026" type="#_x0000_t75" style="width:470.25pt;height:328.5pt" o:ole="">
             <v:imagedata r:id="rId10" o:title=""/>
           </v:shape>
-          <o:OLEObject Type="Embed" ProgID="Visio.Drawing.11" ShapeID="_x0000_i1026" DrawAspect="Content" ObjectID="_1360695274" r:id="rId11"/>
+          <o:OLEObject Type="Embed" ProgID="Visio.Drawing.11" ShapeID="_x0000_i1026" DrawAspect="Content" ObjectID="_1360733964" r:id="rId11"/>
         </w:object>
       </w:r>
     </w:p>
@@ -2146,21 +1843,7 @@
         <w:rPr>
           <w:lang w:val="en-GB"/>
         </w:rPr>
-        <w:t xml:space="preserve"> may be seen not only the System </w:t>
-      </w:r>
-      <w:proofErr w:type="gramStart"/>
-      <w:r>
-        <w:rPr>
-          <w:lang w:val="en-GB"/>
-        </w:rPr>
-        <w:t>Of</w:t>
-      </w:r>
-      <w:proofErr w:type="gramEnd"/>
-      <w:r>
-        <w:rPr>
-          <w:lang w:val="en-GB"/>
-        </w:rPr>
-        <w:t xml:space="preserve"> Interest, but also the environment in which it operates and the blocks with which it interconnects. </w:t>
+        <w:t xml:space="preserve"> may be seen not only the System Of Interest, but also the environment in which it operates and the blocks with which it interconnects. </w:t>
       </w:r>
     </w:p>
     <w:p>
@@ -2252,27 +1935,13 @@
         <w:rPr>
           <w:lang w:val="en-GB"/>
         </w:rPr>
-        <w:t xml:space="preserve">server is placed in a protected environment with sufficient power and network access, and can reach the technician and caregiver on duty using either the head-office </w:t>
-      </w:r>
-      <w:proofErr w:type="gramStart"/>
-      <w:r>
-        <w:rPr>
-          <w:lang w:val="en-GB"/>
-        </w:rPr>
-        <w:t xml:space="preserve">LAN </w:t>
-      </w:r>
-      <w:r>
-        <w:rPr>
-          <w:lang w:val="en-GB"/>
-        </w:rPr>
-        <w:t>,</w:t>
-      </w:r>
-      <w:proofErr w:type="gramEnd"/>
-      <w:r>
-        <w:rPr>
-          <w:lang w:val="en-GB"/>
-        </w:rPr>
-        <w:t xml:space="preserve"> </w:t>
+        <w:t xml:space="preserve">server is placed in a protected environment with sufficient power and network access, and can reach the technician and caregiver on duty using either the head-office LAN </w:t>
+      </w:r>
+      <w:r>
+        <w:rPr>
+          <w:lang w:val="en-GB"/>
+        </w:rPr>
+        <w:t xml:space="preserve">, </w:t>
       </w:r>
       <w:r>
         <w:rPr>
@@ -2322,21 +1991,7 @@
         <w:rPr>
           <w:lang w:val="en-GB"/>
         </w:rPr>
-        <w:t xml:space="preserve">) will be excluded just like only the critical requirements, especially those containing </w:t>
-      </w:r>
-      <w:proofErr w:type="spellStart"/>
-      <w:r>
-        <w:rPr>
-          <w:lang w:val="en-GB"/>
-        </w:rPr>
-        <w:t>implemtational</w:t>
-      </w:r>
-      <w:proofErr w:type="spellEnd"/>
-      <w:r>
-        <w:rPr>
-          <w:lang w:val="en-GB"/>
-        </w:rPr>
-        <w:t xml:space="preserve"> risks, will be broken down in the architecture.</w:t>
+        <w:t>) will be excluded just like only the critical requirements, especially those containing implemtational risks, will be broken down in the architecture.</w:t>
       </w:r>
     </w:p>
     <w:p>
@@ -4263,7 +3918,7 @@
           <v:shape id="_x0000_i1028" type="#_x0000_t75" style="width:481.5pt;height:383.25pt" o:ole="">
             <v:imagedata r:id="rId14" o:title=""/>
           </v:shape>
-          <o:OLEObject Type="Embed" ProgID="Visio.Drawing.11" ShapeID="_x0000_i1028" DrawAspect="Content" ObjectID="_1360695275" r:id="rId15"/>
+          <o:OLEObject Type="Embed" ProgID="Visio.Drawing.11" ShapeID="_x0000_i1028" DrawAspect="Content" ObjectID="_1360733965" r:id="rId15"/>
         </w:object>
       </w:r>
     </w:p>
@@ -4514,35 +4169,7 @@
         <w:rPr>
           <w:lang w:val="en-GB"/>
         </w:rPr>
-        <w:t xml:space="preserve">There are </w:t>
-      </w:r>
-      <w:proofErr w:type="gramStart"/>
-      <w:r>
-        <w:rPr>
-          <w:lang w:val="en-GB"/>
-        </w:rPr>
-        <w:t>many different architectures</w:t>
-      </w:r>
-      <w:proofErr w:type="gramEnd"/>
-      <w:r>
-        <w:rPr>
-          <w:lang w:val="en-GB"/>
-        </w:rPr>
-        <w:t xml:space="preserve"> that can fulfil the requirements, and there may even be several equally good architectures. Therefore choosing </w:t>
-      </w:r>
-      <w:proofErr w:type="gramStart"/>
-      <w:r>
-        <w:rPr>
-          <w:lang w:val="en-GB"/>
-        </w:rPr>
-        <w:t>an architecture</w:t>
-      </w:r>
-      <w:proofErr w:type="gramEnd"/>
-      <w:r>
-        <w:rPr>
-          <w:lang w:val="en-GB"/>
-        </w:rPr>
-        <w:t xml:space="preserve"> becomes a matter of weighing the quality attributes against the architectural patterns that are suited to satisfy them and combine this with experience. Naturally the architectural patterns should be modified as needed to only include the parts of the patterns that are necessary for this application.</w:t>
+        <w:t>There are many different architectures that can fulfil the requirements, and there may even be several equally good architectures. Therefore choosing an architecture becomes a matter of weighing the quality attributes against the architectural patterns that are suited to satisfy them and combine this with experience. Naturally the architectural patterns should be modified as needed to only include the parts of the patterns that are necessary for this application.</w:t>
       </w:r>
     </w:p>
     <w:p>
@@ -4768,21 +4395,7 @@
         <w:rPr>
           <w:lang w:val="en-GB"/>
         </w:rPr>
-        <w:t xml:space="preserve">The logic required to package and </w:t>
-      </w:r>
-      <w:proofErr w:type="gramStart"/>
-      <w:r>
-        <w:rPr>
-          <w:lang w:val="en-GB"/>
-        </w:rPr>
-        <w:t>transmit</w:t>
-      </w:r>
-      <w:proofErr w:type="gramEnd"/>
-      <w:r>
-        <w:rPr>
-          <w:lang w:val="en-GB"/>
-        </w:rPr>
-        <w:t xml:space="preserve"> a data stream / data frame to the Antenna and receive a data stream / data frame from the Antenna. The block is also responsible for maintaining the connection, if there is a connection to maintain (depends on the </w:t>
+        <w:t xml:space="preserve">The logic required to package and transmit a data stream / data frame to the Antenna and receive a data stream / data frame from the Antenna. The block is also responsible for maintaining the connection, if there is a connection to maintain (depends on the </w:t>
       </w:r>
       <w:r>
         <w:rPr>
@@ -5419,7 +5032,7 @@
           <v:shape id="_x0000_i1029" type="#_x0000_t75" style="width:481.5pt;height:570pt" o:ole="">
             <v:imagedata r:id="rId16" o:title=""/>
           </v:shape>
-          <o:OLEObject Type="Embed" ProgID="Visio.Drawing.11" ShapeID="_x0000_i1029" DrawAspect="Content" ObjectID="_1360695276" r:id="rId17"/>
+          <o:OLEObject Type="Embed" ProgID="Visio.Drawing.11" ShapeID="_x0000_i1029" DrawAspect="Content" ObjectID="_1360733966" r:id="rId17"/>
         </w:object>
       </w:r>
     </w:p>
@@ -5963,13 +5576,14 @@
           <v:shape id="_x0000_i1030" type="#_x0000_t75" style="width:435pt;height:130.5pt" o:ole="">
             <v:imagedata r:id="rId18" o:title=""/>
           </v:shape>
-          <o:OLEObject Type="Embed" ProgID="Visio.Drawing.11" ShapeID="_x0000_i1030" DrawAspect="Content" ObjectID="_1360695277" r:id="rId19"/>
+          <o:OLEObject Type="Embed" ProgID="Visio.Drawing.11" ShapeID="_x0000_i1030" DrawAspect="Content" ObjectID="_1360733967" r:id="rId19"/>
         </w:object>
       </w:r>
     </w:p>
     <w:p>
       <w:pPr>
         <w:pStyle w:val="Billedtekst"/>
+        <w:jc w:val="center"/>
         <w:rPr>
           <w:lang w:val="en-GB"/>
         </w:rPr>
@@ -6029,21 +5643,7 @@
         <w:rPr>
           <w:lang w:val="en-GB"/>
         </w:rPr>
-        <w:t xml:space="preserve">As </w:t>
-      </w:r>
-      <w:proofErr w:type="spellStart"/>
-      <w:r>
-        <w:rPr>
-          <w:lang w:val="en-GB"/>
-        </w:rPr>
-        <w:t>analog</w:t>
-      </w:r>
-      <w:proofErr w:type="spellEnd"/>
-      <w:r>
-        <w:rPr>
-          <w:lang w:val="en-GB"/>
-        </w:rPr>
-        <w:t xml:space="preserve"> data is subject to noise and loss it is preferable to have the speakers and/or microphone as close to the DAC / ADC as possible. This is the principle used in e.g. active speakers, where the DAC has been moved all the way into the speaker. However for this project the speaker and microphone is already in the immediate vicinity of the Audio block, so there is nothing gained by moving the ADC / DAC out of the Audio block, and this allows a very nice separation into HW and SW, having the speaker and microphone encapsulate everything before the DAC / ADC, and the Audio block contain everything after the DAC / ADC. The DAC / ADC themselves are placed in the Audio block, yet depending on the mapping this might be changed. If the ADC /DAC is an external component it might make more sense to logically see them as HW, where if the ADC / DAC is an integral part of the processing component it might make more sense to model them as part of the Audio block.</w:t>
+        <w:t>As analog data is subject to noise and loss it is preferable to have the speakers and/or microphone as close to the DAC / ADC as possible. This is the principle used in e.g. active speakers, where the DAC has been moved all the way into the speaker. However for this project the speaker and microphone is already in the immediate vicinity of the Audio block, so there is nothing gained by moving the ADC / DAC out of the Audio block, and this allows a very nice separation into HW and SW, having the speaker and microphone encapsulate everything before the DAC / ADC, and the Audio block contain everything after the DAC / ADC. The DAC / ADC themselves are placed in the Audio block, yet depending on the mapping this might be changed. If the ADC /DAC is an external component it might make more sense to logically see them as HW, where if the ADC / DAC is an integral part of the processing component it might make more sense to model them as part of the Audio block.</w:t>
       </w:r>
     </w:p>
     <w:p>
@@ -6059,7 +5659,7 @@
           <v:shape id="_x0000_i1031" type="#_x0000_t75" style="width:481.5pt;height:307.5pt" o:ole="">
             <v:imagedata r:id="rId20" o:title=""/>
           </v:shape>
-          <o:OLEObject Type="Embed" ProgID="Visio.Drawing.11" ShapeID="_x0000_i1031" DrawAspect="Content" ObjectID="_1360695278" r:id="rId21"/>
+          <o:OLEObject Type="Embed" ProgID="Visio.Drawing.11" ShapeID="_x0000_i1031" DrawAspect="Content" ObjectID="_1360733968" r:id="rId21"/>
         </w:object>
       </w:r>
     </w:p>
@@ -6550,7 +6150,7 @@
           <v:shape id="_x0000_i1032" type="#_x0000_t75" style="width:481.5pt;height:252pt" o:ole="">
             <v:imagedata r:id="rId22" o:title=""/>
           </v:shape>
-          <o:OLEObject Type="Embed" ProgID="Visio.Drawing.11" ShapeID="_x0000_i1032" DrawAspect="Content" ObjectID="_1360695279" r:id="rId23"/>
+          <o:OLEObject Type="Embed" ProgID="Visio.Drawing.11" ShapeID="_x0000_i1032" DrawAspect="Content" ObjectID="_1360733969" r:id="rId23"/>
         </w:object>
       </w:r>
     </w:p>
@@ -7085,7 +6685,7 @@
           <v:shape id="_x0000_i1033" type="#_x0000_t75" style="width:481.5pt;height:105pt" o:ole="">
             <v:imagedata r:id="rId24" o:title=""/>
           </v:shape>
-          <o:OLEObject Type="Embed" ProgID="Visio.Drawing.11" ShapeID="_x0000_i1033" DrawAspect="Content" ObjectID="_1360695280" r:id="rId25"/>
+          <o:OLEObject Type="Embed" ProgID="Visio.Drawing.11" ShapeID="_x0000_i1033" DrawAspect="Content" ObjectID="_1360733970" r:id="rId25"/>
         </w:object>
       </w:r>
     </w:p>
@@ -7220,21 +6820,7 @@
         <w:rPr>
           <w:lang w:val="en-US"/>
         </w:rPr>
-        <w:t xml:space="preserve"> The simplest design for the splitter is a one value buffer that updates it value on the on the audio clock and then indicate that a new value is available. It simply mirrors the audio clock with the delay it takes to copy the value into the hold buffer. The Feedback filtration is then sensitive to two values, but the input from the ADC and the input from the splitter begin ready. As the ADC performs it sample and hold on the Audio clock as well the delay before the Feedback filtration is allowed to run is the delay imposed by </w:t>
-      </w:r>
-      <w:proofErr w:type="gramStart"/>
-      <w:r>
-        <w:rPr>
-          <w:lang w:val="en-US"/>
-        </w:rPr>
-        <w:t>MAX(</w:t>
-      </w:r>
-      <w:proofErr w:type="gramEnd"/>
-      <w:r>
-        <w:rPr>
-          <w:lang w:val="en-US"/>
-        </w:rPr>
-        <w:t>DELAY(ADC), DELAY(Splitter)).</w:t>
+        <w:t xml:space="preserve"> The simplest design for the splitter is a one value buffer that updates it value on the on the audio clock and then indicate that a new value is available. It simply mirrors the audio clock with the delay it takes to copy the value into the hold buffer. The Feedback filtration is then sensitive to two values, but the input from the ADC and the input from the splitter begin ready. As the ADC performs it sample and hold on the Audio clock as well the delay before the Feedback filtration is allowed to run is the delay imposed by MAX(DELAY(ADC), DELAY(Splitter)).</w:t>
       </w:r>
     </w:p>
     <w:p>
@@ -7313,55 +6899,27 @@
         <w:rPr>
           <w:lang w:val="en-US"/>
         </w:rPr>
-        <w:t xml:space="preserve">As with the other blocks it is necessary to decide on the exact division of responsibility. Here the division is between the ISM block and the </w:t>
-      </w:r>
-      <w:proofErr w:type="spellStart"/>
-      <w:r>
-        <w:rPr>
-          <w:lang w:val="en-US"/>
-        </w:rPr>
-        <w:t>Communicatioin</w:t>
-      </w:r>
-      <w:proofErr w:type="spellEnd"/>
-      <w:r>
-        <w:rPr>
-          <w:lang w:val="en-US"/>
-        </w:rPr>
-        <w:t xml:space="preserve"> block. It has been mentioned earlier that the Communication block is responsible for the application layer handling of data. It is defined in the OSI model what this means. </w:t>
-      </w:r>
-    </w:p>
-    <w:p>
-      <w:pPr>
-        <w:rPr>
-          <w:lang w:val="en-US"/>
-        </w:rPr>
-      </w:pPr>
-    </w:p>
-    <w:p>
-      <w:pPr>
-        <w:rPr>
-          <w:lang w:val="en-US"/>
-        </w:rPr>
-      </w:pPr>
-      <w:r>
-        <w:rPr>
-          <w:lang w:val="en-US"/>
-        </w:rPr>
-        <w:t xml:space="preserve">The Communication block must peek at all received data and </w:t>
-      </w:r>
-      <w:proofErr w:type="gramStart"/>
-      <w:r>
-        <w:rPr>
-          <w:lang w:val="en-US"/>
-        </w:rPr>
-        <w:t>parse</w:t>
-      </w:r>
-      <w:proofErr w:type="gramEnd"/>
-      <w:r>
-        <w:rPr>
-          <w:lang w:val="en-US"/>
-        </w:rPr>
-        <w:t xml:space="preserve"> it on to the interested parties. There are three types of data;</w:t>
+        <w:t xml:space="preserve">As with the other blocks it is necessary to decide on the exact division of responsibility. Here the division is between the ISM block and the Communicatioin block. It has been mentioned earlier that the Communication block is responsible for the application layer handling of data. It is defined in the OSI model what this means. </w:t>
+      </w:r>
+    </w:p>
+    <w:p>
+      <w:pPr>
+        <w:rPr>
+          <w:lang w:val="en-US"/>
+        </w:rPr>
+      </w:pPr>
+    </w:p>
+    <w:p>
+      <w:pPr>
+        <w:rPr>
+          <w:lang w:val="en-US"/>
+        </w:rPr>
+      </w:pPr>
+      <w:r>
+        <w:rPr>
+          <w:lang w:val="en-US"/>
+        </w:rPr>
+        <w:t>The Communication block must peek at all received data and parse it on to the interested parties. There are three types of data;</w:t>
       </w:r>
     </w:p>
     <w:p>
@@ -7511,14 +7069,12 @@
         </w:rPr>
         <w:t xml:space="preserve">Finally the Firmware </w:t>
       </w:r>
-      <w:proofErr w:type="gramStart"/>
       <w:r>
         <w:rPr>
           <w:lang w:val="en-US"/>
         </w:rPr>
         <w:t>update</w:t>
       </w:r>
-      <w:proofErr w:type="gramEnd"/>
       <w:r>
         <w:rPr>
           <w:lang w:val="en-US"/>
@@ -7555,21 +7111,7 @@
         <w:rPr>
           <w:lang w:val="en-US"/>
         </w:rPr>
-        <w:t xml:space="preserve">The data being sent must have any required header and footer added and then </w:t>
-      </w:r>
-      <w:proofErr w:type="gramStart"/>
-      <w:r>
-        <w:rPr>
-          <w:lang w:val="en-US"/>
-        </w:rPr>
-        <w:t>be</w:t>
-      </w:r>
-      <w:proofErr w:type="gramEnd"/>
-      <w:r>
-        <w:rPr>
-          <w:lang w:val="en-US"/>
-        </w:rPr>
-        <w:t xml:space="preserve"> sent using the desired protocol. </w:t>
+        <w:t xml:space="preserve">The data being sent must have any required header and footer added and then be sent using the desired protocol. </w:t>
       </w:r>
       <w:r>
         <w:rPr>
@@ -7661,10 +7203,10 @@
       </w:pPr>
       <w:r>
         <w:object w:dxaOrig="7992" w:dyaOrig="6178">
-          <v:shape id="_x0000_i1035" type="#_x0000_t75" style="width:399.75pt;height:309pt" o:ole="">
+          <v:shape id="_x0000_i1034" type="#_x0000_t75" style="width:399.75pt;height:309pt" o:ole="">
             <v:imagedata r:id="rId26" o:title=""/>
           </v:shape>
-          <o:OLEObject Type="Embed" ProgID="Visio.Drawing.11" ShapeID="_x0000_i1035" DrawAspect="Content" ObjectID="_1360695281" r:id="rId27"/>
+          <o:OLEObject Type="Embed" ProgID="Visio.Drawing.11" ShapeID="_x0000_i1034" DrawAspect="Content" ObjectID="_1360733971" r:id="rId27"/>
         </w:object>
       </w:r>
     </w:p>
@@ -7902,69 +7444,27 @@
         <w:rPr>
           <w:lang w:val="en-GB"/>
         </w:rPr>
-        <w:t xml:space="preserve">Working at a slightly higher level it is possible to have the ISM block do this division. This can e.g. be done using the TCP / UDP protocol, where a port number may be used to distinguish between control, firmware and audio data. Naturally this has a higher overhead, as there </w:t>
-      </w:r>
-      <w:proofErr w:type="gramStart"/>
-      <w:r>
-        <w:rPr>
-          <w:lang w:val="en-GB"/>
-        </w:rPr>
-        <w:t>are</w:t>
-      </w:r>
-      <w:proofErr w:type="gramEnd"/>
-      <w:r>
-        <w:rPr>
-          <w:lang w:val="en-GB"/>
-        </w:rPr>
-        <w:t xml:space="preserve"> extra information in the headers that are not relevant for this application, on the other hand the protocols are tried and proven and mach available implementation (both in ASIC, SW and VHDL) exists. </w:t>
-      </w:r>
-    </w:p>
-    <w:p>
-      <w:pPr>
-        <w:rPr>
-          <w:lang w:val="en-GB"/>
-        </w:rPr>
-      </w:pPr>
-    </w:p>
-    <w:p>
-      <w:pPr>
-        <w:rPr>
-          <w:lang w:val="en-GB"/>
-        </w:rPr>
-      </w:pPr>
-      <w:r>
-        <w:rPr>
-          <w:lang w:val="en-GB"/>
-        </w:rPr>
-        <w:t>Finally there is the protocol level. There are special protocols designed for transmitting audio data (</w:t>
-      </w:r>
-      <w:proofErr w:type="spellStart"/>
-      <w:r>
-        <w:rPr>
-          <w:lang w:val="en-GB"/>
-        </w:rPr>
-        <w:t>lossy</w:t>
-      </w:r>
-      <w:proofErr w:type="spellEnd"/>
-      <w:r>
-        <w:rPr>
-          <w:lang w:val="en-GB"/>
-        </w:rPr>
-        <w:t xml:space="preserve"> streaming), binary data (lossless streaming) and control data (RPC). Using these high level protocols naturally has an extra overhead, yet they also come with advantages, as the code generally exist and is ready to use, and the protocols are tweaked to the specific need of the communication, and contain parameter like e.g. </w:t>
-      </w:r>
-      <w:proofErr w:type="spellStart"/>
-      <w:r>
-        <w:rPr>
-          <w:lang w:val="en-GB"/>
-        </w:rPr>
-        <w:t>QoS</w:t>
-      </w:r>
-      <w:proofErr w:type="spellEnd"/>
-      <w:r>
-        <w:rPr>
-          <w:lang w:val="en-GB"/>
-        </w:rPr>
-        <w:t xml:space="preserve"> for Audio. </w:t>
+        <w:t xml:space="preserve">Working at a slightly higher level it is possible to have the ISM block do this division. This can e.g. be done using the TCP / UDP protocol, where a port number may be used to distinguish between control, firmware and audio data. Naturally this has a higher overhead, as there are extra information in the headers that are not relevant for this application, on the other hand the protocols are tried and proven and mach available implementation (both in ASIC, SW and VHDL) exists. </w:t>
+      </w:r>
+    </w:p>
+    <w:p>
+      <w:pPr>
+        <w:rPr>
+          <w:lang w:val="en-GB"/>
+        </w:rPr>
+      </w:pPr>
+    </w:p>
+    <w:p>
+      <w:pPr>
+        <w:rPr>
+          <w:lang w:val="en-GB"/>
+        </w:rPr>
+      </w:pPr>
+      <w:r>
+        <w:rPr>
+          <w:lang w:val="en-GB"/>
+        </w:rPr>
+        <w:t xml:space="preserve">Finally there is the protocol level. There are special protocols designed for transmitting audio data (lossy streaming), binary data (lossless streaming) and control data (RPC). Using these high level protocols naturally has an extra overhead, yet they also come with advantages, as the code generally exist and is ready to use, and the protocols are tweaked to the specific need of the communication, and contain parameter like e.g. QoS for Audio. </w:t>
       </w:r>
     </w:p>
     <w:p>
@@ -8074,22 +7574,29 @@
           <w:lang w:val="en-GB"/>
         </w:rPr>
       </w:pPr>
+      <w:r>
+        <w:rPr>
+          <w:lang w:val="en-GB"/>
+        </w:rPr>
+        <w:lastRenderedPageBreak/>
+        <w:pict>
+          <v:shape id="_x0000_i1036" type="#_x0000_t75" style="width:481.5pt;height:211.5pt">
+            <v:imagedata r:id="rId28" o:title="Drawings"/>
+          </v:shape>
+        </w:pict>
+      </w:r>
     </w:p>
     <w:p>
       <w:pPr>
         <w:pStyle w:val="Billedtekst"/>
+        <w:jc w:val="center"/>
         <w:rPr>
           <w:lang w:val="en-GB"/>
         </w:rPr>
       </w:pPr>
       <w:bookmarkStart w:id="14" w:name="_Ref286935645"/>
-      <w:proofErr w:type="spellStart"/>
-      <w:r>
-        <w:t>Figure</w:t>
-      </w:r>
-      <w:proofErr w:type="spellEnd"/>
-      <w:r>
-        <w:t xml:space="preserve"> </w:t>
+      <w:r>
+        <w:t xml:space="preserve">Figure </w:t>
       </w:r>
       <w:fldSimple w:instr=" SEQ Figure \* ARABIC ">
         <w:r>
@@ -8133,10 +7640,10 @@
           <w:lang w:val="en-GB"/>
         </w:rPr>
         <w:object w:dxaOrig="9019" w:dyaOrig="11447">
-          <v:shape id="_x0000_i1034" type="#_x0000_t75" style="width:345pt;height:484.5pt" o:ole="">
-            <v:imagedata r:id="rId28" o:title="" cropright="6326f"/>
+          <v:shape id="_x0000_i1035" type="#_x0000_t75" style="width:345pt;height:484.5pt" o:ole="">
+            <v:imagedata r:id="rId29" o:title="" cropright="6326f"/>
           </v:shape>
-          <o:OLEObject Type="Embed" ProgID="Visio.Drawing.11" ShapeID="_x0000_i1034" DrawAspect="Content" ObjectID="_1360695282" r:id="rId29"/>
+          <o:OLEObject Type="Embed" ProgID="Visio.Drawing.11" ShapeID="_x0000_i1035" DrawAspect="Content" ObjectID="_1360733972" r:id="rId30"/>
         </w:object>
       </w:r>
     </w:p>
@@ -8267,8 +7774,8 @@
       </w:pPr>
     </w:p>
     <w:sectPr>
-      <w:headerReference w:type="default" r:id="rId30"/>
-      <w:footerReference w:type="default" r:id="rId31"/>
+      <w:headerReference w:type="default" r:id="rId31"/>
+      <w:footerReference w:type="default" r:id="rId32"/>
       <w:pgSz w:w="11906" w:h="16838"/>
       <w:pgMar w:top="1701" w:right="1134" w:bottom="1701" w:left="1134" w:header="709" w:footer="709" w:gutter="0"/>
       <w:cols w:space="708"/>
@@ -8368,7 +7875,7 @@
         <w:rStyle w:val="Sidetal"/>
         <w:noProof/>
       </w:rPr>
-      <w:t>23</w:t>
+      <w:t>24</w:t>
     </w:r>
     <w:r>
       <w:rPr>
@@ -8411,7 +7918,7 @@
         <w:rPr>
           <w:noProof/>
         </w:rPr>
-        <w:t>02-03-2011</w:t>
+        <w:t>04-03-2011</w:t>
       </w:r>
     </w:fldSimple>
   </w:p>
@@ -10501,7 +10008,7 @@
 </file>
 
 <file path=customXml/itemProps1.xml><?xml version="1.0" encoding="utf-8"?>
-<ds:datastoreItem xmlns:ds="http://schemas.openxmlformats.org/officeDocument/2006/customXml" ds:itemID="{0ADA5EBB-9403-4F43-82A8-C168A16477AD}">
+<ds:datastoreItem xmlns:ds="http://schemas.openxmlformats.org/officeDocument/2006/customXml" ds:itemID="{15833407-B90D-4458-BBAE-81C96B86CB89}">
   <ds:schemaRefs>
     <ds:schemaRef ds:uri="http://schemas.openxmlformats.org/officeDocument/2006/bibliography"/>
   </ds:schemaRefs>

</xml_diff>

<commit_message>
Adding more to documentation
</commit_message>
<xml_diff>
--- a/syseng_hwco/proj/Artifact/Doc/Project documentation.docx
+++ b/syseng_hwco/proj/Artifact/Doc/Project documentation.docx
@@ -1634,7 +1634,7 @@
           <v:shape id="_x0000_i1025" type="#_x0000_t75" style="width:481.5pt;height:572.25pt" o:ole="">
             <v:imagedata r:id="rId8" o:title="" croptop="6800f"/>
           </v:shape>
-          <o:OLEObject Type="Embed" ProgID="Visio.Drawing.11" ShapeID="_x0000_i1025" DrawAspect="Content" ObjectID="_1361211546" r:id="rId9"/>
+          <o:OLEObject Type="Embed" ProgID="Visio.Drawing.11" ShapeID="_x0000_i1025" DrawAspect="Content" ObjectID="_1361253468" r:id="rId9"/>
         </w:object>
       </w:r>
     </w:p>
@@ -2025,7 +2025,7 @@
           <v:shape id="_x0000_i1026" type="#_x0000_t75" style="width:470.25pt;height:328.5pt" o:ole="">
             <v:imagedata r:id="rId10" o:title=""/>
           </v:shape>
-          <o:OLEObject Type="Embed" ProgID="Visio.Drawing.11" ShapeID="_x0000_i1026" DrawAspect="Content" ObjectID="_1361211547" r:id="rId11"/>
+          <o:OLEObject Type="Embed" ProgID="Visio.Drawing.11" ShapeID="_x0000_i1026" DrawAspect="Content" ObjectID="_1361253469" r:id="rId11"/>
         </w:object>
       </w:r>
     </w:p>
@@ -4266,7 +4266,7 @@
           <v:shape id="_x0000_i1028" type="#_x0000_t75" style="width:481.5pt;height:383.25pt" o:ole="">
             <v:imagedata r:id="rId14" o:title=""/>
           </v:shape>
-          <o:OLEObject Type="Embed" ProgID="Visio.Drawing.11" ShapeID="_x0000_i1028" DrawAspect="Content" ObjectID="_1361211548" r:id="rId15"/>
+          <o:OLEObject Type="Embed" ProgID="Visio.Drawing.11" ShapeID="_x0000_i1028" DrawAspect="Content" ObjectID="_1361253470" r:id="rId15"/>
         </w:object>
       </w:r>
     </w:p>
@@ -5379,7 +5379,7 @@
           <v:shape id="_x0000_i1029" type="#_x0000_t75" style="width:481.5pt;height:570pt" o:ole="">
             <v:imagedata r:id="rId16" o:title=""/>
           </v:shape>
-          <o:OLEObject Type="Embed" ProgID="Visio.Drawing.11" ShapeID="_x0000_i1029" DrawAspect="Content" ObjectID="_1361211549" r:id="rId17"/>
+          <o:OLEObject Type="Embed" ProgID="Visio.Drawing.11" ShapeID="_x0000_i1029" DrawAspect="Content" ObjectID="_1361253471" r:id="rId17"/>
         </w:object>
       </w:r>
     </w:p>
@@ -5949,7 +5949,7 @@
           <v:shape id="_x0000_i1030" type="#_x0000_t75" style="width:435pt;height:130.5pt" o:ole="">
             <v:imagedata r:id="rId18" o:title=""/>
           </v:shape>
-          <o:OLEObject Type="Embed" ProgID="Visio.Drawing.11" ShapeID="_x0000_i1030" DrawAspect="Content" ObjectID="_1361211550" r:id="rId19"/>
+          <o:OLEObject Type="Embed" ProgID="Visio.Drawing.11" ShapeID="_x0000_i1030" DrawAspect="Content" ObjectID="_1361253472" r:id="rId19"/>
         </w:object>
       </w:r>
     </w:p>
@@ -6063,7 +6063,7 @@
           <v:shape id="_x0000_i1031" type="#_x0000_t75" style="width:481.5pt;height:307.5pt" o:ole="">
             <v:imagedata r:id="rId20" o:title=""/>
           </v:shape>
-          <o:OLEObject Type="Embed" ProgID="Visio.Drawing.11" ShapeID="_x0000_i1031" DrawAspect="Content" ObjectID="_1361211551" r:id="rId21"/>
+          <o:OLEObject Type="Embed" ProgID="Visio.Drawing.11" ShapeID="_x0000_i1031" DrawAspect="Content" ObjectID="_1361253473" r:id="rId21"/>
         </w:object>
       </w:r>
     </w:p>
@@ -6609,7 +6609,7 @@
           <v:shape id="_x0000_i1032" type="#_x0000_t75" style="width:481.5pt;height:252pt" o:ole="">
             <v:imagedata r:id="rId22" o:title=""/>
           </v:shape>
-          <o:OLEObject Type="Embed" ProgID="Visio.Drawing.11" ShapeID="_x0000_i1032" DrawAspect="Content" ObjectID="_1361211552" r:id="rId23"/>
+          <o:OLEObject Type="Embed" ProgID="Visio.Drawing.11" ShapeID="_x0000_i1032" DrawAspect="Content" ObjectID="_1361253474" r:id="rId23"/>
         </w:object>
       </w:r>
     </w:p>
@@ -7161,7 +7161,7 @@
           <v:shape id="_x0000_i1033" type="#_x0000_t75" style="width:481.5pt;height:105pt" o:ole="">
             <v:imagedata r:id="rId24" o:title=""/>
           </v:shape>
-          <o:OLEObject Type="Embed" ProgID="Visio.Drawing.11" ShapeID="_x0000_i1033" DrawAspect="Content" ObjectID="_1361211553" r:id="rId25"/>
+          <o:OLEObject Type="Embed" ProgID="Visio.Drawing.11" ShapeID="_x0000_i1033" DrawAspect="Content" ObjectID="_1361253475" r:id="rId25"/>
         </w:object>
       </w:r>
     </w:p>
@@ -7752,7 +7752,7 @@
           <v:shape id="_x0000_i1034" type="#_x0000_t75" style="width:399.75pt;height:309pt" o:ole="">
             <v:imagedata r:id="rId26" o:title=""/>
           </v:shape>
-          <o:OLEObject Type="Embed" ProgID="Visio.Drawing.11" ShapeID="_x0000_i1034" DrawAspect="Content" ObjectID="_1361211554" r:id="rId27"/>
+          <o:OLEObject Type="Embed" ProgID="Visio.Drawing.11" ShapeID="_x0000_i1034" DrawAspect="Content" ObjectID="_1361253476" r:id="rId27"/>
         </w:object>
       </w:r>
     </w:p>
@@ -9884,10 +9884,10 @@
       </w:pPr>
       <w:r>
         <w:object w:dxaOrig="11111" w:dyaOrig="8842">
-          <v:shape id="_x0000_i1037" type="#_x0000_t75" style="width:481.5pt;height:383.25pt" o:ole="">
+          <v:shape id="_x0000_i1036" type="#_x0000_t75" style="width:481.5pt;height:383.25pt" o:ole="">
             <v:imagedata r:id="rId29" o:title=""/>
           </v:shape>
-          <o:OLEObject Type="Embed" ProgID="Visio.Drawing.11" ShapeID="_x0000_i1037" DrawAspect="Content" ObjectID="_1361211555" r:id="rId30"/>
+          <o:OLEObject Type="Embed" ProgID="Visio.Drawing.11" ShapeID="_x0000_i1036" DrawAspect="Content" ObjectID="_1361253477" r:id="rId30"/>
         </w:object>
       </w:r>
     </w:p>
@@ -10423,6 +10423,53 @@
                 <w:rFonts w:eastAsia="Times New Roman"/>
                 <w:lang w:val="en-GB"/>
               </w:rPr>
+              <w:t>ISM</w:t>
+            </w:r>
+          </w:p>
+        </w:tc>
+        <w:tc>
+          <w:tcPr>
+            <w:tcW w:w="2551" w:type="dxa"/>
+          </w:tcPr>
+          <w:p>
+            <w:pPr>
+              <w:spacing w:after="0"/>
+              <w:rPr>
+                <w:rFonts w:eastAsia="Times New Roman"/>
+                <w:lang w:val="en-GB"/>
+              </w:rPr>
+            </w:pPr>
+            <w:r>
+              <w:rPr>
+                <w:rFonts w:eastAsia="Times New Roman"/>
+                <w:lang w:val="en-GB"/>
+              </w:rPr>
+              <w:t>Up to 250kbit/s</w:t>
+            </w:r>
+          </w:p>
+        </w:tc>
+      </w:tr>
+      <w:tr>
+        <w:trPr>
+          <w:jc w:val="center"/>
+        </w:trPr>
+        <w:tc>
+          <w:tcPr>
+            <w:tcW w:w="1419" w:type="dxa"/>
+          </w:tcPr>
+          <w:p>
+            <w:pPr>
+              <w:spacing w:after="0"/>
+              <w:rPr>
+                <w:rFonts w:eastAsia="Times New Roman"/>
+                <w:lang w:val="en-GB"/>
+              </w:rPr>
+            </w:pPr>
+            <w:r>
+              <w:rPr>
+                <w:rFonts w:eastAsia="Times New Roman"/>
+                <w:lang w:val="en-GB"/>
+              </w:rPr>
               <w:t>Power</w:t>
             </w:r>
           </w:p>
@@ -10474,9 +10521,26 @@
             <w:pPr>
               <w:spacing w:after="0"/>
               <w:rPr>
+                <w:rFonts w:eastAsia="Times New Roman"/>
+                <w:lang w:val="en-GB"/>
+              </w:rPr>
+            </w:pPr>
+            <w:r>
+              <w:rPr>
+                <w:rFonts w:eastAsia="Times New Roman"/>
+                <w:lang w:val="en-GB"/>
+              </w:rPr>
+              <w:t>Rx LNA: 15mA</w:t>
+            </w:r>
+          </w:p>
+          <w:p>
+            <w:pPr>
+              <w:spacing w:after="0"/>
+              <w:rPr>
                 <w:rFonts w:ascii="Verdana" w:hAnsi="Verdana"/>
                 <w:color w:val="525252"/>
                 <w:sz w:val="17"/>
+                <w:lang w:val="en-US"/>
               </w:rPr>
             </w:pPr>
             <w:r>
@@ -10524,6 +10588,7 @@
                 <w:rFonts w:eastAsia="Times New Roman"/>
                 <w:lang w:val="en-GB"/>
               </w:rPr>
+              <w:lastRenderedPageBreak/>
               <w:t>Price</w:t>
             </w:r>
           </w:p>
@@ -10615,7 +10680,6 @@
         <w:rPr>
           <w:lang w:val="en-GB"/>
         </w:rPr>
-        <w:lastRenderedPageBreak/>
         <w:t xml:space="preserve">As it may be seen the CC430 do not have a built in DAC, and an external one must be chosen. A good choice is the </w:t>
       </w:r>
       <w:r>
@@ -10774,21 +10838,12 @@
                 <w:lang w:val="en-GB"/>
               </w:rPr>
             </w:pPr>
-            <w:proofErr w:type="gramStart"/>
             <w:r>
               <w:rPr>
                 <w:rFonts w:eastAsia="Times New Roman"/>
                 <w:lang w:val="en-GB"/>
               </w:rPr>
-              <w:t>0.102</w:t>
-            </w:r>
-            <w:proofErr w:type="gramEnd"/>
-            <w:r>
-              <w:rPr>
-                <w:rFonts w:eastAsia="Times New Roman"/>
-                <w:lang w:val="en-GB"/>
-              </w:rPr>
-              <w:t xml:space="preserve"> MSPS</w:t>
+              <w:t>0.102 MSPS</w:t>
             </w:r>
           </w:p>
         </w:tc>
@@ -11074,6 +11129,469 @@
         <w:rPr>
           <w:lang w:val="en-GB"/>
         </w:rPr>
+        <w:t xml:space="preserve">The CC430 also require external transmitter amplification. There are several options, e.g. using an entire transceiver front end, like the </w:t>
+      </w:r>
+      <w:r>
+        <w:rPr>
+          <w:lang w:val="en-GB"/>
+        </w:rPr>
+        <w:t>SKY653</w:t>
+      </w:r>
+      <w:r>
+        <w:rPr>
+          <w:lang w:val="en-GB"/>
+        </w:rPr>
+        <w:t>46</w:t>
+      </w:r>
+      <w:r>
+        <w:rPr>
+          <w:lang w:val="en-GB"/>
+        </w:rPr>
+        <w:t xml:space="preserve"> FE</w:t>
+      </w:r>
+      <w:r>
+        <w:rPr>
+          <w:lang w:val="en-GB"/>
+        </w:rPr>
+        <w:t xml:space="preserve">M. </w:t>
+      </w:r>
+      <w:r>
+        <w:rPr>
+          <w:lang w:val="en-GB"/>
+        </w:rPr>
+        <w:t xml:space="preserve">It supports several of the high level protocols. Alternatively a simply amplification stage </w:t>
+      </w:r>
+      <w:r>
+        <w:rPr>
+          <w:lang w:val="en-GB"/>
+        </w:rPr>
+        <w:t xml:space="preserve">(Power Amplifier (PA)) </w:t>
+      </w:r>
+      <w:r>
+        <w:rPr>
+          <w:lang w:val="en-GB"/>
+        </w:rPr>
+        <w:t xml:space="preserve">for the CC430 transmitter may be implemented. The maximum transmission power allowed for the frequency band is 500mW, so with a little loss in the amplification stage a power consumption of 600mW worst case may be assumed, i.e. very similar to using the SKY 65346 FEM, as may be seen </w:t>
+      </w:r>
+      <w:r>
+        <w:rPr>
+          <w:lang w:val="en-GB"/>
+        </w:rPr>
+        <w:t xml:space="preserve">in </w:t>
+      </w:r>
+      <w:r>
+        <w:rPr>
+          <w:lang w:val="en-GB"/>
+        </w:rPr>
+        <w:fldChar w:fldCharType="begin"/>
+      </w:r>
+      <w:r>
+        <w:rPr>
+          <w:lang w:val="en-GB"/>
+        </w:rPr>
+        <w:instrText xml:space="preserve"> REF _Ref287508761 \h </w:instrText>
+      </w:r>
+      <w:r>
+        <w:rPr>
+          <w:lang w:val="en-GB"/>
+        </w:rPr>
+      </w:r>
+      <w:r>
+        <w:rPr>
+          <w:lang w:val="en-GB"/>
+        </w:rPr>
+        <w:fldChar w:fldCharType="separate"/>
+      </w:r>
+      <w:r>
+        <w:rPr>
+          <w:lang w:val="en-GB"/>
+        </w:rPr>
+        <w:t xml:space="preserve">Table </w:t>
+      </w:r>
+      <w:r>
+        <w:rPr>
+          <w:noProof/>
+          <w:lang w:val="en-GB"/>
+        </w:rPr>
+        <w:t>3</w:t>
+      </w:r>
+      <w:r>
+        <w:rPr>
+          <w:lang w:val="en-GB"/>
+        </w:rPr>
+        <w:fldChar w:fldCharType="end"/>
+      </w:r>
+      <w:r>
+        <w:rPr>
+          <w:lang w:val="en-GB"/>
+        </w:rPr>
+        <w:t>.</w:t>
+      </w:r>
+    </w:p>
+    <w:p>
+      <w:pPr>
+        <w:rPr>
+          <w:lang w:val="en-GB"/>
+        </w:rPr>
+      </w:pPr>
+    </w:p>
+    <w:tbl>
+      <w:tblPr>
+        <w:tblW w:w="0" w:type="auto"/>
+        <w:jc w:val="center"/>
+        <w:tblBorders>
+          <w:top w:val="single" w:sz="4" w:space="0" w:color="auto"/>
+          <w:left w:val="single" w:sz="4" w:space="0" w:color="auto"/>
+          <w:bottom w:val="single" w:sz="4" w:space="0" w:color="auto"/>
+          <w:right w:val="single" w:sz="4" w:space="0" w:color="auto"/>
+          <w:insideH w:val="single" w:sz="4" w:space="0" w:color="auto"/>
+          <w:insideV w:val="single" w:sz="4" w:space="0" w:color="auto"/>
+        </w:tblBorders>
+        <w:tblLook w:val="04A0"/>
+      </w:tblPr>
+      <w:tblGrid>
+        <w:gridCol w:w="1591"/>
+        <w:gridCol w:w="2521"/>
+      </w:tblGrid>
+      <w:tr>
+        <w:trPr>
+          <w:jc w:val="center"/>
+        </w:trPr>
+        <w:tc>
+          <w:tcPr>
+            <w:tcW w:w="1591" w:type="dxa"/>
+          </w:tcPr>
+          <w:p>
+            <w:pPr>
+              <w:spacing w:after="0"/>
+              <w:rPr>
+                <w:rFonts w:eastAsia="Times New Roman"/>
+                <w:lang w:val="en-GB"/>
+              </w:rPr>
+            </w:pPr>
+          </w:p>
+        </w:tc>
+        <w:tc>
+          <w:tcPr>
+            <w:tcW w:w="2521" w:type="dxa"/>
+          </w:tcPr>
+          <w:p>
+            <w:pPr>
+              <w:spacing w:after="0"/>
+              <w:rPr>
+                <w:rFonts w:eastAsia="Times New Roman"/>
+                <w:lang w:val="en-GB"/>
+              </w:rPr>
+            </w:pPr>
+            <w:r>
+              <w:rPr>
+                <w:rFonts w:eastAsia="Times New Roman"/>
+                <w:lang w:val="en-GB"/>
+              </w:rPr>
+              <w:t>9us</w:t>
+            </w:r>
+          </w:p>
+          <w:p>
+            <w:pPr>
+              <w:spacing w:after="0"/>
+              <w:rPr>
+                <w:rFonts w:eastAsia="Times New Roman"/>
+                <w:lang w:val="en-GB"/>
+              </w:rPr>
+            </w:pPr>
+            <w:r>
+              <w:rPr>
+                <w:rFonts w:eastAsia="Times New Roman"/>
+                <w:lang w:val="en-GB"/>
+              </w:rPr>
+              <w:t>0.102 MSPS</w:t>
+            </w:r>
+          </w:p>
+        </w:tc>
+      </w:tr>
+      <w:tr>
+        <w:trPr>
+          <w:jc w:val="center"/>
+        </w:trPr>
+        <w:tc>
+          <w:tcPr>
+            <w:tcW w:w="1591" w:type="dxa"/>
+          </w:tcPr>
+          <w:p>
+            <w:pPr>
+              <w:spacing w:after="0"/>
+              <w:rPr>
+                <w:rFonts w:eastAsia="Times New Roman"/>
+                <w:lang w:val="en-GB"/>
+              </w:rPr>
+            </w:pPr>
+            <w:r>
+              <w:rPr>
+                <w:rFonts w:eastAsia="Times New Roman"/>
+                <w:lang w:val="en-GB"/>
+              </w:rPr>
+              <w:t>Interface</w:t>
+            </w:r>
+          </w:p>
+        </w:tc>
+        <w:tc>
+          <w:tcPr>
+            <w:tcW w:w="2521" w:type="dxa"/>
+          </w:tcPr>
+          <w:p>
+            <w:pPr>
+              <w:spacing w:after="0"/>
+              <w:rPr>
+                <w:rFonts w:eastAsia="Times New Roman"/>
+                <w:lang w:val="en-GB"/>
+              </w:rPr>
+            </w:pPr>
+            <w:r>
+              <w:rPr>
+                <w:rFonts w:eastAsia="Times New Roman"/>
+                <w:lang w:val="en-GB"/>
+              </w:rPr>
+              <w:t>SPI</w:t>
+            </w:r>
+          </w:p>
+        </w:tc>
+      </w:tr>
+      <w:tr>
+        <w:trPr>
+          <w:jc w:val="center"/>
+        </w:trPr>
+        <w:tc>
+          <w:tcPr>
+            <w:tcW w:w="1591" w:type="dxa"/>
+          </w:tcPr>
+          <w:p>
+            <w:pPr>
+              <w:spacing w:after="0"/>
+              <w:rPr>
+                <w:rFonts w:eastAsia="Times New Roman"/>
+                <w:lang w:val="en-GB"/>
+              </w:rPr>
+            </w:pPr>
+            <w:r>
+              <w:rPr>
+                <w:rFonts w:eastAsia="Times New Roman"/>
+                <w:lang w:val="en-GB"/>
+              </w:rPr>
+              <w:t>Power</w:t>
+            </w:r>
+          </w:p>
+        </w:tc>
+        <w:tc>
+          <w:tcPr>
+            <w:tcW w:w="2521" w:type="dxa"/>
+          </w:tcPr>
+          <w:p>
+            <w:pPr>
+              <w:spacing w:after="0"/>
+              <w:rPr>
+                <w:rFonts w:eastAsia="Times New Roman"/>
+                <w:lang w:val="en-GB"/>
+              </w:rPr>
+            </w:pPr>
+            <w:r>
+              <w:rPr>
+                <w:rFonts w:eastAsia="Times New Roman"/>
+                <w:lang w:val="en-GB"/>
+              </w:rPr>
+              <w:t>On: 200mA</w:t>
+            </w:r>
+          </w:p>
+          <w:p>
+            <w:pPr>
+              <w:spacing w:after="0"/>
+              <w:rPr>
+                <w:rFonts w:eastAsia="Times New Roman"/>
+                <w:lang w:val="en-GB"/>
+              </w:rPr>
+            </w:pPr>
+            <w:r>
+              <w:rPr>
+                <w:rFonts w:eastAsia="Times New Roman"/>
+                <w:lang w:val="en-GB"/>
+              </w:rPr>
+              <w:t>Sleep: 5</w:t>
+            </w:r>
+            <w:r>
+              <w:rPr>
+                <w:rFonts w:eastAsia="Times New Roman"/>
+                <w:lang w:val="en-GB"/>
+              </w:rPr>
+              <w:t>µ</w:t>
+            </w:r>
+            <w:r>
+              <w:rPr>
+                <w:rFonts w:eastAsia="Times New Roman"/>
+                <w:lang w:val="en-GB"/>
+              </w:rPr>
+              <w:t>A</w:t>
+            </w:r>
+          </w:p>
+          <w:p>
+            <w:pPr>
+              <w:spacing w:after="0"/>
+              <w:rPr>
+                <w:rFonts w:eastAsia="Times New Roman"/>
+                <w:lang w:val="en-GB"/>
+              </w:rPr>
+            </w:pPr>
+            <w:r>
+              <w:rPr>
+                <w:rFonts w:eastAsia="Times New Roman"/>
+                <w:lang w:val="en-GB"/>
+              </w:rPr>
+              <w:t>Supply = 3.3V</w:t>
+            </w:r>
+          </w:p>
+        </w:tc>
+      </w:tr>
+      <w:tr>
+        <w:trPr>
+          <w:jc w:val="center"/>
+        </w:trPr>
+        <w:tc>
+          <w:tcPr>
+            <w:tcW w:w="1591" w:type="dxa"/>
+          </w:tcPr>
+          <w:p>
+            <w:pPr>
+              <w:spacing w:after="0"/>
+              <w:rPr>
+                <w:rFonts w:eastAsia="Times New Roman"/>
+                <w:lang w:val="en-GB"/>
+              </w:rPr>
+            </w:pPr>
+            <w:r>
+              <w:rPr>
+                <w:rFonts w:eastAsia="Times New Roman"/>
+                <w:lang w:val="en-GB"/>
+              </w:rPr>
+              <w:t>Price</w:t>
+            </w:r>
+          </w:p>
+        </w:tc>
+        <w:tc>
+          <w:tcPr>
+            <w:tcW w:w="2521" w:type="dxa"/>
+          </w:tcPr>
+          <w:p>
+            <w:pPr>
+              <w:spacing w:after="0"/>
+              <w:rPr>
+                <w:rFonts w:eastAsia="Times New Roman"/>
+                <w:lang w:val="en-GB"/>
+              </w:rPr>
+            </w:pPr>
+            <w:r>
+              <w:rPr>
+                <w:rFonts w:eastAsia="Times New Roman"/>
+                <w:lang w:val="en-GB"/>
+              </w:rPr>
+              <w:t>9.3USD</w:t>
+            </w:r>
+          </w:p>
+        </w:tc>
+      </w:tr>
+    </w:tbl>
+    <w:p>
+      <w:pPr>
+        <w:pStyle w:val="Billedtekst"/>
+        <w:jc w:val="center"/>
+        <w:rPr>
+          <w:lang w:val="en-GB"/>
+        </w:rPr>
+      </w:pPr>
+      <w:bookmarkStart w:id="19" w:name="_Ref287508761"/>
+      <w:r>
+        <w:rPr>
+          <w:lang w:val="en-GB"/>
+        </w:rPr>
+        <w:t xml:space="preserve">Table </w:t>
+      </w:r>
+      <w:r>
+        <w:rPr>
+          <w:lang w:val="en-GB"/>
+        </w:rPr>
+        <w:fldChar w:fldCharType="begin"/>
+      </w:r>
+      <w:r>
+        <w:rPr>
+          <w:lang w:val="en-GB"/>
+        </w:rPr>
+        <w:instrText xml:space="preserve"> SEQ Table \* ARABIC </w:instrText>
+      </w:r>
+      <w:r>
+        <w:rPr>
+          <w:lang w:val="en-GB"/>
+        </w:rPr>
+        <w:fldChar w:fldCharType="separate"/>
+      </w:r>
+      <w:r>
+        <w:rPr>
+          <w:noProof/>
+          <w:lang w:val="en-GB"/>
+        </w:rPr>
+        <w:t>3</w:t>
+      </w:r>
+      <w:r>
+        <w:rPr>
+          <w:lang w:val="en-GB"/>
+        </w:rPr>
+        <w:fldChar w:fldCharType="end"/>
+      </w:r>
+      <w:bookmarkEnd w:id="19"/>
+      <w:r>
+        <w:rPr>
+          <w:lang w:val="en-GB"/>
+        </w:rPr>
+        <w:t xml:space="preserve"> </w:t>
+      </w:r>
+      <w:r>
+        <w:rPr>
+          <w:lang w:val="en-GB"/>
+        </w:rPr>
+        <w:t>–</w:t>
+      </w:r>
+      <w:r>
+        <w:rPr>
+          <w:lang w:val="en-GB"/>
+        </w:rPr>
+        <w:t xml:space="preserve"> </w:t>
+      </w:r>
+      <w:r>
+        <w:rPr>
+          <w:lang w:val="en-GB"/>
+        </w:rPr>
+        <w:t>SKY65346 FEM</w:t>
+      </w:r>
+      <w:r>
+        <w:rPr>
+          <w:lang w:val="en-GB"/>
+        </w:rPr>
+        <w:t xml:space="preserve"> characteristics</w:t>
+      </w:r>
+    </w:p>
+    <w:p>
+      <w:pPr>
+        <w:rPr>
+          <w:lang w:val="en-GB"/>
+        </w:rPr>
+      </w:pPr>
+    </w:p>
+    <w:p>
+      <w:pPr>
+        <w:rPr>
+          <w:lang w:val="en-GB"/>
+        </w:rPr>
+      </w:pPr>
+      <w:r>
+        <w:rPr>
+          <w:lang w:val="en-GB"/>
+        </w:rPr>
         <w:t xml:space="preserve">It may be noticed that the physical dimensions have been excluded. This is due to the fact that all the proposed solutions has a very small form factor (single or dual IC), and the size difference so small that it is not going to affect the possible battery package size. </w:t>
       </w:r>
     </w:p>
@@ -11094,7 +11612,298 @@
         <w:rPr>
           <w:lang w:val="en-GB"/>
         </w:rPr>
-        <w:t xml:space="preserve">Knowing the characteristics it is possible to suggest a mapping, as shown in Figure </w:t>
+        <w:t xml:space="preserve">Knowing the </w:t>
+      </w:r>
+      <w:r>
+        <w:rPr>
+          <w:lang w:val="en-GB"/>
+        </w:rPr>
+        <w:t xml:space="preserve">platform it is possible to determine how much processing and communication is required. This can be done in several ways. As it may be seen in the </w:t>
+      </w:r>
+      <w:proofErr w:type="spellStart"/>
+      <w:r>
+        <w:rPr>
+          <w:lang w:val="en-GB"/>
+        </w:rPr>
+        <w:t>SystemCTLM</w:t>
+      </w:r>
+      <w:proofErr w:type="spellEnd"/>
+      <w:r>
+        <w:rPr>
+          <w:lang w:val="en-GB"/>
+        </w:rPr>
+        <w:t xml:space="preserve"> the algorithms have been split out, so they could be implemented and run on the actual target to determine the required clocks cycles. Alternatively an Instruction Set Simulator (ISS) may be employed to simulate the execution without having </w:t>
+      </w:r>
+      <w:r>
+        <w:rPr>
+          <w:lang w:val="en-GB"/>
+        </w:rPr>
+        <w:lastRenderedPageBreak/>
+        <w:t xml:space="preserve">the actual HW and determining the required clock cycles from there. A third alternative is to estimate the number of instructions based on the algorithms and communication paths and then use these number.  The </w:t>
+      </w:r>
+      <w:proofErr w:type="spellStart"/>
+      <w:r>
+        <w:rPr>
+          <w:lang w:val="en-GB"/>
+        </w:rPr>
+        <w:t>SystemCTLM</w:t>
+      </w:r>
+      <w:proofErr w:type="spellEnd"/>
+      <w:r>
+        <w:rPr>
+          <w:lang w:val="en-GB"/>
+        </w:rPr>
+        <w:t xml:space="preserve"> may then be augmented with the given execution and communication times resulting in a Timed Transaction Level Model (see later). The numbers may also be directly plotted against the different execution paths to determine the critical path and total required clock cycles, avoiding the </w:t>
+      </w:r>
+      <w:proofErr w:type="spellStart"/>
+      <w:r>
+        <w:rPr>
+          <w:lang w:val="en-GB"/>
+        </w:rPr>
+        <w:t>SystemC</w:t>
+      </w:r>
+      <w:proofErr w:type="spellEnd"/>
+      <w:r>
+        <w:rPr>
+          <w:lang w:val="en-GB"/>
+        </w:rPr>
+        <w:t xml:space="preserve"> simulation.</w:t>
+      </w:r>
+    </w:p>
+    <w:p>
+      <w:pPr>
+        <w:rPr>
+          <w:lang w:val="en-GB"/>
+        </w:rPr>
+      </w:pPr>
+    </w:p>
+    <w:p>
+      <w:pPr>
+        <w:rPr>
+          <w:lang w:val="en-GB"/>
+        </w:rPr>
+      </w:pPr>
+      <w:r>
+        <w:rPr>
+          <w:lang w:val="en-GB"/>
+        </w:rPr>
+        <w:t>Here the third alternative will be employed, and an estimation of the required instructions to implement the algorithms (blocks) on the MSP430 microcontroller instruction set</w:t>
+      </w:r>
+      <w:r>
+        <w:rPr>
+          <w:lang w:val="en-GB"/>
+        </w:rPr>
+        <w:t xml:space="preserve"> will be performed, and can be seen in </w:t>
+      </w:r>
+    </w:p>
+    <w:p>
+      <w:pPr>
+        <w:rPr>
+          <w:lang w:val="en-GB"/>
+        </w:rPr>
+      </w:pPr>
+    </w:p>
+    <w:tbl>
+      <w:tblPr>
+        <w:tblW w:w="0" w:type="auto"/>
+        <w:tblBorders>
+          <w:top w:val="single" w:sz="4" w:space="0" w:color="auto"/>
+          <w:left w:val="single" w:sz="4" w:space="0" w:color="auto"/>
+          <w:bottom w:val="single" w:sz="4" w:space="0" w:color="auto"/>
+          <w:right w:val="single" w:sz="4" w:space="0" w:color="auto"/>
+          <w:insideH w:val="single" w:sz="4" w:space="0" w:color="auto"/>
+          <w:insideV w:val="single" w:sz="4" w:space="0" w:color="auto"/>
+        </w:tblBorders>
+        <w:tblLook w:val="04A0"/>
+      </w:tblPr>
+      <w:tblGrid>
+        <w:gridCol w:w="4889"/>
+        <w:gridCol w:w="4889"/>
+      </w:tblGrid>
+      <w:tr>
+        <w:tc>
+          <w:tcPr>
+            <w:tcW w:w="4889" w:type="dxa"/>
+          </w:tcPr>
+          <w:p>
+            <w:pPr>
+              <w:spacing w:after="0"/>
+              <w:rPr>
+                <w:rFonts w:eastAsia="Times New Roman"/>
+                <w:lang w:val="en-GB"/>
+              </w:rPr>
+            </w:pPr>
+          </w:p>
+        </w:tc>
+        <w:tc>
+          <w:tcPr>
+            <w:tcW w:w="4889" w:type="dxa"/>
+          </w:tcPr>
+          <w:p>
+            <w:pPr>
+              <w:spacing w:after="0"/>
+              <w:rPr>
+                <w:rFonts w:eastAsia="Times New Roman"/>
+                <w:lang w:val="en-GB"/>
+              </w:rPr>
+            </w:pPr>
+          </w:p>
+        </w:tc>
+      </w:tr>
+      <w:tr>
+        <w:tc>
+          <w:tcPr>
+            <w:tcW w:w="4889" w:type="dxa"/>
+          </w:tcPr>
+          <w:p>
+            <w:pPr>
+              <w:spacing w:after="0"/>
+              <w:rPr>
+                <w:rFonts w:eastAsia="Times New Roman"/>
+                <w:lang w:val="en-GB"/>
+              </w:rPr>
+            </w:pPr>
+          </w:p>
+        </w:tc>
+        <w:tc>
+          <w:tcPr>
+            <w:tcW w:w="4889" w:type="dxa"/>
+          </w:tcPr>
+          <w:p>
+            <w:pPr>
+              <w:spacing w:after="0"/>
+              <w:rPr>
+                <w:rFonts w:eastAsia="Times New Roman"/>
+                <w:lang w:val="en-GB"/>
+              </w:rPr>
+            </w:pPr>
+          </w:p>
+        </w:tc>
+      </w:tr>
+      <w:tr>
+        <w:tc>
+          <w:tcPr>
+            <w:tcW w:w="4889" w:type="dxa"/>
+          </w:tcPr>
+          <w:p>
+            <w:pPr>
+              <w:spacing w:after="0"/>
+              <w:rPr>
+                <w:rFonts w:eastAsia="Times New Roman"/>
+                <w:lang w:val="en-GB"/>
+              </w:rPr>
+            </w:pPr>
+          </w:p>
+        </w:tc>
+        <w:tc>
+          <w:tcPr>
+            <w:tcW w:w="4889" w:type="dxa"/>
+          </w:tcPr>
+          <w:p>
+            <w:pPr>
+              <w:spacing w:after="0"/>
+              <w:rPr>
+                <w:rFonts w:eastAsia="Times New Roman"/>
+                <w:lang w:val="en-GB"/>
+              </w:rPr>
+            </w:pPr>
+          </w:p>
+        </w:tc>
+      </w:tr>
+      <w:tr>
+        <w:tc>
+          <w:tcPr>
+            <w:tcW w:w="4889" w:type="dxa"/>
+          </w:tcPr>
+          <w:p>
+            <w:pPr>
+              <w:spacing w:after="0"/>
+              <w:rPr>
+                <w:rFonts w:eastAsia="Times New Roman"/>
+                <w:lang w:val="en-GB"/>
+              </w:rPr>
+            </w:pPr>
+          </w:p>
+        </w:tc>
+        <w:tc>
+          <w:tcPr>
+            <w:tcW w:w="4889" w:type="dxa"/>
+          </w:tcPr>
+          <w:p>
+            <w:pPr>
+              <w:spacing w:after="0"/>
+              <w:rPr>
+                <w:rFonts w:eastAsia="Times New Roman"/>
+                <w:lang w:val="en-GB"/>
+              </w:rPr>
+            </w:pPr>
+          </w:p>
+        </w:tc>
+      </w:tr>
+    </w:tbl>
+    <w:p>
+      <w:pPr>
+        <w:rPr>
+          <w:lang w:val="en-GB"/>
+        </w:rPr>
+      </w:pPr>
+    </w:p>
+    <w:p>
+      <w:pPr>
+        <w:rPr>
+          <w:lang w:val="en-GB"/>
+        </w:rPr>
+      </w:pPr>
+    </w:p>
+    <w:p>
+      <w:pPr>
+        <w:rPr>
+          <w:lang w:val="en-GB"/>
+        </w:rPr>
+      </w:pPr>
+      <w:r>
+        <w:rPr>
+          <w:lang w:val="en-GB"/>
+        </w:rPr>
+        <w:t xml:space="preserve"> </w:t>
+      </w:r>
+      <w:proofErr w:type="gramStart"/>
+      <w:r>
+        <w:rPr>
+          <w:lang w:val="en-GB"/>
+        </w:rPr>
+        <w:t>it</w:t>
+      </w:r>
+      <w:proofErr w:type="gramEnd"/>
+      <w:r>
+        <w:rPr>
+          <w:lang w:val="en-GB"/>
+        </w:rPr>
+        <w:t xml:space="preserve"> is possible to </w:t>
+      </w:r>
+      <w:r>
+        <w:rPr>
+          <w:lang w:val="en-GB"/>
+        </w:rPr>
+        <w:t xml:space="preserve">determine </w:t>
+      </w:r>
+      <w:r>
+        <w:rPr>
+          <w:lang w:val="en-GB"/>
+        </w:rPr>
+        <w:t>a mapping</w:t>
+      </w:r>
+      <w:r>
+        <w:rPr>
+          <w:lang w:val="en-GB"/>
+        </w:rPr>
+        <w:t xml:space="preserve">. There are several ways of determining the mapping. </w:t>
+      </w:r>
+      <w:r>
+        <w:rPr>
+          <w:lang w:val="en-GB"/>
+        </w:rPr>
+        <w:t xml:space="preserve">, as shown in Figure </w:t>
       </w:r>
       <w:r>
         <w:rPr>
@@ -11335,7 +12144,6 @@
           <w:b/>
           <w:lang w:val="en-GB"/>
         </w:rPr>
-        <w:lastRenderedPageBreak/>
         <w:t>ISM transceiver requirements</w:t>
       </w:r>
     </w:p>
@@ -12017,34 +12825,34 @@
         <w:rPr>
           <w:lang w:val="en-GB"/>
         </w:rPr>
+        <w:t>is</w:t>
+      </w:r>
+      <w:proofErr w:type="gramEnd"/>
+      <w:r>
+        <w:rPr>
+          <w:lang w:val="en-GB"/>
+        </w:rPr>
+        <w:t xml:space="preserve"> divided into multiple a HW and SW </w:t>
+      </w:r>
+    </w:p>
+    <w:p>
+      <w:pPr>
+        <w:rPr>
+          <w:lang w:val="en-GB"/>
+        </w:rPr>
+      </w:pPr>
+    </w:p>
+    <w:p>
+      <w:pPr>
+        <w:rPr>
+          <w:lang w:val="en-GB"/>
+        </w:rPr>
+      </w:pPr>
+      <w:r>
+        <w:rPr>
+          <w:lang w:val="en-GB"/>
+        </w:rPr>
         <w:lastRenderedPageBreak/>
-        <w:t>is</w:t>
-      </w:r>
-      <w:proofErr w:type="gramEnd"/>
-      <w:r>
-        <w:rPr>
-          <w:lang w:val="en-GB"/>
-        </w:rPr>
-        <w:t xml:space="preserve"> divided into multiple a HW and SW </w:t>
-      </w:r>
-    </w:p>
-    <w:p>
-      <w:pPr>
-        <w:rPr>
-          <w:lang w:val="en-GB"/>
-        </w:rPr>
-      </w:pPr>
-    </w:p>
-    <w:p>
-      <w:pPr>
-        <w:rPr>
-          <w:lang w:val="en-GB"/>
-        </w:rPr>
-      </w:pPr>
-      <w:r>
-        <w:rPr>
-          <w:lang w:val="en-GB"/>
-        </w:rPr>
         <w:t xml:space="preserve">The general architecture described above can be used to determine the necessary performance of the individual system. This requires </w:t>
       </w:r>
     </w:p>
@@ -12128,10 +12936,10 @@
           <w:lang w:val="en-GB"/>
         </w:rPr>
         <w:object w:dxaOrig="9019" w:dyaOrig="11447">
-          <v:shape id="_x0000_i1036" type="#_x0000_t75" style="width:345pt;height:484.5pt" o:ole="">
+          <v:shape id="_x0000_i1037" type="#_x0000_t75" style="width:345pt;height:484.5pt" o:ole="">
             <v:imagedata r:id="rId31" o:title="" cropright="6326f"/>
           </v:shape>
-          <o:OLEObject Type="Embed" ProgID="Visio.Drawing.11" ShapeID="_x0000_i1036" DrawAspect="Content" ObjectID="_1361211556" r:id="rId32"/>
+          <o:OLEObject Type="Embed" ProgID="Visio.Drawing.11" ShapeID="_x0000_i1037" DrawAspect="Content" ObjectID="_1361253478" r:id="rId32"/>
         </w:object>
       </w:r>
     </w:p>
@@ -12363,7 +13171,7 @@
         <w:rStyle w:val="Sidetal"/>
         <w:noProof/>
       </w:rPr>
-      <w:t>31</w:t>
+      <w:t>32</w:t>
     </w:r>
     <w:r>
       <w:rPr>
@@ -12406,7 +13214,7 @@
         <w:rPr>
           <w:noProof/>
         </w:rPr>
-        <w:t>09-03-2011</w:t>
+        <w:t>10-03-2011</w:t>
       </w:r>
     </w:fldSimple>
   </w:p>
@@ -15060,7 +15868,7 @@
 </file>
 
 <file path=customXml/itemProps1.xml><?xml version="1.0" encoding="utf-8"?>
-<ds:datastoreItem xmlns:ds="http://schemas.openxmlformats.org/officeDocument/2006/customXml" ds:itemID="{6ED561F7-2C73-41A8-ADC8-F0DC8DE9975A}">
+<ds:datastoreItem xmlns:ds="http://schemas.openxmlformats.org/officeDocument/2006/customXml" ds:itemID="{63C6A289-E0FE-48A4-B18D-2682BE605AB6}">
   <ds:schemaRefs>
     <ds:schemaRef ds:uri="http://schemas.openxmlformats.org/officeDocument/2006/bibliography"/>
   </ds:schemaRefs>

</xml_diff>

<commit_message>
Adding more DSP numbers and beginning FPGA
</commit_message>
<xml_diff>
--- a/syseng_hwco/proj/Artifact/Doc/Project documentation.docx
+++ b/syseng_hwco/proj/Artifact/Doc/Project documentation.docx
@@ -1634,7 +1634,7 @@
           <v:shape id="_x0000_i1025" type="#_x0000_t75" style="width:481.5pt;height:572.25pt" o:ole="">
             <v:imagedata r:id="rId8" o:title="" croptop="6800f"/>
           </v:shape>
-          <o:OLEObject Type="Embed" ProgID="Visio.Drawing.11" ShapeID="_x0000_i1025" DrawAspect="Content" ObjectID="_1361298997" r:id="rId9"/>
+          <o:OLEObject Type="Embed" ProgID="Visio.Drawing.11" ShapeID="_x0000_i1025" DrawAspect="Content" ObjectID="_1361339930" r:id="rId9"/>
         </w:object>
       </w:r>
     </w:p>
@@ -2025,7 +2025,7 @@
           <v:shape id="_x0000_i1026" type="#_x0000_t75" style="width:470.25pt;height:328.5pt" o:ole="">
             <v:imagedata r:id="rId10" o:title=""/>
           </v:shape>
-          <o:OLEObject Type="Embed" ProgID="Visio.Drawing.11" ShapeID="_x0000_i1026" DrawAspect="Content" ObjectID="_1361298998" r:id="rId11"/>
+          <o:OLEObject Type="Embed" ProgID="Visio.Drawing.11" ShapeID="_x0000_i1026" DrawAspect="Content" ObjectID="_1361339931" r:id="rId11"/>
         </w:object>
       </w:r>
     </w:p>
@@ -4266,7 +4266,7 @@
           <v:shape id="_x0000_i1028" type="#_x0000_t75" style="width:481.5pt;height:383.25pt" o:ole="">
             <v:imagedata r:id="rId14" o:title=""/>
           </v:shape>
-          <o:OLEObject Type="Embed" ProgID="Visio.Drawing.11" ShapeID="_x0000_i1028" DrawAspect="Content" ObjectID="_1361298999" r:id="rId15"/>
+          <o:OLEObject Type="Embed" ProgID="Visio.Drawing.11" ShapeID="_x0000_i1028" DrawAspect="Content" ObjectID="_1361339932" r:id="rId15"/>
         </w:object>
       </w:r>
     </w:p>
@@ -5379,7 +5379,7 @@
           <v:shape id="_x0000_i1029" type="#_x0000_t75" style="width:481.5pt;height:570pt" o:ole="">
             <v:imagedata r:id="rId16" o:title=""/>
           </v:shape>
-          <o:OLEObject Type="Embed" ProgID="Visio.Drawing.11" ShapeID="_x0000_i1029" DrawAspect="Content" ObjectID="_1361299000" r:id="rId17"/>
+          <o:OLEObject Type="Embed" ProgID="Visio.Drawing.11" ShapeID="_x0000_i1029" DrawAspect="Content" ObjectID="_1361339933" r:id="rId17"/>
         </w:object>
       </w:r>
     </w:p>
@@ -5949,7 +5949,7 @@
           <v:shape id="_x0000_i1030" type="#_x0000_t75" style="width:435pt;height:130.5pt" o:ole="">
             <v:imagedata r:id="rId18" o:title=""/>
           </v:shape>
-          <o:OLEObject Type="Embed" ProgID="Visio.Drawing.11" ShapeID="_x0000_i1030" DrawAspect="Content" ObjectID="_1361299001" r:id="rId19"/>
+          <o:OLEObject Type="Embed" ProgID="Visio.Drawing.11" ShapeID="_x0000_i1030" DrawAspect="Content" ObjectID="_1361339934" r:id="rId19"/>
         </w:object>
       </w:r>
     </w:p>
@@ -6063,7 +6063,7 @@
           <v:shape id="_x0000_i1031" type="#_x0000_t75" style="width:481.5pt;height:307.5pt" o:ole="">
             <v:imagedata r:id="rId20" o:title=""/>
           </v:shape>
-          <o:OLEObject Type="Embed" ProgID="Visio.Drawing.11" ShapeID="_x0000_i1031" DrawAspect="Content" ObjectID="_1361299002" r:id="rId21"/>
+          <o:OLEObject Type="Embed" ProgID="Visio.Drawing.11" ShapeID="_x0000_i1031" DrawAspect="Content" ObjectID="_1361339935" r:id="rId21"/>
         </w:object>
       </w:r>
     </w:p>
@@ -6609,7 +6609,7 @@
           <v:shape id="_x0000_i1032" type="#_x0000_t75" style="width:481.5pt;height:252pt" o:ole="">
             <v:imagedata r:id="rId22" o:title=""/>
           </v:shape>
-          <o:OLEObject Type="Embed" ProgID="Visio.Drawing.11" ShapeID="_x0000_i1032" DrawAspect="Content" ObjectID="_1361299003" r:id="rId23"/>
+          <o:OLEObject Type="Embed" ProgID="Visio.Drawing.11" ShapeID="_x0000_i1032" DrawAspect="Content" ObjectID="_1361339936" r:id="rId23"/>
         </w:object>
       </w:r>
     </w:p>
@@ -7161,7 +7161,7 @@
           <v:shape id="_x0000_i1033" type="#_x0000_t75" style="width:481.5pt;height:105pt" o:ole="">
             <v:imagedata r:id="rId24" o:title=""/>
           </v:shape>
-          <o:OLEObject Type="Embed" ProgID="Visio.Drawing.11" ShapeID="_x0000_i1033" DrawAspect="Content" ObjectID="_1361299004" r:id="rId25"/>
+          <o:OLEObject Type="Embed" ProgID="Visio.Drawing.11" ShapeID="_x0000_i1033" DrawAspect="Content" ObjectID="_1361339937" r:id="rId25"/>
         </w:object>
       </w:r>
     </w:p>
@@ -7752,7 +7752,7 @@
           <v:shape id="_x0000_i1034" type="#_x0000_t75" style="width:399.75pt;height:309pt" o:ole="">
             <v:imagedata r:id="rId26" o:title=""/>
           </v:shape>
-          <o:OLEObject Type="Embed" ProgID="Visio.Drawing.11" ShapeID="_x0000_i1034" DrawAspect="Content" ObjectID="_1361299005" r:id="rId27"/>
+          <o:OLEObject Type="Embed" ProgID="Visio.Drawing.11" ShapeID="_x0000_i1034" DrawAspect="Content" ObjectID="_1361339938" r:id="rId27"/>
         </w:object>
       </w:r>
     </w:p>
@@ -10126,7 +10126,7 @@
           <v:shape id="_x0000_i1036" type="#_x0000_t75" style="width:481.5pt;height:383.25pt" o:ole="">
             <v:imagedata r:id="rId29" o:title=""/>
           </v:shape>
-          <o:OLEObject Type="Embed" ProgID="Visio.Drawing.11" ShapeID="_x0000_i1036" DrawAspect="Content" ObjectID="_1361299006" r:id="rId30"/>
+          <o:OLEObject Type="Embed" ProgID="Visio.Drawing.11" ShapeID="_x0000_i1036" DrawAspect="Content" ObjectID="_1361339939" r:id="rId30"/>
         </w:object>
       </w:r>
     </w:p>
@@ -15132,7 +15132,7 @@
           <v:shape id="_x0000_i1038" type="#_x0000_t75" style="width:481.5pt;height:431.25pt" o:ole="">
             <v:imagedata r:id="rId31" o:title=""/>
           </v:shape>
-          <o:OLEObject Type="Embed" ProgID="Visio.Drawing.11" ShapeID="_x0000_i1038" DrawAspect="Content" ObjectID="_1361299007" r:id="rId32"/>
+          <o:OLEObject Type="Embed" ProgID="Visio.Drawing.11" ShapeID="_x0000_i1038" DrawAspect="Content" ObjectID="_1361339940" r:id="rId32"/>
         </w:object>
       </w:r>
     </w:p>
@@ -17569,14 +17569,7 @@
                 <w:lang w:val="en-GB"/>
               </w:rPr>
               <w:lastRenderedPageBreak/>
-              <w:t>2</w:t>
-            </w:r>
-            <w:r>
-              <w:rPr>
-                <w:rFonts w:eastAsia="Times New Roman"/>
-                <w:lang w:val="en-GB"/>
-              </w:rPr>
-              <w:t xml:space="preserve">00 (152 bytes stack </w:t>
+              <w:t xml:space="preserve">200 (152 bytes stack </w:t>
             </w:r>
             <w:r>
               <w:rPr>
@@ -17608,6 +17601,7 @@
                 <w:rFonts w:eastAsia="Times New Roman"/>
                 <w:lang w:val="en-GB"/>
               </w:rPr>
+              <w:lastRenderedPageBreak/>
               <w:t>Audio.AudioDecoding</w:t>
             </w:r>
             <w:proofErr w:type="spellEnd"/>
@@ -17688,14 +17682,7 @@
                 <w:rFonts w:eastAsia="Times New Roman"/>
                 <w:lang w:val="en-GB"/>
               </w:rPr>
-              <w:t>2</w:t>
-            </w:r>
-            <w:r>
-              <w:rPr>
-                <w:rFonts w:eastAsia="Times New Roman"/>
-                <w:lang w:val="en-GB"/>
-              </w:rPr>
-              <w:t>00 (152 bytes stack RAM)</w:t>
+              <w:t>200 (152 bytes stack RAM)</w:t>
             </w:r>
           </w:p>
         </w:tc>
@@ -17788,21 +17775,7 @@
                 <w:rFonts w:eastAsia="Times New Roman"/>
                 <w:lang w:val="en-GB"/>
               </w:rPr>
-              <w:t>Delay in comm. to ADC: &lt; 2</w:t>
-            </w:r>
-            <w:r>
-              <w:rPr>
-                <w:rFonts w:eastAsia="Times New Roman"/>
-                <w:lang w:val="en-GB"/>
-              </w:rPr>
-              <w:t>µ</w:t>
-            </w:r>
-            <w:r>
-              <w:rPr>
-                <w:rFonts w:eastAsia="Times New Roman"/>
-                <w:lang w:val="en-GB"/>
-              </w:rPr>
-              <w:t>s</w:t>
+              <w:t>Delay in comm. to ADC: &lt; 2µs</w:t>
             </w:r>
           </w:p>
           <w:p>
@@ -20096,14 +20069,12 @@
         </w:rPr>
         <w:t xml:space="preserve">There is no surprise </w:t>
       </w:r>
-      <w:proofErr w:type="gramStart"/>
-      <w:r>
-        <w:rPr>
-          <w:lang w:val="en-GB"/>
-        </w:rPr>
-        <w:t>here,</w:t>
-      </w:r>
-      <w:proofErr w:type="gramEnd"/>
+      <w:r>
+        <w:rPr>
+          <w:lang w:val="en-GB"/>
+        </w:rPr>
+        <w:t>here;</w:t>
+      </w:r>
       <w:r>
         <w:rPr>
           <w:lang w:val="en-GB"/>
@@ -20156,6 +20127,36 @@
           <w:lang w:val="en-GB"/>
         </w:rPr>
         <w:t>.</w:t>
+      </w:r>
+      <w:r>
+        <w:rPr>
+          <w:lang w:val="en-GB"/>
+        </w:rPr>
+        <w:t xml:space="preserve"> </w:t>
+      </w:r>
+      <w:r>
+        <w:rPr>
+          <w:lang w:val="en-GB"/>
+        </w:rPr>
+        <w:t>As this functionality is pure control there is no real difference in implementing them in DSP or microcontroller, so the same clock cycle figures may be used for the microcontroller case.</w:t>
+      </w:r>
+      <w:r>
+        <w:rPr>
+          <w:lang w:val="en-GB"/>
+        </w:rPr>
+        <w:t xml:space="preserve"> </w:t>
+      </w:r>
+      <w:r>
+        <w:rPr>
+          <w:lang w:val="en-GB"/>
+        </w:rPr>
+        <w:t>This is not true for Firmware Update for the microcontroller and DSP platform, as the update must be separated into a microcont</w:t>
+      </w:r>
+      <w:r>
+        <w:rPr>
+          <w:lang w:val="en-GB"/>
+        </w:rPr>
+        <w:t xml:space="preserve">roller update and a DSP update, or only a very limited update may be performed. </w:t>
       </w:r>
     </w:p>
     <w:p>
@@ -20282,39 +20283,6 @@
           </w:tcPr>
           <w:p>
             <w:pPr>
-              <w:spacing w:after="0"/>
-              <w:rPr>
-                <w:rFonts w:eastAsia="Times New Roman"/>
-                <w:lang w:val="en-GB"/>
-              </w:rPr>
-            </w:pPr>
-            <w:r>
-              <w:rPr>
-                <w:rFonts w:eastAsia="Times New Roman"/>
-                <w:lang w:val="en-GB"/>
-              </w:rPr>
-              <w:t>Encoding of 160 integers of audio data [</w:t>
-            </w:r>
-            <w:proofErr w:type="spellStart"/>
-            <w:r>
-              <w:rPr>
-                <w:rFonts w:eastAsia="Times New Roman"/>
-                <w:i/>
-                <w:lang w:val="en-GB"/>
-              </w:rPr>
-              <w:t>libgsm</w:t>
-            </w:r>
-            <w:proofErr w:type="spellEnd"/>
-            <w:r>
-              <w:rPr>
-                <w:rFonts w:eastAsia="Times New Roman"/>
-                <w:lang w:val="en-GB"/>
-              </w:rPr>
-              <w:t>]</w:t>
-            </w:r>
-          </w:p>
-          <w:p>
-            <w:pPr>
               <w:numPr>
                 <w:ilvl w:val="0"/>
                 <w:numId w:val="16"/>
@@ -20330,51 +20298,9 @@
                 <w:rFonts w:eastAsia="Times New Roman"/>
                 <w:lang w:val="en-GB"/>
               </w:rPr>
-              <w:t>Shift and multiply-accumulate in single instruction.</w:t>
-            </w:r>
-          </w:p>
-        </w:tc>
-        <w:tc>
-          <w:tcPr>
-            <w:tcW w:w="2091" w:type="dxa"/>
-          </w:tcPr>
-          <w:p>
-            <w:pPr>
-              <w:spacing w:after="0"/>
-              <w:rPr>
-                <w:rFonts w:eastAsia="Times New Roman"/>
-                <w:lang w:val="en-GB"/>
-              </w:rPr>
-            </w:pPr>
-            <w:r>
-              <w:rPr>
-                <w:rFonts w:eastAsia="Times New Roman"/>
-                <w:lang w:val="en-GB"/>
-              </w:rPr>
-              <w:t>200 (152 bytes stack RAM)</w:t>
-            </w:r>
-          </w:p>
-        </w:tc>
-      </w:tr>
-      <w:tr>
-        <w:tc>
-          <w:tcPr>
-            <w:tcW w:w="2943" w:type="dxa"/>
-          </w:tcPr>
-          <w:p>
-            <w:pPr>
-              <w:spacing w:after="0"/>
-              <w:rPr>
-                <w:rFonts w:eastAsia="Times New Roman"/>
-                <w:lang w:val="en-GB"/>
-              </w:rPr>
-            </w:pPr>
-          </w:p>
-        </w:tc>
-        <w:tc>
-          <w:tcPr>
-            <w:tcW w:w="4820" w:type="dxa"/>
-          </w:tcPr>
+              <w:t>Simple state machine and RTC (10)</w:t>
+            </w:r>
+          </w:p>
           <w:p>
             <w:pPr>
               <w:numPr>
@@ -20387,219 +20313,14 @@
                 <w:lang w:val="en-GB"/>
               </w:rPr>
             </w:pPr>
-          </w:p>
-        </w:tc>
-        <w:tc>
-          <w:tcPr>
-            <w:tcW w:w="2091" w:type="dxa"/>
-          </w:tcPr>
-          <w:p>
-            <w:pPr>
-              <w:spacing w:after="0"/>
-              <w:rPr>
-                <w:rFonts w:eastAsia="Times New Roman"/>
-                <w:lang w:val="en-GB"/>
-              </w:rPr>
-            </w:pPr>
-          </w:p>
-        </w:tc>
-      </w:tr>
-      <w:tr>
-        <w:tc>
-          <w:tcPr>
-            <w:tcW w:w="2943" w:type="dxa"/>
-          </w:tcPr>
-          <w:p>
-            <w:pPr>
-              <w:spacing w:after="0"/>
-              <w:rPr>
-                <w:rFonts w:eastAsia="Times New Roman"/>
-                <w:lang w:val="en-GB"/>
-              </w:rPr>
-            </w:pPr>
-          </w:p>
-        </w:tc>
-        <w:tc>
-          <w:tcPr>
-            <w:tcW w:w="4820" w:type="dxa"/>
-          </w:tcPr>
-          <w:p>
-            <w:pPr>
-              <w:spacing w:after="0"/>
-              <w:ind w:left="720"/>
-              <w:rPr>
-                <w:rFonts w:eastAsia="Times New Roman"/>
-                <w:lang w:val="en-GB"/>
-              </w:rPr>
-            </w:pPr>
-          </w:p>
-        </w:tc>
-        <w:tc>
-          <w:tcPr>
-            <w:tcW w:w="2091" w:type="dxa"/>
-          </w:tcPr>
-          <w:p>
-            <w:pPr>
-              <w:spacing w:after="0"/>
-              <w:rPr>
-                <w:rFonts w:eastAsia="Times New Roman"/>
-                <w:lang w:val="en-GB"/>
-              </w:rPr>
-            </w:pPr>
-          </w:p>
-        </w:tc>
-      </w:tr>
-      <w:tr>
-        <w:tc>
-          <w:tcPr>
-            <w:tcW w:w="2943" w:type="dxa"/>
-          </w:tcPr>
-          <w:p>
-            <w:pPr>
-              <w:spacing w:after="0"/>
-              <w:rPr>
-                <w:rFonts w:eastAsia="Times New Roman"/>
-                <w:lang w:val="en-GB"/>
-              </w:rPr>
-            </w:pPr>
-          </w:p>
-        </w:tc>
-        <w:tc>
-          <w:tcPr>
-            <w:tcW w:w="4820" w:type="dxa"/>
-          </w:tcPr>
-          <w:p>
-            <w:pPr>
-              <w:spacing w:after="0"/>
-              <w:rPr>
-                <w:rFonts w:eastAsia="Times New Roman"/>
-                <w:lang w:val="en-GB"/>
-              </w:rPr>
-            </w:pPr>
-          </w:p>
-        </w:tc>
-        <w:tc>
-          <w:tcPr>
-            <w:tcW w:w="2091" w:type="dxa"/>
-          </w:tcPr>
-          <w:p>
-            <w:pPr>
-              <w:spacing w:after="0"/>
-              <w:rPr>
-                <w:rFonts w:eastAsia="Times New Roman"/>
-                <w:lang w:val="en-GB"/>
-              </w:rPr>
-            </w:pPr>
-          </w:p>
-        </w:tc>
-      </w:tr>
-      <w:tr>
-        <w:tc>
-          <w:tcPr>
-            <w:tcW w:w="2943" w:type="dxa"/>
-          </w:tcPr>
-          <w:p>
-            <w:pPr>
-              <w:spacing w:after="0"/>
-              <w:rPr>
-                <w:rFonts w:eastAsia="Times New Roman"/>
-                <w:lang w:val="en-GB"/>
-              </w:rPr>
-            </w:pPr>
-          </w:p>
-        </w:tc>
-        <w:tc>
-          <w:tcPr>
-            <w:tcW w:w="4820" w:type="dxa"/>
-          </w:tcPr>
-          <w:p>
-            <w:pPr>
-              <w:spacing w:after="0"/>
-              <w:rPr>
-                <w:rFonts w:eastAsia="Times New Roman"/>
-                <w:lang w:val="en-GB"/>
-              </w:rPr>
-            </w:pPr>
-          </w:p>
-        </w:tc>
-        <w:tc>
-          <w:tcPr>
-            <w:tcW w:w="2091" w:type="dxa"/>
-          </w:tcPr>
-          <w:p>
-            <w:pPr>
-              <w:spacing w:after="0"/>
-              <w:rPr>
-                <w:rFonts w:eastAsia="Times New Roman"/>
-                <w:lang w:val="en-GB"/>
-              </w:rPr>
-            </w:pPr>
-          </w:p>
-        </w:tc>
-      </w:tr>
-      <w:tr>
-        <w:tc>
-          <w:tcPr>
-            <w:tcW w:w="2943" w:type="dxa"/>
-          </w:tcPr>
-          <w:p>
-            <w:pPr>
-              <w:spacing w:after="0"/>
-              <w:rPr>
-                <w:rFonts w:eastAsia="Times New Roman"/>
-                <w:lang w:val="en-GB"/>
-              </w:rPr>
-            </w:pPr>
-          </w:p>
-        </w:tc>
-        <w:tc>
-          <w:tcPr>
-            <w:tcW w:w="4820" w:type="dxa"/>
-          </w:tcPr>
-          <w:p>
-            <w:pPr>
-              <w:spacing w:after="0"/>
-              <w:rPr>
-                <w:rFonts w:eastAsia="Times New Roman"/>
-                <w:lang w:val="en-GB"/>
-              </w:rPr>
-            </w:pPr>
-          </w:p>
-        </w:tc>
-        <w:tc>
-          <w:tcPr>
-            <w:tcW w:w="2091" w:type="dxa"/>
-          </w:tcPr>
-          <w:p>
-            <w:pPr>
-              <w:spacing w:after="0"/>
-              <w:rPr>
-                <w:rFonts w:eastAsia="Times New Roman"/>
-                <w:lang w:val="en-GB"/>
-              </w:rPr>
-            </w:pPr>
-          </w:p>
-        </w:tc>
-      </w:tr>
-      <w:tr>
-        <w:tc>
-          <w:tcPr>
-            <w:tcW w:w="2943" w:type="dxa"/>
-          </w:tcPr>
-          <w:p>
-            <w:pPr>
-              <w:spacing w:after="0"/>
-              <w:rPr>
-                <w:rFonts w:eastAsia="Times New Roman"/>
-                <w:lang w:val="en-GB"/>
-              </w:rPr>
-            </w:pPr>
-          </w:p>
-        </w:tc>
-        <w:tc>
-          <w:tcPr>
-            <w:tcW w:w="4820" w:type="dxa"/>
-          </w:tcPr>
+            <w:r>
+              <w:rPr>
+                <w:rFonts w:eastAsia="Times New Roman"/>
+                <w:lang w:val="en-GB"/>
+              </w:rPr>
+              <w:t>Perform heartbeat (100)</w:t>
+            </w:r>
+          </w:p>
           <w:p>
             <w:pPr>
               <w:numPr>
@@ -20612,42 +20333,14 @@
                 <w:lang w:val="en-GB"/>
               </w:rPr>
             </w:pPr>
-          </w:p>
-        </w:tc>
-        <w:tc>
-          <w:tcPr>
-            <w:tcW w:w="2091" w:type="dxa"/>
-          </w:tcPr>
-          <w:p>
-            <w:pPr>
-              <w:spacing w:after="0"/>
-              <w:rPr>
-                <w:rFonts w:eastAsia="Times New Roman"/>
-                <w:lang w:val="en-GB"/>
-              </w:rPr>
-            </w:pPr>
-          </w:p>
-        </w:tc>
-      </w:tr>
-      <w:tr>
-        <w:tc>
-          <w:tcPr>
-            <w:tcW w:w="2943" w:type="dxa"/>
-          </w:tcPr>
-          <w:p>
-            <w:pPr>
-              <w:spacing w:after="0"/>
-              <w:rPr>
-                <w:rFonts w:eastAsia="Times New Roman"/>
-                <w:lang w:val="en-GB"/>
-              </w:rPr>
-            </w:pPr>
-          </w:p>
-        </w:tc>
-        <w:tc>
-          <w:tcPr>
-            <w:tcW w:w="4820" w:type="dxa"/>
-          </w:tcPr>
+            <w:r>
+              <w:rPr>
+                <w:rFonts w:eastAsia="Times New Roman"/>
+                <w:lang w:val="en-GB"/>
+              </w:rPr>
+              <w:t>Perform emergency (100)</w:t>
+            </w:r>
+          </w:p>
           <w:p>
             <w:pPr>
               <w:numPr>
@@ -20660,6 +20353,13 @@
                 <w:lang w:val="en-GB"/>
               </w:rPr>
             </w:pPr>
+            <w:r>
+              <w:rPr>
+                <w:rFonts w:eastAsia="Times New Roman"/>
+                <w:lang w:val="en-GB"/>
+              </w:rPr>
+              <w:t>Perform Battery test (100)</w:t>
+            </w:r>
           </w:p>
         </w:tc>
         <w:tc>
@@ -20674,6 +20374,20 @@
                 <w:lang w:val="en-GB"/>
               </w:rPr>
             </w:pPr>
+            <w:r>
+              <w:rPr>
+                <w:rFonts w:eastAsia="Times New Roman"/>
+                <w:lang w:val="en-GB"/>
+              </w:rPr>
+              <w:t>310 every 2 hours</w:t>
+            </w:r>
+            <w:r>
+              <w:rPr>
+                <w:rFonts w:eastAsia="Times New Roman"/>
+                <w:lang w:val="en-GB"/>
+              </w:rPr>
+              <w:t>.</w:t>
+            </w:r>
           </w:p>
         </w:tc>
       </w:tr>
@@ -20690,6 +20404,13 @@
                 <w:lang w:val="en-GB"/>
               </w:rPr>
             </w:pPr>
+            <w:r>
+              <w:rPr>
+                <w:rFonts w:eastAsia="Times New Roman"/>
+                <w:lang w:val="en-GB"/>
+              </w:rPr>
+              <w:t>Button</w:t>
+            </w:r>
           </w:p>
         </w:tc>
         <w:tc>
@@ -20698,12 +20419,23 @@
           </w:tcPr>
           <w:p>
             <w:pPr>
-              <w:spacing w:after="0"/>
-              <w:rPr>
-                <w:rFonts w:eastAsia="Times New Roman"/>
-                <w:lang w:val="en-GB"/>
-              </w:rPr>
-            </w:pPr>
+              <w:numPr>
+                <w:ilvl w:val="0"/>
+                <w:numId w:val="16"/>
+              </w:numPr>
+              <w:spacing w:after="0"/>
+              <w:rPr>
+                <w:rFonts w:eastAsia="Times New Roman"/>
+                <w:lang w:val="en-GB"/>
+              </w:rPr>
+            </w:pPr>
+            <w:r>
+              <w:rPr>
+                <w:rFonts w:eastAsia="Times New Roman"/>
+                <w:lang w:val="en-GB"/>
+              </w:rPr>
+              <w:t>Wake up in interrupt (button) (1)</w:t>
+            </w:r>
           </w:p>
         </w:tc>
         <w:tc>
@@ -20718,6 +20450,701 @@
                 <w:lang w:val="en-GB"/>
               </w:rPr>
             </w:pPr>
+            <w:r>
+              <w:rPr>
+                <w:rFonts w:eastAsia="Times New Roman"/>
+                <w:lang w:val="en-GB"/>
+              </w:rPr>
+              <w:t>1</w:t>
+            </w:r>
+          </w:p>
+        </w:tc>
+      </w:tr>
+      <w:tr>
+        <w:tc>
+          <w:tcPr>
+            <w:tcW w:w="2943" w:type="dxa"/>
+          </w:tcPr>
+          <w:p>
+            <w:pPr>
+              <w:spacing w:after="0"/>
+              <w:rPr>
+                <w:rFonts w:eastAsia="Times New Roman"/>
+                <w:lang w:val="en-GB"/>
+              </w:rPr>
+            </w:pPr>
+            <w:r>
+              <w:rPr>
+                <w:rFonts w:eastAsia="Times New Roman"/>
+                <w:lang w:val="en-GB"/>
+              </w:rPr>
+              <w:t>LED</w:t>
+            </w:r>
+          </w:p>
+        </w:tc>
+        <w:tc>
+          <w:tcPr>
+            <w:tcW w:w="4820" w:type="dxa"/>
+          </w:tcPr>
+          <w:p>
+            <w:pPr>
+              <w:numPr>
+                <w:ilvl w:val="0"/>
+                <w:numId w:val="16"/>
+              </w:numPr>
+              <w:spacing w:after="0"/>
+              <w:rPr>
+                <w:rFonts w:eastAsia="Times New Roman"/>
+                <w:lang w:val="en-GB"/>
+              </w:rPr>
+            </w:pPr>
+            <w:r>
+              <w:rPr>
+                <w:rFonts w:eastAsia="Times New Roman"/>
+                <w:lang w:val="en-GB"/>
+              </w:rPr>
+              <w:t>Set GPIO (1)</w:t>
+            </w:r>
+          </w:p>
+        </w:tc>
+        <w:tc>
+          <w:tcPr>
+            <w:tcW w:w="2091" w:type="dxa"/>
+          </w:tcPr>
+          <w:p>
+            <w:pPr>
+              <w:spacing w:after="0"/>
+              <w:rPr>
+                <w:rFonts w:eastAsia="Times New Roman"/>
+                <w:lang w:val="en-GB"/>
+              </w:rPr>
+            </w:pPr>
+            <w:r>
+              <w:rPr>
+                <w:rFonts w:eastAsia="Times New Roman"/>
+                <w:lang w:val="en-GB"/>
+              </w:rPr>
+              <w:t>1</w:t>
+            </w:r>
+          </w:p>
+        </w:tc>
+      </w:tr>
+      <w:tr>
+        <w:tc>
+          <w:tcPr>
+            <w:tcW w:w="2943" w:type="dxa"/>
+          </w:tcPr>
+          <w:p>
+            <w:pPr>
+              <w:spacing w:after="0"/>
+              <w:rPr>
+                <w:rFonts w:eastAsia="Times New Roman"/>
+                <w:lang w:val="en-GB"/>
+              </w:rPr>
+            </w:pPr>
+            <w:r>
+              <w:rPr>
+                <w:rFonts w:eastAsia="Times New Roman"/>
+                <w:lang w:val="en-GB"/>
+              </w:rPr>
+              <w:t>Battery</w:t>
+            </w:r>
+          </w:p>
+        </w:tc>
+        <w:tc>
+          <w:tcPr>
+            <w:tcW w:w="4820" w:type="dxa"/>
+          </w:tcPr>
+          <w:p>
+            <w:pPr>
+              <w:numPr>
+                <w:ilvl w:val="0"/>
+                <w:numId w:val="16"/>
+              </w:numPr>
+              <w:spacing w:after="0"/>
+              <w:rPr>
+                <w:rFonts w:eastAsia="Times New Roman"/>
+                <w:lang w:val="en-GB"/>
+              </w:rPr>
+            </w:pPr>
+            <w:r>
+              <w:rPr>
+                <w:rFonts w:eastAsia="Times New Roman"/>
+                <w:lang w:val="en-GB"/>
+              </w:rPr>
+              <w:t>Request battery status (100)</w:t>
+            </w:r>
+          </w:p>
+          <w:p>
+            <w:pPr>
+              <w:numPr>
+                <w:ilvl w:val="0"/>
+                <w:numId w:val="16"/>
+              </w:numPr>
+              <w:spacing w:after="0"/>
+              <w:rPr>
+                <w:rFonts w:eastAsia="Times New Roman"/>
+                <w:lang w:val="en-GB"/>
+              </w:rPr>
+            </w:pPr>
+            <w:r>
+              <w:rPr>
+                <w:rFonts w:eastAsia="Times New Roman"/>
+                <w:lang w:val="en-GB"/>
+              </w:rPr>
+              <w:t>Handle battery status (100)</w:t>
+            </w:r>
+          </w:p>
+        </w:tc>
+        <w:tc>
+          <w:tcPr>
+            <w:tcW w:w="2091" w:type="dxa"/>
+          </w:tcPr>
+          <w:p>
+            <w:pPr>
+              <w:spacing w:after="0"/>
+              <w:rPr>
+                <w:rFonts w:eastAsia="Times New Roman"/>
+                <w:lang w:val="en-GB"/>
+              </w:rPr>
+            </w:pPr>
+            <w:r>
+              <w:rPr>
+                <w:rFonts w:eastAsia="Times New Roman"/>
+                <w:lang w:val="en-GB"/>
+              </w:rPr>
+              <w:t>200 every 2 hours</w:t>
+            </w:r>
+            <w:r>
+              <w:rPr>
+                <w:rFonts w:eastAsia="Times New Roman"/>
+                <w:lang w:val="en-GB"/>
+              </w:rPr>
+              <w:t>.</w:t>
+            </w:r>
+          </w:p>
+        </w:tc>
+      </w:tr>
+      <w:tr>
+        <w:tc>
+          <w:tcPr>
+            <w:tcW w:w="2943" w:type="dxa"/>
+          </w:tcPr>
+          <w:p>
+            <w:pPr>
+              <w:spacing w:after="0"/>
+              <w:rPr>
+                <w:rFonts w:eastAsia="Times New Roman"/>
+                <w:lang w:val="en-GB"/>
+              </w:rPr>
+            </w:pPr>
+            <w:r>
+              <w:rPr>
+                <w:rFonts w:eastAsia="Times New Roman"/>
+                <w:lang w:val="en-GB"/>
+              </w:rPr>
+              <w:t>Firmware update</w:t>
+            </w:r>
+            <w:r>
+              <w:rPr>
+                <w:rFonts w:eastAsia="Times New Roman"/>
+                <w:lang w:val="en-GB"/>
+              </w:rPr>
+              <w:t xml:space="preserve"> DSP</w:t>
+            </w:r>
+          </w:p>
+        </w:tc>
+        <w:tc>
+          <w:tcPr>
+            <w:tcW w:w="4820" w:type="dxa"/>
+          </w:tcPr>
+          <w:p>
+            <w:pPr>
+              <w:numPr>
+                <w:ilvl w:val="0"/>
+                <w:numId w:val="16"/>
+              </w:numPr>
+              <w:spacing w:after="0"/>
+              <w:rPr>
+                <w:rFonts w:eastAsia="Times New Roman"/>
+                <w:lang w:val="en-GB"/>
+              </w:rPr>
+            </w:pPr>
+            <w:r>
+              <w:rPr>
+                <w:rFonts w:eastAsia="Times New Roman"/>
+                <w:lang w:val="en-GB"/>
+              </w:rPr>
+              <w:t>Microcontroller:</w:t>
+            </w:r>
+          </w:p>
+          <w:p>
+            <w:pPr>
+              <w:numPr>
+                <w:ilvl w:val="1"/>
+                <w:numId w:val="16"/>
+              </w:numPr>
+              <w:spacing w:after="0"/>
+              <w:rPr>
+                <w:rFonts w:eastAsia="Times New Roman"/>
+                <w:lang w:val="en-GB"/>
+              </w:rPr>
+            </w:pPr>
+            <w:r>
+              <w:rPr>
+                <w:rFonts w:eastAsia="Times New Roman"/>
+                <w:lang w:val="en-GB"/>
+              </w:rPr>
+              <w:t>Parse command (100)</w:t>
+            </w:r>
+          </w:p>
+          <w:p>
+            <w:pPr>
+              <w:numPr>
+                <w:ilvl w:val="1"/>
+                <w:numId w:val="16"/>
+              </w:numPr>
+              <w:spacing w:after="0"/>
+              <w:rPr>
+                <w:rFonts w:eastAsia="Times New Roman"/>
+                <w:lang w:val="en-GB"/>
+              </w:rPr>
+            </w:pPr>
+            <w:r>
+              <w:rPr>
+                <w:rFonts w:eastAsia="Times New Roman"/>
+                <w:lang w:val="en-GB"/>
+              </w:rPr>
+              <w:t>DSP in update mode ( 10)</w:t>
+            </w:r>
+          </w:p>
+          <w:p>
+            <w:pPr>
+              <w:numPr>
+                <w:ilvl w:val="1"/>
+                <w:numId w:val="16"/>
+              </w:numPr>
+              <w:spacing w:after="0"/>
+              <w:rPr>
+                <w:rFonts w:eastAsia="Times New Roman"/>
+                <w:lang w:val="en-GB"/>
+              </w:rPr>
+            </w:pPr>
+            <w:r>
+              <w:rPr>
+                <w:rFonts w:eastAsia="Times New Roman"/>
+                <w:lang w:val="en-GB"/>
+              </w:rPr>
+              <w:t>Send response (100)</w:t>
+            </w:r>
+          </w:p>
+          <w:p>
+            <w:pPr>
+              <w:numPr>
+                <w:ilvl w:val="0"/>
+                <w:numId w:val="16"/>
+              </w:numPr>
+              <w:spacing w:after="0"/>
+              <w:rPr>
+                <w:rFonts w:eastAsia="Times New Roman"/>
+                <w:lang w:val="en-GB"/>
+              </w:rPr>
+            </w:pPr>
+            <w:r>
+              <w:rPr>
+                <w:rFonts w:eastAsia="Times New Roman"/>
+                <w:lang w:val="en-GB"/>
+              </w:rPr>
+              <w:t>DSP:</w:t>
+            </w:r>
+          </w:p>
+          <w:p>
+            <w:pPr>
+              <w:numPr>
+                <w:ilvl w:val="1"/>
+                <w:numId w:val="16"/>
+              </w:numPr>
+              <w:spacing w:after="0"/>
+              <w:rPr>
+                <w:rFonts w:eastAsia="Times New Roman"/>
+                <w:lang w:val="en-GB"/>
+              </w:rPr>
+            </w:pPr>
+            <w:r>
+              <w:rPr>
+                <w:rFonts w:eastAsia="Times New Roman"/>
+                <w:lang w:val="en-GB"/>
+              </w:rPr>
+              <w:lastRenderedPageBreak/>
+              <w:t>Enter update mode (10)</w:t>
+            </w:r>
+          </w:p>
+          <w:p>
+            <w:pPr>
+              <w:numPr>
+                <w:ilvl w:val="1"/>
+                <w:numId w:val="16"/>
+              </w:numPr>
+              <w:spacing w:after="0"/>
+              <w:rPr>
+                <w:rFonts w:eastAsia="Times New Roman"/>
+                <w:lang w:val="en-GB"/>
+              </w:rPr>
+            </w:pPr>
+            <w:r>
+              <w:rPr>
+                <w:rFonts w:eastAsia="Times New Roman"/>
+                <w:lang w:val="en-GB"/>
+              </w:rPr>
+              <w:t>Receive and parse up to 100k in 30 minutes = 55 bytes/ sec: 125k</w:t>
+            </w:r>
+          </w:p>
+          <w:p>
+            <w:pPr>
+              <w:numPr>
+                <w:ilvl w:val="1"/>
+                <w:numId w:val="16"/>
+              </w:numPr>
+              <w:spacing w:after="0"/>
+              <w:rPr>
+                <w:rFonts w:eastAsia="Times New Roman"/>
+                <w:lang w:val="en-GB"/>
+              </w:rPr>
+            </w:pPr>
+            <w:r>
+              <w:rPr>
+                <w:rFonts w:eastAsia="Times New Roman"/>
+                <w:lang w:val="en-GB"/>
+              </w:rPr>
+              <w:t xml:space="preserve">Write and send response: </w:t>
+            </w:r>
+            <w:r>
+              <w:rPr>
+                <w:rFonts w:eastAsia="Times New Roman"/>
+                <w:lang w:val="en-GB"/>
+              </w:rPr>
+              <w:t>1k</w:t>
+            </w:r>
+          </w:p>
+        </w:tc>
+        <w:tc>
+          <w:tcPr>
+            <w:tcW w:w="2091" w:type="dxa"/>
+          </w:tcPr>
+          <w:p>
+            <w:pPr>
+              <w:spacing w:after="0"/>
+              <w:rPr>
+                <w:rFonts w:eastAsia="Times New Roman"/>
+                <w:lang w:val="en-GB"/>
+              </w:rPr>
+            </w:pPr>
+            <w:r>
+              <w:rPr>
+                <w:rFonts w:eastAsia="Times New Roman"/>
+                <w:lang w:val="en-GB"/>
+              </w:rPr>
+              <w:lastRenderedPageBreak/>
+              <w:t>DSP: 12</w:t>
+            </w:r>
+            <w:r>
+              <w:rPr>
+                <w:rFonts w:eastAsia="Times New Roman"/>
+                <w:lang w:val="en-GB"/>
+              </w:rPr>
+              <w:t>6</w:t>
+            </w:r>
+            <w:r>
+              <w:rPr>
+                <w:rFonts w:eastAsia="Times New Roman"/>
+                <w:lang w:val="en-GB"/>
+              </w:rPr>
+              <w:t>k in 30 min</w:t>
+            </w:r>
+          </w:p>
+          <w:p>
+            <w:pPr>
+              <w:spacing w:after="0"/>
+              <w:rPr>
+                <w:rFonts w:eastAsia="Times New Roman"/>
+                <w:lang w:val="en-GB"/>
+              </w:rPr>
+            </w:pPr>
+            <w:proofErr w:type="spellStart"/>
+            <w:r>
+              <w:rPr>
+                <w:rFonts w:eastAsia="Times New Roman"/>
+                <w:lang w:val="en-GB"/>
+              </w:rPr>
+              <w:t>Mic</w:t>
+            </w:r>
+            <w:proofErr w:type="spellEnd"/>
+            <w:r>
+              <w:rPr>
+                <w:rFonts w:eastAsia="Times New Roman"/>
+                <w:lang w:val="en-GB"/>
+              </w:rPr>
+              <w:t>: 210 in 30min</w:t>
+            </w:r>
+          </w:p>
+        </w:tc>
+      </w:tr>
+      <w:tr>
+        <w:tc>
+          <w:tcPr>
+            <w:tcW w:w="2943" w:type="dxa"/>
+          </w:tcPr>
+          <w:p>
+            <w:pPr>
+              <w:spacing w:after="0"/>
+              <w:rPr>
+                <w:rFonts w:eastAsia="Times New Roman"/>
+                <w:lang w:val="en-GB"/>
+              </w:rPr>
+            </w:pPr>
+            <w:r>
+              <w:rPr>
+                <w:rFonts w:eastAsia="Times New Roman"/>
+                <w:lang w:val="en-GB"/>
+              </w:rPr>
+              <w:lastRenderedPageBreak/>
+              <w:t>Firmware update Microcontroller only</w:t>
+            </w:r>
+          </w:p>
+        </w:tc>
+        <w:tc>
+          <w:tcPr>
+            <w:tcW w:w="4820" w:type="dxa"/>
+          </w:tcPr>
+          <w:p>
+            <w:pPr>
+              <w:numPr>
+                <w:ilvl w:val="0"/>
+                <w:numId w:val="16"/>
+              </w:numPr>
+              <w:spacing w:after="0"/>
+              <w:rPr>
+                <w:rFonts w:eastAsia="Times New Roman"/>
+                <w:lang w:val="en-GB"/>
+              </w:rPr>
+            </w:pPr>
+            <w:r>
+              <w:rPr>
+                <w:rFonts w:eastAsia="Times New Roman"/>
+                <w:lang w:val="en-GB"/>
+              </w:rPr>
+              <w:t>Microcontroller:</w:t>
+            </w:r>
+          </w:p>
+          <w:p>
+            <w:pPr>
+              <w:numPr>
+                <w:ilvl w:val="1"/>
+                <w:numId w:val="16"/>
+              </w:numPr>
+              <w:spacing w:after="0"/>
+              <w:rPr>
+                <w:rFonts w:eastAsia="Times New Roman"/>
+                <w:lang w:val="en-GB"/>
+              </w:rPr>
+            </w:pPr>
+            <w:r>
+              <w:rPr>
+                <w:rFonts w:eastAsia="Times New Roman"/>
+                <w:lang w:val="en-GB"/>
+              </w:rPr>
+              <w:t>Parse command (100)</w:t>
+            </w:r>
+          </w:p>
+          <w:p>
+            <w:pPr>
+              <w:numPr>
+                <w:ilvl w:val="1"/>
+                <w:numId w:val="16"/>
+              </w:numPr>
+              <w:spacing w:after="0"/>
+              <w:rPr>
+                <w:rFonts w:eastAsia="Times New Roman"/>
+                <w:lang w:val="en-GB"/>
+              </w:rPr>
+            </w:pPr>
+            <w:r>
+              <w:rPr>
+                <w:rFonts w:eastAsia="Times New Roman"/>
+                <w:lang w:val="en-GB"/>
+              </w:rPr>
+              <w:t>Microcontroller in update mode ( 10)</w:t>
+            </w:r>
+          </w:p>
+          <w:p>
+            <w:pPr>
+              <w:numPr>
+                <w:ilvl w:val="1"/>
+                <w:numId w:val="16"/>
+              </w:numPr>
+              <w:spacing w:after="0"/>
+              <w:rPr>
+                <w:rFonts w:eastAsia="Times New Roman"/>
+                <w:lang w:val="en-GB"/>
+              </w:rPr>
+            </w:pPr>
+            <w:r>
+              <w:rPr>
+                <w:rFonts w:eastAsia="Times New Roman"/>
+                <w:lang w:val="en-GB"/>
+              </w:rPr>
+              <w:t xml:space="preserve">Receive and parse up to 100k in 30 minutes = 55 bytes/ sec: 500k </w:t>
+            </w:r>
+          </w:p>
+          <w:p>
+            <w:pPr>
+              <w:numPr>
+                <w:ilvl w:val="1"/>
+                <w:numId w:val="16"/>
+              </w:numPr>
+              <w:spacing w:after="0"/>
+              <w:rPr>
+                <w:rFonts w:eastAsia="Times New Roman"/>
+                <w:lang w:val="en-GB"/>
+              </w:rPr>
+            </w:pPr>
+            <w:r>
+              <w:rPr>
+                <w:rFonts w:eastAsia="Times New Roman"/>
+                <w:lang w:val="en-GB"/>
+              </w:rPr>
+              <w:t>Write and send response: 1k</w:t>
+            </w:r>
+          </w:p>
+        </w:tc>
+        <w:tc>
+          <w:tcPr>
+            <w:tcW w:w="2091" w:type="dxa"/>
+          </w:tcPr>
+          <w:p>
+            <w:pPr>
+              <w:spacing w:after="0"/>
+              <w:rPr>
+                <w:rFonts w:eastAsia="Times New Roman"/>
+                <w:lang w:val="en-GB"/>
+              </w:rPr>
+            </w:pPr>
+            <w:r>
+              <w:rPr>
+                <w:rFonts w:eastAsia="Times New Roman"/>
+                <w:lang w:val="en-GB"/>
+              </w:rPr>
+              <w:t>502k in 30 min</w:t>
+            </w:r>
+          </w:p>
+        </w:tc>
+      </w:tr>
+      <w:tr>
+        <w:tc>
+          <w:tcPr>
+            <w:tcW w:w="2943" w:type="dxa"/>
+          </w:tcPr>
+          <w:p>
+            <w:pPr>
+              <w:spacing w:after="0"/>
+              <w:rPr>
+                <w:rFonts w:eastAsia="Times New Roman"/>
+                <w:lang w:val="en-GB"/>
+              </w:rPr>
+            </w:pPr>
+            <w:r>
+              <w:rPr>
+                <w:rFonts w:eastAsia="Times New Roman"/>
+                <w:lang w:val="en-GB"/>
+              </w:rPr>
+              <w:t>Signal strength control</w:t>
+            </w:r>
+          </w:p>
+        </w:tc>
+        <w:tc>
+          <w:tcPr>
+            <w:tcW w:w="4820" w:type="dxa"/>
+          </w:tcPr>
+          <w:p>
+            <w:pPr>
+              <w:numPr>
+                <w:ilvl w:val="0"/>
+                <w:numId w:val="16"/>
+              </w:numPr>
+              <w:spacing w:after="0"/>
+              <w:rPr>
+                <w:rFonts w:eastAsia="Times New Roman"/>
+                <w:lang w:val="en-GB"/>
+              </w:rPr>
+            </w:pPr>
+            <w:r>
+              <w:rPr>
+                <w:rFonts w:eastAsia="Times New Roman"/>
+                <w:lang w:val="en-GB"/>
+              </w:rPr>
+              <w:t>Request signal strength (50)</w:t>
+            </w:r>
+          </w:p>
+          <w:p>
+            <w:pPr>
+              <w:numPr>
+                <w:ilvl w:val="0"/>
+                <w:numId w:val="16"/>
+              </w:numPr>
+              <w:spacing w:after="0"/>
+              <w:rPr>
+                <w:rFonts w:eastAsia="Times New Roman"/>
+                <w:lang w:val="en-GB"/>
+              </w:rPr>
+            </w:pPr>
+            <w:r>
+              <w:rPr>
+                <w:rFonts w:eastAsia="Times New Roman"/>
+                <w:lang w:val="en-GB"/>
+              </w:rPr>
+              <w:t>Compare signal strength (100)</w:t>
+            </w:r>
+          </w:p>
+          <w:p>
+            <w:pPr>
+              <w:numPr>
+                <w:ilvl w:val="0"/>
+                <w:numId w:val="16"/>
+              </w:numPr>
+              <w:spacing w:after="0"/>
+              <w:rPr>
+                <w:rFonts w:eastAsia="Times New Roman"/>
+                <w:lang w:val="en-GB"/>
+              </w:rPr>
+            </w:pPr>
+            <w:r>
+              <w:rPr>
+                <w:rFonts w:eastAsia="Times New Roman"/>
+                <w:lang w:val="en-GB"/>
+              </w:rPr>
+              <w:t>Write new signal strength (50)</w:t>
+            </w:r>
+          </w:p>
+        </w:tc>
+        <w:tc>
+          <w:tcPr>
+            <w:tcW w:w="2091" w:type="dxa"/>
+          </w:tcPr>
+          <w:p>
+            <w:pPr>
+              <w:spacing w:after="0"/>
+              <w:rPr>
+                <w:rFonts w:eastAsia="Times New Roman"/>
+                <w:lang w:val="en-GB"/>
+              </w:rPr>
+            </w:pPr>
+            <w:r>
+              <w:rPr>
+                <w:rFonts w:eastAsia="Times New Roman"/>
+                <w:lang w:val="en-GB"/>
+              </w:rPr>
+              <w:t>200 every 2 hours</w:t>
+            </w:r>
           </w:p>
         </w:tc>
       </w:tr>
@@ -20760,7 +21187,6 @@
         <w:rPr>
           <w:lang w:val="en-GB"/>
         </w:rPr>
-        <w:lastRenderedPageBreak/>
         <w:t>FPGA, ADC/DAC and ISM oscillator and LNA receiver filter</w:t>
       </w:r>
     </w:p>
@@ -20770,25 +21196,120 @@
           <w:lang w:val="en-GB"/>
         </w:rPr>
       </w:pPr>
-    </w:p>
-    <w:p>
-      <w:pPr>
-        <w:rPr>
-          <w:lang w:val="en-GB"/>
-        </w:rPr>
-      </w:pPr>
-    </w:p>
-    <w:p>
-      <w:pPr>
-        <w:rPr>
-          <w:lang w:val="en-GB"/>
-        </w:rPr>
-      </w:pPr>
+      <w:r>
+        <w:rPr>
+          <w:lang w:val="en-GB"/>
+        </w:rPr>
+        <w:t xml:space="preserve">An FPGA is more expensive and more power consuming than a DSP and a microcontroller, yet it ideally suited for parallel operations and fast date flow, so if the microcontroller alone can handle the execution, why even consider an FPGA? </w:t>
+      </w:r>
+      <w:proofErr w:type="gramStart"/>
+      <w:r>
+        <w:rPr>
+          <w:lang w:val="en-GB"/>
+        </w:rPr>
+        <w:t>Because it might be able to remove a component; the CC1101.</w:t>
+      </w:r>
+      <w:proofErr w:type="gramEnd"/>
+      <w:r>
+        <w:rPr>
+          <w:lang w:val="en-GB"/>
+        </w:rPr>
+        <w:t xml:space="preserve"> As mentioned in the DSP section it might be able to use a simple LAN and oscillator along with a fast ADC to implement the CC1101. This would require an extremely fast DSP, but how does it look for an FPGA. </w:t>
+      </w:r>
+    </w:p>
+    <w:p>
+      <w:pPr>
+        <w:rPr>
+          <w:lang w:val="en-GB"/>
+        </w:rPr>
+      </w:pPr>
+    </w:p>
+    <w:p>
+      <w:pPr>
+        <w:rPr>
+          <w:lang w:val="en-GB"/>
+        </w:rPr>
+      </w:pPr>
+      <w:r>
+        <w:rPr>
+          <w:lang w:val="en-GB"/>
+        </w:rPr>
+        <w:t xml:space="preserve">In order to get a ball-park idea of the required FPGA we can look at the sampling. Operating at </w:t>
+      </w:r>
+      <w:r>
+        <w:rPr>
+          <w:lang w:val="en-GB"/>
+        </w:rPr>
+        <w:t xml:space="preserve">868MHz, and remembering the </w:t>
+      </w:r>
       <w:proofErr w:type="spellStart"/>
       <w:r>
         <w:rPr>
           <w:lang w:val="en-GB"/>
         </w:rPr>
+        <w:t>Nyquist</w:t>
+      </w:r>
+      <w:proofErr w:type="spellEnd"/>
+      <w:r>
+        <w:rPr>
+          <w:lang w:val="en-GB"/>
+        </w:rPr>
+        <w:t xml:space="preserve"> sampling theorem [</w:t>
+      </w:r>
+      <w:proofErr w:type="spellStart"/>
+      <w:r>
+        <w:rPr>
+          <w:i/>
+          <w:lang w:val="en-GB"/>
+        </w:rPr>
+        <w:t>Nyquist</w:t>
+      </w:r>
+      <w:proofErr w:type="spellEnd"/>
+      <w:r>
+        <w:rPr>
+          <w:lang w:val="en-GB"/>
+        </w:rPr>
+        <w:t>], it is required to sample the LNA at 2*868MHz in order to restore the original signal. Naturally a low-pass filter eliminating higher frequencies is required, yet this can be done as a simple analogue filter. Sampling and analysing at this rate requires a frequency of at least 1.8GHz. The parallel nature of the FPGA would allow the processing of the sample (and continued processing of the previous samples) to be done in parallel, otherwise a much higher rate would be needed; at least a factor 10 to process the sample.</w:t>
+      </w:r>
+    </w:p>
+    <w:p>
+      <w:pPr>
+        <w:rPr>
+          <w:lang w:val="en-GB"/>
+        </w:rPr>
+      </w:pPr>
+    </w:p>
+    <w:p>
+      <w:pPr>
+        <w:rPr>
+          <w:lang w:val="en-GB"/>
+        </w:rPr>
+      </w:pPr>
+      <w:r>
+        <w:rPr>
+          <w:lang w:val="en-GB"/>
+        </w:rPr>
+        <w:t xml:space="preserve"> </w:t>
+      </w:r>
+    </w:p>
+    <w:p>
+      <w:pPr>
+        <w:rPr>
+          <w:lang w:val="en-GB"/>
+        </w:rPr>
+      </w:pPr>
+    </w:p>
+    <w:p>
+      <w:pPr>
+        <w:rPr>
+          <w:lang w:val="en-GB"/>
+        </w:rPr>
+      </w:pPr>
+      <w:proofErr w:type="spellStart"/>
+      <w:r>
+        <w:rPr>
+          <w:lang w:val="en-GB"/>
+        </w:rPr>
         <w:t>Analog</w:t>
       </w:r>
       <w:proofErr w:type="spellEnd"/>
@@ -20803,6 +21324,300 @@
           <w:lang w:val="en-GB"/>
         </w:rPr>
         <w:t>ADC12D1x00</w:t>
+      </w:r>
+    </w:p>
+    <w:p>
+      <w:pPr>
+        <w:rPr>
+          <w:lang w:val="en-GB"/>
+        </w:rPr>
+      </w:pPr>
+    </w:p>
+    <w:p>
+      <w:pPr>
+        <w:rPr>
+          <w:lang w:val="en-GB"/>
+        </w:rPr>
+      </w:pPr>
+    </w:p>
+    <w:tbl>
+      <w:tblPr>
+        <w:tblW w:w="0" w:type="auto"/>
+        <w:tblBorders>
+          <w:top w:val="single" w:sz="4" w:space="0" w:color="auto"/>
+          <w:left w:val="single" w:sz="4" w:space="0" w:color="auto"/>
+          <w:bottom w:val="single" w:sz="4" w:space="0" w:color="auto"/>
+          <w:right w:val="single" w:sz="4" w:space="0" w:color="auto"/>
+          <w:insideH w:val="single" w:sz="4" w:space="0" w:color="auto"/>
+          <w:insideV w:val="single" w:sz="4" w:space="0" w:color="auto"/>
+        </w:tblBorders>
+        <w:tblLook w:val="04A0"/>
+      </w:tblPr>
+      <w:tblGrid>
+        <w:gridCol w:w="2943"/>
+        <w:gridCol w:w="4820"/>
+        <w:gridCol w:w="2091"/>
+      </w:tblGrid>
+      <w:tr>
+        <w:tc>
+          <w:tcPr>
+            <w:tcW w:w="2943" w:type="dxa"/>
+          </w:tcPr>
+          <w:p>
+            <w:pPr>
+              <w:spacing w:after="0"/>
+              <w:rPr>
+                <w:rFonts w:eastAsia="Times New Roman"/>
+                <w:lang w:val="en-GB"/>
+              </w:rPr>
+            </w:pPr>
+            <w:r>
+              <w:rPr>
+                <w:rFonts w:eastAsia="Times New Roman"/>
+                <w:lang w:val="en-GB"/>
+              </w:rPr>
+              <w:t>Signal strength adaptation</w:t>
+            </w:r>
+          </w:p>
+        </w:tc>
+        <w:tc>
+          <w:tcPr>
+            <w:tcW w:w="4820" w:type="dxa"/>
+          </w:tcPr>
+          <w:p>
+            <w:pPr>
+              <w:spacing w:after="0"/>
+              <w:rPr>
+                <w:rFonts w:eastAsia="Times New Roman"/>
+                <w:lang w:val="en-GB"/>
+              </w:rPr>
+            </w:pPr>
+          </w:p>
+        </w:tc>
+        <w:tc>
+          <w:tcPr>
+            <w:tcW w:w="2091" w:type="dxa"/>
+          </w:tcPr>
+          <w:p>
+            <w:pPr>
+              <w:spacing w:after="0"/>
+              <w:rPr>
+                <w:rFonts w:eastAsia="Times New Roman"/>
+                <w:lang w:val="en-GB"/>
+              </w:rPr>
+            </w:pPr>
+          </w:p>
+        </w:tc>
+      </w:tr>
+      <w:tr>
+        <w:tc>
+          <w:tcPr>
+            <w:tcW w:w="2943" w:type="dxa"/>
+          </w:tcPr>
+          <w:p>
+            <w:pPr>
+              <w:spacing w:after="0"/>
+              <w:rPr>
+                <w:rFonts w:eastAsia="Times New Roman"/>
+                <w:lang w:val="en-GB"/>
+              </w:rPr>
+            </w:pPr>
+            <w:r>
+              <w:rPr>
+                <w:rFonts w:eastAsia="Times New Roman"/>
+                <w:lang w:val="en-GB"/>
+              </w:rPr>
+              <w:t xml:space="preserve">ISM </w:t>
+            </w:r>
+            <w:r>
+              <w:rPr>
+                <w:rFonts w:eastAsia="Times New Roman"/>
+                <w:lang w:val="en-GB"/>
+              </w:rPr>
+              <w:t>M</w:t>
+            </w:r>
+            <w:r>
+              <w:rPr>
+                <w:rFonts w:eastAsia="Times New Roman"/>
+                <w:lang w:val="en-GB"/>
+              </w:rPr>
+              <w:t>icrocontroller</w:t>
+            </w:r>
+          </w:p>
+        </w:tc>
+        <w:tc>
+          <w:tcPr>
+            <w:tcW w:w="4820" w:type="dxa"/>
+          </w:tcPr>
+          <w:p>
+            <w:pPr>
+              <w:spacing w:after="0"/>
+              <w:rPr>
+                <w:rFonts w:eastAsia="Times New Roman"/>
+                <w:lang w:val="en-GB"/>
+              </w:rPr>
+            </w:pPr>
+          </w:p>
+        </w:tc>
+        <w:tc>
+          <w:tcPr>
+            <w:tcW w:w="2091" w:type="dxa"/>
+          </w:tcPr>
+          <w:p>
+            <w:pPr>
+              <w:spacing w:after="0"/>
+              <w:rPr>
+                <w:rFonts w:eastAsia="Times New Roman"/>
+                <w:lang w:val="en-GB"/>
+              </w:rPr>
+            </w:pPr>
+          </w:p>
+        </w:tc>
+      </w:tr>
+      <w:tr>
+        <w:tc>
+          <w:tcPr>
+            <w:tcW w:w="2943" w:type="dxa"/>
+          </w:tcPr>
+          <w:p>
+            <w:pPr>
+              <w:spacing w:after="0"/>
+              <w:rPr>
+                <w:rFonts w:eastAsia="Times New Roman"/>
+                <w:lang w:val="en-GB"/>
+              </w:rPr>
+            </w:pPr>
+            <w:r>
+              <w:rPr>
+                <w:rFonts w:eastAsia="Times New Roman"/>
+                <w:lang w:val="en-GB"/>
+              </w:rPr>
+              <w:t>ISM DSP</w:t>
+            </w:r>
+          </w:p>
+        </w:tc>
+        <w:tc>
+          <w:tcPr>
+            <w:tcW w:w="4820" w:type="dxa"/>
+          </w:tcPr>
+          <w:p>
+            <w:pPr>
+              <w:spacing w:after="0"/>
+              <w:rPr>
+                <w:rFonts w:eastAsia="Times New Roman"/>
+                <w:lang w:val="en-GB"/>
+              </w:rPr>
+            </w:pPr>
+          </w:p>
+        </w:tc>
+        <w:tc>
+          <w:tcPr>
+            <w:tcW w:w="2091" w:type="dxa"/>
+          </w:tcPr>
+          <w:p>
+            <w:pPr>
+              <w:spacing w:after="0"/>
+              <w:rPr>
+                <w:rFonts w:eastAsia="Times New Roman"/>
+                <w:lang w:val="en-GB"/>
+              </w:rPr>
+            </w:pPr>
+          </w:p>
+        </w:tc>
+      </w:tr>
+    </w:tbl>
+    <w:p>
+      <w:pPr>
+        <w:rPr>
+          <w:lang w:val="en-GB"/>
+        </w:rPr>
+      </w:pPr>
+    </w:p>
+    <w:tbl>
+      <w:tblPr>
+        <w:tblW w:w="0" w:type="auto"/>
+        <w:tblBorders>
+          <w:top w:val="single" w:sz="4" w:space="0" w:color="auto"/>
+          <w:left w:val="single" w:sz="4" w:space="0" w:color="auto"/>
+          <w:bottom w:val="single" w:sz="4" w:space="0" w:color="auto"/>
+          <w:right w:val="single" w:sz="4" w:space="0" w:color="auto"/>
+          <w:insideH w:val="single" w:sz="4" w:space="0" w:color="auto"/>
+          <w:insideV w:val="single" w:sz="4" w:space="0" w:color="auto"/>
+        </w:tblBorders>
+        <w:tblLook w:val="04A0"/>
+      </w:tblPr>
+      <w:tblGrid>
+        <w:gridCol w:w="2943"/>
+        <w:gridCol w:w="4820"/>
+        <w:gridCol w:w="2091"/>
+      </w:tblGrid>
+      <w:tr>
+        <w:tc>
+          <w:tcPr>
+            <w:tcW w:w="2943" w:type="dxa"/>
+          </w:tcPr>
+          <w:p>
+            <w:pPr>
+              <w:spacing w:after="0"/>
+              <w:rPr>
+                <w:rFonts w:eastAsia="Times New Roman"/>
+                <w:lang w:val="en-GB"/>
+              </w:rPr>
+            </w:pPr>
+          </w:p>
+        </w:tc>
+        <w:tc>
+          <w:tcPr>
+            <w:tcW w:w="4820" w:type="dxa"/>
+          </w:tcPr>
+          <w:p>
+            <w:pPr>
+              <w:numPr>
+                <w:ilvl w:val="0"/>
+                <w:numId w:val="16"/>
+              </w:numPr>
+              <w:spacing w:after="0"/>
+              <w:rPr>
+                <w:rFonts w:eastAsia="Times New Roman"/>
+                <w:lang w:val="en-GB"/>
+              </w:rPr>
+            </w:pPr>
+          </w:p>
+        </w:tc>
+        <w:tc>
+          <w:tcPr>
+            <w:tcW w:w="2091" w:type="dxa"/>
+          </w:tcPr>
+          <w:p>
+            <w:pPr>
+              <w:spacing w:after="0"/>
+              <w:rPr>
+                <w:rFonts w:eastAsia="Times New Roman"/>
+                <w:lang w:val="en-GB"/>
+              </w:rPr>
+            </w:pPr>
+          </w:p>
+        </w:tc>
+      </w:tr>
+    </w:tbl>
+    <w:p>
+      <w:pPr>
+        <w:rPr>
+          <w:lang w:val="en-GB"/>
+        </w:rPr>
+      </w:pPr>
+    </w:p>
+    <w:p>
+      <w:pPr>
+        <w:rPr>
+          <w:lang w:val="en-GB"/>
+        </w:rPr>
+      </w:pPr>
+      <w:r>
+        <w:rPr>
+          <w:lang w:val="en-GB"/>
+        </w:rPr>
+        <w:t>An extra set of data has been added for later use: ISM in DSP only, ISM in microcontroller only, and Signal strength control in microcontroller/DSP. These numbers can be used for a Pareto analysis later.</w:t>
       </w:r>
     </w:p>
     <w:p>
@@ -20840,7 +21655,7 @@
           <v:shape id="_x0000_i1037" type="#_x0000_t75" style="width:345pt;height:484.5pt" o:ole="">
             <v:imagedata r:id="rId33" o:title="" cropright="6326f"/>
           </v:shape>
-          <o:OLEObject Type="Embed" ProgID="Visio.Drawing.11" ShapeID="_x0000_i1037" DrawAspect="Content" ObjectID="_1361299008" r:id="rId34"/>
+          <o:OLEObject Type="Embed" ProgID="Visio.Drawing.11" ShapeID="_x0000_i1037" DrawAspect="Content" ObjectID="_1361339941" r:id="rId34"/>
         </w:object>
       </w:r>
     </w:p>
@@ -21035,7 +21850,7 @@
         <w:rStyle w:val="Sidetal"/>
         <w:noProof/>
       </w:rPr>
-      <w:t>36</w:t>
+      <w:t>39</w:t>
     </w:r>
     <w:r>
       <w:rPr>
@@ -21072,7 +21887,7 @@
         <w:rStyle w:val="Sidetal"/>
         <w:noProof/>
       </w:rPr>
-      <w:t>38</w:t>
+      <w:t>39</w:t>
     </w:r>
     <w:r>
       <w:rPr>
@@ -22588,7 +23403,7 @@
         <w:rFonts w:ascii="Calibri" w:eastAsia="Calibri" w:hAnsi="Calibri" w:cs="Times New Roman" w:hint="default"/>
       </w:rPr>
     </w:lvl>
-    <w:lvl w:ilvl="1" w:tplc="04060003" w:tentative="1">
+    <w:lvl w:ilvl="1" w:tplc="04060003">
       <w:start w:val="1"/>
       <w:numFmt w:val="bullet"/>
       <w:lvlText w:val="o"/>
@@ -23953,7 +24768,7 @@
 </file>
 
 <file path=customXml/itemProps1.xml><?xml version="1.0" encoding="utf-8"?>
-<ds:datastoreItem xmlns:ds="http://schemas.openxmlformats.org/officeDocument/2006/customXml" ds:itemID="{E570ECC0-30B1-40C2-8706-C6389AB4447B}">
+<ds:datastoreItem xmlns:ds="http://schemas.openxmlformats.org/officeDocument/2006/customXml" ds:itemID="{25DD5DB5-5FBE-4BBD-B559-E258E5496F6A}">
   <ds:schemaRefs>
     <ds:schemaRef ds:uri="http://schemas.openxmlformats.org/officeDocument/2006/bibliography"/>
   </ds:schemaRefs>

</xml_diff>

<commit_message>
Adding FPGA architecture mapping
</commit_message>
<xml_diff>
--- a/syseng_hwco/proj/Artifact/Doc/Project documentation.docx
+++ b/syseng_hwco/proj/Artifact/Doc/Project documentation.docx
@@ -1634,7 +1634,7 @@
           <v:shape id="_x0000_i1025" type="#_x0000_t75" style="width:481.5pt;height:572.25pt" o:ole="">
             <v:imagedata r:id="rId8" o:title="" croptop="6800f"/>
           </v:shape>
-          <o:OLEObject Type="Embed" ProgID="Visio.Drawing.11" ShapeID="_x0000_i1025" DrawAspect="Content" ObjectID="_1361339930" r:id="rId9"/>
+          <o:OLEObject Type="Embed" ProgID="Visio.Drawing.11" ShapeID="_x0000_i1025" DrawAspect="Content" ObjectID="_1361355469" r:id="rId9"/>
         </w:object>
       </w:r>
     </w:p>
@@ -2025,7 +2025,7 @@
           <v:shape id="_x0000_i1026" type="#_x0000_t75" style="width:470.25pt;height:328.5pt" o:ole="">
             <v:imagedata r:id="rId10" o:title=""/>
           </v:shape>
-          <o:OLEObject Type="Embed" ProgID="Visio.Drawing.11" ShapeID="_x0000_i1026" DrawAspect="Content" ObjectID="_1361339931" r:id="rId11"/>
+          <o:OLEObject Type="Embed" ProgID="Visio.Drawing.11" ShapeID="_x0000_i1026" DrawAspect="Content" ObjectID="_1361355470" r:id="rId11"/>
         </w:object>
       </w:r>
     </w:p>
@@ -4266,7 +4266,7 @@
           <v:shape id="_x0000_i1028" type="#_x0000_t75" style="width:481.5pt;height:383.25pt" o:ole="">
             <v:imagedata r:id="rId14" o:title=""/>
           </v:shape>
-          <o:OLEObject Type="Embed" ProgID="Visio.Drawing.11" ShapeID="_x0000_i1028" DrawAspect="Content" ObjectID="_1361339932" r:id="rId15"/>
+          <o:OLEObject Type="Embed" ProgID="Visio.Drawing.11" ShapeID="_x0000_i1028" DrawAspect="Content" ObjectID="_1361355471" r:id="rId15"/>
         </w:object>
       </w:r>
     </w:p>
@@ -5379,7 +5379,7 @@
           <v:shape id="_x0000_i1029" type="#_x0000_t75" style="width:481.5pt;height:570pt" o:ole="">
             <v:imagedata r:id="rId16" o:title=""/>
           </v:shape>
-          <o:OLEObject Type="Embed" ProgID="Visio.Drawing.11" ShapeID="_x0000_i1029" DrawAspect="Content" ObjectID="_1361339933" r:id="rId17"/>
+          <o:OLEObject Type="Embed" ProgID="Visio.Drawing.11" ShapeID="_x0000_i1029" DrawAspect="Content" ObjectID="_1361355472" r:id="rId17"/>
         </w:object>
       </w:r>
     </w:p>
@@ -5949,7 +5949,7 @@
           <v:shape id="_x0000_i1030" type="#_x0000_t75" style="width:435pt;height:130.5pt" o:ole="">
             <v:imagedata r:id="rId18" o:title=""/>
           </v:shape>
-          <o:OLEObject Type="Embed" ProgID="Visio.Drawing.11" ShapeID="_x0000_i1030" DrawAspect="Content" ObjectID="_1361339934" r:id="rId19"/>
+          <o:OLEObject Type="Embed" ProgID="Visio.Drawing.11" ShapeID="_x0000_i1030" DrawAspect="Content" ObjectID="_1361355473" r:id="rId19"/>
         </w:object>
       </w:r>
     </w:p>
@@ -6056,14 +6056,11 @@
         </w:rPr>
       </w:pPr>
       <w:r>
-        <w:rPr>
-          <w:lang w:val="en-GB"/>
-        </w:rPr>
-        <w:object w:dxaOrig="10543" w:dyaOrig="6726">
-          <v:shape id="_x0000_i1031" type="#_x0000_t75" style="width:481.5pt;height:307.5pt" o:ole="">
+        <w:object w:dxaOrig="10544" w:dyaOrig="6727">
+          <v:shape id="_x0000_i1038" type="#_x0000_t75" style="width:481.5pt;height:307.5pt" o:ole="">
             <v:imagedata r:id="rId20" o:title=""/>
           </v:shape>
-          <o:OLEObject Type="Embed" ProgID="Visio.Drawing.11" ShapeID="_x0000_i1031" DrawAspect="Content" ObjectID="_1361339935" r:id="rId21"/>
+          <o:OLEObject Type="Embed" ProgID="Visio.Drawing.11" ShapeID="_x0000_i1038" DrawAspect="Content" ObjectID="_1361355474" r:id="rId21"/>
         </w:object>
       </w:r>
     </w:p>
@@ -6573,7 +6570,19 @@
         <w:rPr>
           <w:lang w:val="en-GB"/>
         </w:rPr>
-        <w:t xml:space="preserve">There are several different approaches, were the first decision is whether data-loss is allowed. When implementing a system like this there is always at least two clocks; the audio clock (44 kHz) and the main clock (significantly faster). The main clock indicates the speed of calculation and must be able to </w:t>
+        <w:t>There are several different approaches, were the first decision is whether data-loss is allowed. When implementing a system like this there is always at least two clocks; the audio clock (</w:t>
+      </w:r>
+      <w:r>
+        <w:rPr>
+          <w:lang w:val="en-GB"/>
+        </w:rPr>
+        <w:t>8</w:t>
+      </w:r>
+      <w:r>
+        <w:rPr>
+          <w:lang w:val="en-GB"/>
+        </w:rPr>
+        <w:t xml:space="preserve"> kHz) and the main clock (significantly faster). The main clock indicates the speed of calculation and must be able to </w:t>
       </w:r>
       <w:r>
         <w:rPr>
@@ -6606,10 +6615,10 @@
           <w:lang w:val="en-GB"/>
         </w:rPr>
         <w:object w:dxaOrig="13094" w:dyaOrig="6858">
-          <v:shape id="_x0000_i1032" type="#_x0000_t75" style="width:481.5pt;height:252pt" o:ole="">
+          <v:shape id="_x0000_i1031" type="#_x0000_t75" style="width:481.5pt;height:252pt" o:ole="">
             <v:imagedata r:id="rId22" o:title=""/>
           </v:shape>
-          <o:OLEObject Type="Embed" ProgID="Visio.Drawing.11" ShapeID="_x0000_i1032" DrawAspect="Content" ObjectID="_1361339936" r:id="rId23"/>
+          <o:OLEObject Type="Embed" ProgID="Visio.Drawing.11" ShapeID="_x0000_i1031" DrawAspect="Content" ObjectID="_1361355475" r:id="rId23"/>
         </w:object>
       </w:r>
     </w:p>
@@ -7158,10 +7167,10 @@
           <w:lang w:val="en-GB"/>
         </w:rPr>
         <w:object w:dxaOrig="11006" w:dyaOrig="2400">
-          <v:shape id="_x0000_i1033" type="#_x0000_t75" style="width:481.5pt;height:105pt" o:ole="">
+          <v:shape id="_x0000_i1032" type="#_x0000_t75" style="width:481.5pt;height:105pt" o:ole="">
             <v:imagedata r:id="rId24" o:title=""/>
           </v:shape>
-          <o:OLEObject Type="Embed" ProgID="Visio.Drawing.11" ShapeID="_x0000_i1033" DrawAspect="Content" ObjectID="_1361339937" r:id="rId25"/>
+          <o:OLEObject Type="Embed" ProgID="Visio.Drawing.11" ShapeID="_x0000_i1032" DrawAspect="Content" ObjectID="_1361355476" r:id="rId25"/>
         </w:object>
       </w:r>
     </w:p>
@@ -7339,7 +7348,43 @@
         <w:rPr>
           <w:lang w:val="en-GB"/>
         </w:rPr>
-        <w:t xml:space="preserve">A little detail about the decoding of received data. It may be seen that it is not required that an entire frame between two samples  being written to the DAC, but only that the entire frame can be decoded at least as fast as the DAC need the raw PCM data. In order to allow for burst reception without re-buffering the decoding must however be faster than the consumption of the decoded values, and a good rule of thumb is that the decoding of N bytes of data must be completed within ½ the time used to consume the N bytes. In other words as 44000 12 bit values (~ 88000 bytes) is consumed in 1 second then the decoding of the 8800 bytes (GSM 06.10 has a compression rate of 10:1) should be completed in no more than 500ms. </w:t>
+        <w:t xml:space="preserve">A little detail about the decoding of received data. It may be seen that it is not required that an entire frame between two samples  being written to the DAC, but only that the entire frame can be decoded at least as fast as the DAC need the raw PCM data. In order to allow for burst reception without re-buffering the decoding must however be faster than the consumption of the decoded values, and a good rule of thumb is that the decoding of N bytes of data must be completed within ½ the time used to consume the N bytes. In other words as </w:t>
+      </w:r>
+      <w:r>
+        <w:rPr>
+          <w:lang w:val="en-GB"/>
+        </w:rPr>
+        <w:t>8</w:t>
+      </w:r>
+      <w:r>
+        <w:rPr>
+          <w:lang w:val="en-GB"/>
+        </w:rPr>
+        <w:t xml:space="preserve">000 12 bit values (~ </w:t>
+      </w:r>
+      <w:r>
+        <w:rPr>
+          <w:lang w:val="en-GB"/>
+        </w:rPr>
+        <w:t>96</w:t>
+      </w:r>
+      <w:r>
+        <w:rPr>
+          <w:lang w:val="en-GB"/>
+        </w:rPr>
+        <w:t xml:space="preserve">000 bytes) is consumed in 1 second then the decoding of the </w:t>
+      </w:r>
+      <w:r>
+        <w:rPr>
+          <w:lang w:val="en-GB"/>
+        </w:rPr>
+        <w:t>9600</w:t>
+      </w:r>
+      <w:r>
+        <w:rPr>
+          <w:lang w:val="en-GB"/>
+        </w:rPr>
+        <w:t xml:space="preserve"> bytes (GSM 06.10 has a compression rate of 10:1) should be completed in no more than 500ms. </w:t>
       </w:r>
     </w:p>
     <w:p>
@@ -7749,10 +7794,10 @@
           <w:lang w:val="en-GB"/>
         </w:rPr>
         <w:object w:dxaOrig="7992" w:dyaOrig="6178">
-          <v:shape id="_x0000_i1034" type="#_x0000_t75" style="width:399.75pt;height:309pt" o:ole="">
+          <v:shape id="_x0000_i1033" type="#_x0000_t75" style="width:399.75pt;height:309pt" o:ole="">
             <v:imagedata r:id="rId26" o:title=""/>
           </v:shape>
-          <o:OLEObject Type="Embed" ProgID="Visio.Drawing.11" ShapeID="_x0000_i1034" DrawAspect="Content" ObjectID="_1361339938" r:id="rId27"/>
+          <o:OLEObject Type="Embed" ProgID="Visio.Drawing.11" ShapeID="_x0000_i1033" DrawAspect="Content" ObjectID="_1361355477" r:id="rId27"/>
         </w:object>
       </w:r>
     </w:p>
@@ -8177,7 +8222,7 @@
         </w:rPr>
         <w:lastRenderedPageBreak/>
         <w:pict>
-          <v:shape id="_x0000_i1035" type="#_x0000_t75" style="width:481.5pt;height:211.5pt">
+          <v:shape id="_x0000_i1034" type="#_x0000_t75" style="width:481.5pt;height:211.5pt">
             <v:imagedata r:id="rId28" o:title="Drawings"/>
           </v:shape>
         </w:pict>
@@ -10123,10 +10168,10 @@
           <w:lang w:val="en-GB"/>
         </w:rPr>
         <w:object w:dxaOrig="11111" w:dyaOrig="8842">
-          <v:shape id="_x0000_i1036" type="#_x0000_t75" style="width:481.5pt;height:383.25pt" o:ole="">
+          <v:shape id="_x0000_i1035" type="#_x0000_t75" style="width:481.5pt;height:383.25pt" o:ole="">
             <v:imagedata r:id="rId29" o:title=""/>
           </v:shape>
-          <o:OLEObject Type="Embed" ProgID="Visio.Drawing.11" ShapeID="_x0000_i1036" DrawAspect="Content" ObjectID="_1361339939" r:id="rId30"/>
+          <o:OLEObject Type="Embed" ProgID="Visio.Drawing.11" ShapeID="_x0000_i1035" DrawAspect="Content" ObjectID="_1361355478" r:id="rId30"/>
         </w:object>
       </w:r>
     </w:p>
@@ -14695,7 +14740,7 @@
           <w:noProof/>
           <w:lang w:val="en-GB"/>
         </w:rPr>
-        <w:t>1</w:t>
+        <w:t>6</w:t>
       </w:r>
       <w:r>
         <w:rPr>
@@ -15129,10 +15174,10 @@
       </w:pPr>
       <w:r>
         <w:object w:dxaOrig="11961" w:dyaOrig="10714">
-          <v:shape id="_x0000_i1038" type="#_x0000_t75" style="width:481.5pt;height:431.25pt" o:ole="">
+          <v:shape id="_x0000_i1037" type="#_x0000_t75" style="width:481.5pt;height:431.25pt" o:ole="">
             <v:imagedata r:id="rId31" o:title=""/>
           </v:shape>
-          <o:OLEObject Type="Embed" ProgID="Visio.Drawing.11" ShapeID="_x0000_i1038" DrawAspect="Content" ObjectID="_1361339940" r:id="rId32"/>
+          <o:OLEObject Type="Embed" ProgID="Visio.Drawing.11" ShapeID="_x0000_i1037" DrawAspect="Content" ObjectID="_1361355479" r:id="rId32"/>
         </w:object>
       </w:r>
     </w:p>
@@ -15639,9 +15684,10 @@
       </w:r>
       <w:r>
         <w:rPr>
+          <w:noProof/>
           <w:lang w:val="en-US"/>
         </w:rPr>
-        <w:t>3</w:t>
+        <w:t>7</w:t>
       </w:r>
       <w:r>
         <w:rPr>
@@ -16282,9 +16328,10 @@
       </w:r>
       <w:r>
         <w:rPr>
+          <w:noProof/>
           <w:lang w:val="en-US"/>
         </w:rPr>
-        <w:t>3</w:t>
+        <w:t>8</w:t>
       </w:r>
       <w:r>
         <w:rPr>
@@ -16888,9 +16935,10 @@
       </w:r>
       <w:r>
         <w:rPr>
+          <w:noProof/>
           <w:lang w:val="en-US"/>
         </w:rPr>
-        <w:t>3</w:t>
+        <w:t>9</w:t>
       </w:r>
       <w:r>
         <w:rPr>
@@ -16916,13 +16964,6 @@
         </w:rPr>
         <w:t>TMS320VC5401 characteristics</w:t>
       </w:r>
-    </w:p>
-    <w:p>
-      <w:pPr>
-        <w:rPr>
-          <w:lang w:val="en-US"/>
-        </w:rPr>
-      </w:pPr>
     </w:p>
     <w:p>
       <w:pPr>
@@ -17330,9 +17371,10 @@
       </w:r>
       <w:r>
         <w:rPr>
+          <w:noProof/>
           <w:lang w:val="en-US"/>
         </w:rPr>
-        <w:t>3</w:t>
+        <w:t>10</w:t>
       </w:r>
       <w:r>
         <w:rPr>
@@ -17546,8 +17588,15 @@
                 <w:rFonts w:eastAsia="Times New Roman"/>
                 <w:lang w:val="en-GB"/>
               </w:rPr>
+              <w:t xml:space="preserve">Shift and multiply-accumulate in single </w:t>
+            </w:r>
+            <w:r>
+              <w:rPr>
+                <w:rFonts w:eastAsia="Times New Roman"/>
+                <w:lang w:val="en-GB"/>
+              </w:rPr>
               <w:lastRenderedPageBreak/>
-              <w:t>Shift and multiply-accumulate in single instruction.</w:t>
+              <w:t>instruction.</w:t>
             </w:r>
           </w:p>
         </w:tc>
@@ -17569,15 +17618,7 @@
                 <w:lang w:val="en-GB"/>
               </w:rPr>
               <w:lastRenderedPageBreak/>
-              <w:t xml:space="preserve">200 (152 bytes stack </w:t>
-            </w:r>
-            <w:r>
-              <w:rPr>
-                <w:rFonts w:eastAsia="Times New Roman"/>
-                <w:lang w:val="en-GB"/>
-              </w:rPr>
-              <w:lastRenderedPageBreak/>
-              <w:t>RAM)</w:t>
+              <w:t>200 (152 bytes stack RAM)</w:t>
             </w:r>
           </w:p>
         </w:tc>
@@ -18811,7 +18852,7 @@
           <w:noProof/>
           <w:lang w:val="en-GB"/>
         </w:rPr>
-        <w:t>5</w:t>
+        <w:t>11</w:t>
       </w:r>
       <w:r>
         <w:rPr>
@@ -19191,131 +19232,122 @@
                 <w:rFonts w:eastAsia="Times New Roman"/>
                 <w:lang w:val="en-GB"/>
               </w:rPr>
-              <w:t xml:space="preserve">Audio encoding  -&gt; Data Handler -&gt; ISM </w:t>
-            </w:r>
+              <w:t>Audio encoding  -&gt; Data Handler -&gt; ISM -&gt; Antenna</w:t>
+            </w:r>
+          </w:p>
+        </w:tc>
+        <w:tc>
+          <w:tcPr>
+            <w:tcW w:w="2268" w:type="dxa"/>
+          </w:tcPr>
+          <w:p>
+            <w:pPr>
+              <w:spacing w:after="0"/>
+              <w:rPr>
+                <w:rFonts w:eastAsia="Times New Roman"/>
+                <w:lang w:val="en-GB"/>
+              </w:rPr>
+            </w:pPr>
+            <w:r>
+              <w:rPr>
+                <w:rFonts w:eastAsia="Times New Roman"/>
+                <w:lang w:val="en-GB"/>
+              </w:rPr>
+              <w:t>2</w:t>
+            </w:r>
+            <w:r>
+              <w:rPr>
+                <w:rFonts w:eastAsia="Times New Roman"/>
+                <w:lang w:val="en-GB"/>
+              </w:rPr>
+              <w:t xml:space="preserve">00(Enc) + </w:t>
+            </w:r>
+          </w:p>
+          <w:p>
+            <w:pPr>
+              <w:spacing w:after="0"/>
+              <w:rPr>
+                <w:rFonts w:eastAsia="Times New Roman"/>
+                <w:lang w:val="en-GB"/>
+              </w:rPr>
+            </w:pPr>
+            <w:r>
+              <w:rPr>
+                <w:rFonts w:eastAsia="Times New Roman"/>
+                <w:lang w:val="en-GB"/>
+              </w:rPr>
+              <w:t>2*33(</w:t>
+            </w:r>
+            <w:proofErr w:type="spellStart"/>
+            <w:r>
+              <w:rPr>
+                <w:rFonts w:eastAsia="Times New Roman"/>
+                <w:lang w:val="en-GB"/>
+              </w:rPr>
+              <w:t>Comm</w:t>
+            </w:r>
+            <w:proofErr w:type="spellEnd"/>
+            <w:r>
+              <w:rPr>
+                <w:rFonts w:eastAsia="Times New Roman"/>
+                <w:lang w:val="en-GB"/>
+              </w:rPr>
+              <w:t>)</w:t>
+            </w:r>
+          </w:p>
+          <w:p>
+            <w:pPr>
+              <w:spacing w:after="0"/>
+              <w:rPr>
+                <w:rFonts w:eastAsia="Times New Roman"/>
+                <w:lang w:val="en-GB"/>
+              </w:rPr>
+            </w:pPr>
+            <w:r>
+              <w:rPr>
+                <w:rFonts w:eastAsia="Times New Roman"/>
+                <w:lang w:val="en-GB"/>
+              </w:rPr>
+              <w:t>160</w:t>
+            </w:r>
+            <w:r>
+              <w:rPr>
+                <w:rFonts w:eastAsia="Times New Roman"/>
+                <w:lang w:val="en-GB"/>
+              </w:rPr>
+              <w:t xml:space="preserve"> (</w:t>
+            </w:r>
+            <w:proofErr w:type="spellStart"/>
+            <w:r>
+              <w:rPr>
+                <w:rFonts w:eastAsia="Times New Roman"/>
+                <w:lang w:val="en-GB"/>
+              </w:rPr>
+              <w:t>hdl</w:t>
+            </w:r>
+            <w:proofErr w:type="spellEnd"/>
+            <w:r>
+              <w:rPr>
+                <w:rFonts w:eastAsia="Times New Roman"/>
+                <w:lang w:val="en-GB"/>
+              </w:rPr>
+              <w:t>) +</w:t>
+            </w:r>
+          </w:p>
+          <w:p>
+            <w:pPr>
+              <w:spacing w:after="0"/>
+              <w:rPr>
+                <w:rFonts w:eastAsia="Times New Roman"/>
+                <w:lang w:val="en-GB"/>
+              </w:rPr>
+            </w:pPr>
             <w:r>
               <w:rPr>
                 <w:rFonts w:eastAsia="Times New Roman"/>
                 <w:lang w:val="en-GB"/>
               </w:rPr>
               <w:lastRenderedPageBreak/>
-              <w:t>-&gt; Antenna</w:t>
-            </w:r>
-          </w:p>
-        </w:tc>
-        <w:tc>
-          <w:tcPr>
-            <w:tcW w:w="2268" w:type="dxa"/>
-          </w:tcPr>
-          <w:p>
-            <w:pPr>
-              <w:spacing w:after="0"/>
-              <w:rPr>
-                <w:rFonts w:eastAsia="Times New Roman"/>
-                <w:lang w:val="en-GB"/>
-              </w:rPr>
-            </w:pPr>
-            <w:r>
-              <w:rPr>
-                <w:rFonts w:eastAsia="Times New Roman"/>
-                <w:lang w:val="en-GB"/>
-              </w:rPr>
-              <w:lastRenderedPageBreak/>
-              <w:t>2</w:t>
-            </w:r>
-            <w:r>
-              <w:rPr>
-                <w:rFonts w:eastAsia="Times New Roman"/>
-                <w:lang w:val="en-GB"/>
-              </w:rPr>
-              <w:t xml:space="preserve">00(Enc) + </w:t>
-            </w:r>
-          </w:p>
-          <w:p>
-            <w:pPr>
-              <w:spacing w:after="0"/>
-              <w:rPr>
-                <w:rFonts w:eastAsia="Times New Roman"/>
-                <w:lang w:val="en-GB"/>
-              </w:rPr>
-            </w:pPr>
-            <w:r>
-              <w:rPr>
-                <w:rFonts w:eastAsia="Times New Roman"/>
-                <w:lang w:val="en-GB"/>
-              </w:rPr>
-              <w:t>2*33(</w:t>
-            </w:r>
-            <w:proofErr w:type="spellStart"/>
-            <w:r>
-              <w:rPr>
-                <w:rFonts w:eastAsia="Times New Roman"/>
-                <w:lang w:val="en-GB"/>
-              </w:rPr>
-              <w:t>Comm</w:t>
-            </w:r>
-            <w:proofErr w:type="spellEnd"/>
-            <w:r>
-              <w:rPr>
-                <w:rFonts w:eastAsia="Times New Roman"/>
-                <w:lang w:val="en-GB"/>
-              </w:rPr>
-              <w:t>)</w:t>
-            </w:r>
-          </w:p>
-          <w:p>
-            <w:pPr>
-              <w:spacing w:after="0"/>
-              <w:rPr>
-                <w:rFonts w:eastAsia="Times New Roman"/>
-                <w:lang w:val="en-GB"/>
-              </w:rPr>
-            </w:pPr>
-            <w:r>
-              <w:rPr>
-                <w:rFonts w:eastAsia="Times New Roman"/>
-                <w:lang w:val="en-GB"/>
-              </w:rPr>
-              <w:lastRenderedPageBreak/>
-              <w:t>160</w:t>
-            </w:r>
-            <w:r>
-              <w:rPr>
-                <w:rFonts w:eastAsia="Times New Roman"/>
-                <w:lang w:val="en-GB"/>
-              </w:rPr>
-              <w:t xml:space="preserve"> (</w:t>
-            </w:r>
-            <w:proofErr w:type="spellStart"/>
-            <w:r>
-              <w:rPr>
-                <w:rFonts w:eastAsia="Times New Roman"/>
-                <w:lang w:val="en-GB"/>
-              </w:rPr>
-              <w:t>hdl</w:t>
-            </w:r>
-            <w:proofErr w:type="spellEnd"/>
-            <w:r>
-              <w:rPr>
-                <w:rFonts w:eastAsia="Times New Roman"/>
-                <w:lang w:val="en-GB"/>
-              </w:rPr>
-              <w:t>) +</w:t>
-            </w:r>
-          </w:p>
-          <w:p>
-            <w:pPr>
-              <w:spacing w:after="0"/>
-              <w:rPr>
-                <w:rFonts w:eastAsia="Times New Roman"/>
-                <w:lang w:val="en-GB"/>
-              </w:rPr>
-            </w:pPr>
-            <w:r>
-              <w:rPr>
-                <w:rFonts w:eastAsia="Times New Roman"/>
-                <w:lang w:val="en-GB"/>
-              </w:rPr>
               <w:t>2*37(</w:t>
             </w:r>
             <w:proofErr w:type="spellStart"/>
@@ -20034,7 +20066,7 @@
           <w:noProof/>
           <w:lang w:val="en-GB"/>
         </w:rPr>
-        <w:t>1</w:t>
+        <w:t>12</w:t>
       </w:r>
       <w:r>
         <w:rPr>
@@ -20048,47 +20080,45 @@
         </w:rPr>
         <w:t xml:space="preserve"> - Execution paths of </w:t>
       </w:r>
+      <w:r>
+        <w:rPr>
+          <w:lang w:val="en-GB"/>
+        </w:rPr>
+        <w:t>interest</w:t>
+      </w:r>
+    </w:p>
+    <w:p>
+      <w:pPr>
+        <w:rPr>
+          <w:lang w:val="en-GB"/>
+        </w:rPr>
+      </w:pPr>
+      <w:r>
+        <w:rPr>
+          <w:lang w:val="en-GB"/>
+        </w:rPr>
+        <w:t xml:space="preserve">There is no surprise </w:t>
+      </w:r>
+      <w:r>
+        <w:rPr>
+          <w:lang w:val="en-GB"/>
+        </w:rPr>
+        <w:t>here;</w:t>
+      </w:r>
+      <w:r>
+        <w:rPr>
+          <w:lang w:val="en-GB"/>
+        </w:rPr>
+        <w:t xml:space="preserve"> the DSP is more efficient at performing filtration and encoding/decoding than the microcontroller, even with the increased communication. Luckily the DSP &lt;-&gt; microcontroller communication is at an absolute minimum, as the microcontroller is very limited in its capabilities, yet monitoring a button, a few </w:t>
+      </w:r>
       <w:proofErr w:type="spellStart"/>
       <w:r>
         <w:rPr>
           <w:lang w:val="en-GB"/>
         </w:rPr>
-        <w:t>interrest</w:t>
+        <w:t>LEDs</w:t>
       </w:r>
       <w:proofErr w:type="spellEnd"/>
-    </w:p>
-    <w:p>
-      <w:pPr>
-        <w:rPr>
-          <w:lang w:val="en-GB"/>
-        </w:rPr>
-      </w:pPr>
-      <w:r>
-        <w:rPr>
-          <w:lang w:val="en-GB"/>
-        </w:rPr>
-        <w:t xml:space="preserve">There is no surprise </w:t>
-      </w:r>
-      <w:r>
-        <w:rPr>
-          <w:lang w:val="en-GB"/>
-        </w:rPr>
-        <w:t>here;</w:t>
-      </w:r>
-      <w:r>
-        <w:rPr>
-          <w:lang w:val="en-GB"/>
-        </w:rPr>
-        <w:t xml:space="preserve"> the DSP is more efficient at performing filtration and encoding/decoding than the microcontroller, even with the increased communication. Luckily the DSP &lt;-&gt; microcontroller communication is at an absolute minimum, as the microcontroller is very limited in its capabilities, yet monitoring a button, a few </w:t>
-      </w:r>
-      <w:proofErr w:type="spellStart"/>
-      <w:r>
-        <w:rPr>
-          <w:lang w:val="en-GB"/>
-        </w:rPr>
-        <w:t>LEDs</w:t>
-      </w:r>
-      <w:proofErr w:type="spellEnd"/>
       <w:r>
         <w:rPr>
           <w:lang w:val="en-GB"/>
@@ -20113,14 +20143,55 @@
         <w:rPr>
           <w:lang w:val="en-GB"/>
         </w:rPr>
-        <w:t xml:space="preserve">An interesting possibility is mapping all the execution to the DSP, completely removing the need for a microcontroller. In order to determine this, it is required to make an estimate of the required clocks for the remaining functionality. This is done in table </w:t>
-      </w:r>
-      <w:r>
-        <w:rPr>
-          <w:highlight w:val="yellow"/>
-          <w:lang w:val="en-GB"/>
-        </w:rPr>
-        <w:t>xx</w:t>
+        <w:t>An interesting possibility is mapping all the execution to the DSP, completely removing the need for a microcontroller. In order to determine this, it is required to make an estimate of the required clocks for the remaining functionality. This is done in</w:t>
+      </w:r>
+      <w:r>
+        <w:rPr>
+          <w:lang w:val="en-GB"/>
+        </w:rPr>
+        <w:t xml:space="preserve"> </w:t>
+      </w:r>
+      <w:r>
+        <w:rPr>
+          <w:lang w:val="en-GB"/>
+        </w:rPr>
+        <w:fldChar w:fldCharType="begin"/>
+      </w:r>
+      <w:r>
+        <w:rPr>
+          <w:lang w:val="en-GB"/>
+        </w:rPr>
+        <w:instrText xml:space="preserve"> REF _Ref287610861 \h </w:instrText>
+      </w:r>
+      <w:r>
+        <w:rPr>
+          <w:lang w:val="en-GB"/>
+        </w:rPr>
+      </w:r>
+      <w:r>
+        <w:rPr>
+          <w:lang w:val="en-GB"/>
+        </w:rPr>
+        <w:fldChar w:fldCharType="separate"/>
+      </w:r>
+      <w:r>
+        <w:rPr>
+          <w:lang w:val="en-GB"/>
+        </w:rPr>
+        <w:t xml:space="preserve">Table </w:t>
+      </w:r>
+      <w:r>
+        <w:rPr>
+          <w:noProof/>
+          <w:lang w:val="en-GB"/>
+        </w:rPr>
+        <w:t>13</w:t>
+      </w:r>
+      <w:r>
+        <w:rPr>
+          <w:lang w:val="en-GB"/>
+        </w:rPr>
+        <w:fldChar w:fldCharType="end"/>
       </w:r>
       <w:r>
         <w:rPr>
@@ -20775,7 +20846,6 @@
                 <w:rFonts w:eastAsia="Times New Roman"/>
                 <w:lang w:val="en-GB"/>
               </w:rPr>
-              <w:lastRenderedPageBreak/>
               <w:t>Enter update mode (10)</w:t>
             </w:r>
           </w:p>
@@ -20796,6 +20866,7 @@
                 <w:rFonts w:eastAsia="Times New Roman"/>
                 <w:lang w:val="en-GB"/>
               </w:rPr>
+              <w:lastRenderedPageBreak/>
               <w:t>Receive and parse up to 100k in 30 minutes = 55 bytes/ sec: 125k</w:t>
             </w:r>
           </w:p>
@@ -21151,10 +21222,86 @@
     </w:tbl>
     <w:p>
       <w:pPr>
-        <w:rPr>
-          <w:lang w:val="en-GB"/>
-        </w:rPr>
-      </w:pPr>
+        <w:pStyle w:val="Billedtekst"/>
+        <w:jc w:val="center"/>
+        <w:rPr>
+          <w:lang w:val="en-GB"/>
+        </w:rPr>
+      </w:pPr>
+      <w:bookmarkStart w:id="25" w:name="_Ref287610861"/>
+      <w:r>
+        <w:rPr>
+          <w:lang w:val="en-GB"/>
+        </w:rPr>
+        <w:t xml:space="preserve">Table </w:t>
+      </w:r>
+      <w:r>
+        <w:rPr>
+          <w:lang w:val="en-GB"/>
+        </w:rPr>
+        <w:fldChar w:fldCharType="begin"/>
+      </w:r>
+      <w:r>
+        <w:rPr>
+          <w:lang w:val="en-GB"/>
+        </w:rPr>
+        <w:instrText xml:space="preserve"> SEQ Table \* ARABIC </w:instrText>
+      </w:r>
+      <w:r>
+        <w:rPr>
+          <w:lang w:val="en-GB"/>
+        </w:rPr>
+        <w:fldChar w:fldCharType="separate"/>
+      </w:r>
+      <w:r>
+        <w:rPr>
+          <w:noProof/>
+          <w:lang w:val="en-GB"/>
+        </w:rPr>
+        <w:t>13</w:t>
+      </w:r>
+      <w:r>
+        <w:rPr>
+          <w:lang w:val="en-GB"/>
+        </w:rPr>
+        <w:fldChar w:fldCharType="end"/>
+      </w:r>
+      <w:bookmarkEnd w:id="25"/>
+      <w:r>
+        <w:rPr>
+          <w:noProof/>
+          <w:lang w:val="en-GB"/>
+        </w:rPr>
+        <w:t xml:space="preserve"> </w:t>
+      </w:r>
+      <w:r>
+        <w:rPr>
+          <w:noProof/>
+          <w:lang w:val="en-GB"/>
+        </w:rPr>
+        <w:t>–</w:t>
+      </w:r>
+      <w:r>
+        <w:rPr>
+          <w:noProof/>
+          <w:lang w:val="en-GB"/>
+        </w:rPr>
+        <w:t xml:space="preserve"> </w:t>
+      </w:r>
+      <w:r>
+        <w:rPr>
+          <w:noProof/>
+          <w:lang w:val="en-GB"/>
+        </w:rPr>
+        <w:t>Other blocks</w:t>
+      </w:r>
+      <w:r>
+        <w:rPr>
+          <w:noProof/>
+          <w:lang w:val="en-GB"/>
+        </w:rPr>
+        <w:t xml:space="preserve"> execution times</w:t>
+      </w:r>
     </w:p>
     <w:p>
       <w:pPr>
@@ -21269,7 +21416,25 @@
         <w:rPr>
           <w:lang w:val="en-GB"/>
         </w:rPr>
-        <w:t>], it is required to sample the LNA at 2*868MHz in order to restore the original signal. Naturally a low-pass filter eliminating higher frequencies is required, yet this can be done as a simple analogue filter. Sampling and analysing at this rate requires a frequency of at least 1.8GHz. The parallel nature of the FPGA would allow the processing of the sample (and continued processing of the previous samples) to be done in parallel, otherwise a much higher rate would be needed; at least a factor 10 to process the sample.</w:t>
+        <w:t xml:space="preserve">], it is required to sample the LNA at 2*868MHz in order to restore the original signal. Naturally a low-pass filter eliminating higher frequencies is required, yet this can be done as a simple analogue filter. Sampling and analysing at this rate requires a frequency of at least 1.8GHz. The parallel nature of the FPGA would allow the processing of the sample (and continued processing of the previous samples) to be done in parallel, otherwise a much higher rate would be needed; at least a </w:t>
+      </w:r>
+      <w:r>
+        <w:rPr>
+          <w:lang w:val="en-GB"/>
+        </w:rPr>
+        <w:t xml:space="preserve">factor 10 to process the sample, or a DSP of at least </w:t>
+      </w:r>
+      <w:r>
+        <w:rPr>
+          <w:lang w:val="en-GB"/>
+        </w:rPr>
+        <w:t>18GH, if it was to be implemented in DSP.</w:t>
+      </w:r>
+      <w:r>
+        <w:rPr>
+          <w:lang w:val="en-GB"/>
+        </w:rPr>
+        <w:t xml:space="preserve"> Restoring the signal from the ADC allows for both Amplitude Shift Keying (ASK) and Phase Shift Keying (PSK) encoding.</w:t>
       </w:r>
     </w:p>
     <w:p>
@@ -21291,52 +21456,858 @@
         </w:rPr>
         <w:t xml:space="preserve"> </w:t>
       </w:r>
-    </w:p>
-    <w:p>
-      <w:pPr>
-        <w:rPr>
-          <w:lang w:val="en-GB"/>
-        </w:rPr>
-      </w:pPr>
-    </w:p>
-    <w:p>
-      <w:pPr>
-        <w:rPr>
-          <w:lang w:val="en-GB"/>
-        </w:rPr>
-      </w:pPr>
+      <w:r>
+        <w:rPr>
+          <w:lang w:val="en-GB"/>
+        </w:rPr>
+        <w:t xml:space="preserve">There are several ADCs that can handle a sample rate of </w:t>
+      </w:r>
+      <w:r>
+        <w:rPr>
+          <w:lang w:val="en-GB"/>
+        </w:rPr>
+        <w:t>1.8GHz</w:t>
+      </w:r>
+      <w:r>
+        <w:rPr>
+          <w:lang w:val="en-GB"/>
+        </w:rPr>
+        <w:t xml:space="preserve">. An example could be the </w:t>
+      </w:r>
+      <w:r>
+        <w:rPr>
+          <w:lang w:val="en-GB"/>
+        </w:rPr>
+        <w:t>National</w:t>
+      </w:r>
+      <w:r>
+        <w:rPr>
+          <w:lang w:val="en-GB"/>
+        </w:rPr>
+        <w:t xml:space="preserve"> GHz ADC</w:t>
+      </w:r>
+      <w:r>
+        <w:rPr>
+          <w:lang w:val="en-GB"/>
+        </w:rPr>
+        <w:t xml:space="preserve"> family</w:t>
+      </w:r>
+      <w:r>
+        <w:rPr>
+          <w:lang w:val="en-GB"/>
+        </w:rPr>
+        <w:t xml:space="preserve"> </w:t>
+      </w:r>
+      <w:r>
+        <w:rPr>
+          <w:lang w:val="en-GB"/>
+        </w:rPr>
+        <w:t>ADC12D1x00</w:t>
+      </w:r>
+      <w:r>
+        <w:rPr>
+          <w:lang w:val="en-GB"/>
+        </w:rPr>
+        <w:t>, which is specifically designed to handle RF application in conjunction with an FPGA.</w:t>
+      </w:r>
+    </w:p>
+    <w:p>
+      <w:pPr>
+        <w:rPr>
+          <w:lang w:val="en-GB"/>
+        </w:rPr>
+      </w:pPr>
+    </w:p>
+    <w:p>
+      <w:pPr>
+        <w:rPr>
+          <w:lang w:val="en-GB"/>
+        </w:rPr>
+      </w:pPr>
+      <w:r>
+        <w:rPr>
+          <w:lang w:val="en-GB"/>
+        </w:rPr>
+        <w:t xml:space="preserve">There are also several </w:t>
+      </w:r>
       <w:proofErr w:type="spellStart"/>
       <w:r>
         <w:rPr>
           <w:lang w:val="en-GB"/>
         </w:rPr>
-        <w:t>Analog</w:t>
+        <w:t>FPGAs</w:t>
       </w:r>
       <w:proofErr w:type="spellEnd"/>
       <w:r>
         <w:rPr>
           <w:lang w:val="en-GB"/>
         </w:rPr>
-        <w:t xml:space="preserve"> GHz ADC - </w:t>
-      </w:r>
-      <w:r>
-        <w:rPr>
-          <w:lang w:val="en-GB"/>
-        </w:rPr>
-        <w:t>ADC12D1x00</w:t>
-      </w:r>
-    </w:p>
-    <w:p>
-      <w:pPr>
-        <w:rPr>
-          <w:lang w:val="en-GB"/>
-        </w:rPr>
-      </w:pPr>
-    </w:p>
-    <w:p>
-      <w:pPr>
-        <w:rPr>
-          <w:lang w:val="en-GB"/>
+        <w:t xml:space="preserve">, yet a good, and relatively small, option is the </w:t>
+      </w:r>
+      <w:proofErr w:type="spellStart"/>
+      <w:r>
+        <w:rPr>
+          <w:lang w:val="en-GB"/>
+        </w:rPr>
+        <w:t>Altera</w:t>
+      </w:r>
+      <w:proofErr w:type="spellEnd"/>
+      <w:r>
+        <w:rPr>
+          <w:lang w:val="en-GB"/>
+        </w:rPr>
+        <w:t xml:space="preserve"> </w:t>
+      </w:r>
+      <w:r>
+        <w:rPr>
+          <w:lang w:val="en-GB"/>
+        </w:rPr>
+        <w:t>Cyclone V</w:t>
+      </w:r>
+      <w:r>
+        <w:rPr>
+          <w:lang w:val="en-GB"/>
+        </w:rPr>
+        <w:t xml:space="preserve"> GX. It is </w:t>
+      </w:r>
+      <w:r>
+        <w:rPr>
+          <w:lang w:val="en-GB"/>
+        </w:rPr>
+        <w:t>an</w:t>
+      </w:r>
+      <w:r>
+        <w:rPr>
+          <w:lang w:val="en-GB"/>
+        </w:rPr>
+        <w:t xml:space="preserve"> up to 3G FPGA. The family supports up to 5G. As it is also mentioned in the risk analysis there are very few </w:t>
+      </w:r>
+      <w:r>
+        <w:rPr>
+          <w:lang w:val="en-GB"/>
+        </w:rPr>
+        <w:lastRenderedPageBreak/>
+        <w:t xml:space="preserve">FPGA resources in the team, and this section may therefore be less accurate and </w:t>
+      </w:r>
+      <w:r>
+        <w:rPr>
+          <w:lang w:val="en-GB"/>
+        </w:rPr>
+        <w:t>thorough</w:t>
+      </w:r>
+      <w:r>
+        <w:rPr>
+          <w:lang w:val="en-GB"/>
+        </w:rPr>
+        <w:t xml:space="preserve"> than the previous sections.</w:t>
+      </w:r>
+    </w:p>
+    <w:p>
+      <w:pPr>
+        <w:rPr>
+          <w:lang w:val="en-US"/>
+        </w:rPr>
+      </w:pPr>
+      <w:r>
+        <w:rPr>
+          <w:lang w:val="en-US"/>
+        </w:rPr>
+        <w:object w:dxaOrig="8842" w:dyaOrig="11678">
+          <v:shape id="_x0000_i1040" type="#_x0000_t75" style="width:441.75pt;height:584.25pt" o:ole="">
+            <v:imagedata r:id="rId33" o:title=""/>
+          </v:shape>
+          <o:OLEObject Type="Embed" ProgID="Visio.Drawing.11" ShapeID="_x0000_i1040" DrawAspect="Content" ObjectID="_1361355480" r:id="rId34"/>
+        </w:object>
+      </w:r>
+      <w:r>
+        <w:rPr>
+          <w:lang w:val="en-US"/>
+        </w:rPr>
+        <w:pict>
+          <v:shape id="_x0000_i1039" type="#_x0000_t75" style="width:439.5pt;height:581.25pt">
+            <v:imagedata r:id="rId35" o:title="Drawings"/>
+          </v:shape>
+        </w:pict>
+      </w:r>
+    </w:p>
+    <w:p>
+      <w:pPr>
+        <w:rPr>
+          <w:lang w:val="en-US"/>
+        </w:rPr>
+      </w:pPr>
+    </w:p>
+    <w:tbl>
+      <w:tblPr>
+        <w:tblW w:w="0" w:type="auto"/>
+        <w:jc w:val="center"/>
+        <w:tblBorders>
+          <w:top w:val="single" w:sz="4" w:space="0" w:color="auto"/>
+          <w:left w:val="single" w:sz="4" w:space="0" w:color="auto"/>
+          <w:bottom w:val="single" w:sz="4" w:space="0" w:color="auto"/>
+          <w:right w:val="single" w:sz="4" w:space="0" w:color="auto"/>
+          <w:insideH w:val="single" w:sz="4" w:space="0" w:color="auto"/>
+          <w:insideV w:val="single" w:sz="4" w:space="0" w:color="auto"/>
+        </w:tblBorders>
+        <w:tblLook w:val="04A0"/>
+      </w:tblPr>
+      <w:tblGrid>
+        <w:gridCol w:w="1591"/>
+        <w:gridCol w:w="1811"/>
+      </w:tblGrid>
+      <w:tr>
+        <w:trPr>
+          <w:jc w:val="center"/>
+        </w:trPr>
+        <w:tc>
+          <w:tcPr>
+            <w:tcW w:w="1591" w:type="dxa"/>
+          </w:tcPr>
+          <w:p>
+            <w:pPr>
+              <w:spacing w:after="0"/>
+              <w:rPr>
+                <w:rFonts w:eastAsia="Times New Roman"/>
+                <w:lang w:val="en-GB"/>
+              </w:rPr>
+            </w:pPr>
+            <w:r>
+              <w:rPr>
+                <w:rFonts w:eastAsia="Times New Roman"/>
+                <w:lang w:val="en-GB"/>
+              </w:rPr>
+              <w:t>Frequency</w:t>
+            </w:r>
+          </w:p>
+        </w:tc>
+        <w:tc>
+          <w:tcPr>
+            <w:tcW w:w="1811" w:type="dxa"/>
+          </w:tcPr>
+          <w:p>
+            <w:pPr>
+              <w:spacing w:after="0"/>
+              <w:rPr>
+                <w:rFonts w:eastAsia="Times New Roman"/>
+                <w:lang w:val="en-GB"/>
+              </w:rPr>
+            </w:pPr>
+            <w:r>
+              <w:rPr>
+                <w:rFonts w:eastAsia="Times New Roman"/>
+                <w:lang w:val="en-GB"/>
+              </w:rPr>
+              <w:t>&lt;3,75Gbps</w:t>
+            </w:r>
+          </w:p>
+        </w:tc>
+      </w:tr>
+      <w:tr>
+        <w:trPr>
+          <w:jc w:val="center"/>
+        </w:trPr>
+        <w:tc>
+          <w:tcPr>
+            <w:tcW w:w="1591" w:type="dxa"/>
+          </w:tcPr>
+          <w:p>
+            <w:pPr>
+              <w:spacing w:after="0"/>
+              <w:rPr>
+                <w:rFonts w:eastAsia="Times New Roman"/>
+                <w:lang w:val="en-GB"/>
+              </w:rPr>
+            </w:pPr>
+            <w:r>
+              <w:rPr>
+                <w:rFonts w:eastAsia="Times New Roman"/>
+                <w:lang w:val="en-GB"/>
+              </w:rPr>
+              <w:t>Power</w:t>
+            </w:r>
+          </w:p>
+        </w:tc>
+        <w:tc>
+          <w:tcPr>
+            <w:tcW w:w="1811" w:type="dxa"/>
+          </w:tcPr>
+          <w:p>
+            <w:pPr>
+              <w:spacing w:after="0"/>
+              <w:rPr>
+                <w:rFonts w:eastAsia="Times New Roman"/>
+                <w:lang w:val="en-GB"/>
+              </w:rPr>
+            </w:pPr>
+            <w:r>
+              <w:rPr>
+                <w:rFonts w:eastAsia="Times New Roman"/>
+                <w:lang w:val="en-GB"/>
+              </w:rPr>
+              <w:t xml:space="preserve">88 </w:t>
+            </w:r>
+            <w:proofErr w:type="spellStart"/>
+            <w:r>
+              <w:rPr>
+                <w:rFonts w:eastAsia="Times New Roman"/>
+                <w:lang w:val="en-GB"/>
+              </w:rPr>
+              <w:t>mW</w:t>
+            </w:r>
+            <w:proofErr w:type="spellEnd"/>
+            <w:r>
+              <w:rPr>
+                <w:rFonts w:eastAsia="Times New Roman"/>
+                <w:lang w:val="en-GB"/>
+              </w:rPr>
+              <w:t xml:space="preserve"> per channel</w:t>
+            </w:r>
+          </w:p>
+          <w:p>
+            <w:pPr>
+              <w:spacing w:after="0"/>
+              <w:rPr>
+                <w:rFonts w:eastAsia="Times New Roman"/>
+                <w:lang w:val="en-GB"/>
+              </w:rPr>
+            </w:pPr>
+            <w:r>
+              <w:rPr>
+                <w:rFonts w:eastAsia="Times New Roman"/>
+                <w:lang w:val="en-GB"/>
+              </w:rPr>
+              <w:t xml:space="preserve">Supply = </w:t>
+            </w:r>
+            <w:r>
+              <w:rPr>
+                <w:rFonts w:eastAsia="Times New Roman"/>
+                <w:lang w:val="en-GB"/>
+              </w:rPr>
+              <w:t>3.</w:t>
+            </w:r>
+            <w:r>
+              <w:rPr>
+                <w:rFonts w:eastAsia="Times New Roman"/>
+                <w:lang w:val="en-GB"/>
+              </w:rPr>
+              <w:t>3</w:t>
+            </w:r>
+            <w:r>
+              <w:rPr>
+                <w:rFonts w:eastAsia="Times New Roman"/>
+                <w:lang w:val="en-GB"/>
+              </w:rPr>
+              <w:t>V</w:t>
+            </w:r>
+          </w:p>
+        </w:tc>
+      </w:tr>
+      <w:tr>
+        <w:trPr>
+          <w:jc w:val="center"/>
+        </w:trPr>
+        <w:tc>
+          <w:tcPr>
+            <w:tcW w:w="1591" w:type="dxa"/>
+          </w:tcPr>
+          <w:p>
+            <w:pPr>
+              <w:spacing w:after="0"/>
+              <w:rPr>
+                <w:rFonts w:eastAsia="Times New Roman"/>
+                <w:lang w:val="en-GB"/>
+              </w:rPr>
+            </w:pPr>
+            <w:r>
+              <w:rPr>
+                <w:rFonts w:eastAsia="Times New Roman"/>
+                <w:lang w:val="en-GB"/>
+              </w:rPr>
+              <w:lastRenderedPageBreak/>
+              <w:t>Price</w:t>
+            </w:r>
+          </w:p>
+        </w:tc>
+        <w:tc>
+          <w:tcPr>
+            <w:tcW w:w="1811" w:type="dxa"/>
+          </w:tcPr>
+          <w:p>
+            <w:pPr>
+              <w:spacing w:after="0"/>
+              <w:rPr>
+                <w:rFonts w:eastAsia="Times New Roman"/>
+                <w:lang w:val="en-GB"/>
+              </w:rPr>
+            </w:pPr>
+            <w:r>
+              <w:rPr>
+                <w:rFonts w:eastAsia="Times New Roman"/>
+                <w:lang w:val="en-GB"/>
+              </w:rPr>
+              <w:t>300</w:t>
+            </w:r>
+            <w:r>
+              <w:rPr>
+                <w:rFonts w:eastAsia="Times New Roman"/>
+                <w:lang w:val="en-GB"/>
+              </w:rPr>
+              <w:t>USD</w:t>
+            </w:r>
+          </w:p>
+        </w:tc>
+      </w:tr>
+    </w:tbl>
+    <w:p>
+      <w:pPr>
+        <w:pStyle w:val="Billedtekst"/>
+        <w:jc w:val="center"/>
+        <w:rPr>
+          <w:lang w:val="en-US"/>
+        </w:rPr>
+      </w:pPr>
+      <w:r>
+        <w:rPr>
+          <w:lang w:val="en-US"/>
+        </w:rPr>
+        <w:t xml:space="preserve">Table </w:t>
+      </w:r>
+      <w:r>
+        <w:rPr>
+          <w:lang w:val="en-US"/>
+        </w:rPr>
+        <w:fldChar w:fldCharType="begin"/>
+      </w:r>
+      <w:r>
+        <w:rPr>
+          <w:lang w:val="en-US"/>
+        </w:rPr>
+        <w:instrText xml:space="preserve"> SEQ Table \* ARABIC </w:instrText>
+      </w:r>
+      <w:r>
+        <w:rPr>
+          <w:lang w:val="en-US"/>
+        </w:rPr>
+        <w:fldChar w:fldCharType="separate"/>
+      </w:r>
+      <w:r>
+        <w:rPr>
+          <w:noProof/>
+          <w:lang w:val="en-US"/>
+        </w:rPr>
+        <w:t>14</w:t>
+      </w:r>
+      <w:r>
+        <w:rPr>
+          <w:lang w:val="en-US"/>
+        </w:rPr>
+        <w:fldChar w:fldCharType="end"/>
+      </w:r>
+      <w:r>
+        <w:rPr>
+          <w:lang w:val="en-US"/>
+        </w:rPr>
+        <w:t xml:space="preserve"> – </w:t>
+      </w:r>
+      <w:r>
+        <w:rPr>
+          <w:lang w:val="en-US"/>
+        </w:rPr>
+        <w:t>FPGA Cyclone V GX</w:t>
+      </w:r>
+      <w:r>
+        <w:rPr>
+          <w:lang w:val="en-US"/>
+        </w:rPr>
+        <w:t xml:space="preserve"> characteristics</w:t>
+      </w:r>
+    </w:p>
+    <w:p>
+      <w:pPr>
+        <w:rPr>
+          <w:lang w:val="en-GB"/>
+        </w:rPr>
+      </w:pPr>
+      <w:r>
+        <w:rPr>
+          <w:lang w:val="en-GB"/>
+        </w:rPr>
+        <w:t xml:space="preserve"> </w:t>
+      </w:r>
+    </w:p>
+    <w:tbl>
+      <w:tblPr>
+        <w:tblW w:w="0" w:type="auto"/>
+        <w:jc w:val="center"/>
+        <w:tblBorders>
+          <w:top w:val="single" w:sz="4" w:space="0" w:color="auto"/>
+          <w:left w:val="single" w:sz="4" w:space="0" w:color="auto"/>
+          <w:bottom w:val="single" w:sz="4" w:space="0" w:color="auto"/>
+          <w:right w:val="single" w:sz="4" w:space="0" w:color="auto"/>
+          <w:insideH w:val="single" w:sz="4" w:space="0" w:color="auto"/>
+          <w:insideV w:val="single" w:sz="4" w:space="0" w:color="auto"/>
+        </w:tblBorders>
+        <w:tblLook w:val="04A0"/>
+      </w:tblPr>
+      <w:tblGrid>
+        <w:gridCol w:w="1591"/>
+        <w:gridCol w:w="1811"/>
+      </w:tblGrid>
+      <w:tr>
+        <w:trPr>
+          <w:jc w:val="center"/>
+        </w:trPr>
+        <w:tc>
+          <w:tcPr>
+            <w:tcW w:w="1591" w:type="dxa"/>
+          </w:tcPr>
+          <w:p>
+            <w:pPr>
+              <w:spacing w:after="0"/>
+              <w:rPr>
+                <w:rFonts w:eastAsia="Times New Roman"/>
+                <w:lang w:val="en-GB"/>
+              </w:rPr>
+            </w:pPr>
+            <w:r>
+              <w:rPr>
+                <w:rFonts w:eastAsia="Times New Roman"/>
+                <w:lang w:val="en-GB"/>
+              </w:rPr>
+              <w:t>Resolution</w:t>
+            </w:r>
+          </w:p>
+        </w:tc>
+        <w:tc>
+          <w:tcPr>
+            <w:tcW w:w="1811" w:type="dxa"/>
+          </w:tcPr>
+          <w:p>
+            <w:pPr>
+              <w:spacing w:after="0"/>
+              <w:rPr>
+                <w:rFonts w:eastAsia="Times New Roman"/>
+                <w:lang w:val="en-GB"/>
+              </w:rPr>
+            </w:pPr>
+            <w:r>
+              <w:rPr>
+                <w:rFonts w:eastAsia="Times New Roman"/>
+                <w:lang w:val="en-GB"/>
+              </w:rPr>
+              <w:t>12bit</w:t>
+            </w:r>
+          </w:p>
+        </w:tc>
+      </w:tr>
+      <w:tr>
+        <w:trPr>
+          <w:jc w:val="center"/>
+        </w:trPr>
+        <w:tc>
+          <w:tcPr>
+            <w:tcW w:w="1591" w:type="dxa"/>
+          </w:tcPr>
+          <w:p>
+            <w:pPr>
+              <w:spacing w:after="0"/>
+              <w:rPr>
+                <w:rFonts w:eastAsia="Times New Roman"/>
+                <w:lang w:val="en-GB"/>
+              </w:rPr>
+            </w:pPr>
+            <w:r>
+              <w:rPr>
+                <w:rFonts w:eastAsia="Times New Roman"/>
+                <w:lang w:val="en-GB"/>
+              </w:rPr>
+              <w:t>Settling time</w:t>
+            </w:r>
+          </w:p>
+        </w:tc>
+        <w:tc>
+          <w:tcPr>
+            <w:tcW w:w="1811" w:type="dxa"/>
+          </w:tcPr>
+          <w:p>
+            <w:pPr>
+              <w:spacing w:after="0"/>
+              <w:rPr>
+                <w:rFonts w:eastAsia="Times New Roman"/>
+                <w:lang w:val="en-GB"/>
+              </w:rPr>
+            </w:pPr>
+            <w:r>
+              <w:rPr>
+                <w:rFonts w:eastAsia="Times New Roman"/>
+                <w:lang w:val="en-GB"/>
+              </w:rPr>
+              <w:t>2</w:t>
+            </w:r>
+            <w:r>
+              <w:rPr>
+                <w:rFonts w:eastAsia="Times New Roman"/>
+                <w:lang w:val="en-GB"/>
+              </w:rPr>
+              <w:t xml:space="preserve"> </w:t>
+            </w:r>
+            <w:r>
+              <w:rPr>
+                <w:rFonts w:eastAsia="Times New Roman"/>
+                <w:lang w:val="en-GB"/>
+              </w:rPr>
+              <w:t>G</w:t>
+            </w:r>
+            <w:r>
+              <w:rPr>
+                <w:rFonts w:eastAsia="Times New Roman"/>
+                <w:lang w:val="en-GB"/>
+              </w:rPr>
+              <w:t>SPS</w:t>
+            </w:r>
+          </w:p>
+        </w:tc>
+      </w:tr>
+      <w:tr>
+        <w:trPr>
+          <w:jc w:val="center"/>
+        </w:trPr>
+        <w:tc>
+          <w:tcPr>
+            <w:tcW w:w="1591" w:type="dxa"/>
+          </w:tcPr>
+          <w:p>
+            <w:pPr>
+              <w:spacing w:after="0"/>
+              <w:rPr>
+                <w:rFonts w:eastAsia="Times New Roman"/>
+                <w:lang w:val="en-GB"/>
+              </w:rPr>
+            </w:pPr>
+            <w:r>
+              <w:rPr>
+                <w:rFonts w:eastAsia="Times New Roman"/>
+                <w:lang w:val="en-GB"/>
+              </w:rPr>
+              <w:t>Power</w:t>
+            </w:r>
+          </w:p>
+        </w:tc>
+        <w:tc>
+          <w:tcPr>
+            <w:tcW w:w="1811" w:type="dxa"/>
+          </w:tcPr>
+          <w:p>
+            <w:pPr>
+              <w:spacing w:after="0"/>
+              <w:rPr>
+                <w:rFonts w:eastAsia="Times New Roman"/>
+                <w:lang w:val="en-GB"/>
+              </w:rPr>
+            </w:pPr>
+            <w:r>
+              <w:rPr>
+                <w:rFonts w:eastAsia="Times New Roman"/>
+                <w:lang w:val="en-GB"/>
+              </w:rPr>
+              <w:t xml:space="preserve">On: </w:t>
+            </w:r>
+            <w:r>
+              <w:rPr>
+                <w:rFonts w:eastAsia="Times New Roman"/>
+                <w:lang w:val="en-GB"/>
+              </w:rPr>
+              <w:t>3.38</w:t>
+            </w:r>
+            <w:r>
+              <w:rPr>
+                <w:rFonts w:eastAsia="Times New Roman"/>
+                <w:lang w:val="en-GB"/>
+              </w:rPr>
+              <w:t>W</w:t>
+            </w:r>
+          </w:p>
+          <w:p>
+            <w:pPr>
+              <w:spacing w:after="0"/>
+              <w:rPr>
+                <w:rFonts w:eastAsia="Times New Roman"/>
+                <w:lang w:val="en-GB"/>
+              </w:rPr>
+            </w:pPr>
+            <w:r>
+              <w:rPr>
+                <w:rFonts w:eastAsia="Times New Roman"/>
+                <w:lang w:val="en-GB"/>
+              </w:rPr>
+              <w:t xml:space="preserve">Supply = </w:t>
+            </w:r>
+            <w:r>
+              <w:rPr>
+                <w:rFonts w:eastAsia="Times New Roman"/>
+                <w:lang w:val="en-GB"/>
+              </w:rPr>
+              <w:t>1.9</w:t>
+            </w:r>
+            <w:r>
+              <w:rPr>
+                <w:rFonts w:eastAsia="Times New Roman"/>
+                <w:lang w:val="en-GB"/>
+              </w:rPr>
+              <w:t>V</w:t>
+            </w:r>
+          </w:p>
+        </w:tc>
+      </w:tr>
+      <w:tr>
+        <w:trPr>
+          <w:jc w:val="center"/>
+        </w:trPr>
+        <w:tc>
+          <w:tcPr>
+            <w:tcW w:w="1591" w:type="dxa"/>
+          </w:tcPr>
+          <w:p>
+            <w:pPr>
+              <w:spacing w:after="0"/>
+              <w:rPr>
+                <w:rFonts w:eastAsia="Times New Roman"/>
+                <w:lang w:val="en-GB"/>
+              </w:rPr>
+            </w:pPr>
+            <w:r>
+              <w:rPr>
+                <w:rFonts w:eastAsia="Times New Roman"/>
+                <w:lang w:val="en-GB"/>
+              </w:rPr>
+              <w:t>Price</w:t>
+            </w:r>
+          </w:p>
+        </w:tc>
+        <w:tc>
+          <w:tcPr>
+            <w:tcW w:w="1811" w:type="dxa"/>
+          </w:tcPr>
+          <w:p>
+            <w:pPr>
+              <w:spacing w:after="0"/>
+              <w:rPr>
+                <w:rFonts w:eastAsia="Times New Roman"/>
+                <w:lang w:val="en-GB"/>
+              </w:rPr>
+            </w:pPr>
+            <w:r>
+              <w:rPr>
+                <w:rFonts w:eastAsia="Times New Roman"/>
+                <w:lang w:val="en-GB"/>
+              </w:rPr>
+              <w:t>995</w:t>
+            </w:r>
+            <w:r>
+              <w:rPr>
+                <w:rFonts w:eastAsia="Times New Roman"/>
+                <w:lang w:val="en-GB"/>
+              </w:rPr>
+              <w:t>USD</w:t>
+            </w:r>
+          </w:p>
+        </w:tc>
+      </w:tr>
+    </w:tbl>
+    <w:p>
+      <w:pPr>
+        <w:pStyle w:val="Billedtekst"/>
+        <w:jc w:val="center"/>
+        <w:rPr>
+          <w:lang w:val="en-US"/>
+        </w:rPr>
+      </w:pPr>
+      <w:r>
+        <w:rPr>
+          <w:lang w:val="en-US"/>
+        </w:rPr>
+        <w:t xml:space="preserve">Table </w:t>
+      </w:r>
+      <w:r>
+        <w:rPr>
+          <w:lang w:val="en-US"/>
+        </w:rPr>
+        <w:fldChar w:fldCharType="begin"/>
+      </w:r>
+      <w:r>
+        <w:rPr>
+          <w:lang w:val="en-US"/>
+        </w:rPr>
+        <w:instrText xml:space="preserve"> SEQ Table \* ARABIC </w:instrText>
+      </w:r>
+      <w:r>
+        <w:rPr>
+          <w:lang w:val="en-US"/>
+        </w:rPr>
+        <w:fldChar w:fldCharType="separate"/>
+      </w:r>
+      <w:r>
+        <w:rPr>
+          <w:noProof/>
+          <w:lang w:val="en-US"/>
+        </w:rPr>
+        <w:t>15</w:t>
+      </w:r>
+      <w:r>
+        <w:rPr>
+          <w:lang w:val="en-US"/>
+        </w:rPr>
+        <w:fldChar w:fldCharType="end"/>
+      </w:r>
+      <w:r>
+        <w:rPr>
+          <w:lang w:val="en-US"/>
+        </w:rPr>
+        <w:t xml:space="preserve"> – </w:t>
+      </w:r>
+      <w:r>
+        <w:rPr>
+          <w:lang w:val="en-US"/>
+        </w:rPr>
+        <w:t xml:space="preserve">ADC12D1000 </w:t>
+      </w:r>
+      <w:r>
+        <w:rPr>
+          <w:lang w:val="en-US"/>
+        </w:rPr>
+        <w:t>characteristics</w:t>
+      </w:r>
+    </w:p>
+    <w:p>
+      <w:pPr>
+        <w:rPr>
+          <w:lang w:val="en-GB"/>
+        </w:rPr>
+      </w:pPr>
+    </w:p>
+    <w:p>
+      <w:pPr>
+        <w:rPr>
+          <w:lang w:val="en-US"/>
+        </w:rPr>
+      </w:pPr>
+      <w:r>
+        <w:rPr>
+          <w:lang w:val="en-US"/>
+        </w:rPr>
+        <w:t>The first thing that springs to mind is price, and the second is power consumption. These alone would be sufficien</w:t>
+      </w:r>
+      <w:r>
+        <w:rPr>
+          <w:lang w:val="en-US"/>
+        </w:rPr>
+        <w:t>t to exclude this as an option, however from an academic point of view it is interesting to continue with the analysis.</w:t>
+      </w:r>
+    </w:p>
+    <w:p>
+      <w:pPr>
+        <w:rPr>
+          <w:lang w:val="en-US"/>
         </w:rPr>
       </w:pPr>
     </w:p>
@@ -21368,15 +22339,17 @@
               <w:spacing w:after="0"/>
               <w:rPr>
                 <w:rFonts w:eastAsia="Times New Roman"/>
-                <w:lang w:val="en-GB"/>
-              </w:rPr>
-            </w:pPr>
-            <w:r>
-              <w:rPr>
-                <w:rFonts w:eastAsia="Times New Roman"/>
-                <w:lang w:val="en-GB"/>
-              </w:rPr>
-              <w:t>Signal strength adaptation</w:t>
+                <w:b/>
+                <w:lang w:val="en-GB"/>
+              </w:rPr>
+            </w:pPr>
+            <w:r>
+              <w:rPr>
+                <w:rFonts w:eastAsia="Times New Roman"/>
+                <w:b/>
+                <w:lang w:val="en-GB"/>
+              </w:rPr>
+              <w:t>Block</w:t>
             </w:r>
           </w:p>
         </w:tc>
@@ -21389,9 +22362,18 @@
               <w:spacing w:after="0"/>
               <w:rPr>
                 <w:rFonts w:eastAsia="Times New Roman"/>
-                <w:lang w:val="en-GB"/>
-              </w:rPr>
-            </w:pPr>
+                <w:b/>
+                <w:lang w:val="en-GB"/>
+              </w:rPr>
+            </w:pPr>
+            <w:r>
+              <w:rPr>
+                <w:rFonts w:eastAsia="Times New Roman"/>
+                <w:b/>
+                <w:lang w:val="en-GB"/>
+              </w:rPr>
+              <w:t>Description</w:t>
+            </w:r>
           </w:p>
         </w:tc>
         <w:tc>
@@ -21403,9 +22385,18 @@
               <w:spacing w:after="0"/>
               <w:rPr>
                 <w:rFonts w:eastAsia="Times New Roman"/>
-                <w:lang w:val="en-GB"/>
-              </w:rPr>
-            </w:pPr>
+                <w:b/>
+                <w:lang w:val="en-GB"/>
+              </w:rPr>
+            </w:pPr>
+            <w:r>
+              <w:rPr>
+                <w:rFonts w:eastAsia="Times New Roman"/>
+                <w:b/>
+                <w:lang w:val="en-GB"/>
+              </w:rPr>
+              <w:t>Clock cycles</w:t>
+            </w:r>
           </w:p>
         </w:tc>
       </w:tr>
@@ -21422,27 +22413,15 @@
                 <w:lang w:val="en-GB"/>
               </w:rPr>
             </w:pPr>
-            <w:r>
-              <w:rPr>
-                <w:rFonts w:eastAsia="Times New Roman"/>
-                <w:lang w:val="en-GB"/>
-              </w:rPr>
-              <w:t xml:space="preserve">ISM </w:t>
-            </w:r>
-            <w:r>
-              <w:rPr>
-                <w:rFonts w:eastAsia="Times New Roman"/>
-                <w:lang w:val="en-GB"/>
-              </w:rPr>
-              <w:t>M</w:t>
-            </w:r>
-            <w:r>
-              <w:rPr>
-                <w:rFonts w:eastAsia="Times New Roman"/>
-                <w:lang w:val="en-GB"/>
-              </w:rPr>
-              <w:t>icrocontroller</w:t>
-            </w:r>
+            <w:proofErr w:type="spellStart"/>
+            <w:r>
+              <w:rPr>
+                <w:rFonts w:eastAsia="Times New Roman"/>
+                <w:lang w:val="en-GB"/>
+              </w:rPr>
+              <w:t>Audio.AudioEncoding</w:t>
+            </w:r>
+            <w:proofErr w:type="spellEnd"/>
           </w:p>
         </w:tc>
         <w:tc>
@@ -21457,6 +22436,26 @@
                 <w:lang w:val="en-GB"/>
               </w:rPr>
             </w:pPr>
+            <w:r>
+              <w:rPr>
+                <w:rFonts w:eastAsia="Times New Roman"/>
+                <w:lang w:val="en-GB"/>
+              </w:rPr>
+              <w:t>Encoding of 160 integers of audio data</w:t>
+            </w:r>
+          </w:p>
+          <w:p>
+            <w:pPr>
+              <w:numPr>
+                <w:ilvl w:val="0"/>
+                <w:numId w:val="16"/>
+              </w:numPr>
+              <w:spacing w:after="0"/>
+              <w:rPr>
+                <w:rFonts w:eastAsia="Times New Roman"/>
+                <w:lang w:val="en-GB"/>
+              </w:rPr>
+            </w:pPr>
           </w:p>
         </w:tc>
         <w:tc>
@@ -21471,6 +22470,27 @@
                 <w:lang w:val="en-GB"/>
               </w:rPr>
             </w:pPr>
+            <w:r>
+              <w:rPr>
+                <w:rFonts w:eastAsia="Times New Roman"/>
+                <w:lang w:val="en-GB"/>
+              </w:rPr>
+              <w:t xml:space="preserve">200 (152 </w:t>
+            </w:r>
+            <w:r>
+              <w:rPr>
+                <w:rFonts w:eastAsia="Times New Roman"/>
+                <w:lang w:val="en-GB"/>
+              </w:rPr>
+              <w:t>gates</w:t>
+            </w:r>
+            <w:r>
+              <w:rPr>
+                <w:rFonts w:eastAsia="Times New Roman"/>
+                <w:lang w:val="en-GB"/>
+              </w:rPr>
+              <w:t>)</w:t>
+            </w:r>
           </w:p>
         </w:tc>
       </w:tr>
@@ -21487,13 +22507,15 @@
                 <w:lang w:val="en-GB"/>
               </w:rPr>
             </w:pPr>
-            <w:r>
-              <w:rPr>
-                <w:rFonts w:eastAsia="Times New Roman"/>
-                <w:lang w:val="en-GB"/>
-              </w:rPr>
-              <w:t>ISM DSP</w:t>
-            </w:r>
+            <w:proofErr w:type="spellStart"/>
+            <w:r>
+              <w:rPr>
+                <w:rFonts w:eastAsia="Times New Roman"/>
+                <w:lang w:val="en-GB"/>
+              </w:rPr>
+              <w:t>Audio.AudioDecoding</w:t>
+            </w:r>
+            <w:proofErr w:type="spellEnd"/>
           </w:p>
         </w:tc>
         <w:tc>
@@ -21508,6 +22530,40 @@
                 <w:lang w:val="en-GB"/>
               </w:rPr>
             </w:pPr>
+            <w:r>
+              <w:rPr>
+                <w:rFonts w:eastAsia="Times New Roman"/>
+                <w:lang w:val="en-GB"/>
+              </w:rPr>
+              <w:t>Decoding of 32</w:t>
+            </w:r>
+            <w:r>
+              <w:rPr>
+                <w:rFonts w:eastAsia="Times New Roman"/>
+                <w:lang w:val="en-GB"/>
+              </w:rPr>
+              <w:t>.</w:t>
+            </w:r>
+            <w:r>
+              <w:rPr>
+                <w:rFonts w:eastAsia="Times New Roman"/>
+                <w:lang w:val="en-GB"/>
+              </w:rPr>
+              <w:t>5 bytes of encoded audio data.</w:t>
+            </w:r>
+          </w:p>
+          <w:p>
+            <w:pPr>
+              <w:numPr>
+                <w:ilvl w:val="0"/>
+                <w:numId w:val="16"/>
+              </w:numPr>
+              <w:spacing w:after="0"/>
+              <w:rPr>
+                <w:rFonts w:eastAsia="Times New Roman"/>
+                <w:lang w:val="en-GB"/>
+              </w:rPr>
+            </w:pPr>
           </w:p>
         </w:tc>
         <w:tc>
@@ -21516,16 +22572,976 @@
           </w:tcPr>
           <w:p>
             <w:pPr>
-              <w:spacing w:after="0"/>
-              <w:rPr>
-                <w:rFonts w:eastAsia="Times New Roman"/>
-                <w:lang w:val="en-GB"/>
-              </w:rPr>
-            </w:pPr>
+              <w:rPr>
+                <w:rFonts w:eastAsia="Times New Roman"/>
+                <w:lang w:val="en-US"/>
+              </w:rPr>
+            </w:pPr>
+            <w:r>
+              <w:rPr>
+                <w:rFonts w:eastAsia="Times New Roman"/>
+                <w:lang w:val="en-GB"/>
+              </w:rPr>
+              <w:t>200 (152 gates)</w:t>
+            </w:r>
+          </w:p>
+        </w:tc>
+      </w:tr>
+      <w:tr>
+        <w:tc>
+          <w:tcPr>
+            <w:tcW w:w="2943" w:type="dxa"/>
+          </w:tcPr>
+          <w:p>
+            <w:pPr>
+              <w:spacing w:after="0"/>
+              <w:rPr>
+                <w:rFonts w:eastAsia="Times New Roman"/>
+                <w:lang w:val="en-GB"/>
+              </w:rPr>
+            </w:pPr>
+            <w:proofErr w:type="spellStart"/>
+            <w:r>
+              <w:rPr>
+                <w:rFonts w:eastAsia="Times New Roman"/>
+                <w:lang w:val="en-GB"/>
+              </w:rPr>
+              <w:t>Audio.Echo</w:t>
+            </w:r>
+            <w:proofErr w:type="spellEnd"/>
+            <w:r>
+              <w:rPr>
+                <w:rFonts w:eastAsia="Times New Roman"/>
+                <w:lang w:val="en-GB"/>
+              </w:rPr>
+              <w:t xml:space="preserve"> cancellation</w:t>
+            </w:r>
+          </w:p>
+        </w:tc>
+        <w:tc>
+          <w:tcPr>
+            <w:tcW w:w="4820" w:type="dxa"/>
+          </w:tcPr>
+          <w:p>
+            <w:pPr>
+              <w:spacing w:after="0"/>
+              <w:rPr>
+                <w:rFonts w:eastAsia="Times New Roman"/>
+                <w:lang w:val="en-GB"/>
+              </w:rPr>
+            </w:pPr>
+            <w:r>
+              <w:rPr>
+                <w:rFonts w:eastAsia="Times New Roman"/>
+                <w:lang w:val="en-GB"/>
+              </w:rPr>
+              <w:t>Filtration of autistic feedback*</w:t>
+            </w:r>
+          </w:p>
+          <w:p>
+            <w:pPr>
+              <w:numPr>
+                <w:ilvl w:val="0"/>
+                <w:numId w:val="16"/>
+              </w:numPr>
+              <w:spacing w:after="0"/>
+              <w:rPr>
+                <w:rFonts w:eastAsia="Times New Roman"/>
+                <w:lang w:val="en-GB"/>
+              </w:rPr>
+            </w:pPr>
+            <w:r>
+              <w:rPr>
+                <w:rFonts w:eastAsia="Times New Roman"/>
+                <w:lang w:val="en-GB"/>
+              </w:rPr>
+              <w:t>Delay in air (20cm): 587µs</w:t>
+            </w:r>
+          </w:p>
+          <w:p>
+            <w:pPr>
+              <w:numPr>
+                <w:ilvl w:val="0"/>
+                <w:numId w:val="16"/>
+              </w:numPr>
+              <w:spacing w:after="0"/>
+              <w:rPr>
+                <w:rFonts w:eastAsia="Times New Roman"/>
+                <w:lang w:val="en-GB"/>
+              </w:rPr>
+            </w:pPr>
+            <w:r>
+              <w:rPr>
+                <w:rFonts w:eastAsia="Times New Roman"/>
+                <w:lang w:val="en-GB"/>
+              </w:rPr>
+              <w:t>Delay in comm. to ADC: &lt; 2µs</w:t>
+            </w:r>
+          </w:p>
+          <w:p>
+            <w:pPr>
+              <w:numPr>
+                <w:ilvl w:val="0"/>
+                <w:numId w:val="16"/>
+              </w:numPr>
+              <w:spacing w:after="0"/>
+              <w:rPr>
+                <w:rFonts w:eastAsia="Times New Roman"/>
+                <w:lang w:val="en-GB"/>
+              </w:rPr>
+            </w:pPr>
+            <w:r>
+              <w:rPr>
+                <w:rFonts w:eastAsia="Times New Roman"/>
+                <w:lang w:val="en-GB"/>
+              </w:rPr>
+              <w:t>Delay in ADC: 8µs</w:t>
+            </w:r>
+          </w:p>
+          <w:p>
+            <w:pPr>
+              <w:numPr>
+                <w:ilvl w:val="0"/>
+                <w:numId w:val="16"/>
+              </w:numPr>
+              <w:spacing w:after="0"/>
+              <w:rPr>
+                <w:rFonts w:eastAsia="Times New Roman"/>
+                <w:lang w:val="en-GB"/>
+              </w:rPr>
+            </w:pPr>
+            <w:r>
+              <w:rPr>
+                <w:rFonts w:eastAsia="Times New Roman"/>
+                <w:lang w:val="en-GB"/>
+              </w:rPr>
+              <w:t xml:space="preserve">Delay in </w:t>
+            </w:r>
+            <w:proofErr w:type="gramStart"/>
+            <w:r>
+              <w:rPr>
+                <w:rFonts w:eastAsia="Times New Roman"/>
+                <w:lang w:val="en-GB"/>
+              </w:rPr>
+              <w:t>comm..</w:t>
+            </w:r>
+            <w:proofErr w:type="gramEnd"/>
+            <w:r>
+              <w:rPr>
+                <w:rFonts w:eastAsia="Times New Roman"/>
+                <w:lang w:val="en-GB"/>
+              </w:rPr>
+              <w:t xml:space="preserve"> to DAC: &lt;2µs</w:t>
+            </w:r>
+          </w:p>
+          <w:p>
+            <w:pPr>
+              <w:numPr>
+                <w:ilvl w:val="0"/>
+                <w:numId w:val="16"/>
+              </w:numPr>
+              <w:spacing w:after="0"/>
+              <w:rPr>
+                <w:rFonts w:eastAsia="Times New Roman"/>
+                <w:lang w:val="en-GB"/>
+              </w:rPr>
+            </w:pPr>
+            <w:r>
+              <w:rPr>
+                <w:rFonts w:eastAsia="Times New Roman"/>
+                <w:lang w:val="en-GB"/>
+              </w:rPr>
+              <w:t>Delay in DAC: 10µs</w:t>
+            </w:r>
+          </w:p>
+          <w:p>
+            <w:pPr>
+              <w:numPr>
+                <w:ilvl w:val="0"/>
+                <w:numId w:val="16"/>
+              </w:numPr>
+              <w:spacing w:after="0"/>
+              <w:rPr>
+                <w:rFonts w:eastAsia="Times New Roman"/>
+                <w:lang w:val="en-GB"/>
+              </w:rPr>
+            </w:pPr>
+            <w:r>
+              <w:rPr>
+                <w:rFonts w:eastAsia="Times New Roman"/>
+                <w:lang w:val="en-GB"/>
+              </w:rPr>
+              <w:t>Delay from value from splitter is received by the microphone: 10+2+8+2+587µs</w:t>
+            </w:r>
+          </w:p>
+          <w:p>
+            <w:pPr>
+              <w:numPr>
+                <w:ilvl w:val="0"/>
+                <w:numId w:val="16"/>
+              </w:numPr>
+              <w:spacing w:after="0"/>
+              <w:rPr>
+                <w:rFonts w:eastAsia="Times New Roman"/>
+                <w:lang w:val="en-GB"/>
+              </w:rPr>
+            </w:pPr>
+            <w:r>
+              <w:rPr>
+                <w:rFonts w:eastAsia="Times New Roman"/>
+                <w:lang w:val="en-GB"/>
+              </w:rPr>
+              <w:t>Filter size at 8kHz (number of samples):</w:t>
+            </w:r>
+          </w:p>
+          <w:p>
+            <w:pPr>
+              <w:spacing w:after="0"/>
+              <w:ind w:left="720"/>
+              <w:rPr>
+                <w:rFonts w:eastAsia="Times New Roman"/>
+                <w:lang w:val="en-GB"/>
+              </w:rPr>
+            </w:pPr>
+            <w:r>
+              <w:rPr>
+                <w:rFonts w:eastAsia="Times New Roman"/>
+                <w:lang w:val="en-GB"/>
+              </w:rPr>
+              <w:t>609µ*8k=4.87 tab. [</w:t>
+            </w:r>
+            <w:r>
+              <w:rPr>
+                <w:rFonts w:eastAsia="Times New Roman"/>
+                <w:i/>
+                <w:lang w:val="en-GB"/>
+              </w:rPr>
+              <w:t>AEC</w:t>
+            </w:r>
+            <w:r>
+              <w:rPr>
+                <w:rFonts w:eastAsia="Times New Roman"/>
+                <w:lang w:val="en-GB"/>
+              </w:rPr>
+              <w:t>]</w:t>
+            </w:r>
+          </w:p>
+        </w:tc>
+        <w:tc>
+          <w:tcPr>
+            <w:tcW w:w="2091" w:type="dxa"/>
+          </w:tcPr>
+          <w:p>
+            <w:pPr>
+              <w:rPr>
+                <w:rFonts w:eastAsia="Times New Roman"/>
+              </w:rPr>
+            </w:pPr>
+            <w:r>
+              <w:rPr>
+                <w:rFonts w:eastAsia="Times New Roman"/>
+                <w:lang w:val="en-GB"/>
+              </w:rPr>
+              <w:t>200 (152 gates)</w:t>
+            </w:r>
+          </w:p>
+        </w:tc>
+      </w:tr>
+      <w:tr>
+        <w:tc>
+          <w:tcPr>
+            <w:tcW w:w="2943" w:type="dxa"/>
+          </w:tcPr>
+          <w:p>
+            <w:pPr>
+              <w:spacing w:after="0"/>
+              <w:rPr>
+                <w:rFonts w:eastAsia="Times New Roman"/>
+                <w:lang w:val="en-GB"/>
+              </w:rPr>
+            </w:pPr>
+            <w:proofErr w:type="spellStart"/>
+            <w:r>
+              <w:rPr>
+                <w:rFonts w:eastAsia="Times New Roman"/>
+                <w:lang w:val="en-GB"/>
+              </w:rPr>
+              <w:t>Audio.Splitter</w:t>
+            </w:r>
+            <w:proofErr w:type="spellEnd"/>
+          </w:p>
+        </w:tc>
+        <w:tc>
+          <w:tcPr>
+            <w:tcW w:w="4820" w:type="dxa"/>
+          </w:tcPr>
+          <w:p>
+            <w:pPr>
+              <w:spacing w:after="0"/>
+              <w:rPr>
+                <w:rFonts w:eastAsia="Times New Roman"/>
+                <w:lang w:val="en-GB"/>
+              </w:rPr>
+            </w:pPr>
+            <w:r>
+              <w:rPr>
+                <w:rFonts w:eastAsia="Times New Roman"/>
+                <w:lang w:val="en-GB"/>
+              </w:rPr>
+              <w:t>Copy into shared RAM block</w:t>
+            </w:r>
+          </w:p>
+        </w:tc>
+        <w:tc>
+          <w:tcPr>
+            <w:tcW w:w="2091" w:type="dxa"/>
+          </w:tcPr>
+          <w:p>
+            <w:pPr>
+              <w:rPr>
+                <w:rFonts w:eastAsia="Times New Roman"/>
+              </w:rPr>
+            </w:pPr>
+            <w:r>
+              <w:rPr>
+                <w:rFonts w:eastAsia="Times New Roman"/>
+                <w:lang w:val="en-GB"/>
+              </w:rPr>
+              <w:t>200 (152 gates)</w:t>
+            </w:r>
+          </w:p>
+        </w:tc>
+      </w:tr>
+      <w:tr>
+        <w:tc>
+          <w:tcPr>
+            <w:tcW w:w="2943" w:type="dxa"/>
+          </w:tcPr>
+          <w:p>
+            <w:pPr>
+              <w:spacing w:after="0"/>
+              <w:rPr>
+                <w:rFonts w:eastAsia="Times New Roman"/>
+                <w:lang w:val="en-GB"/>
+              </w:rPr>
+            </w:pPr>
+            <w:proofErr w:type="spellStart"/>
+            <w:r>
+              <w:rPr>
+                <w:rFonts w:eastAsia="Times New Roman"/>
+                <w:lang w:val="en-GB"/>
+              </w:rPr>
+              <w:t>Audio.ADC</w:t>
+            </w:r>
+            <w:proofErr w:type="spellEnd"/>
+          </w:p>
+        </w:tc>
+        <w:tc>
+          <w:tcPr>
+            <w:tcW w:w="4820" w:type="dxa"/>
+          </w:tcPr>
+          <w:p>
+            <w:pPr>
+              <w:spacing w:after="0"/>
+              <w:rPr>
+                <w:rFonts w:eastAsia="Times New Roman"/>
+                <w:lang w:val="en-GB"/>
+              </w:rPr>
+            </w:pPr>
+            <w:r>
+              <w:rPr>
+                <w:rFonts w:eastAsia="Times New Roman"/>
+                <w:lang w:val="en-GB"/>
+              </w:rPr>
+              <w:t>Read integer from SPI</w:t>
+            </w:r>
+          </w:p>
+        </w:tc>
+        <w:tc>
+          <w:tcPr>
+            <w:tcW w:w="2091" w:type="dxa"/>
+          </w:tcPr>
+          <w:p>
+            <w:pPr>
+              <w:rPr>
+                <w:rFonts w:eastAsia="Times New Roman"/>
+              </w:rPr>
+            </w:pPr>
+            <w:r>
+              <w:rPr>
+                <w:rFonts w:eastAsia="Times New Roman"/>
+                <w:lang w:val="en-GB"/>
+              </w:rPr>
+              <w:t>200 (152 gates)</w:t>
+            </w:r>
+          </w:p>
+        </w:tc>
+      </w:tr>
+      <w:tr>
+        <w:tc>
+          <w:tcPr>
+            <w:tcW w:w="2943" w:type="dxa"/>
+          </w:tcPr>
+          <w:p>
+            <w:pPr>
+              <w:spacing w:after="0"/>
+              <w:rPr>
+                <w:rFonts w:eastAsia="Times New Roman"/>
+                <w:lang w:val="en-GB"/>
+              </w:rPr>
+            </w:pPr>
+            <w:proofErr w:type="spellStart"/>
+            <w:r>
+              <w:rPr>
+                <w:rFonts w:eastAsia="Times New Roman"/>
+                <w:lang w:val="en-GB"/>
+              </w:rPr>
+              <w:t>Audio.DAC</w:t>
+            </w:r>
+            <w:proofErr w:type="spellEnd"/>
+          </w:p>
+        </w:tc>
+        <w:tc>
+          <w:tcPr>
+            <w:tcW w:w="4820" w:type="dxa"/>
+          </w:tcPr>
+          <w:p>
+            <w:pPr>
+              <w:spacing w:after="0"/>
+              <w:rPr>
+                <w:rFonts w:eastAsia="Times New Roman"/>
+                <w:lang w:val="en-GB"/>
+              </w:rPr>
+            </w:pPr>
+            <w:r>
+              <w:rPr>
+                <w:rFonts w:eastAsia="Times New Roman"/>
+                <w:lang w:val="en-GB"/>
+              </w:rPr>
+              <w:t>Write integer to SPI</w:t>
+            </w:r>
+          </w:p>
+        </w:tc>
+        <w:tc>
+          <w:tcPr>
+            <w:tcW w:w="2091" w:type="dxa"/>
+          </w:tcPr>
+          <w:p>
+            <w:pPr>
+              <w:rPr>
+                <w:rFonts w:eastAsia="Times New Roman"/>
+              </w:rPr>
+            </w:pPr>
+            <w:r>
+              <w:rPr>
+                <w:rFonts w:eastAsia="Times New Roman"/>
+                <w:lang w:val="en-GB"/>
+              </w:rPr>
+              <w:t>200 (152 gates)</w:t>
+            </w:r>
+          </w:p>
+        </w:tc>
+      </w:tr>
+      <w:tr>
+        <w:tc>
+          <w:tcPr>
+            <w:tcW w:w="2943" w:type="dxa"/>
+          </w:tcPr>
+          <w:p>
+            <w:pPr>
+              <w:spacing w:after="0"/>
+              <w:rPr>
+                <w:rFonts w:eastAsia="Times New Roman"/>
+                <w:lang w:val="en-GB"/>
+              </w:rPr>
+            </w:pPr>
+            <w:proofErr w:type="spellStart"/>
+            <w:r>
+              <w:rPr>
+                <w:rFonts w:eastAsia="Times New Roman"/>
+                <w:lang w:val="en-GB"/>
+              </w:rPr>
+              <w:t>Communication.DataHandler</w:t>
+            </w:r>
+            <w:proofErr w:type="spellEnd"/>
+          </w:p>
+        </w:tc>
+        <w:tc>
+          <w:tcPr>
+            <w:tcW w:w="4820" w:type="dxa"/>
+          </w:tcPr>
+          <w:p>
+            <w:pPr>
+              <w:spacing w:after="0"/>
+              <w:rPr>
+                <w:rFonts w:eastAsia="Times New Roman"/>
+                <w:lang w:val="en-GB"/>
+              </w:rPr>
+            </w:pPr>
+            <w:r>
+              <w:rPr>
+                <w:rFonts w:eastAsia="Times New Roman"/>
+                <w:lang w:val="en-GB"/>
+              </w:rPr>
+              <w:t>Add header and host to network order copy of 128 byte</w:t>
+            </w:r>
+          </w:p>
+          <w:p>
+            <w:pPr>
+              <w:numPr>
+                <w:ilvl w:val="0"/>
+                <w:numId w:val="16"/>
+              </w:numPr>
+              <w:spacing w:after="0"/>
+              <w:rPr>
+                <w:rFonts w:eastAsia="Times New Roman"/>
+                <w:lang w:val="en-GB"/>
+              </w:rPr>
+            </w:pPr>
+            <w:r>
+              <w:rPr>
+                <w:rFonts w:eastAsia="Times New Roman"/>
+                <w:lang w:val="en-GB"/>
+              </w:rPr>
+              <w:t>Add header: 10</w:t>
+            </w:r>
+          </w:p>
+          <w:p>
+            <w:pPr>
+              <w:numPr>
+                <w:ilvl w:val="0"/>
+                <w:numId w:val="16"/>
+              </w:numPr>
+              <w:spacing w:after="0"/>
+              <w:rPr>
+                <w:rFonts w:eastAsia="Times New Roman"/>
+                <w:lang w:val="en-GB"/>
+              </w:rPr>
+            </w:pPr>
+            <w:r>
+              <w:rPr>
+                <w:rFonts w:eastAsia="Times New Roman"/>
+                <w:lang w:val="en-GB"/>
+              </w:rPr>
+              <w:t>Loop: 2</w:t>
+            </w:r>
+          </w:p>
+          <w:p>
+            <w:pPr>
+              <w:numPr>
+                <w:ilvl w:val="0"/>
+                <w:numId w:val="16"/>
+              </w:numPr>
+              <w:spacing w:after="0"/>
+              <w:rPr>
+                <w:rFonts w:eastAsia="Times New Roman"/>
+                <w:lang w:val="en-GB"/>
+              </w:rPr>
+            </w:pPr>
+            <w:proofErr w:type="spellStart"/>
+            <w:r>
+              <w:rPr>
+                <w:rFonts w:eastAsia="Times New Roman"/>
+                <w:lang w:val="en-GB"/>
+              </w:rPr>
+              <w:t>Int</w:t>
+            </w:r>
+            <w:proofErr w:type="spellEnd"/>
+            <w:r>
+              <w:rPr>
+                <w:rFonts w:eastAsia="Times New Roman"/>
+                <w:lang w:val="en-GB"/>
+              </w:rPr>
+              <w:t xml:space="preserve"> to 4 byte network order: 1</w:t>
+            </w:r>
+          </w:p>
+          <w:p>
+            <w:pPr>
+              <w:numPr>
+                <w:ilvl w:val="0"/>
+                <w:numId w:val="16"/>
+              </w:numPr>
+              <w:spacing w:after="0"/>
+              <w:rPr>
+                <w:rFonts w:eastAsia="Times New Roman"/>
+                <w:lang w:val="en-GB"/>
+              </w:rPr>
+            </w:pPr>
+            <w:r>
+              <w:rPr>
+                <w:rFonts w:eastAsia="Times New Roman"/>
+                <w:lang w:val="en-GB"/>
+              </w:rPr>
+              <w:t>Copy ram block: 20</w:t>
+            </w:r>
+          </w:p>
+        </w:tc>
+        <w:tc>
+          <w:tcPr>
+            <w:tcW w:w="2091" w:type="dxa"/>
+          </w:tcPr>
+          <w:p>
+            <w:pPr>
+              <w:rPr>
+                <w:rFonts w:eastAsia="Times New Roman"/>
+              </w:rPr>
+            </w:pPr>
+            <w:r>
+              <w:rPr>
+                <w:rFonts w:eastAsia="Times New Roman"/>
+                <w:lang w:val="en-GB"/>
+              </w:rPr>
+              <w:t>200 (152 gates)</w:t>
+            </w:r>
+          </w:p>
+        </w:tc>
+      </w:tr>
+      <w:tr>
+        <w:tc>
+          <w:tcPr>
+            <w:tcW w:w="2943" w:type="dxa"/>
+          </w:tcPr>
+          <w:p>
+            <w:pPr>
+              <w:spacing w:after="0"/>
+              <w:rPr>
+                <w:rFonts w:eastAsia="Times New Roman"/>
+                <w:lang w:val="en-GB"/>
+              </w:rPr>
+            </w:pPr>
+            <w:proofErr w:type="spellStart"/>
+            <w:r>
+              <w:rPr>
+                <w:rFonts w:eastAsia="Times New Roman"/>
+                <w:lang w:val="en-GB"/>
+              </w:rPr>
+              <w:t>Communication.DataParser</w:t>
+            </w:r>
+            <w:proofErr w:type="spellEnd"/>
+          </w:p>
+        </w:tc>
+        <w:tc>
+          <w:tcPr>
+            <w:tcW w:w="4820" w:type="dxa"/>
+          </w:tcPr>
+          <w:p>
+            <w:pPr>
+              <w:spacing w:after="0"/>
+              <w:rPr>
+                <w:rFonts w:eastAsia="Times New Roman"/>
+                <w:lang w:val="en-GB"/>
+              </w:rPr>
+            </w:pPr>
+            <w:r>
+              <w:rPr>
+                <w:rFonts w:eastAsia="Times New Roman"/>
+                <w:lang w:val="en-GB"/>
+              </w:rPr>
+              <w:t xml:space="preserve">Parse header, copy data, network to host order of </w:t>
+            </w:r>
+            <w:r>
+              <w:rPr>
+                <w:rFonts w:eastAsia="Times New Roman"/>
+                <w:lang w:val="en-GB"/>
+              </w:rPr>
+              <w:lastRenderedPageBreak/>
+              <w:t>128 byte:</w:t>
+            </w:r>
+          </w:p>
+          <w:p>
+            <w:pPr>
+              <w:numPr>
+                <w:ilvl w:val="0"/>
+                <w:numId w:val="16"/>
+              </w:numPr>
+              <w:spacing w:after="0"/>
+              <w:rPr>
+                <w:rFonts w:eastAsia="Times New Roman"/>
+                <w:lang w:val="en-GB"/>
+              </w:rPr>
+            </w:pPr>
+            <w:r>
+              <w:rPr>
+                <w:rFonts w:eastAsia="Times New Roman"/>
+                <w:lang w:val="en-GB"/>
+              </w:rPr>
+              <w:t>Parse header: 10</w:t>
+            </w:r>
+          </w:p>
+          <w:p>
+            <w:pPr>
+              <w:numPr>
+                <w:ilvl w:val="0"/>
+                <w:numId w:val="16"/>
+              </w:numPr>
+              <w:spacing w:after="0"/>
+              <w:rPr>
+                <w:rFonts w:eastAsia="Times New Roman"/>
+                <w:lang w:val="en-GB"/>
+              </w:rPr>
+            </w:pPr>
+            <w:r>
+              <w:rPr>
+                <w:rFonts w:eastAsia="Times New Roman"/>
+                <w:lang w:val="en-GB"/>
+              </w:rPr>
+              <w:t>Copy data: 20</w:t>
+            </w:r>
+          </w:p>
+          <w:p>
+            <w:pPr>
+              <w:numPr>
+                <w:ilvl w:val="0"/>
+                <w:numId w:val="16"/>
+              </w:numPr>
+              <w:spacing w:after="0"/>
+              <w:rPr>
+                <w:rFonts w:eastAsia="Times New Roman"/>
+                <w:lang w:val="en-GB"/>
+              </w:rPr>
+            </w:pPr>
+            <w:r>
+              <w:rPr>
+                <w:rFonts w:eastAsia="Times New Roman"/>
+                <w:lang w:val="en-GB"/>
+              </w:rPr>
+              <w:t>Compare: 3</w:t>
+            </w:r>
+          </w:p>
+          <w:p>
+            <w:pPr>
+              <w:numPr>
+                <w:ilvl w:val="0"/>
+                <w:numId w:val="16"/>
+              </w:numPr>
+              <w:spacing w:after="0"/>
+              <w:rPr>
+                <w:rFonts w:eastAsia="Times New Roman"/>
+                <w:lang w:val="en-GB"/>
+              </w:rPr>
+            </w:pPr>
+            <w:r>
+              <w:rPr>
+                <w:rFonts w:eastAsia="Times New Roman"/>
+                <w:lang w:val="en-GB"/>
+              </w:rPr>
+              <w:t xml:space="preserve">Loop: 2 </w:t>
+            </w:r>
+          </w:p>
+          <w:p>
+            <w:pPr>
+              <w:numPr>
+                <w:ilvl w:val="0"/>
+                <w:numId w:val="16"/>
+              </w:numPr>
+              <w:spacing w:after="0"/>
+              <w:rPr>
+                <w:rFonts w:eastAsia="Times New Roman"/>
+                <w:lang w:val="en-GB"/>
+              </w:rPr>
+            </w:pPr>
+            <w:r>
+              <w:rPr>
+                <w:rFonts w:eastAsia="Times New Roman"/>
+                <w:lang w:val="en-GB"/>
+              </w:rPr>
+              <w:t xml:space="preserve">4 byte to </w:t>
+            </w:r>
+            <w:proofErr w:type="spellStart"/>
+            <w:r>
+              <w:rPr>
+                <w:rFonts w:eastAsia="Times New Roman"/>
+                <w:lang w:val="en-GB"/>
+              </w:rPr>
+              <w:t>int</w:t>
+            </w:r>
+            <w:proofErr w:type="spellEnd"/>
+            <w:r>
+              <w:rPr>
+                <w:rFonts w:eastAsia="Times New Roman"/>
+                <w:lang w:val="en-GB"/>
+              </w:rPr>
+              <w:t xml:space="preserve"> host order: 1</w:t>
+            </w:r>
+          </w:p>
+        </w:tc>
+        <w:tc>
+          <w:tcPr>
+            <w:tcW w:w="2091" w:type="dxa"/>
+          </w:tcPr>
+          <w:p>
+            <w:pPr>
+              <w:spacing w:after="0"/>
+              <w:rPr>
+                <w:rFonts w:eastAsia="Times New Roman"/>
+                <w:lang w:val="en-GB"/>
+              </w:rPr>
+            </w:pPr>
+            <w:r>
+              <w:rPr>
+                <w:rFonts w:eastAsia="Times New Roman"/>
+                <w:lang w:val="en-GB"/>
+              </w:rPr>
+              <w:lastRenderedPageBreak/>
+              <w:t>200 (152 gates)</w:t>
+            </w:r>
+          </w:p>
+        </w:tc>
+      </w:tr>
+      <w:tr>
+        <w:tc>
+          <w:tcPr>
+            <w:tcW w:w="2943" w:type="dxa"/>
+          </w:tcPr>
+          <w:p>
+            <w:pPr>
+              <w:spacing w:after="0"/>
+              <w:rPr>
+                <w:rFonts w:eastAsia="Times New Roman"/>
+                <w:lang w:val="en-GB"/>
+              </w:rPr>
+            </w:pPr>
+            <w:r>
+              <w:rPr>
+                <w:rFonts w:eastAsia="Times New Roman"/>
+                <w:lang w:val="en-GB"/>
+              </w:rPr>
+              <w:lastRenderedPageBreak/>
+              <w:t>ISM</w:t>
+            </w:r>
+          </w:p>
+        </w:tc>
+        <w:tc>
+          <w:tcPr>
+            <w:tcW w:w="4820" w:type="dxa"/>
+          </w:tcPr>
+          <w:p>
+            <w:pPr>
+              <w:spacing w:after="0"/>
+              <w:rPr>
+                <w:rFonts w:eastAsia="Times New Roman"/>
+                <w:lang w:val="en-GB"/>
+              </w:rPr>
+            </w:pPr>
+            <w:r>
+              <w:rPr>
+                <w:rFonts w:eastAsia="Times New Roman"/>
+                <w:lang w:val="en-GB"/>
+              </w:rPr>
+              <w:t>Receive/Transmit across ISM</w:t>
+            </w:r>
+          </w:p>
+        </w:tc>
+        <w:tc>
+          <w:tcPr>
+            <w:tcW w:w="2091" w:type="dxa"/>
+          </w:tcPr>
+          <w:p>
+            <w:pPr>
+              <w:spacing w:after="0"/>
+              <w:rPr>
+                <w:rFonts w:eastAsia="Times New Roman"/>
+                <w:lang w:val="en-GB"/>
+              </w:rPr>
+            </w:pPr>
+            <w:r>
+              <w:rPr>
+                <w:rFonts w:eastAsia="Times New Roman"/>
+                <w:lang w:val="en-GB"/>
+              </w:rPr>
+              <w:t>200 (152 gates)</w:t>
+            </w:r>
           </w:p>
         </w:tc>
       </w:tr>
     </w:tbl>
+    <w:p>
+      <w:pPr>
+        <w:pStyle w:val="Billedtekst"/>
+        <w:jc w:val="center"/>
+        <w:rPr>
+          <w:lang w:val="en-GB"/>
+        </w:rPr>
+      </w:pPr>
+      <w:r>
+        <w:rPr>
+          <w:lang w:val="en-GB"/>
+        </w:rPr>
+        <w:t xml:space="preserve">Table </w:t>
+      </w:r>
+      <w:r>
+        <w:rPr>
+          <w:lang w:val="en-GB"/>
+        </w:rPr>
+        <w:fldChar w:fldCharType="begin"/>
+      </w:r>
+      <w:r>
+        <w:rPr>
+          <w:lang w:val="en-GB"/>
+        </w:rPr>
+        <w:instrText xml:space="preserve"> SEQ Table \* ARABIC </w:instrText>
+      </w:r>
+      <w:r>
+        <w:rPr>
+          <w:lang w:val="en-GB"/>
+        </w:rPr>
+        <w:fldChar w:fldCharType="separate"/>
+      </w:r>
+      <w:r>
+        <w:rPr>
+          <w:noProof/>
+          <w:lang w:val="en-GB"/>
+        </w:rPr>
+        <w:t>16</w:t>
+      </w:r>
+      <w:r>
+        <w:rPr>
+          <w:lang w:val="en-GB"/>
+        </w:rPr>
+        <w:fldChar w:fldCharType="end"/>
+      </w:r>
+      <w:r>
+        <w:rPr>
+          <w:noProof/>
+          <w:lang w:val="en-GB"/>
+        </w:rPr>
+        <w:t xml:space="preserve"> - </w:t>
+      </w:r>
+      <w:r>
+        <w:rPr>
+          <w:noProof/>
+          <w:lang w:val="en-GB"/>
+        </w:rPr>
+        <w:t>FPGA</w:t>
+      </w:r>
+      <w:r>
+        <w:rPr>
+          <w:noProof/>
+          <w:lang w:val="en-GB"/>
+        </w:rPr>
+        <w:t xml:space="preserve"> execution times</w:t>
+      </w:r>
+    </w:p>
+    <w:p>
+      <w:pPr>
+        <w:rPr>
+          <w:lang w:val="en-GB"/>
+        </w:rPr>
+      </w:pPr>
+    </w:p>
+    <w:p>
+      <w:pPr>
+        <w:rPr>
+          <w:lang w:val="en-GB"/>
+        </w:rPr>
+      </w:pPr>
+      <w:r>
+        <w:rPr>
+          <w:lang w:val="en-GB"/>
+        </w:rPr>
+        <w:t>An extra set of data has been added for later use: ISM in DSP only and ISM in microcontroller only. These numbers can be used for a Pareto analysis later.</w:t>
+      </w:r>
+    </w:p>
     <w:p>
       <w:pPr>
         <w:rPr>
@@ -21536,14 +23552,6 @@
     <w:tbl>
       <w:tblPr>
         <w:tblW w:w="0" w:type="auto"/>
-        <w:tblBorders>
-          <w:top w:val="single" w:sz="4" w:space="0" w:color="auto"/>
-          <w:left w:val="single" w:sz="4" w:space="0" w:color="auto"/>
-          <w:bottom w:val="single" w:sz="4" w:space="0" w:color="auto"/>
-          <w:right w:val="single" w:sz="4" w:space="0" w:color="auto"/>
-          <w:insideH w:val="single" w:sz="4" w:space="0" w:color="auto"/>
-          <w:insideV w:val="single" w:sz="4" w:space="0" w:color="auto"/>
-        </w:tblBorders>
         <w:tblLook w:val="04A0"/>
       </w:tblPr>
       <w:tblGrid>
@@ -21555,15 +23563,136 @@
         <w:tc>
           <w:tcPr>
             <w:tcW w:w="2943" w:type="dxa"/>
-          </w:tcPr>
-          <w:p>
-            <w:pPr>
-              <w:spacing w:after="0"/>
-              <w:rPr>
-                <w:rFonts w:eastAsia="Times New Roman"/>
-                <w:lang w:val="en-GB"/>
-              </w:rPr>
-            </w:pPr>
+            <w:tcBorders>
+              <w:top w:val="single" w:sz="4" w:space="0" w:color="auto"/>
+              <w:left w:val="single" w:sz="4" w:space="0" w:color="auto"/>
+              <w:bottom w:val="single" w:sz="4" w:space="0" w:color="auto"/>
+              <w:right w:val="single" w:sz="4" w:space="0" w:color="auto"/>
+            </w:tcBorders>
+          </w:tcPr>
+          <w:p>
+            <w:pPr>
+              <w:spacing w:after="0"/>
+              <w:rPr>
+                <w:rFonts w:eastAsia="Times New Roman"/>
+                <w:b/>
+                <w:lang w:val="en-GB"/>
+              </w:rPr>
+            </w:pPr>
+            <w:r>
+              <w:rPr>
+                <w:rFonts w:eastAsia="Times New Roman"/>
+                <w:b/>
+                <w:lang w:val="en-GB"/>
+              </w:rPr>
+              <w:t>Block</w:t>
+            </w:r>
+          </w:p>
+        </w:tc>
+        <w:tc>
+          <w:tcPr>
+            <w:tcW w:w="4820" w:type="dxa"/>
+            <w:tcBorders>
+              <w:top w:val="single" w:sz="4" w:space="0" w:color="auto"/>
+              <w:left w:val="single" w:sz="4" w:space="0" w:color="auto"/>
+              <w:bottom w:val="single" w:sz="4" w:space="0" w:color="auto"/>
+              <w:right w:val="single" w:sz="4" w:space="0" w:color="auto"/>
+            </w:tcBorders>
+          </w:tcPr>
+          <w:p>
+            <w:pPr>
+              <w:spacing w:after="0"/>
+              <w:ind w:left="720" w:hanging="360"/>
+              <w:rPr>
+                <w:rFonts w:eastAsia="Times New Roman"/>
+                <w:b/>
+                <w:lang w:val="en-GB"/>
+              </w:rPr>
+            </w:pPr>
+            <w:r>
+              <w:rPr>
+                <w:rFonts w:eastAsia="Times New Roman"/>
+                <w:b/>
+                <w:lang w:val="en-GB"/>
+              </w:rPr>
+              <w:t>Description</w:t>
+            </w:r>
+          </w:p>
+        </w:tc>
+        <w:tc>
+          <w:tcPr>
+            <w:tcW w:w="2091" w:type="dxa"/>
+            <w:tcBorders>
+              <w:top w:val="single" w:sz="4" w:space="0" w:color="auto"/>
+              <w:left w:val="single" w:sz="4" w:space="0" w:color="auto"/>
+              <w:bottom w:val="single" w:sz="4" w:space="0" w:color="auto"/>
+              <w:right w:val="single" w:sz="4" w:space="0" w:color="auto"/>
+            </w:tcBorders>
+          </w:tcPr>
+          <w:p>
+            <w:pPr>
+              <w:spacing w:after="0"/>
+              <w:rPr>
+                <w:rFonts w:eastAsia="Times New Roman"/>
+                <w:b/>
+                <w:lang w:val="en-GB"/>
+              </w:rPr>
+            </w:pPr>
+            <w:r>
+              <w:rPr>
+                <w:rFonts w:eastAsia="Times New Roman"/>
+                <w:b/>
+                <w:lang w:val="en-GB"/>
+              </w:rPr>
+              <w:t>Clock cycles</w:t>
+            </w:r>
+          </w:p>
+        </w:tc>
+      </w:tr>
+      <w:tr>
+        <w:tblPrEx>
+          <w:tblBorders>
+            <w:top w:val="single" w:sz="4" w:space="0" w:color="auto"/>
+            <w:left w:val="single" w:sz="4" w:space="0" w:color="auto"/>
+            <w:bottom w:val="single" w:sz="4" w:space="0" w:color="auto"/>
+            <w:right w:val="single" w:sz="4" w:space="0" w:color="auto"/>
+            <w:insideH w:val="single" w:sz="4" w:space="0" w:color="auto"/>
+            <w:insideV w:val="single" w:sz="4" w:space="0" w:color="auto"/>
+          </w:tblBorders>
+        </w:tblPrEx>
+        <w:tc>
+          <w:tcPr>
+            <w:tcW w:w="2943" w:type="dxa"/>
+          </w:tcPr>
+          <w:p>
+            <w:pPr>
+              <w:spacing w:after="0"/>
+              <w:rPr>
+                <w:rFonts w:eastAsia="Times New Roman"/>
+                <w:lang w:val="en-GB"/>
+              </w:rPr>
+            </w:pPr>
+            <w:r>
+              <w:rPr>
+                <w:rFonts w:eastAsia="Times New Roman"/>
+                <w:lang w:val="en-GB"/>
+              </w:rPr>
+              <w:t xml:space="preserve">ISM </w:t>
+            </w:r>
+            <w:r>
+              <w:rPr>
+                <w:rFonts w:eastAsia="Times New Roman"/>
+                <w:lang w:val="en-GB"/>
+              </w:rPr>
+              <w:t>M</w:t>
+            </w:r>
+            <w:r>
+              <w:rPr>
+                <w:rFonts w:eastAsia="Times New Roman"/>
+                <w:lang w:val="en-GB"/>
+              </w:rPr>
+              <w:t>icrocontroller</w:t>
+            </w:r>
           </w:p>
         </w:tc>
         <w:tc>
@@ -21582,6 +23711,112 @@
                 <w:lang w:val="en-GB"/>
               </w:rPr>
             </w:pPr>
+            <w:r>
+              <w:rPr>
+                <w:rFonts w:eastAsia="Times New Roman"/>
+                <w:lang w:val="en-GB"/>
+              </w:rPr>
+              <w:t>ADC sampling</w:t>
+            </w:r>
+            <w:r>
+              <w:rPr>
+                <w:rFonts w:eastAsia="Times New Roman"/>
+                <w:lang w:val="en-GB"/>
+              </w:rPr>
+              <w:t>: 10(clocks) * 1.8GHz</w:t>
+            </w:r>
+          </w:p>
+          <w:p>
+            <w:pPr>
+              <w:numPr>
+                <w:ilvl w:val="0"/>
+                <w:numId w:val="16"/>
+              </w:numPr>
+              <w:spacing w:after="0"/>
+              <w:rPr>
+                <w:rFonts w:eastAsia="Times New Roman"/>
+                <w:lang w:val="en-GB"/>
+              </w:rPr>
+            </w:pPr>
+            <w:r>
+              <w:rPr>
+                <w:rFonts w:eastAsia="Times New Roman"/>
+                <w:lang w:val="en-GB"/>
+              </w:rPr>
+              <w:t>Frequency analysis: 4 * 1,8GHz</w:t>
+            </w:r>
+          </w:p>
+          <w:p>
+            <w:pPr>
+              <w:numPr>
+                <w:ilvl w:val="0"/>
+                <w:numId w:val="16"/>
+              </w:numPr>
+              <w:spacing w:after="0"/>
+              <w:rPr>
+                <w:rFonts w:eastAsia="Times New Roman"/>
+                <w:lang w:val="en-GB"/>
+              </w:rPr>
+            </w:pPr>
+            <w:r>
+              <w:rPr>
+                <w:rFonts w:eastAsia="Times New Roman"/>
+                <w:lang w:val="en-GB"/>
+              </w:rPr>
+              <w:t>Protocol stack (50*33 bytes/</w:t>
+            </w:r>
+            <w:proofErr w:type="spellStart"/>
+            <w:r>
+              <w:rPr>
+                <w:rFonts w:eastAsia="Times New Roman"/>
+                <w:lang w:val="en-GB"/>
+              </w:rPr>
+              <w:t>s</w:t>
+            </w:r>
+            <w:proofErr w:type="spellEnd"/>
+            <w:r>
+              <w:rPr>
+                <w:rFonts w:eastAsia="Times New Roman"/>
+                <w:lang w:val="en-GB"/>
+              </w:rPr>
+              <w:t>): 165k</w:t>
+            </w:r>
+          </w:p>
+          <w:p>
+            <w:pPr>
+              <w:numPr>
+                <w:ilvl w:val="0"/>
+                <w:numId w:val="16"/>
+              </w:numPr>
+              <w:spacing w:after="0"/>
+              <w:rPr>
+                <w:rFonts w:eastAsia="Times New Roman"/>
+                <w:lang w:val="en-GB"/>
+              </w:rPr>
+            </w:pPr>
+            <w:r>
+              <w:rPr>
+                <w:rFonts w:eastAsia="Times New Roman"/>
+                <w:lang w:val="en-GB"/>
+              </w:rPr>
+              <w:t>GPIO oscillator output (50*33 bytes/</w:t>
+            </w:r>
+            <w:proofErr w:type="spellStart"/>
+            <w:r>
+              <w:rPr>
+                <w:rFonts w:eastAsia="Times New Roman"/>
+                <w:lang w:val="en-GB"/>
+              </w:rPr>
+              <w:t>s</w:t>
+            </w:r>
+            <w:proofErr w:type="spellEnd"/>
+            <w:r>
+              <w:rPr>
+                <w:rFonts w:eastAsia="Times New Roman"/>
+                <w:lang w:val="en-GB"/>
+              </w:rPr>
+              <w:t>): 165</w:t>
+            </w:r>
           </w:p>
         </w:tc>
         <w:tc>
@@ -21596,6 +23831,184 @@
                 <w:lang w:val="en-GB"/>
               </w:rPr>
             </w:pPr>
+            <w:r>
+              <w:rPr>
+                <w:rFonts w:eastAsia="Times New Roman"/>
+                <w:lang w:val="en-GB"/>
+              </w:rPr>
+              <w:t>25,2GHz</w:t>
+            </w:r>
+          </w:p>
+        </w:tc>
+      </w:tr>
+      <w:tr>
+        <w:tblPrEx>
+          <w:tblBorders>
+            <w:top w:val="single" w:sz="4" w:space="0" w:color="auto"/>
+            <w:left w:val="single" w:sz="4" w:space="0" w:color="auto"/>
+            <w:bottom w:val="single" w:sz="4" w:space="0" w:color="auto"/>
+            <w:right w:val="single" w:sz="4" w:space="0" w:color="auto"/>
+            <w:insideH w:val="single" w:sz="4" w:space="0" w:color="auto"/>
+            <w:insideV w:val="single" w:sz="4" w:space="0" w:color="auto"/>
+          </w:tblBorders>
+        </w:tblPrEx>
+        <w:tc>
+          <w:tcPr>
+            <w:tcW w:w="2943" w:type="dxa"/>
+          </w:tcPr>
+          <w:p>
+            <w:pPr>
+              <w:spacing w:after="0"/>
+              <w:rPr>
+                <w:rFonts w:eastAsia="Times New Roman"/>
+                <w:lang w:val="en-GB"/>
+              </w:rPr>
+            </w:pPr>
+            <w:r>
+              <w:rPr>
+                <w:rFonts w:eastAsia="Times New Roman"/>
+                <w:lang w:val="en-GB"/>
+              </w:rPr>
+              <w:t>ISM DSP</w:t>
+            </w:r>
+          </w:p>
+        </w:tc>
+        <w:tc>
+          <w:tcPr>
+            <w:tcW w:w="4820" w:type="dxa"/>
+          </w:tcPr>
+          <w:p>
+            <w:pPr>
+              <w:numPr>
+                <w:ilvl w:val="0"/>
+                <w:numId w:val="16"/>
+              </w:numPr>
+              <w:spacing w:after="0"/>
+              <w:rPr>
+                <w:rFonts w:eastAsia="Times New Roman"/>
+                <w:lang w:val="en-GB"/>
+              </w:rPr>
+            </w:pPr>
+            <w:r>
+              <w:rPr>
+                <w:rFonts w:eastAsia="Times New Roman"/>
+                <w:lang w:val="en-GB"/>
+              </w:rPr>
+              <w:t>ADC sampling: 2(clocks) * 1.8GHz</w:t>
+            </w:r>
+          </w:p>
+          <w:p>
+            <w:pPr>
+              <w:numPr>
+                <w:ilvl w:val="0"/>
+                <w:numId w:val="16"/>
+              </w:numPr>
+              <w:spacing w:after="0"/>
+              <w:rPr>
+                <w:rFonts w:eastAsia="Times New Roman"/>
+                <w:lang w:val="en-GB"/>
+              </w:rPr>
+            </w:pPr>
+            <w:r>
+              <w:rPr>
+                <w:rFonts w:eastAsia="Times New Roman"/>
+                <w:lang w:val="en-GB"/>
+              </w:rPr>
+              <w:t>Frequency analysis: 1 * 1,8GHz</w:t>
+            </w:r>
+          </w:p>
+          <w:p>
+            <w:pPr>
+              <w:numPr>
+                <w:ilvl w:val="0"/>
+                <w:numId w:val="16"/>
+              </w:numPr>
+              <w:spacing w:after="0"/>
+              <w:rPr>
+                <w:rFonts w:eastAsia="Times New Roman"/>
+                <w:lang w:val="en-GB"/>
+              </w:rPr>
+            </w:pPr>
+            <w:r>
+              <w:rPr>
+                <w:rFonts w:eastAsia="Times New Roman"/>
+                <w:lang w:val="en-GB"/>
+              </w:rPr>
+              <w:t>Protocol stack: (50*33 bytes/</w:t>
+            </w:r>
+            <w:proofErr w:type="spellStart"/>
+            <w:r>
+              <w:rPr>
+                <w:rFonts w:eastAsia="Times New Roman"/>
+                <w:lang w:val="en-GB"/>
+              </w:rPr>
+              <w:t>s</w:t>
+            </w:r>
+            <w:proofErr w:type="spellEnd"/>
+            <w:r>
+              <w:rPr>
+                <w:rFonts w:eastAsia="Times New Roman"/>
+                <w:lang w:val="en-GB"/>
+              </w:rPr>
+              <w:t>): 82.5k</w:t>
+            </w:r>
+          </w:p>
+          <w:p>
+            <w:pPr>
+              <w:numPr>
+                <w:ilvl w:val="0"/>
+                <w:numId w:val="16"/>
+              </w:numPr>
+              <w:spacing w:after="0"/>
+              <w:rPr>
+                <w:rFonts w:eastAsia="Times New Roman"/>
+                <w:lang w:val="en-GB"/>
+              </w:rPr>
+            </w:pPr>
+            <w:r>
+              <w:rPr>
+                <w:rFonts w:eastAsia="Times New Roman"/>
+                <w:lang w:val="en-GB"/>
+              </w:rPr>
+              <w:t>GPIO oscillator output (50*33 bytes/</w:t>
+            </w:r>
+            <w:proofErr w:type="spellStart"/>
+            <w:r>
+              <w:rPr>
+                <w:rFonts w:eastAsia="Times New Roman"/>
+                <w:lang w:val="en-GB"/>
+              </w:rPr>
+              <w:t>s</w:t>
+            </w:r>
+            <w:proofErr w:type="spellEnd"/>
+            <w:r>
+              <w:rPr>
+                <w:rFonts w:eastAsia="Times New Roman"/>
+                <w:lang w:val="en-GB"/>
+              </w:rPr>
+              <w:t>): 165</w:t>
+            </w:r>
+          </w:p>
+        </w:tc>
+        <w:tc>
+          <w:tcPr>
+            <w:tcW w:w="2091" w:type="dxa"/>
+          </w:tcPr>
+          <w:p>
+            <w:pPr>
+              <w:spacing w:after="0"/>
+              <w:rPr>
+                <w:rFonts w:eastAsia="Times New Roman"/>
+                <w:lang w:val="en-GB"/>
+              </w:rPr>
+            </w:pPr>
+            <w:r>
+              <w:rPr>
+                <w:rFonts w:eastAsia="Times New Roman"/>
+                <w:lang w:val="en-GB"/>
+              </w:rPr>
+              <w:t>5,4GHz</w:t>
+            </w:r>
           </w:p>
         </w:tc>
       </w:tr>
@@ -21613,12 +24026,6 @@
           <w:lang w:val="en-GB"/>
         </w:rPr>
       </w:pPr>
-      <w:r>
-        <w:rPr>
-          <w:lang w:val="en-GB"/>
-        </w:rPr>
-        <w:t>An extra set of data has been added for later use: ISM in DSP only, ISM in microcontroller only, and Signal strength control in microcontroller/DSP. These numbers can be used for a Pareto analysis later.</w:t>
-      </w:r>
     </w:p>
     <w:p>
       <w:pPr>
@@ -21652,10 +24059,10 @@
           <w:lang w:val="en-GB"/>
         </w:rPr>
         <w:object w:dxaOrig="9019" w:dyaOrig="11447">
-          <v:shape id="_x0000_i1037" type="#_x0000_t75" style="width:345pt;height:484.5pt" o:ole="">
-            <v:imagedata r:id="rId33" o:title="" cropright="6326f"/>
+          <v:shape id="_x0000_i1036" type="#_x0000_t75" style="width:345pt;height:484.5pt" o:ole="">
+            <v:imagedata r:id="rId36" o:title="" cropright="6326f"/>
           </v:shape>
-          <o:OLEObject Type="Embed" ProgID="Visio.Drawing.11" ShapeID="_x0000_i1037" DrawAspect="Content" ObjectID="_1361339941" r:id="rId34"/>
+          <o:OLEObject Type="Embed" ProgID="Visio.Drawing.11" ShapeID="_x0000_i1036" DrawAspect="Content" ObjectID="_1361355481" r:id="rId37"/>
         </w:object>
       </w:r>
     </w:p>
@@ -21786,8 +24193,8 @@
       </w:pPr>
     </w:p>
     <w:sectPr>
-      <w:headerReference w:type="default" r:id="rId35"/>
-      <w:footerReference w:type="default" r:id="rId36"/>
+      <w:headerReference w:type="default" r:id="rId38"/>
+      <w:footerReference w:type="default" r:id="rId39"/>
       <w:pgSz w:w="11906" w:h="16838"/>
       <w:pgMar w:top="1701" w:right="1134" w:bottom="1701" w:left="1134" w:header="709" w:footer="709" w:gutter="0"/>
       <w:cols w:space="708"/>
@@ -21887,7 +24294,7 @@
         <w:rStyle w:val="Sidetal"/>
         <w:noProof/>
       </w:rPr>
-      <w:t>39</w:t>
+      <w:t>43</w:t>
     </w:r>
     <w:r>
       <w:rPr>
@@ -21930,7 +24337,7 @@
         <w:rPr>
           <w:noProof/>
         </w:rPr>
-        <w:t>10-03-2011</w:t>
+        <w:t>11-03-2011</w:t>
       </w:r>
     </w:fldSimple>
   </w:p>
@@ -24768,7 +27175,7 @@
 </file>
 
 <file path=customXml/itemProps1.xml><?xml version="1.0" encoding="utf-8"?>
-<ds:datastoreItem xmlns:ds="http://schemas.openxmlformats.org/officeDocument/2006/customXml" ds:itemID="{25DD5DB5-5FBE-4BBD-B559-E258E5496F6A}">
+<ds:datastoreItem xmlns:ds="http://schemas.openxmlformats.org/officeDocument/2006/customXml" ds:itemID="{05250518-333A-44B0-97E8-E7111E6DB70B}">
   <ds:schemaRefs>
     <ds:schemaRef ds:uri="http://schemas.openxmlformats.org/officeDocument/2006/bibliography"/>
   </ds:schemaRefs>

</xml_diff>

<commit_message>
Adding more FPGA numbers
</commit_message>
<xml_diff>
--- a/syseng_hwco/proj/Artifact/Doc/Project documentation.docx
+++ b/syseng_hwco/proj/Artifact/Doc/Project documentation.docx
@@ -1634,7 +1634,7 @@
           <v:shape id="_x0000_i1025" type="#_x0000_t75" style="width:481.5pt;height:572.25pt" o:ole="">
             <v:imagedata r:id="rId8" o:title="" croptop="6800f"/>
           </v:shape>
-          <o:OLEObject Type="Embed" ProgID="Visio.Drawing.11" ShapeID="_x0000_i1025" DrawAspect="Content" ObjectID="_1361355469" r:id="rId9"/>
+          <o:OLEObject Type="Embed" ProgID="Visio.Drawing.11" ShapeID="_x0000_i1025" DrawAspect="Content" ObjectID="_1361357265" r:id="rId9"/>
         </w:object>
       </w:r>
     </w:p>
@@ -2025,7 +2025,7 @@
           <v:shape id="_x0000_i1026" type="#_x0000_t75" style="width:470.25pt;height:328.5pt" o:ole="">
             <v:imagedata r:id="rId10" o:title=""/>
           </v:shape>
-          <o:OLEObject Type="Embed" ProgID="Visio.Drawing.11" ShapeID="_x0000_i1026" DrawAspect="Content" ObjectID="_1361355470" r:id="rId11"/>
+          <o:OLEObject Type="Embed" ProgID="Visio.Drawing.11" ShapeID="_x0000_i1026" DrawAspect="Content" ObjectID="_1361357266" r:id="rId11"/>
         </w:object>
       </w:r>
     </w:p>
@@ -4266,7 +4266,7 @@
           <v:shape id="_x0000_i1028" type="#_x0000_t75" style="width:481.5pt;height:383.25pt" o:ole="">
             <v:imagedata r:id="rId14" o:title=""/>
           </v:shape>
-          <o:OLEObject Type="Embed" ProgID="Visio.Drawing.11" ShapeID="_x0000_i1028" DrawAspect="Content" ObjectID="_1361355471" r:id="rId15"/>
+          <o:OLEObject Type="Embed" ProgID="Visio.Drawing.11" ShapeID="_x0000_i1028" DrawAspect="Content" ObjectID="_1361357267" r:id="rId15"/>
         </w:object>
       </w:r>
     </w:p>
@@ -5379,7 +5379,7 @@
           <v:shape id="_x0000_i1029" type="#_x0000_t75" style="width:481.5pt;height:570pt" o:ole="">
             <v:imagedata r:id="rId16" o:title=""/>
           </v:shape>
-          <o:OLEObject Type="Embed" ProgID="Visio.Drawing.11" ShapeID="_x0000_i1029" DrawAspect="Content" ObjectID="_1361355472" r:id="rId17"/>
+          <o:OLEObject Type="Embed" ProgID="Visio.Drawing.11" ShapeID="_x0000_i1029" DrawAspect="Content" ObjectID="_1361357268" r:id="rId17"/>
         </w:object>
       </w:r>
     </w:p>
@@ -5949,7 +5949,7 @@
           <v:shape id="_x0000_i1030" type="#_x0000_t75" style="width:435pt;height:130.5pt" o:ole="">
             <v:imagedata r:id="rId18" o:title=""/>
           </v:shape>
-          <o:OLEObject Type="Embed" ProgID="Visio.Drawing.11" ShapeID="_x0000_i1030" DrawAspect="Content" ObjectID="_1361355473" r:id="rId19"/>
+          <o:OLEObject Type="Embed" ProgID="Visio.Drawing.11" ShapeID="_x0000_i1030" DrawAspect="Content" ObjectID="_1361357269" r:id="rId19"/>
         </w:object>
       </w:r>
     </w:p>
@@ -6057,10 +6057,10 @@
       </w:pPr>
       <w:r>
         <w:object w:dxaOrig="10544" w:dyaOrig="6727">
-          <v:shape id="_x0000_i1038" type="#_x0000_t75" style="width:481.5pt;height:307.5pt" o:ole="">
+          <v:shape id="_x0000_i1037" type="#_x0000_t75" style="width:481.5pt;height:307.5pt" o:ole="">
             <v:imagedata r:id="rId20" o:title=""/>
           </v:shape>
-          <o:OLEObject Type="Embed" ProgID="Visio.Drawing.11" ShapeID="_x0000_i1038" DrawAspect="Content" ObjectID="_1361355474" r:id="rId21"/>
+          <o:OLEObject Type="Embed" ProgID="Visio.Drawing.11" ShapeID="_x0000_i1037" DrawAspect="Content" ObjectID="_1361357270" r:id="rId21"/>
         </w:object>
       </w:r>
     </w:p>
@@ -6618,7 +6618,7 @@
           <v:shape id="_x0000_i1031" type="#_x0000_t75" style="width:481.5pt;height:252pt" o:ole="">
             <v:imagedata r:id="rId22" o:title=""/>
           </v:shape>
-          <o:OLEObject Type="Embed" ProgID="Visio.Drawing.11" ShapeID="_x0000_i1031" DrawAspect="Content" ObjectID="_1361355475" r:id="rId23"/>
+          <o:OLEObject Type="Embed" ProgID="Visio.Drawing.11" ShapeID="_x0000_i1031" DrawAspect="Content" ObjectID="_1361357271" r:id="rId23"/>
         </w:object>
       </w:r>
     </w:p>
@@ -7170,7 +7170,7 @@
           <v:shape id="_x0000_i1032" type="#_x0000_t75" style="width:481.5pt;height:105pt" o:ole="">
             <v:imagedata r:id="rId24" o:title=""/>
           </v:shape>
-          <o:OLEObject Type="Embed" ProgID="Visio.Drawing.11" ShapeID="_x0000_i1032" DrawAspect="Content" ObjectID="_1361355476" r:id="rId25"/>
+          <o:OLEObject Type="Embed" ProgID="Visio.Drawing.11" ShapeID="_x0000_i1032" DrawAspect="Content" ObjectID="_1361357272" r:id="rId25"/>
         </w:object>
       </w:r>
     </w:p>
@@ -7797,7 +7797,7 @@
           <v:shape id="_x0000_i1033" type="#_x0000_t75" style="width:399.75pt;height:309pt" o:ole="">
             <v:imagedata r:id="rId26" o:title=""/>
           </v:shape>
-          <o:OLEObject Type="Embed" ProgID="Visio.Drawing.11" ShapeID="_x0000_i1033" DrawAspect="Content" ObjectID="_1361355477" r:id="rId27"/>
+          <o:OLEObject Type="Embed" ProgID="Visio.Drawing.11" ShapeID="_x0000_i1033" DrawAspect="Content" ObjectID="_1361357273" r:id="rId27"/>
         </w:object>
       </w:r>
     </w:p>
@@ -10171,7 +10171,7 @@
           <v:shape id="_x0000_i1035" type="#_x0000_t75" style="width:481.5pt;height:383.25pt" o:ole="">
             <v:imagedata r:id="rId29" o:title=""/>
           </v:shape>
-          <o:OLEObject Type="Embed" ProgID="Visio.Drawing.11" ShapeID="_x0000_i1035" DrawAspect="Content" ObjectID="_1361355478" r:id="rId30"/>
+          <o:OLEObject Type="Embed" ProgID="Visio.Drawing.11" ShapeID="_x0000_i1035" DrawAspect="Content" ObjectID="_1361357274" r:id="rId30"/>
         </w:object>
       </w:r>
     </w:p>
@@ -13127,7 +13127,21 @@
                 <w:rFonts w:eastAsia="Times New Roman"/>
                 <w:lang w:val="en-GB"/>
               </w:rPr>
-              <w:t>Add header and host to network order copy of 128 byte</w:t>
+              <w:t xml:space="preserve">Add header and host to network order copy of </w:t>
+            </w:r>
+            <w:r>
+              <w:rPr>
+                <w:rFonts w:eastAsia="Times New Roman"/>
+                <w:lang w:val="en-GB"/>
+              </w:rPr>
+              <w:t>33</w:t>
+            </w:r>
+            <w:r>
+              <w:rPr>
+                <w:rFonts w:eastAsia="Times New Roman"/>
+                <w:lang w:val="en-GB"/>
+              </w:rPr>
+              <w:t xml:space="preserve"> byte</w:t>
             </w:r>
           </w:p>
           <w:p>
@@ -13237,7 +13251,28 @@
                 <w:rFonts w:eastAsia="Times New Roman"/>
                 <w:lang w:val="en-GB"/>
               </w:rPr>
-              <w:t>10 + 2 +( 4 + 1)*128 = 652</w:t>
+              <w:t>10 + 2 +( 4 + 1)*</w:t>
+            </w:r>
+            <w:r>
+              <w:rPr>
+                <w:rFonts w:eastAsia="Times New Roman"/>
+                <w:lang w:val="en-GB"/>
+              </w:rPr>
+              <w:t>33</w:t>
+            </w:r>
+            <w:r>
+              <w:rPr>
+                <w:rFonts w:eastAsia="Times New Roman"/>
+                <w:lang w:val="en-GB"/>
+              </w:rPr>
+              <w:t xml:space="preserve"> = </w:t>
+            </w:r>
+            <w:r>
+              <w:rPr>
+                <w:rFonts w:eastAsia="Times New Roman"/>
+                <w:lang w:val="en-GB"/>
+              </w:rPr>
+              <w:t>177</w:t>
             </w:r>
           </w:p>
         </w:tc>
@@ -13283,7 +13318,21 @@
                 <w:rFonts w:eastAsia="Times New Roman"/>
                 <w:lang w:val="en-GB"/>
               </w:rPr>
-              <w:t>Parse header, copy data, network to host order of 128 byte:</w:t>
+              <w:t xml:space="preserve">Parse header, copy data, network to host order of </w:t>
+            </w:r>
+            <w:r>
+              <w:rPr>
+                <w:rFonts w:eastAsia="Times New Roman"/>
+                <w:lang w:val="en-GB"/>
+              </w:rPr>
+              <w:t>37</w:t>
+            </w:r>
+            <w:r>
+              <w:rPr>
+                <w:rFonts w:eastAsia="Times New Roman"/>
+                <w:lang w:val="en-GB"/>
+              </w:rPr>
+              <w:t xml:space="preserve"> byte:</w:t>
             </w:r>
           </w:p>
           <w:p>
@@ -13323,7 +13372,7 @@
                 <w:rFonts w:eastAsia="Times New Roman"/>
                 <w:lang w:val="en-GB"/>
               </w:rPr>
-              <w:t>Copy data: 128</w:t>
+              <w:t>Copy data: 37</w:t>
             </w:r>
           </w:p>
           <w:p>
@@ -13422,7 +13471,42 @@
                 <w:lang w:val="en-GB"/>
               </w:rPr>
               <w:lastRenderedPageBreak/>
-              <w:t>10 + 128 + 3 + 2 + 4*128 = 655</w:t>
+              <w:t xml:space="preserve">10 + </w:t>
+            </w:r>
+            <w:r>
+              <w:rPr>
+                <w:rFonts w:eastAsia="Times New Roman"/>
+                <w:lang w:val="en-GB"/>
+              </w:rPr>
+              <w:t>37</w:t>
+            </w:r>
+            <w:r>
+              <w:rPr>
+                <w:rFonts w:eastAsia="Times New Roman"/>
+                <w:lang w:val="en-GB"/>
+              </w:rPr>
+              <w:t xml:space="preserve"> + 3 + 2 + 4*</w:t>
+            </w:r>
+            <w:r>
+              <w:rPr>
+                <w:rFonts w:eastAsia="Times New Roman"/>
+                <w:lang w:val="en-GB"/>
+              </w:rPr>
+              <w:t>37</w:t>
+            </w:r>
+            <w:r>
+              <w:rPr>
+                <w:rFonts w:eastAsia="Times New Roman"/>
+                <w:lang w:val="en-GB"/>
+              </w:rPr>
+              <w:t xml:space="preserve"> = </w:t>
+            </w:r>
+            <w:r>
+              <w:rPr>
+                <w:rFonts w:eastAsia="Times New Roman"/>
+                <w:lang w:val="en-GB"/>
+              </w:rPr>
+              <w:t>200</w:t>
             </w:r>
           </w:p>
         </w:tc>
@@ -15174,10 +15258,10 @@
       </w:pPr>
       <w:r>
         <w:object w:dxaOrig="11961" w:dyaOrig="10714">
-          <v:shape id="_x0000_i1037" type="#_x0000_t75" style="width:481.5pt;height:431.25pt" o:ole="">
+          <v:shape id="_x0000_i1036" type="#_x0000_t75" style="width:481.5pt;height:431.25pt" o:ole="">
             <v:imagedata r:id="rId31" o:title=""/>
           </v:shape>
-          <o:OLEObject Type="Embed" ProgID="Visio.Drawing.11" ShapeID="_x0000_i1037" DrawAspect="Content" ObjectID="_1361355479" r:id="rId32"/>
+          <o:OLEObject Type="Embed" ProgID="Visio.Drawing.11" ShapeID="_x0000_i1036" DrawAspect="Content" ObjectID="_1361357275" r:id="rId32"/>
         </w:object>
       </w:r>
     </w:p>
@@ -18374,7 +18458,21 @@
                 <w:rFonts w:eastAsia="Times New Roman"/>
                 <w:lang w:val="en-GB"/>
               </w:rPr>
-              <w:t>Add header and host to network order copy of 128 byte</w:t>
+              <w:t xml:space="preserve">Add header and host to network order copy of </w:t>
+            </w:r>
+            <w:r>
+              <w:rPr>
+                <w:rFonts w:eastAsia="Times New Roman"/>
+                <w:lang w:val="en-GB"/>
+              </w:rPr>
+              <w:t>33</w:t>
+            </w:r>
+            <w:r>
+              <w:rPr>
+                <w:rFonts w:eastAsia="Times New Roman"/>
+                <w:lang w:val="en-GB"/>
+              </w:rPr>
+              <w:t xml:space="preserve"> byte</w:t>
             </w:r>
           </w:p>
           <w:p>
@@ -18519,7 +18617,14 @@
                 <w:rFonts w:eastAsia="Times New Roman"/>
                 <w:lang w:val="en-GB"/>
               </w:rPr>
-              <w:t>128 + 20</w:t>
+              <w:t>33</w:t>
+            </w:r>
+            <w:r>
+              <w:rPr>
+                <w:rFonts w:eastAsia="Times New Roman"/>
+                <w:lang w:val="en-GB"/>
+              </w:rPr>
+              <w:t xml:space="preserve"> + 20</w:t>
             </w:r>
             <w:r>
               <w:rPr>
@@ -18533,7 +18638,7 @@
                 <w:rFonts w:eastAsia="Times New Roman"/>
                 <w:lang w:val="en-GB"/>
               </w:rPr>
-              <w:t>160</w:t>
+              <w:t>65</w:t>
             </w:r>
           </w:p>
         </w:tc>
@@ -18579,7 +18684,21 @@
                 <w:rFonts w:eastAsia="Times New Roman"/>
                 <w:lang w:val="en-GB"/>
               </w:rPr>
-              <w:t>Parse header, copy data, network to host order of 128 byte:</w:t>
+              <w:t xml:space="preserve">Parse header, copy data, network to host order of </w:t>
+            </w:r>
+            <w:r>
+              <w:rPr>
+                <w:rFonts w:eastAsia="Times New Roman"/>
+                <w:lang w:val="en-GB"/>
+              </w:rPr>
+              <w:t>37</w:t>
+            </w:r>
+            <w:r>
+              <w:rPr>
+                <w:rFonts w:eastAsia="Times New Roman"/>
+                <w:lang w:val="en-GB"/>
+              </w:rPr>
+              <w:t xml:space="preserve"> byte:</w:t>
             </w:r>
           </w:p>
           <w:p>
@@ -18737,14 +18856,28 @@
                 <w:rFonts w:eastAsia="Times New Roman"/>
                 <w:lang w:val="en-GB"/>
               </w:rPr>
-              <w:t xml:space="preserve"> + 3 + 2 + 128 = </w:t>
-            </w:r>
-            <w:r>
-              <w:rPr>
-                <w:rFonts w:eastAsia="Times New Roman"/>
-                <w:lang w:val="en-GB"/>
-              </w:rPr>
-              <w:t>162</w:t>
+              <w:t xml:space="preserve"> + 3 + 2 + </w:t>
+            </w:r>
+            <w:r>
+              <w:rPr>
+                <w:rFonts w:eastAsia="Times New Roman"/>
+                <w:lang w:val="en-GB"/>
+              </w:rPr>
+              <w:t>37</w:t>
+            </w:r>
+            <w:r>
+              <w:rPr>
+                <w:rFonts w:eastAsia="Times New Roman"/>
+                <w:lang w:val="en-GB"/>
+              </w:rPr>
+              <w:t xml:space="preserve"> = </w:t>
+            </w:r>
+            <w:r>
+              <w:rPr>
+                <w:rFonts w:eastAsia="Times New Roman"/>
+                <w:lang w:val="en-GB"/>
+              </w:rPr>
+              <w:t>72</w:t>
             </w:r>
           </w:p>
         </w:tc>
@@ -21604,30 +21737,46 @@
     </w:p>
     <w:p>
       <w:pPr>
+        <w:jc w:val="center"/>
         <w:rPr>
           <w:lang w:val="en-US"/>
         </w:rPr>
       </w:pPr>
       <w:r>
-        <w:rPr>
-          <w:lang w:val="en-US"/>
-        </w:rPr>
         <w:object w:dxaOrig="8842" w:dyaOrig="11678">
-          <v:shape id="_x0000_i1040" type="#_x0000_t75" style="width:441.75pt;height:584.25pt" o:ole="">
+          <v:shape id="_x0000_i1038" type="#_x0000_t75" style="width:441.75pt;height:584.25pt" o:ole="">
             <v:imagedata r:id="rId33" o:title=""/>
           </v:shape>
-          <o:OLEObject Type="Embed" ProgID="Visio.Drawing.11" ShapeID="_x0000_i1040" DrawAspect="Content" ObjectID="_1361355480" r:id="rId34"/>
+          <o:OLEObject Type="Embed" ProgID="Visio.Drawing.11" ShapeID="_x0000_i1038" DrawAspect="Content" ObjectID="_1361357276" r:id="rId34"/>
         </w:object>
       </w:r>
-      <w:r>
+    </w:p>
+    <w:p>
+      <w:pPr>
+        <w:pStyle w:val="Billedtekst"/>
+        <w:jc w:val="center"/>
         <w:rPr>
           <w:lang w:val="en-US"/>
         </w:rPr>
-        <w:pict>
-          <v:shape id="_x0000_i1039" type="#_x0000_t75" style="width:439.5pt;height:581.25pt">
-            <v:imagedata r:id="rId35" o:title="Drawings"/>
-          </v:shape>
-        </w:pict>
+      </w:pPr>
+      <w:proofErr w:type="spellStart"/>
+      <w:r>
+        <w:t>Figure</w:t>
+      </w:r>
+      <w:proofErr w:type="spellEnd"/>
+      <w:r>
+        <w:t xml:space="preserve"> </w:t>
+      </w:r>
+      <w:fldSimple w:instr=" SEQ Figure \* ARABIC ">
+        <w:r>
+          <w:rPr>
+            <w:noProof/>
+          </w:rPr>
+          <w:t>14</w:t>
+        </w:r>
+      </w:fldSimple>
+      <w:r>
+        <w:t xml:space="preserve"> - FPGA platform</w:t>
       </w:r>
     </w:p>
     <w:p>
@@ -21676,6 +21825,7 @@
                 <w:rFonts w:eastAsia="Times New Roman"/>
                 <w:lang w:val="en-GB"/>
               </w:rPr>
+              <w:lastRenderedPageBreak/>
               <w:t>Frequency</w:t>
             </w:r>
           </w:p>
@@ -21823,7 +21973,6 @@
                 <w:rFonts w:eastAsia="Times New Roman"/>
                 <w:lang w:val="en-GB"/>
               </w:rPr>
-              <w:lastRenderedPageBreak/>
               <w:t>Price</w:t>
             </w:r>
           </w:p>
@@ -22475,7 +22624,28 @@
                 <w:rFonts w:eastAsia="Times New Roman"/>
                 <w:lang w:val="en-GB"/>
               </w:rPr>
-              <w:t xml:space="preserve">200 (152 </w:t>
+              <w:t>50</w:t>
+            </w:r>
+            <w:r>
+              <w:rPr>
+                <w:rFonts w:eastAsia="Times New Roman"/>
+                <w:lang w:val="en-GB"/>
+              </w:rPr>
+              <w:t>(</w:t>
+            </w:r>
+            <w:r>
+              <w:rPr>
+                <w:rFonts w:eastAsia="Times New Roman"/>
+                <w:lang w:val="en-GB"/>
+              </w:rPr>
+              <w:t>100</w:t>
+            </w:r>
+            <w:r>
+              <w:rPr>
+                <w:rFonts w:eastAsia="Times New Roman"/>
+                <w:lang w:val="en-GB"/>
+              </w:rPr>
+              <w:t xml:space="preserve"> </w:t>
             </w:r>
             <w:r>
               <w:rPr>
@@ -22582,7 +22752,28 @@
                 <w:rFonts w:eastAsia="Times New Roman"/>
                 <w:lang w:val="en-GB"/>
               </w:rPr>
-              <w:t>200 (152 gates)</w:t>
+              <w:t>50</w:t>
+            </w:r>
+            <w:r>
+              <w:rPr>
+                <w:rFonts w:eastAsia="Times New Roman"/>
+                <w:lang w:val="en-GB"/>
+              </w:rPr>
+              <w:t xml:space="preserve"> (1</w:t>
+            </w:r>
+            <w:r>
+              <w:rPr>
+                <w:rFonts w:eastAsia="Times New Roman"/>
+                <w:lang w:val="en-GB"/>
+              </w:rPr>
+              <w:t>00</w:t>
+            </w:r>
+            <w:r>
+              <w:rPr>
+                <w:rFonts w:eastAsia="Times New Roman"/>
+                <w:lang w:val="en-GB"/>
+              </w:rPr>
+              <w:t xml:space="preserve"> gates)</w:t>
             </w:r>
           </w:p>
         </w:tc>
@@ -22842,7 +23033,28 @@
                 <w:rFonts w:eastAsia="Times New Roman"/>
                 <w:lang w:val="en-GB"/>
               </w:rPr>
-              <w:t>200 (152 gates)</w:t>
+              <w:t>7</w:t>
+            </w:r>
+            <w:r>
+              <w:rPr>
+                <w:rFonts w:eastAsia="Times New Roman"/>
+                <w:lang w:val="en-GB"/>
+              </w:rPr>
+              <w:t xml:space="preserve"> (</w:t>
+            </w:r>
+            <w:r>
+              <w:rPr>
+                <w:rFonts w:eastAsia="Times New Roman"/>
+                <w:lang w:val="en-GB"/>
+              </w:rPr>
+              <w:t>50</w:t>
+            </w:r>
+            <w:r>
+              <w:rPr>
+                <w:rFonts w:eastAsia="Times New Roman"/>
+                <w:lang w:val="en-GB"/>
+              </w:rPr>
+              <w:t xml:space="preserve"> gates)</w:t>
             </w:r>
           </w:p>
         </w:tc>
@@ -22888,7 +23100,7 @@
                 <w:rFonts w:eastAsia="Times New Roman"/>
                 <w:lang w:val="en-GB"/>
               </w:rPr>
-              <w:t>Copy into shared RAM block</w:t>
+              <w:t>16 bit hold</w:t>
             </w:r>
           </w:p>
         </w:tc>
@@ -22907,7 +23119,14 @@
                 <w:rFonts w:eastAsia="Times New Roman"/>
                 <w:lang w:val="en-GB"/>
               </w:rPr>
-              <w:t>200 (152 gates)</w:t>
+              <w:t>1 (16</w:t>
+            </w:r>
+            <w:r>
+              <w:rPr>
+                <w:rFonts w:eastAsia="Times New Roman"/>
+                <w:lang w:val="en-GB"/>
+              </w:rPr>
+              <w:t xml:space="preserve"> gates)</w:t>
             </w:r>
           </w:p>
         </w:tc>
@@ -22972,7 +23191,28 @@
                 <w:rFonts w:eastAsia="Times New Roman"/>
                 <w:lang w:val="en-GB"/>
               </w:rPr>
-              <w:t>200 (152 gates)</w:t>
+              <w:t>10</w:t>
+            </w:r>
+            <w:r>
+              <w:rPr>
+                <w:rFonts w:eastAsia="Times New Roman"/>
+                <w:lang w:val="en-GB"/>
+              </w:rPr>
+              <w:t xml:space="preserve"> (</w:t>
+            </w:r>
+            <w:r>
+              <w:rPr>
+                <w:rFonts w:eastAsia="Times New Roman"/>
+                <w:lang w:val="en-GB"/>
+              </w:rPr>
+              <w:t>100</w:t>
+            </w:r>
+            <w:r>
+              <w:rPr>
+                <w:rFonts w:eastAsia="Times New Roman"/>
+                <w:lang w:val="en-GB"/>
+              </w:rPr>
+              <w:t xml:space="preserve"> gates)</w:t>
             </w:r>
           </w:p>
         </w:tc>
@@ -23037,7 +23277,28 @@
                 <w:rFonts w:eastAsia="Times New Roman"/>
                 <w:lang w:val="en-GB"/>
               </w:rPr>
-              <w:t>200 (152 gates)</w:t>
+              <w:t>10</w:t>
+            </w:r>
+            <w:r>
+              <w:rPr>
+                <w:rFonts w:eastAsia="Times New Roman"/>
+                <w:lang w:val="en-GB"/>
+              </w:rPr>
+              <w:t xml:space="preserve"> (1</w:t>
+            </w:r>
+            <w:r>
+              <w:rPr>
+                <w:rFonts w:eastAsia="Times New Roman"/>
+                <w:lang w:val="en-GB"/>
+              </w:rPr>
+              <w:t>00</w:t>
+            </w:r>
+            <w:r>
+              <w:rPr>
+                <w:rFonts w:eastAsia="Times New Roman"/>
+                <w:lang w:val="en-GB"/>
+              </w:rPr>
+              <w:t xml:space="preserve"> gates)</w:t>
             </w:r>
           </w:p>
         </w:tc>
@@ -23083,7 +23344,129 @@
                 <w:rFonts w:eastAsia="Times New Roman"/>
                 <w:lang w:val="en-GB"/>
               </w:rPr>
-              <w:t>Add header and host to network order copy of 128 byte</w:t>
+              <w:t xml:space="preserve">Add header and host to network order copy of </w:t>
+            </w:r>
+            <w:r>
+              <w:rPr>
+                <w:rFonts w:eastAsia="Times New Roman"/>
+                <w:lang w:val="en-GB"/>
+              </w:rPr>
+              <w:t>33</w:t>
+            </w:r>
+            <w:r>
+              <w:rPr>
+                <w:rFonts w:eastAsia="Times New Roman"/>
+                <w:lang w:val="en-GB"/>
+              </w:rPr>
+              <w:t xml:space="preserve"> byte</w:t>
+            </w:r>
+            <w:r>
+              <w:rPr>
+                <w:rFonts w:eastAsia="Times New Roman"/>
+                <w:lang w:val="en-GB"/>
+              </w:rPr>
+              <w:t>.</w:t>
+            </w:r>
+          </w:p>
+        </w:tc>
+        <w:tc>
+          <w:tcPr>
+            <w:tcW w:w="2091" w:type="dxa"/>
+          </w:tcPr>
+          <w:p>
+            <w:pPr>
+              <w:rPr>
+                <w:rFonts w:eastAsia="Times New Roman"/>
+              </w:rPr>
+            </w:pPr>
+            <w:r>
+              <w:rPr>
+                <w:rFonts w:eastAsia="Times New Roman"/>
+                <w:lang w:val="en-GB"/>
+              </w:rPr>
+              <w:t>10</w:t>
+            </w:r>
+            <w:r>
+              <w:rPr>
+                <w:rFonts w:eastAsia="Times New Roman"/>
+                <w:lang w:val="en-GB"/>
+              </w:rPr>
+              <w:t xml:space="preserve"> (</w:t>
+            </w:r>
+            <w:r>
+              <w:rPr>
+                <w:rFonts w:eastAsia="Times New Roman"/>
+                <w:lang w:val="en-GB"/>
+              </w:rPr>
+              <w:t>50</w:t>
+            </w:r>
+            <w:r>
+              <w:rPr>
+                <w:rFonts w:eastAsia="Times New Roman"/>
+                <w:lang w:val="en-GB"/>
+              </w:rPr>
+              <w:t xml:space="preserve"> gates)</w:t>
+            </w:r>
+          </w:p>
+        </w:tc>
+      </w:tr>
+      <w:tr>
+        <w:tc>
+          <w:tcPr>
+            <w:tcW w:w="2943" w:type="dxa"/>
+          </w:tcPr>
+          <w:p>
+            <w:pPr>
+              <w:spacing w:after="0"/>
+              <w:rPr>
+                <w:rFonts w:eastAsia="Times New Roman"/>
+                <w:lang w:val="en-GB"/>
+              </w:rPr>
+            </w:pPr>
+            <w:proofErr w:type="spellStart"/>
+            <w:r>
+              <w:rPr>
+                <w:rFonts w:eastAsia="Times New Roman"/>
+                <w:lang w:val="en-GB"/>
+              </w:rPr>
+              <w:t>Communication.DataParser</w:t>
+            </w:r>
+            <w:proofErr w:type="spellEnd"/>
+          </w:p>
+        </w:tc>
+        <w:tc>
+          <w:tcPr>
+            <w:tcW w:w="4820" w:type="dxa"/>
+          </w:tcPr>
+          <w:p>
+            <w:pPr>
+              <w:spacing w:after="0"/>
+              <w:rPr>
+                <w:rFonts w:eastAsia="Times New Roman"/>
+                <w:lang w:val="en-GB"/>
+              </w:rPr>
+            </w:pPr>
+            <w:r>
+              <w:rPr>
+                <w:rFonts w:eastAsia="Times New Roman"/>
+                <w:lang w:val="en-GB"/>
+              </w:rPr>
+              <w:t xml:space="preserve">Parse header, copy data, network to host order of </w:t>
+            </w:r>
+            <w:r>
+              <w:rPr>
+                <w:rFonts w:eastAsia="Times New Roman"/>
+                <w:lang w:val="en-GB"/>
+              </w:rPr>
+              <w:lastRenderedPageBreak/>
+              <w:t>33</w:t>
+            </w:r>
+            <w:r>
+              <w:rPr>
+                <w:rFonts w:eastAsia="Times New Roman"/>
+                <w:lang w:val="en-GB"/>
+              </w:rPr>
+              <w:t xml:space="preserve"> byte:</w:t>
             </w:r>
           </w:p>
           <w:p>
@@ -23103,7 +23486,7 @@
                 <w:rFonts w:eastAsia="Times New Roman"/>
                 <w:lang w:val="en-GB"/>
               </w:rPr>
-              <w:t>Add header: 10</w:t>
+              <w:t>Parse header: 10</w:t>
             </w:r>
           </w:p>
           <w:p>
@@ -23123,7 +23506,7 @@
                 <w:rFonts w:eastAsia="Times New Roman"/>
                 <w:lang w:val="en-GB"/>
               </w:rPr>
-              <w:t>Loop: 2</w:t>
+              <w:t>Copy data: 20</w:t>
             </w:r>
           </w:p>
           <w:p>
@@ -23138,21 +23521,12 @@
                 <w:lang w:val="en-GB"/>
               </w:rPr>
             </w:pPr>
-            <w:proofErr w:type="spellStart"/>
-            <w:r>
-              <w:rPr>
-                <w:rFonts w:eastAsia="Times New Roman"/>
-                <w:lang w:val="en-GB"/>
-              </w:rPr>
-              <w:t>Int</w:t>
-            </w:r>
-            <w:proofErr w:type="spellEnd"/>
-            <w:r>
-              <w:rPr>
-                <w:rFonts w:eastAsia="Times New Roman"/>
-                <w:lang w:val="en-GB"/>
-              </w:rPr>
-              <w:t xml:space="preserve"> to 4 byte network order: 1</w:t>
+            <w:r>
+              <w:rPr>
+                <w:rFonts w:eastAsia="Times New Roman"/>
+                <w:lang w:val="en-GB"/>
+              </w:rPr>
+              <w:t>Compare: 3</w:t>
             </w:r>
           </w:p>
           <w:p>
@@ -23172,80 +23546,7 @@
                 <w:rFonts w:eastAsia="Times New Roman"/>
                 <w:lang w:val="en-GB"/>
               </w:rPr>
-              <w:t>Copy ram block: 20</w:t>
-            </w:r>
-          </w:p>
-        </w:tc>
-        <w:tc>
-          <w:tcPr>
-            <w:tcW w:w="2091" w:type="dxa"/>
-          </w:tcPr>
-          <w:p>
-            <w:pPr>
-              <w:rPr>
-                <w:rFonts w:eastAsia="Times New Roman"/>
-              </w:rPr>
-            </w:pPr>
-            <w:r>
-              <w:rPr>
-                <w:rFonts w:eastAsia="Times New Roman"/>
-                <w:lang w:val="en-GB"/>
-              </w:rPr>
-              <w:t>200 (152 gates)</w:t>
-            </w:r>
-          </w:p>
-        </w:tc>
-      </w:tr>
-      <w:tr>
-        <w:tc>
-          <w:tcPr>
-            <w:tcW w:w="2943" w:type="dxa"/>
-          </w:tcPr>
-          <w:p>
-            <w:pPr>
-              <w:spacing w:after="0"/>
-              <w:rPr>
-                <w:rFonts w:eastAsia="Times New Roman"/>
-                <w:lang w:val="en-GB"/>
-              </w:rPr>
-            </w:pPr>
-            <w:proofErr w:type="spellStart"/>
-            <w:r>
-              <w:rPr>
-                <w:rFonts w:eastAsia="Times New Roman"/>
-                <w:lang w:val="en-GB"/>
-              </w:rPr>
-              <w:t>Communication.DataParser</w:t>
-            </w:r>
-            <w:proofErr w:type="spellEnd"/>
-          </w:p>
-        </w:tc>
-        <w:tc>
-          <w:tcPr>
-            <w:tcW w:w="4820" w:type="dxa"/>
-          </w:tcPr>
-          <w:p>
-            <w:pPr>
-              <w:spacing w:after="0"/>
-              <w:rPr>
-                <w:rFonts w:eastAsia="Times New Roman"/>
-                <w:lang w:val="en-GB"/>
-              </w:rPr>
-            </w:pPr>
-            <w:r>
-              <w:rPr>
-                <w:rFonts w:eastAsia="Times New Roman"/>
-                <w:lang w:val="en-GB"/>
-              </w:rPr>
-              <w:t xml:space="preserve">Parse header, copy data, network to host order of </w:t>
-            </w:r>
-            <w:r>
-              <w:rPr>
-                <w:rFonts w:eastAsia="Times New Roman"/>
-                <w:lang w:val="en-GB"/>
-              </w:rPr>
-              <w:lastRenderedPageBreak/>
-              <w:t>128 byte:</w:t>
+              <w:t xml:space="preserve">Loop: 2 </w:t>
             </w:r>
           </w:p>
           <w:p>
@@ -23265,14 +23566,430 @@
                 <w:rFonts w:eastAsia="Times New Roman"/>
                 <w:lang w:val="en-GB"/>
               </w:rPr>
-              <w:t>Parse header: 10</w:t>
-            </w:r>
-          </w:p>
+              <w:t xml:space="preserve">4 byte to </w:t>
+            </w:r>
+            <w:proofErr w:type="spellStart"/>
+            <w:r>
+              <w:rPr>
+                <w:rFonts w:eastAsia="Times New Roman"/>
+                <w:lang w:val="en-GB"/>
+              </w:rPr>
+              <w:t>int</w:t>
+            </w:r>
+            <w:proofErr w:type="spellEnd"/>
+            <w:r>
+              <w:rPr>
+                <w:rFonts w:eastAsia="Times New Roman"/>
+                <w:lang w:val="en-GB"/>
+              </w:rPr>
+              <w:t xml:space="preserve"> host order: 1</w:t>
+            </w:r>
+          </w:p>
+        </w:tc>
+        <w:tc>
+          <w:tcPr>
+            <w:tcW w:w="2091" w:type="dxa"/>
+          </w:tcPr>
+          <w:p>
+            <w:pPr>
+              <w:spacing w:after="0"/>
+              <w:rPr>
+                <w:rFonts w:eastAsia="Times New Roman"/>
+                <w:lang w:val="en-GB"/>
+              </w:rPr>
+            </w:pPr>
+            <w:r>
+              <w:rPr>
+                <w:rFonts w:eastAsia="Times New Roman"/>
+                <w:lang w:val="en-GB"/>
+              </w:rPr>
+              <w:lastRenderedPageBreak/>
+              <w:t>10</w:t>
+            </w:r>
+            <w:r>
+              <w:rPr>
+                <w:rFonts w:eastAsia="Times New Roman"/>
+                <w:lang w:val="en-GB"/>
+              </w:rPr>
+              <w:t xml:space="preserve"> (</w:t>
+            </w:r>
+            <w:r>
+              <w:rPr>
+                <w:rFonts w:eastAsia="Times New Roman"/>
+                <w:lang w:val="en-GB"/>
+              </w:rPr>
+              <w:t>50</w:t>
+            </w:r>
+            <w:r>
+              <w:rPr>
+                <w:rFonts w:eastAsia="Times New Roman"/>
+                <w:lang w:val="en-GB"/>
+              </w:rPr>
+              <w:t xml:space="preserve"> gates)</w:t>
+            </w:r>
+          </w:p>
+        </w:tc>
+      </w:tr>
+      <w:tr>
+        <w:tc>
+          <w:tcPr>
+            <w:tcW w:w="2943" w:type="dxa"/>
+          </w:tcPr>
+          <w:p>
+            <w:pPr>
+              <w:spacing w:after="0"/>
+              <w:rPr>
+                <w:rFonts w:eastAsia="Times New Roman"/>
+                <w:lang w:val="en-GB"/>
+              </w:rPr>
+            </w:pPr>
+            <w:r>
+              <w:rPr>
+                <w:rFonts w:eastAsia="Times New Roman"/>
+                <w:lang w:val="en-GB"/>
+              </w:rPr>
+              <w:lastRenderedPageBreak/>
+              <w:t>ISM</w:t>
+            </w:r>
+          </w:p>
+        </w:tc>
+        <w:tc>
+          <w:tcPr>
+            <w:tcW w:w="4820" w:type="dxa"/>
+          </w:tcPr>
+          <w:p>
+            <w:pPr>
+              <w:spacing w:after="0"/>
+              <w:rPr>
+                <w:rFonts w:eastAsia="Times New Roman"/>
+                <w:lang w:val="en-GB"/>
+              </w:rPr>
+            </w:pPr>
+            <w:r>
+              <w:rPr>
+                <w:rFonts w:eastAsia="Times New Roman"/>
+                <w:lang w:val="en-GB"/>
+              </w:rPr>
+              <w:t>Receive/Transmit across ISM</w:t>
+            </w:r>
+          </w:p>
+        </w:tc>
+        <w:tc>
+          <w:tcPr>
+            <w:tcW w:w="2091" w:type="dxa"/>
+          </w:tcPr>
+          <w:p>
+            <w:pPr>
+              <w:spacing w:after="0"/>
+              <w:rPr>
+                <w:rFonts w:eastAsia="Times New Roman"/>
+                <w:lang w:val="en-GB"/>
+              </w:rPr>
+            </w:pPr>
+            <w:r>
+              <w:rPr>
+                <w:rFonts w:eastAsia="Times New Roman"/>
+                <w:lang w:val="en-GB"/>
+              </w:rPr>
+              <w:t>4G</w:t>
+            </w:r>
+            <w:r>
+              <w:rPr>
+                <w:rFonts w:eastAsia="Times New Roman"/>
+                <w:lang w:val="en-GB"/>
+              </w:rPr>
+              <w:t xml:space="preserve"> (</w:t>
+            </w:r>
+            <w:r>
+              <w:rPr>
+                <w:rFonts w:eastAsia="Times New Roman"/>
+                <w:lang w:val="en-GB"/>
+              </w:rPr>
+              <w:t>200k</w:t>
+            </w:r>
+            <w:r>
+              <w:rPr>
+                <w:rFonts w:eastAsia="Times New Roman"/>
+                <w:lang w:val="en-GB"/>
+              </w:rPr>
+              <w:t xml:space="preserve"> gates)</w:t>
+            </w:r>
+          </w:p>
+        </w:tc>
+      </w:tr>
+      <w:tr>
+        <w:tc>
+          <w:tcPr>
+            <w:tcW w:w="2943" w:type="dxa"/>
+          </w:tcPr>
+          <w:p>
+            <w:pPr>
+              <w:spacing w:after="0"/>
+              <w:rPr>
+                <w:rFonts w:eastAsia="Times New Roman"/>
+                <w:lang w:val="en-GB"/>
+              </w:rPr>
+            </w:pPr>
+            <w:r>
+              <w:rPr>
+                <w:rFonts w:eastAsia="Times New Roman"/>
+                <w:lang w:val="en-GB"/>
+              </w:rPr>
+              <w:t>CPU</w:t>
+            </w:r>
+          </w:p>
+        </w:tc>
+        <w:tc>
+          <w:tcPr>
+            <w:tcW w:w="4820" w:type="dxa"/>
+          </w:tcPr>
+          <w:p>
+            <w:pPr>
+              <w:spacing w:after="0"/>
+              <w:rPr>
+                <w:rFonts w:eastAsia="Times New Roman"/>
+                <w:lang w:val="en-GB"/>
+              </w:rPr>
+            </w:pPr>
+            <w:r>
+              <w:rPr>
+                <w:rFonts w:eastAsia="Times New Roman"/>
+                <w:lang w:val="en-GB"/>
+              </w:rPr>
+              <w:t>Required by Control</w:t>
+            </w:r>
+          </w:p>
+        </w:tc>
+        <w:tc>
+          <w:tcPr>
+            <w:tcW w:w="2091" w:type="dxa"/>
+          </w:tcPr>
+          <w:p>
+            <w:pPr>
+              <w:spacing w:after="0"/>
+              <w:rPr>
+                <w:rFonts w:eastAsia="Times New Roman"/>
+                <w:lang w:val="en-GB"/>
+              </w:rPr>
+            </w:pPr>
+            <w:r>
+              <w:rPr>
+                <w:rFonts w:eastAsia="Times New Roman"/>
+                <w:lang w:val="en-GB"/>
+              </w:rPr>
+              <w:t>20M (100k gates)</w:t>
+            </w:r>
+          </w:p>
+        </w:tc>
+      </w:tr>
+    </w:tbl>
+    <w:p>
+      <w:pPr>
+        <w:pStyle w:val="Billedtekst"/>
+        <w:jc w:val="center"/>
+        <w:rPr>
+          <w:lang w:val="en-GB"/>
+        </w:rPr>
+      </w:pPr>
+      <w:r>
+        <w:rPr>
+          <w:lang w:val="en-GB"/>
+        </w:rPr>
+        <w:t xml:space="preserve">Table </w:t>
+      </w:r>
+      <w:r>
+        <w:rPr>
+          <w:lang w:val="en-GB"/>
+        </w:rPr>
+        <w:fldChar w:fldCharType="begin"/>
+      </w:r>
+      <w:r>
+        <w:rPr>
+          <w:lang w:val="en-GB"/>
+        </w:rPr>
+        <w:instrText xml:space="preserve"> SEQ Table \* ARABIC </w:instrText>
+      </w:r>
+      <w:r>
+        <w:rPr>
+          <w:lang w:val="en-GB"/>
+        </w:rPr>
+        <w:fldChar w:fldCharType="separate"/>
+      </w:r>
+      <w:r>
+        <w:rPr>
+          <w:noProof/>
+          <w:lang w:val="en-GB"/>
+        </w:rPr>
+        <w:t>16</w:t>
+      </w:r>
+      <w:r>
+        <w:rPr>
+          <w:lang w:val="en-GB"/>
+        </w:rPr>
+        <w:fldChar w:fldCharType="end"/>
+      </w:r>
+      <w:r>
+        <w:rPr>
+          <w:noProof/>
+          <w:lang w:val="en-GB"/>
+        </w:rPr>
+        <w:t xml:space="preserve"> - </w:t>
+      </w:r>
+      <w:r>
+        <w:rPr>
+          <w:noProof/>
+          <w:lang w:val="en-GB"/>
+        </w:rPr>
+        <w:t>FPGA</w:t>
+      </w:r>
+      <w:r>
+        <w:rPr>
+          <w:noProof/>
+          <w:lang w:val="en-GB"/>
+        </w:rPr>
+        <w:t xml:space="preserve"> execution times</w:t>
+      </w:r>
+    </w:p>
+    <w:p>
+      <w:pPr>
+        <w:rPr>
+          <w:lang w:val="en-GB"/>
+        </w:rPr>
+      </w:pPr>
+    </w:p>
+    <w:tbl>
+      <w:tblPr>
+        <w:tblW w:w="0" w:type="auto"/>
+        <w:tblBorders>
+          <w:top w:val="single" w:sz="4" w:space="0" w:color="auto"/>
+          <w:left w:val="single" w:sz="4" w:space="0" w:color="auto"/>
+          <w:bottom w:val="single" w:sz="4" w:space="0" w:color="auto"/>
+          <w:right w:val="single" w:sz="4" w:space="0" w:color="auto"/>
+          <w:insideH w:val="single" w:sz="4" w:space="0" w:color="auto"/>
+          <w:insideV w:val="single" w:sz="4" w:space="0" w:color="auto"/>
+        </w:tblBorders>
+        <w:tblLook w:val="04A0"/>
+      </w:tblPr>
+      <w:tblGrid>
+        <w:gridCol w:w="2802"/>
+        <w:gridCol w:w="2268"/>
+        <w:gridCol w:w="2268"/>
+        <w:gridCol w:w="2268"/>
+      </w:tblGrid>
+      <w:tr>
+        <w:tc>
+          <w:tcPr>
+            <w:tcW w:w="2802" w:type="dxa"/>
+          </w:tcPr>
+          <w:p>
+            <w:pPr>
+              <w:spacing w:after="0"/>
+              <w:rPr>
+                <w:rFonts w:eastAsia="Times New Roman"/>
+                <w:b/>
+                <w:lang w:val="en-GB"/>
+              </w:rPr>
+            </w:pPr>
+            <w:r>
+              <w:rPr>
+                <w:rFonts w:eastAsia="Times New Roman"/>
+                <w:b/>
+                <w:lang w:val="en-GB"/>
+              </w:rPr>
+              <w:t>Execution path</w:t>
+            </w:r>
+          </w:p>
+        </w:tc>
+        <w:tc>
+          <w:tcPr>
+            <w:tcW w:w="2268" w:type="dxa"/>
+          </w:tcPr>
+          <w:p>
+            <w:pPr>
+              <w:spacing w:after="0"/>
+              <w:rPr>
+                <w:rFonts w:eastAsia="Times New Roman"/>
+                <w:b/>
+                <w:lang w:val="en-GB"/>
+              </w:rPr>
+            </w:pPr>
+            <w:r>
+              <w:rPr>
+                <w:rFonts w:eastAsia="Times New Roman"/>
+                <w:b/>
+                <w:lang w:val="en-GB"/>
+              </w:rPr>
+              <w:t>Clocks</w:t>
+            </w:r>
+          </w:p>
+        </w:tc>
+        <w:tc>
+          <w:tcPr>
+            <w:tcW w:w="2268" w:type="dxa"/>
+          </w:tcPr>
+          <w:p>
+            <w:pPr>
+              <w:spacing w:after="0"/>
+              <w:rPr>
+                <w:rFonts w:eastAsia="Times New Roman"/>
+                <w:b/>
+                <w:lang w:val="en-GB"/>
+              </w:rPr>
+            </w:pPr>
+            <w:r>
+              <w:rPr>
+                <w:rFonts w:eastAsia="Times New Roman"/>
+                <w:b/>
+                <w:lang w:val="en-GB"/>
+              </w:rPr>
+              <w:t>Frequency</w:t>
+            </w:r>
+          </w:p>
+        </w:tc>
+        <w:tc>
+          <w:tcPr>
+            <w:tcW w:w="2268" w:type="dxa"/>
+          </w:tcPr>
+          <w:p>
+            <w:pPr>
+              <w:spacing w:after="0"/>
+              <w:rPr>
+                <w:rFonts w:eastAsia="Times New Roman"/>
+                <w:b/>
+                <w:lang w:val="en-GB"/>
+              </w:rPr>
+            </w:pPr>
+            <w:r>
+              <w:rPr>
+                <w:rFonts w:eastAsia="Times New Roman"/>
+                <w:b/>
+                <w:lang w:val="en-GB"/>
+              </w:rPr>
+              <w:t>Clocks/</w:t>
+            </w:r>
+            <w:proofErr w:type="spellStart"/>
+            <w:r>
+              <w:rPr>
+                <w:rFonts w:eastAsia="Times New Roman"/>
+                <w:b/>
+                <w:lang w:val="en-GB"/>
+              </w:rPr>
+              <w:t>s</w:t>
+            </w:r>
+            <w:proofErr w:type="spellEnd"/>
+          </w:p>
+        </w:tc>
+      </w:tr>
+      <w:tr>
+        <w:tc>
+          <w:tcPr>
+            <w:tcW w:w="2802" w:type="dxa"/>
+          </w:tcPr>
           <w:p>
             <w:pPr>
               <w:numPr>
                 <w:ilvl w:val="0"/>
-                <w:numId w:val="16"/>
+                <w:numId w:val="29"/>
               </w:numPr>
               <w:spacing w:after="0"/>
               <w:rPr>
@@ -23285,14 +24002,192 @@
                 <w:rFonts w:eastAsia="Times New Roman"/>
                 <w:lang w:val="en-GB"/>
               </w:rPr>
-              <w:t>Copy data: 20</w:t>
-            </w:r>
-          </w:p>
+              <w:t>Microphone -&gt; ADC - &gt; Echo cancellation -&gt; Audio encoding</w:t>
+            </w:r>
+          </w:p>
+        </w:tc>
+        <w:tc>
+          <w:tcPr>
+            <w:tcW w:w="2268" w:type="dxa"/>
+          </w:tcPr>
+          <w:p>
+            <w:pPr>
+              <w:spacing w:after="0"/>
+              <w:rPr>
+                <w:rFonts w:eastAsia="Times New Roman"/>
+                <w:lang w:val="en-GB"/>
+              </w:rPr>
+            </w:pPr>
+            <w:r>
+              <w:rPr>
+                <w:rFonts w:eastAsia="Times New Roman"/>
+                <w:lang w:val="en-GB"/>
+              </w:rPr>
+              <w:t xml:space="preserve">1(ADC) + </w:t>
+            </w:r>
+          </w:p>
+          <w:p>
+            <w:pPr>
+              <w:spacing w:after="0"/>
+              <w:rPr>
+                <w:rFonts w:eastAsia="Times New Roman"/>
+                <w:lang w:val="en-GB"/>
+              </w:rPr>
+            </w:pPr>
+            <w:r>
+              <w:rPr>
+                <w:rFonts w:eastAsia="Times New Roman"/>
+                <w:lang w:val="en-GB"/>
+              </w:rPr>
+              <w:t>10</w:t>
+            </w:r>
+            <w:r>
+              <w:rPr>
+                <w:rFonts w:eastAsia="Times New Roman"/>
+                <w:lang w:val="en-GB"/>
+              </w:rPr>
+              <w:t>(</w:t>
+            </w:r>
+            <w:proofErr w:type="spellStart"/>
+            <w:r>
+              <w:rPr>
+                <w:rFonts w:eastAsia="Times New Roman"/>
+                <w:lang w:val="en-GB"/>
+              </w:rPr>
+              <w:t>Comm</w:t>
+            </w:r>
+            <w:proofErr w:type="spellEnd"/>
+            <w:r>
+              <w:rPr>
+                <w:rFonts w:eastAsia="Times New Roman"/>
+                <w:lang w:val="en-GB"/>
+              </w:rPr>
+              <w:t>) +</w:t>
+            </w:r>
+          </w:p>
+          <w:p>
+            <w:pPr>
+              <w:spacing w:after="0"/>
+              <w:rPr>
+                <w:rFonts w:eastAsia="Times New Roman"/>
+                <w:lang w:val="en-GB"/>
+              </w:rPr>
+            </w:pPr>
+            <w:r>
+              <w:rPr>
+                <w:rFonts w:eastAsia="Times New Roman"/>
+                <w:lang w:val="en-GB"/>
+              </w:rPr>
+              <w:t>6</w:t>
+            </w:r>
+            <w:r>
+              <w:rPr>
+                <w:rFonts w:eastAsia="Times New Roman"/>
+                <w:lang w:val="en-GB"/>
+              </w:rPr>
+              <w:t>(Echo) +</w:t>
+            </w:r>
+          </w:p>
+          <w:p>
+            <w:pPr>
+              <w:spacing w:after="0"/>
+              <w:rPr>
+                <w:rFonts w:eastAsia="Times New Roman"/>
+                <w:lang w:val="en-GB"/>
+              </w:rPr>
+            </w:pPr>
+            <w:r>
+              <w:rPr>
+                <w:rFonts w:eastAsia="Times New Roman"/>
+                <w:lang w:val="en-GB"/>
+              </w:rPr>
+              <w:t>2(</w:t>
+            </w:r>
+            <w:proofErr w:type="spellStart"/>
+            <w:r>
+              <w:rPr>
+                <w:rFonts w:eastAsia="Times New Roman"/>
+                <w:lang w:val="en-GB"/>
+              </w:rPr>
+              <w:t>Comm</w:t>
+            </w:r>
+            <w:proofErr w:type="spellEnd"/>
+            <w:r>
+              <w:rPr>
+                <w:rFonts w:eastAsia="Times New Roman"/>
+                <w:lang w:val="en-GB"/>
+              </w:rPr>
+              <w:t xml:space="preserve">) = </w:t>
+            </w:r>
+            <w:r>
+              <w:rPr>
+                <w:rFonts w:eastAsia="Times New Roman"/>
+                <w:lang w:val="en-GB"/>
+              </w:rPr>
+              <w:t>19</w:t>
+            </w:r>
+          </w:p>
+        </w:tc>
+        <w:tc>
+          <w:tcPr>
+            <w:tcW w:w="2268" w:type="dxa"/>
+          </w:tcPr>
+          <w:p>
+            <w:pPr>
+              <w:spacing w:after="0"/>
+              <w:rPr>
+                <w:rFonts w:eastAsia="Times New Roman"/>
+                <w:lang w:val="en-GB"/>
+              </w:rPr>
+            </w:pPr>
+            <w:r>
+              <w:rPr>
+                <w:rFonts w:eastAsia="Times New Roman"/>
+                <w:lang w:val="en-GB"/>
+              </w:rPr>
+              <w:t>8kHz</w:t>
+            </w:r>
+          </w:p>
+        </w:tc>
+        <w:tc>
+          <w:tcPr>
+            <w:tcW w:w="2268" w:type="dxa"/>
+          </w:tcPr>
+          <w:p>
+            <w:pPr>
+              <w:spacing w:after="0"/>
+              <w:rPr>
+                <w:rFonts w:eastAsia="Times New Roman"/>
+                <w:lang w:val="en-GB"/>
+              </w:rPr>
+            </w:pPr>
+            <w:r>
+              <w:rPr>
+                <w:rFonts w:eastAsia="Times New Roman"/>
+                <w:lang w:val="en-GB"/>
+              </w:rPr>
+              <w:t>152</w:t>
+            </w:r>
+            <w:r>
+              <w:rPr>
+                <w:rFonts w:eastAsia="Times New Roman"/>
+                <w:lang w:val="en-GB"/>
+              </w:rPr>
+              <w:t>k</w:t>
+            </w:r>
+          </w:p>
+        </w:tc>
+      </w:tr>
+      <w:tr>
+        <w:tc>
+          <w:tcPr>
+            <w:tcW w:w="2802" w:type="dxa"/>
+          </w:tcPr>
           <w:p>
             <w:pPr>
               <w:numPr>
                 <w:ilvl w:val="0"/>
-                <w:numId w:val="16"/>
+                <w:numId w:val="29"/>
               </w:numPr>
               <w:spacing w:after="0"/>
               <w:rPr>
@@ -23305,14 +24200,224 @@
                 <w:rFonts w:eastAsia="Times New Roman"/>
                 <w:lang w:val="en-GB"/>
               </w:rPr>
-              <w:t>Compare: 3</w:t>
-            </w:r>
-          </w:p>
+              <w:t>Audio encoding  -&gt; Data Handler -&gt; ISM -&gt; Antenna</w:t>
+            </w:r>
+          </w:p>
+        </w:tc>
+        <w:tc>
+          <w:tcPr>
+            <w:tcW w:w="2268" w:type="dxa"/>
+          </w:tcPr>
+          <w:p>
+            <w:pPr>
+              <w:spacing w:after="0"/>
+              <w:rPr>
+                <w:rFonts w:eastAsia="Times New Roman"/>
+                <w:lang w:val="en-GB"/>
+              </w:rPr>
+            </w:pPr>
+            <w:r>
+              <w:rPr>
+                <w:rFonts w:eastAsia="Times New Roman"/>
+                <w:lang w:val="en-GB"/>
+              </w:rPr>
+              <w:t>2</w:t>
+            </w:r>
+            <w:r>
+              <w:rPr>
+                <w:rFonts w:eastAsia="Times New Roman"/>
+                <w:lang w:val="en-GB"/>
+              </w:rPr>
+              <w:t xml:space="preserve">00(Enc) + </w:t>
+            </w:r>
+          </w:p>
+          <w:p>
+            <w:pPr>
+              <w:spacing w:after="0"/>
+              <w:rPr>
+                <w:rFonts w:eastAsia="Times New Roman"/>
+                <w:lang w:val="en-GB"/>
+              </w:rPr>
+            </w:pPr>
+            <w:r>
+              <w:rPr>
+                <w:rFonts w:eastAsia="Times New Roman"/>
+                <w:lang w:val="en-GB"/>
+              </w:rPr>
+              <w:t>2*33(</w:t>
+            </w:r>
+            <w:proofErr w:type="spellStart"/>
+            <w:r>
+              <w:rPr>
+                <w:rFonts w:eastAsia="Times New Roman"/>
+                <w:lang w:val="en-GB"/>
+              </w:rPr>
+              <w:t>Comm</w:t>
+            </w:r>
+            <w:proofErr w:type="spellEnd"/>
+            <w:r>
+              <w:rPr>
+                <w:rFonts w:eastAsia="Times New Roman"/>
+                <w:lang w:val="en-GB"/>
+              </w:rPr>
+              <w:t>)</w:t>
+            </w:r>
+          </w:p>
+          <w:p>
+            <w:pPr>
+              <w:spacing w:after="0"/>
+              <w:rPr>
+                <w:rFonts w:eastAsia="Times New Roman"/>
+                <w:lang w:val="en-GB"/>
+              </w:rPr>
+            </w:pPr>
+            <w:r>
+              <w:rPr>
+                <w:rFonts w:eastAsia="Times New Roman"/>
+                <w:lang w:val="en-GB"/>
+              </w:rPr>
+              <w:t>160</w:t>
+            </w:r>
+            <w:r>
+              <w:rPr>
+                <w:rFonts w:eastAsia="Times New Roman"/>
+                <w:lang w:val="en-GB"/>
+              </w:rPr>
+              <w:t xml:space="preserve"> (</w:t>
+            </w:r>
+            <w:proofErr w:type="spellStart"/>
+            <w:r>
+              <w:rPr>
+                <w:rFonts w:eastAsia="Times New Roman"/>
+                <w:lang w:val="en-GB"/>
+              </w:rPr>
+              <w:t>hdl</w:t>
+            </w:r>
+            <w:proofErr w:type="spellEnd"/>
+            <w:r>
+              <w:rPr>
+                <w:rFonts w:eastAsia="Times New Roman"/>
+                <w:lang w:val="en-GB"/>
+              </w:rPr>
+              <w:t>) +</w:t>
+            </w:r>
+          </w:p>
+          <w:p>
+            <w:pPr>
+              <w:spacing w:after="0"/>
+              <w:rPr>
+                <w:rFonts w:eastAsia="Times New Roman"/>
+                <w:lang w:val="en-GB"/>
+              </w:rPr>
+            </w:pPr>
+            <w:r>
+              <w:rPr>
+                <w:rFonts w:eastAsia="Times New Roman"/>
+                <w:lang w:val="en-GB"/>
+              </w:rPr>
+              <w:t>2*37(</w:t>
+            </w:r>
+            <w:proofErr w:type="spellStart"/>
+            <w:r>
+              <w:rPr>
+                <w:rFonts w:eastAsia="Times New Roman"/>
+                <w:lang w:val="en-GB"/>
+              </w:rPr>
+              <w:t>Comm</w:t>
+            </w:r>
+            <w:proofErr w:type="spellEnd"/>
+            <w:r>
+              <w:rPr>
+                <w:rFonts w:eastAsia="Times New Roman"/>
+                <w:lang w:val="en-GB"/>
+              </w:rPr>
+              <w:t xml:space="preserve">) = </w:t>
+            </w:r>
+            <w:r>
+              <w:rPr>
+                <w:rFonts w:eastAsia="Times New Roman"/>
+                <w:lang w:val="en-GB"/>
+              </w:rPr>
+              <w:t>500</w:t>
+            </w:r>
+          </w:p>
+        </w:tc>
+        <w:tc>
+          <w:tcPr>
+            <w:tcW w:w="2268" w:type="dxa"/>
+          </w:tcPr>
+          <w:p>
+            <w:pPr>
+              <w:spacing w:after="0"/>
+              <w:rPr>
+                <w:rFonts w:eastAsia="Times New Roman"/>
+                <w:lang w:val="en-GB"/>
+              </w:rPr>
+            </w:pPr>
+            <w:r>
+              <w:rPr>
+                <w:rFonts w:eastAsia="Times New Roman"/>
+                <w:lang w:val="en-GB"/>
+              </w:rPr>
+              <w:t>8kHz / frame size =</w:t>
+            </w:r>
+          </w:p>
+          <w:p>
+            <w:pPr>
+              <w:spacing w:after="0"/>
+              <w:rPr>
+                <w:rFonts w:eastAsia="Times New Roman"/>
+                <w:lang w:val="en-GB"/>
+              </w:rPr>
+            </w:pPr>
+            <w:r>
+              <w:rPr>
+                <w:rFonts w:eastAsia="Times New Roman"/>
+                <w:lang w:val="en-GB"/>
+              </w:rPr>
+              <w:t>8000 / 160 = 50</w:t>
+            </w:r>
+          </w:p>
+        </w:tc>
+        <w:tc>
+          <w:tcPr>
+            <w:tcW w:w="2268" w:type="dxa"/>
+          </w:tcPr>
+          <w:p>
+            <w:pPr>
+              <w:spacing w:after="0"/>
+              <w:rPr>
+                <w:rFonts w:eastAsia="Times New Roman"/>
+                <w:lang w:val="en-GB"/>
+              </w:rPr>
+            </w:pPr>
+            <w:r>
+              <w:rPr>
+                <w:rFonts w:eastAsia="Times New Roman"/>
+                <w:lang w:val="en-GB"/>
+              </w:rPr>
+              <w:t>25</w:t>
+            </w:r>
+            <w:r>
+              <w:rPr>
+                <w:rFonts w:eastAsia="Times New Roman"/>
+                <w:lang w:val="en-GB"/>
+              </w:rPr>
+              <w:t>k</w:t>
+            </w:r>
+          </w:p>
+        </w:tc>
+      </w:tr>
+      <w:tr>
+        <w:tc>
+          <w:tcPr>
+            <w:tcW w:w="2802" w:type="dxa"/>
+          </w:tcPr>
           <w:p>
             <w:pPr>
               <w:numPr>
                 <w:ilvl w:val="0"/>
-                <w:numId w:val="16"/>
+                <w:numId w:val="29"/>
               </w:numPr>
               <w:spacing w:after="0"/>
               <w:rPr>
@@ -23325,14 +24430,224 @@
                 <w:rFonts w:eastAsia="Times New Roman"/>
                 <w:lang w:val="en-GB"/>
               </w:rPr>
-              <w:t xml:space="preserve">Loop: 2 </w:t>
-            </w:r>
-          </w:p>
+              <w:t>Antenna -&gt; ISM -&gt; Data Parser -&gt; Audio decoding</w:t>
+            </w:r>
+          </w:p>
+        </w:tc>
+        <w:tc>
+          <w:tcPr>
+            <w:tcW w:w="2268" w:type="dxa"/>
+          </w:tcPr>
+          <w:p>
+            <w:pPr>
+              <w:spacing w:after="0"/>
+              <w:rPr>
+                <w:rFonts w:eastAsia="Times New Roman"/>
+                <w:lang w:val="en-GB"/>
+              </w:rPr>
+            </w:pPr>
+            <w:r>
+              <w:rPr>
+                <w:rFonts w:eastAsia="Times New Roman"/>
+                <w:lang w:val="en-GB"/>
+              </w:rPr>
+              <w:t>2*37(</w:t>
+            </w:r>
+            <w:proofErr w:type="spellStart"/>
+            <w:r>
+              <w:rPr>
+                <w:rFonts w:eastAsia="Times New Roman"/>
+                <w:lang w:val="en-GB"/>
+              </w:rPr>
+              <w:t>Comm</w:t>
+            </w:r>
+            <w:proofErr w:type="spellEnd"/>
+            <w:r>
+              <w:rPr>
+                <w:rFonts w:eastAsia="Times New Roman"/>
+                <w:lang w:val="en-GB"/>
+              </w:rPr>
+              <w:t>) +</w:t>
+            </w:r>
+          </w:p>
+          <w:p>
+            <w:pPr>
+              <w:spacing w:after="0"/>
+              <w:rPr>
+                <w:rFonts w:eastAsia="Times New Roman"/>
+                <w:lang w:val="en-GB"/>
+              </w:rPr>
+            </w:pPr>
+            <w:r>
+              <w:rPr>
+                <w:rFonts w:eastAsia="Times New Roman"/>
+                <w:lang w:val="en-GB"/>
+              </w:rPr>
+              <w:t>162</w:t>
+            </w:r>
+            <w:r>
+              <w:rPr>
+                <w:rFonts w:eastAsia="Times New Roman"/>
+                <w:lang w:val="en-GB"/>
+              </w:rPr>
+              <w:t xml:space="preserve"> (parse) +</w:t>
+            </w:r>
+          </w:p>
+          <w:p>
+            <w:pPr>
+              <w:spacing w:after="0"/>
+              <w:rPr>
+                <w:rFonts w:eastAsia="Times New Roman"/>
+                <w:lang w:val="en-GB"/>
+              </w:rPr>
+            </w:pPr>
+            <w:r>
+              <w:rPr>
+                <w:rFonts w:eastAsia="Times New Roman"/>
+                <w:lang w:val="en-GB"/>
+              </w:rPr>
+              <w:t>2*33 (</w:t>
+            </w:r>
+            <w:proofErr w:type="spellStart"/>
+            <w:r>
+              <w:rPr>
+                <w:rFonts w:eastAsia="Times New Roman"/>
+                <w:lang w:val="en-GB"/>
+              </w:rPr>
+              <w:t>Comm</w:t>
+            </w:r>
+            <w:proofErr w:type="spellEnd"/>
+            <w:r>
+              <w:rPr>
+                <w:rFonts w:eastAsia="Times New Roman"/>
+                <w:lang w:val="en-GB"/>
+              </w:rPr>
+              <w:t>) +</w:t>
+            </w:r>
+          </w:p>
+          <w:p>
+            <w:pPr>
+              <w:spacing w:after="0"/>
+              <w:rPr>
+                <w:rFonts w:eastAsia="Times New Roman"/>
+                <w:lang w:val="en-GB"/>
+              </w:rPr>
+            </w:pPr>
+            <w:r>
+              <w:rPr>
+                <w:rFonts w:eastAsia="Times New Roman"/>
+                <w:lang w:val="en-GB"/>
+              </w:rPr>
+              <w:t>2</w:t>
+            </w:r>
+            <w:r>
+              <w:rPr>
+                <w:rFonts w:eastAsia="Times New Roman"/>
+                <w:lang w:val="en-GB"/>
+              </w:rPr>
+              <w:t>00 (</w:t>
+            </w:r>
+            <w:proofErr w:type="spellStart"/>
+            <w:r>
+              <w:rPr>
+                <w:rFonts w:eastAsia="Times New Roman"/>
+                <w:lang w:val="en-GB"/>
+              </w:rPr>
+              <w:t>dec</w:t>
+            </w:r>
+            <w:proofErr w:type="spellEnd"/>
+            <w:r>
+              <w:rPr>
+                <w:rFonts w:eastAsia="Times New Roman"/>
+                <w:lang w:val="en-GB"/>
+              </w:rPr>
+              <w:t xml:space="preserve">) = </w:t>
+            </w:r>
+            <w:r>
+              <w:rPr>
+                <w:rFonts w:eastAsia="Times New Roman"/>
+                <w:lang w:val="en-GB"/>
+              </w:rPr>
+              <w:t>502</w:t>
+            </w:r>
+          </w:p>
+        </w:tc>
+        <w:tc>
+          <w:tcPr>
+            <w:tcW w:w="2268" w:type="dxa"/>
+          </w:tcPr>
+          <w:p>
+            <w:pPr>
+              <w:spacing w:after="0"/>
+              <w:rPr>
+                <w:rFonts w:eastAsia="Times New Roman"/>
+                <w:lang w:val="en-GB"/>
+              </w:rPr>
+            </w:pPr>
+            <w:r>
+              <w:rPr>
+                <w:rFonts w:eastAsia="Times New Roman"/>
+                <w:lang w:val="en-GB"/>
+              </w:rPr>
+              <w:t>8kHz / frame size =</w:t>
+            </w:r>
+          </w:p>
+          <w:p>
+            <w:pPr>
+              <w:spacing w:after="0"/>
+              <w:rPr>
+                <w:rFonts w:eastAsia="Times New Roman"/>
+                <w:lang w:val="en-GB"/>
+              </w:rPr>
+            </w:pPr>
+            <w:r>
+              <w:rPr>
+                <w:rFonts w:eastAsia="Times New Roman"/>
+                <w:lang w:val="en-GB"/>
+              </w:rPr>
+              <w:t>8000 / 160 = 50</w:t>
+            </w:r>
+          </w:p>
+        </w:tc>
+        <w:tc>
+          <w:tcPr>
+            <w:tcW w:w="2268" w:type="dxa"/>
+          </w:tcPr>
+          <w:p>
+            <w:pPr>
+              <w:spacing w:after="0"/>
+              <w:rPr>
+                <w:rFonts w:eastAsia="Times New Roman"/>
+                <w:lang w:val="en-GB"/>
+              </w:rPr>
+            </w:pPr>
+            <w:r>
+              <w:rPr>
+                <w:rFonts w:eastAsia="Times New Roman"/>
+                <w:lang w:val="en-GB"/>
+              </w:rPr>
+              <w:t>25.1</w:t>
+            </w:r>
+            <w:r>
+              <w:rPr>
+                <w:rFonts w:eastAsia="Times New Roman"/>
+                <w:lang w:val="en-GB"/>
+              </w:rPr>
+              <w:t>k</w:t>
+            </w:r>
+          </w:p>
+        </w:tc>
+      </w:tr>
+      <w:tr>
+        <w:tc>
+          <w:tcPr>
+            <w:tcW w:w="2802" w:type="dxa"/>
+          </w:tcPr>
           <w:p>
             <w:pPr>
               <w:numPr>
                 <w:ilvl w:val="0"/>
-                <w:numId w:val="16"/>
+                <w:numId w:val="29"/>
               </w:numPr>
               <w:spacing w:after="0"/>
               <w:rPr>
@@ -23345,7 +24660,28 @@
                 <w:rFonts w:eastAsia="Times New Roman"/>
                 <w:lang w:val="en-GB"/>
               </w:rPr>
-              <w:t xml:space="preserve">4 byte to </w:t>
+              <w:t>Audio decoding -&gt; Splitter -&gt; DAC -&gt; Speaker</w:t>
+            </w:r>
+          </w:p>
+        </w:tc>
+        <w:tc>
+          <w:tcPr>
+            <w:tcW w:w="2268" w:type="dxa"/>
+          </w:tcPr>
+          <w:p>
+            <w:pPr>
+              <w:spacing w:after="0"/>
+              <w:rPr>
+                <w:rFonts w:eastAsia="Times New Roman"/>
+                <w:lang w:val="en-GB"/>
+              </w:rPr>
+            </w:pPr>
+            <w:r>
+              <w:rPr>
+                <w:rFonts w:eastAsia="Times New Roman"/>
+                <w:lang w:val="en-GB"/>
+              </w:rPr>
+              <w:t>2 (</w:t>
             </w:r>
             <w:proofErr w:type="spellStart"/>
             <w:r>
@@ -23353,7 +24689,7 @@
                 <w:rFonts w:eastAsia="Times New Roman"/>
                 <w:lang w:val="en-GB"/>
               </w:rPr>
-              <w:t>int</w:t>
+              <w:t>Comm</w:t>
             </w:r>
             <w:proofErr w:type="spellEnd"/>
             <w:r>
@@ -23361,29 +24697,113 @@
                 <w:rFonts w:eastAsia="Times New Roman"/>
                 <w:lang w:val="en-GB"/>
               </w:rPr>
-              <w:t xml:space="preserve"> host order: 1</w:t>
-            </w:r>
-          </w:p>
-        </w:tc>
-        <w:tc>
-          <w:tcPr>
-            <w:tcW w:w="2091" w:type="dxa"/>
-          </w:tcPr>
-          <w:p>
-            <w:pPr>
-              <w:spacing w:after="0"/>
-              <w:rPr>
-                <w:rFonts w:eastAsia="Times New Roman"/>
-                <w:lang w:val="en-GB"/>
-              </w:rPr>
-            </w:pPr>
-            <w:r>
-              <w:rPr>
-                <w:rFonts w:eastAsia="Times New Roman"/>
-                <w:lang w:val="en-GB"/>
-              </w:rPr>
-              <w:lastRenderedPageBreak/>
-              <w:t>200 (152 gates)</w:t>
+              <w:t>) +</w:t>
+            </w:r>
+          </w:p>
+          <w:p>
+            <w:pPr>
+              <w:spacing w:after="0"/>
+              <w:rPr>
+                <w:rFonts w:eastAsia="Times New Roman"/>
+                <w:lang w:val="en-GB"/>
+              </w:rPr>
+            </w:pPr>
+            <w:r>
+              <w:rPr>
+                <w:rFonts w:eastAsia="Times New Roman"/>
+                <w:lang w:val="en-GB"/>
+              </w:rPr>
+              <w:t>1 (Split) +</w:t>
+            </w:r>
+          </w:p>
+          <w:p>
+            <w:pPr>
+              <w:spacing w:after="0"/>
+              <w:rPr>
+                <w:rFonts w:eastAsia="Times New Roman"/>
+                <w:lang w:val="en-GB"/>
+              </w:rPr>
+            </w:pPr>
+            <w:r>
+              <w:rPr>
+                <w:rFonts w:eastAsia="Times New Roman"/>
+                <w:lang w:val="en-GB"/>
+              </w:rPr>
+              <w:t>2 (</w:t>
+            </w:r>
+            <w:proofErr w:type="spellStart"/>
+            <w:r>
+              <w:rPr>
+                <w:rFonts w:eastAsia="Times New Roman"/>
+                <w:lang w:val="en-GB"/>
+              </w:rPr>
+              <w:t>Comm</w:t>
+            </w:r>
+            <w:proofErr w:type="spellEnd"/>
+            <w:r>
+              <w:rPr>
+                <w:rFonts w:eastAsia="Times New Roman"/>
+                <w:lang w:val="en-GB"/>
+              </w:rPr>
+              <w:t>) +</w:t>
+            </w:r>
+          </w:p>
+          <w:p>
+            <w:pPr>
+              <w:spacing w:after="0"/>
+              <w:rPr>
+                <w:rFonts w:eastAsia="Times New Roman"/>
+                <w:lang w:val="en-GB"/>
+              </w:rPr>
+            </w:pPr>
+            <w:r>
+              <w:rPr>
+                <w:rFonts w:eastAsia="Times New Roman"/>
+                <w:lang w:val="en-GB"/>
+              </w:rPr>
+              <w:t>10 (DAC) = 15</w:t>
+            </w:r>
+          </w:p>
+        </w:tc>
+        <w:tc>
+          <w:tcPr>
+            <w:tcW w:w="2268" w:type="dxa"/>
+          </w:tcPr>
+          <w:p>
+            <w:pPr>
+              <w:spacing w:after="0"/>
+              <w:rPr>
+                <w:rFonts w:eastAsia="Times New Roman"/>
+                <w:lang w:val="en-GB"/>
+              </w:rPr>
+            </w:pPr>
+            <w:r>
+              <w:rPr>
+                <w:rFonts w:eastAsia="Times New Roman"/>
+                <w:lang w:val="en-GB"/>
+              </w:rPr>
+              <w:t>8kHz</w:t>
+            </w:r>
+          </w:p>
+        </w:tc>
+        <w:tc>
+          <w:tcPr>
+            <w:tcW w:w="2268" w:type="dxa"/>
+          </w:tcPr>
+          <w:p>
+            <w:pPr>
+              <w:spacing w:after="0"/>
+              <w:rPr>
+                <w:rFonts w:eastAsia="Times New Roman"/>
+                <w:lang w:val="en-GB"/>
+              </w:rPr>
+            </w:pPr>
+            <w:r>
+              <w:rPr>
+                <w:rFonts w:eastAsia="Times New Roman"/>
+                <w:lang w:val="en-GB"/>
+              </w:rPr>
+              <w:t>120k</w:t>
             </w:r>
           </w:p>
         </w:tc>
@@ -23391,65 +24811,177 @@
       <w:tr>
         <w:tc>
           <w:tcPr>
-            <w:tcW w:w="2943" w:type="dxa"/>
-          </w:tcPr>
-          <w:p>
-            <w:pPr>
-              <w:spacing w:after="0"/>
-              <w:rPr>
-                <w:rFonts w:eastAsia="Times New Roman"/>
-                <w:lang w:val="en-GB"/>
-              </w:rPr>
-            </w:pPr>
-            <w:r>
-              <w:rPr>
-                <w:rFonts w:eastAsia="Times New Roman"/>
-                <w:lang w:val="en-GB"/>
-              </w:rPr>
-              <w:lastRenderedPageBreak/>
-              <w:t>ISM</w:t>
-            </w:r>
-          </w:p>
-        </w:tc>
-        <w:tc>
-          <w:tcPr>
-            <w:tcW w:w="4820" w:type="dxa"/>
-          </w:tcPr>
-          <w:p>
-            <w:pPr>
-              <w:spacing w:after="0"/>
-              <w:rPr>
-                <w:rFonts w:eastAsia="Times New Roman"/>
-                <w:lang w:val="en-GB"/>
-              </w:rPr>
-            </w:pPr>
-            <w:r>
-              <w:rPr>
-                <w:rFonts w:eastAsia="Times New Roman"/>
-                <w:lang w:val="en-GB"/>
-              </w:rPr>
-              <w:t>Receive/Transmit across ISM</w:t>
-            </w:r>
-          </w:p>
-        </w:tc>
-        <w:tc>
-          <w:tcPr>
-            <w:tcW w:w="2091" w:type="dxa"/>
-          </w:tcPr>
-          <w:p>
-            <w:pPr>
-              <w:spacing w:after="0"/>
-              <w:rPr>
-                <w:rFonts w:eastAsia="Times New Roman"/>
-                <w:lang w:val="en-GB"/>
-              </w:rPr>
-            </w:pPr>
-            <w:r>
-              <w:rPr>
-                <w:rFonts w:eastAsia="Times New Roman"/>
-                <w:lang w:val="en-GB"/>
-              </w:rPr>
-              <w:t>200 (152 gates)</w:t>
+            <w:tcW w:w="2802" w:type="dxa"/>
+          </w:tcPr>
+          <w:p>
+            <w:pPr>
+              <w:numPr>
+                <w:ilvl w:val="0"/>
+                <w:numId w:val="29"/>
+              </w:numPr>
+              <w:spacing w:after="0"/>
+              <w:rPr>
+                <w:rFonts w:eastAsia="Times New Roman"/>
+                <w:lang w:val="en-GB"/>
+              </w:rPr>
+            </w:pPr>
+            <w:r>
+              <w:rPr>
+                <w:rFonts w:eastAsia="Times New Roman"/>
+                <w:lang w:val="en-GB"/>
+              </w:rPr>
+              <w:t>Splitter -&gt; Echo cancellation</w:t>
+            </w:r>
+          </w:p>
+        </w:tc>
+        <w:tc>
+          <w:tcPr>
+            <w:tcW w:w="2268" w:type="dxa"/>
+          </w:tcPr>
+          <w:p>
+            <w:pPr>
+              <w:spacing w:after="0"/>
+              <w:rPr>
+                <w:rFonts w:eastAsia="Times New Roman"/>
+                <w:lang w:val="en-GB"/>
+              </w:rPr>
+            </w:pPr>
+            <w:r>
+              <w:rPr>
+                <w:rFonts w:eastAsia="Times New Roman"/>
+                <w:lang w:val="en-GB"/>
+              </w:rPr>
+              <w:t>2 (</w:t>
+            </w:r>
+            <w:proofErr w:type="spellStart"/>
+            <w:r>
+              <w:rPr>
+                <w:rFonts w:eastAsia="Times New Roman"/>
+                <w:lang w:val="en-GB"/>
+              </w:rPr>
+              <w:t>Comm</w:t>
+            </w:r>
+            <w:proofErr w:type="spellEnd"/>
+            <w:r>
+              <w:rPr>
+                <w:rFonts w:eastAsia="Times New Roman"/>
+                <w:lang w:val="en-GB"/>
+              </w:rPr>
+              <w:t>)</w:t>
+            </w:r>
+          </w:p>
+        </w:tc>
+        <w:tc>
+          <w:tcPr>
+            <w:tcW w:w="2268" w:type="dxa"/>
+          </w:tcPr>
+          <w:p>
+            <w:pPr>
+              <w:spacing w:after="0"/>
+              <w:rPr>
+                <w:rFonts w:eastAsia="Times New Roman"/>
+                <w:lang w:val="en-GB"/>
+              </w:rPr>
+            </w:pPr>
+            <w:r>
+              <w:rPr>
+                <w:rFonts w:eastAsia="Times New Roman"/>
+                <w:lang w:val="en-GB"/>
+              </w:rPr>
+              <w:t>8kHz</w:t>
+            </w:r>
+          </w:p>
+        </w:tc>
+        <w:tc>
+          <w:tcPr>
+            <w:tcW w:w="2268" w:type="dxa"/>
+          </w:tcPr>
+          <w:p>
+            <w:pPr>
+              <w:spacing w:after="0"/>
+              <w:rPr>
+                <w:rFonts w:eastAsia="Times New Roman"/>
+                <w:lang w:val="en-GB"/>
+              </w:rPr>
+            </w:pPr>
+            <w:r>
+              <w:rPr>
+                <w:rFonts w:eastAsia="Times New Roman"/>
+                <w:lang w:val="en-GB"/>
+              </w:rPr>
+              <w:t>16k</w:t>
+            </w:r>
+          </w:p>
+        </w:tc>
+      </w:tr>
+      <w:tr>
+        <w:tc>
+          <w:tcPr>
+            <w:tcW w:w="2802" w:type="dxa"/>
+          </w:tcPr>
+          <w:p>
+            <w:pPr>
+              <w:spacing w:after="0"/>
+              <w:rPr>
+                <w:rFonts w:eastAsia="Times New Roman"/>
+                <w:lang w:val="en-GB"/>
+              </w:rPr>
+            </w:pPr>
+            <w:r>
+              <w:rPr>
+                <w:rFonts w:eastAsia="Times New Roman"/>
+                <w:lang w:val="en-GB"/>
+              </w:rPr>
+              <w:t>Total</w:t>
+            </w:r>
+          </w:p>
+        </w:tc>
+        <w:tc>
+          <w:tcPr>
+            <w:tcW w:w="2268" w:type="dxa"/>
+          </w:tcPr>
+          <w:p>
+            <w:pPr>
+              <w:spacing w:after="0"/>
+              <w:rPr>
+                <w:rFonts w:eastAsia="Times New Roman"/>
+                <w:lang w:val="en-GB"/>
+              </w:rPr>
+            </w:pPr>
+          </w:p>
+        </w:tc>
+        <w:tc>
+          <w:tcPr>
+            <w:tcW w:w="2268" w:type="dxa"/>
+          </w:tcPr>
+          <w:p>
+            <w:pPr>
+              <w:spacing w:after="0"/>
+              <w:rPr>
+                <w:rFonts w:eastAsia="Times New Roman"/>
+                <w:lang w:val="en-GB"/>
+              </w:rPr>
+            </w:pPr>
+          </w:p>
+        </w:tc>
+        <w:tc>
+          <w:tcPr>
+            <w:tcW w:w="2268" w:type="dxa"/>
+          </w:tcPr>
+          <w:p>
+            <w:pPr>
+              <w:spacing w:after="0"/>
+              <w:rPr>
+                <w:rFonts w:eastAsia="Times New Roman"/>
+                <w:lang w:val="en-GB"/>
+              </w:rPr>
+            </w:pPr>
+            <w:r>
+              <w:rPr>
+                <w:rFonts w:eastAsia="Times New Roman"/>
+                <w:lang w:val="en-GB"/>
+              </w:rPr>
+              <w:t>338k</w:t>
             </w:r>
           </w:p>
         </w:tc>
@@ -23492,7 +25024,7 @@
           <w:noProof/>
           <w:lang w:val="en-GB"/>
         </w:rPr>
-        <w:t>16</w:t>
+        <w:t>12</w:t>
       </w:r>
       <w:r>
         <w:rPr>
@@ -23502,25 +25034,17 @@
       </w:r>
       <w:r>
         <w:rPr>
-          <w:noProof/>
-          <w:lang w:val="en-GB"/>
-        </w:rPr>
-        <w:t xml:space="preserve"> - </w:t>
-      </w:r>
-      <w:r>
-        <w:rPr>
-          <w:noProof/>
-          <w:lang w:val="en-GB"/>
-        </w:rPr>
-        <w:t>FPGA</w:t>
-      </w:r>
-      <w:r>
-        <w:rPr>
-          <w:noProof/>
-          <w:lang w:val="en-GB"/>
-        </w:rPr>
-        <w:t xml:space="preserve"> execution times</w:t>
-      </w:r>
+          <w:lang w:val="en-GB"/>
+        </w:rPr>
+        <w:t xml:space="preserve"> - Execution paths of interest</w:t>
+      </w:r>
+    </w:p>
+    <w:p>
+      <w:pPr>
+        <w:rPr>
+          <w:lang w:val="en-GB"/>
+        </w:rPr>
+      </w:pPr>
     </w:p>
     <w:p>
       <w:pPr>
@@ -23869,6 +25393,7 @@
                 <w:rFonts w:eastAsia="Times New Roman"/>
                 <w:lang w:val="en-GB"/>
               </w:rPr>
+              <w:lastRenderedPageBreak/>
               <w:t>ISM DSP</w:t>
             </w:r>
           </w:p>
@@ -24023,94 +25548,12 @@
     <w:p>
       <w:pPr>
         <w:rPr>
-          <w:lang w:val="en-GB"/>
-        </w:rPr>
-      </w:pPr>
-    </w:p>
-    <w:p>
-      <w:pPr>
-        <w:rPr>
-          <w:lang w:val="en-GB"/>
-        </w:rPr>
-      </w:pPr>
-      <w:r>
-        <w:rPr>
-          <w:lang w:val="en-GB"/>
-        </w:rPr>
-        <w:br w:type="page"/>
-      </w:r>
-    </w:p>
-    <w:p>
-      <w:pPr>
-        <w:rPr>
-          <w:lang w:val="en-GB"/>
-        </w:rPr>
-      </w:pPr>
-    </w:p>
-    <w:p>
-      <w:pPr>
-        <w:jc w:val="center"/>
-        <w:rPr>
-          <w:lang w:val="en-GB"/>
-        </w:rPr>
-      </w:pPr>
-      <w:r>
-        <w:rPr>
-          <w:lang w:val="en-GB"/>
-        </w:rPr>
-        <w:object w:dxaOrig="9019" w:dyaOrig="11447">
-          <v:shape id="_x0000_i1036" type="#_x0000_t75" style="width:345pt;height:484.5pt" o:ole="">
-            <v:imagedata r:id="rId36" o:title="" cropright="6326f"/>
-          </v:shape>
-          <o:OLEObject Type="Embed" ProgID="Visio.Drawing.11" ShapeID="_x0000_i1036" DrawAspect="Content" ObjectID="_1361355481" r:id="rId37"/>
-        </w:object>
-      </w:r>
-    </w:p>
-    <w:p>
-      <w:pPr>
-        <w:rPr>
-          <w:lang w:val="en-GB"/>
-        </w:rPr>
-      </w:pPr>
-    </w:p>
-    <w:p>
-      <w:pPr>
-        <w:rPr>
-          <w:lang w:val="en-GB"/>
-        </w:rPr>
-      </w:pPr>
-      <w:r>
-        <w:rPr>
-          <w:lang w:val="en-GB"/>
-        </w:rPr>
-        <w:t>ISM</w:t>
-      </w:r>
-    </w:p>
-    <w:p>
-      <w:pPr>
-        <w:rPr>
-          <w:lang w:val="en-GB"/>
-        </w:rPr>
-      </w:pPr>
-    </w:p>
-    <w:p>
-      <w:pPr>
-        <w:rPr>
           <w:rFonts w:ascii="Times-Roman" w:hAnsi="Times-Roman" w:cs="Times-Roman"/>
           <w:sz w:val="24"/>
           <w:szCs w:val="24"/>
           <w:lang w:val="en-GB"/>
         </w:rPr>
       </w:pPr>
-      <w:r>
-        <w:rPr>
-          <w:rFonts w:ascii="Times-Roman" w:hAnsi="Times-Roman" w:cs="Times-Roman"/>
-          <w:sz w:val="24"/>
-          <w:szCs w:val="24"/>
-          <w:lang w:val="en-GB"/>
-        </w:rPr>
-        <w:t>***In the heartbeat it is possible to report status information, e.g. battery level.</w:t>
-      </w:r>
     </w:p>
     <w:p>
       <w:pPr>
@@ -24193,8 +25636,8 @@
       </w:pPr>
     </w:p>
     <w:sectPr>
-      <w:headerReference w:type="default" r:id="rId38"/>
-      <w:footerReference w:type="default" r:id="rId39"/>
+      <w:headerReference w:type="default" r:id="rId35"/>
+      <w:footerReference w:type="default" r:id="rId36"/>
       <w:pgSz w:w="11906" w:h="16838"/>
       <w:pgMar w:top="1701" w:right="1134" w:bottom="1701" w:left="1134" w:header="709" w:footer="709" w:gutter="0"/>
       <w:cols w:space="708"/>
@@ -24257,7 +25700,7 @@
         <w:rStyle w:val="Sidetal"/>
         <w:noProof/>
       </w:rPr>
-      <w:t>39</w:t>
+      <w:t>40</w:t>
     </w:r>
     <w:r>
       <w:rPr>
@@ -24294,7 +25737,7 @@
         <w:rStyle w:val="Sidetal"/>
         <w:noProof/>
       </w:rPr>
-      <w:t>43</w:t>
+      <w:t>40</w:t>
     </w:r>
     <w:r>
       <w:rPr>
@@ -25997,9 +27440,9 @@
     </w:lvl>
   </w:abstractNum>
   <w:abstractNum w:abstractNumId="25">
-    <w:nsid w:val="6F640F3F"/>
+    <w:nsid w:val="6F474D1D"/>
     <w:multiLevelType w:val="hybridMultilevel"/>
-    <w:tmpl w:val="77B2589C"/>
+    <w:tmpl w:val="ADB0E8B6"/>
     <w:lvl w:ilvl="0" w:tplc="0406000F">
       <w:start w:val="1"/>
       <w:numFmt w:val="decimal"/>
@@ -26086,6 +27529,95 @@
     </w:lvl>
   </w:abstractNum>
   <w:abstractNum w:abstractNumId="26">
+    <w:nsid w:val="6F640F3F"/>
+    <w:multiLevelType w:val="hybridMultilevel"/>
+    <w:tmpl w:val="77B2589C"/>
+    <w:lvl w:ilvl="0" w:tplc="0406000F">
+      <w:start w:val="1"/>
+      <w:numFmt w:val="decimal"/>
+      <w:lvlText w:val="%1."/>
+      <w:lvlJc w:val="left"/>
+      <w:pPr>
+        <w:ind w:left="720" w:hanging="360"/>
+      </w:pPr>
+      <w:rPr>
+        <w:rFonts w:hint="default"/>
+      </w:rPr>
+    </w:lvl>
+    <w:lvl w:ilvl="1" w:tplc="04060019" w:tentative="1">
+      <w:start w:val="1"/>
+      <w:numFmt w:val="lowerLetter"/>
+      <w:lvlText w:val="%2."/>
+      <w:lvlJc w:val="left"/>
+      <w:pPr>
+        <w:ind w:left="1440" w:hanging="360"/>
+      </w:pPr>
+    </w:lvl>
+    <w:lvl w:ilvl="2" w:tplc="0406001B" w:tentative="1">
+      <w:start w:val="1"/>
+      <w:numFmt w:val="lowerRoman"/>
+      <w:lvlText w:val="%3."/>
+      <w:lvlJc w:val="right"/>
+      <w:pPr>
+        <w:ind w:left="2160" w:hanging="180"/>
+      </w:pPr>
+    </w:lvl>
+    <w:lvl w:ilvl="3" w:tplc="0406000F" w:tentative="1">
+      <w:start w:val="1"/>
+      <w:numFmt w:val="decimal"/>
+      <w:lvlText w:val="%4."/>
+      <w:lvlJc w:val="left"/>
+      <w:pPr>
+        <w:ind w:left="2880" w:hanging="360"/>
+      </w:pPr>
+    </w:lvl>
+    <w:lvl w:ilvl="4" w:tplc="04060019" w:tentative="1">
+      <w:start w:val="1"/>
+      <w:numFmt w:val="lowerLetter"/>
+      <w:lvlText w:val="%5."/>
+      <w:lvlJc w:val="left"/>
+      <w:pPr>
+        <w:ind w:left="3600" w:hanging="360"/>
+      </w:pPr>
+    </w:lvl>
+    <w:lvl w:ilvl="5" w:tplc="0406001B" w:tentative="1">
+      <w:start w:val="1"/>
+      <w:numFmt w:val="lowerRoman"/>
+      <w:lvlText w:val="%6."/>
+      <w:lvlJc w:val="right"/>
+      <w:pPr>
+        <w:ind w:left="4320" w:hanging="180"/>
+      </w:pPr>
+    </w:lvl>
+    <w:lvl w:ilvl="6" w:tplc="0406000F" w:tentative="1">
+      <w:start w:val="1"/>
+      <w:numFmt w:val="decimal"/>
+      <w:lvlText w:val="%7."/>
+      <w:lvlJc w:val="left"/>
+      <w:pPr>
+        <w:ind w:left="5040" w:hanging="360"/>
+      </w:pPr>
+    </w:lvl>
+    <w:lvl w:ilvl="7" w:tplc="04060019" w:tentative="1">
+      <w:start w:val="1"/>
+      <w:numFmt w:val="lowerLetter"/>
+      <w:lvlText w:val="%8."/>
+      <w:lvlJc w:val="left"/>
+      <w:pPr>
+        <w:ind w:left="5760" w:hanging="360"/>
+      </w:pPr>
+    </w:lvl>
+    <w:lvl w:ilvl="8" w:tplc="0406001B" w:tentative="1">
+      <w:start w:val="1"/>
+      <w:numFmt w:val="lowerRoman"/>
+      <w:lvlText w:val="%9."/>
+      <w:lvlJc w:val="right"/>
+      <w:pPr>
+        <w:ind w:left="6480" w:hanging="180"/>
+      </w:pPr>
+    </w:lvl>
+  </w:abstractNum>
+  <w:abstractNum w:abstractNumId="27">
     <w:nsid w:val="7F48406B"/>
     <w:multiLevelType w:val="hybridMultilevel"/>
     <w:tmpl w:val="EF3C8614"/>
@@ -26214,7 +27746,7 @@
     <w:abstractNumId w:val="14"/>
   </w:num>
   <w:num w:numId="14">
-    <w:abstractNumId w:val="26"/>
+    <w:abstractNumId w:val="27"/>
   </w:num>
   <w:num w:numId="15">
     <w:abstractNumId w:val="11"/>
@@ -26293,7 +27825,7 @@
     <w:abstractNumId w:val="22"/>
   </w:num>
   <w:num w:numId="23">
-    <w:abstractNumId w:val="25"/>
+    <w:abstractNumId w:val="26"/>
   </w:num>
   <w:num w:numId="24">
     <w:abstractNumId w:val="19"/>
@@ -26309,6 +27841,9 @@
   </w:num>
   <w:num w:numId="28">
     <w:abstractNumId w:val="13"/>
+  </w:num>
+  <w:num w:numId="29">
+    <w:abstractNumId w:val="25"/>
   </w:num>
 </w:numbering>
 </file>
@@ -27175,7 +28710,7 @@
 </file>
 
 <file path=customXml/itemProps1.xml><?xml version="1.0" encoding="utf-8"?>
-<ds:datastoreItem xmlns:ds="http://schemas.openxmlformats.org/officeDocument/2006/customXml" ds:itemID="{05250518-333A-44B0-97E8-E7111E6DB70B}">
+<ds:datastoreItem xmlns:ds="http://schemas.openxmlformats.org/officeDocument/2006/customXml" ds:itemID="{8B1F5D3B-E15C-4021-854E-A1BD8F604029}">
   <ds:schemaRefs>
     <ds:schemaRef ds:uri="http://schemas.openxmlformats.org/officeDocument/2006/bibliography"/>
   </ds:schemaRefs>

</xml_diff>

<commit_message>
Adding last FPGA numbers
</commit_message>
<xml_diff>
--- a/syseng_hwco/proj/Artifact/Doc/Project documentation.docx
+++ b/syseng_hwco/proj/Artifact/Doc/Project documentation.docx
@@ -244,14 +244,14 @@
           <w:b/>
           <w:lang w:val="en-GB"/>
         </w:rPr>
-        <w:t>14</w:t>
+        <w:t>11/03</w:t>
       </w:r>
       <w:r>
         <w:rPr>
           <w:b/>
           <w:lang w:val="en-GB"/>
         </w:rPr>
-        <w:t>/02-11</w:t>
+        <w:t>-11</w:t>
       </w:r>
     </w:p>
     <w:p>
@@ -1634,7 +1634,7 @@
           <v:shape id="_x0000_i1025" type="#_x0000_t75" style="width:481.5pt;height:572.25pt" o:ole="">
             <v:imagedata r:id="rId8" o:title="" croptop="6800f"/>
           </v:shape>
-          <o:OLEObject Type="Embed" ProgID="Visio.Drawing.11" ShapeID="_x0000_i1025" DrawAspect="Content" ObjectID="_1361357265" r:id="rId9"/>
+          <o:OLEObject Type="Embed" ProgID="Visio.Drawing.11" ShapeID="_x0000_i1025" DrawAspect="Content" ObjectID="_1361358318" r:id="rId9"/>
         </w:object>
       </w:r>
     </w:p>
@@ -2025,7 +2025,7 @@
           <v:shape id="_x0000_i1026" type="#_x0000_t75" style="width:470.25pt;height:328.5pt" o:ole="">
             <v:imagedata r:id="rId10" o:title=""/>
           </v:shape>
-          <o:OLEObject Type="Embed" ProgID="Visio.Drawing.11" ShapeID="_x0000_i1026" DrawAspect="Content" ObjectID="_1361357266" r:id="rId11"/>
+          <o:OLEObject Type="Embed" ProgID="Visio.Drawing.11" ShapeID="_x0000_i1026" DrawAspect="Content" ObjectID="_1361358319" r:id="rId11"/>
         </w:object>
       </w:r>
     </w:p>
@@ -4266,7 +4266,7 @@
           <v:shape id="_x0000_i1028" type="#_x0000_t75" style="width:481.5pt;height:383.25pt" o:ole="">
             <v:imagedata r:id="rId14" o:title=""/>
           </v:shape>
-          <o:OLEObject Type="Embed" ProgID="Visio.Drawing.11" ShapeID="_x0000_i1028" DrawAspect="Content" ObjectID="_1361357267" r:id="rId15"/>
+          <o:OLEObject Type="Embed" ProgID="Visio.Drawing.11" ShapeID="_x0000_i1028" DrawAspect="Content" ObjectID="_1361358320" r:id="rId15"/>
         </w:object>
       </w:r>
     </w:p>
@@ -5379,7 +5379,7 @@
           <v:shape id="_x0000_i1029" type="#_x0000_t75" style="width:481.5pt;height:570pt" o:ole="">
             <v:imagedata r:id="rId16" o:title=""/>
           </v:shape>
-          <o:OLEObject Type="Embed" ProgID="Visio.Drawing.11" ShapeID="_x0000_i1029" DrawAspect="Content" ObjectID="_1361357268" r:id="rId17"/>
+          <o:OLEObject Type="Embed" ProgID="Visio.Drawing.11" ShapeID="_x0000_i1029" DrawAspect="Content" ObjectID="_1361358321" r:id="rId17"/>
         </w:object>
       </w:r>
     </w:p>
@@ -5949,7 +5949,7 @@
           <v:shape id="_x0000_i1030" type="#_x0000_t75" style="width:435pt;height:130.5pt" o:ole="">
             <v:imagedata r:id="rId18" o:title=""/>
           </v:shape>
-          <o:OLEObject Type="Embed" ProgID="Visio.Drawing.11" ShapeID="_x0000_i1030" DrawAspect="Content" ObjectID="_1361357269" r:id="rId19"/>
+          <o:OLEObject Type="Embed" ProgID="Visio.Drawing.11" ShapeID="_x0000_i1030" DrawAspect="Content" ObjectID="_1361358322" r:id="rId19"/>
         </w:object>
       </w:r>
     </w:p>
@@ -6057,10 +6057,10 @@
       </w:pPr>
       <w:r>
         <w:object w:dxaOrig="10544" w:dyaOrig="6727">
-          <v:shape id="_x0000_i1037" type="#_x0000_t75" style="width:481.5pt;height:307.5pt" o:ole="">
+          <v:shape id="_x0000_i1031" type="#_x0000_t75" style="width:481.5pt;height:307.5pt" o:ole="">
             <v:imagedata r:id="rId20" o:title=""/>
           </v:shape>
-          <o:OLEObject Type="Embed" ProgID="Visio.Drawing.11" ShapeID="_x0000_i1037" DrawAspect="Content" ObjectID="_1361357270" r:id="rId21"/>
+          <o:OLEObject Type="Embed" ProgID="Visio.Drawing.11" ShapeID="_x0000_i1031" DrawAspect="Content" ObjectID="_1361358323" r:id="rId21"/>
         </w:object>
       </w:r>
     </w:p>
@@ -6615,10 +6615,10 @@
           <w:lang w:val="en-GB"/>
         </w:rPr>
         <w:object w:dxaOrig="13094" w:dyaOrig="6858">
-          <v:shape id="_x0000_i1031" type="#_x0000_t75" style="width:481.5pt;height:252pt" o:ole="">
+          <v:shape id="_x0000_i1032" type="#_x0000_t75" style="width:481.5pt;height:252pt" o:ole="">
             <v:imagedata r:id="rId22" o:title=""/>
           </v:shape>
-          <o:OLEObject Type="Embed" ProgID="Visio.Drawing.11" ShapeID="_x0000_i1031" DrawAspect="Content" ObjectID="_1361357271" r:id="rId23"/>
+          <o:OLEObject Type="Embed" ProgID="Visio.Drawing.11" ShapeID="_x0000_i1032" DrawAspect="Content" ObjectID="_1361358324" r:id="rId23"/>
         </w:object>
       </w:r>
     </w:p>
@@ -7167,10 +7167,10 @@
           <w:lang w:val="en-GB"/>
         </w:rPr>
         <w:object w:dxaOrig="11006" w:dyaOrig="2400">
-          <v:shape id="_x0000_i1032" type="#_x0000_t75" style="width:481.5pt;height:105pt" o:ole="">
+          <v:shape id="_x0000_i1033" type="#_x0000_t75" style="width:481.5pt;height:105pt" o:ole="">
             <v:imagedata r:id="rId24" o:title=""/>
           </v:shape>
-          <o:OLEObject Type="Embed" ProgID="Visio.Drawing.11" ShapeID="_x0000_i1032" DrawAspect="Content" ObjectID="_1361357272" r:id="rId25"/>
+          <o:OLEObject Type="Embed" ProgID="Visio.Drawing.11" ShapeID="_x0000_i1033" DrawAspect="Content" ObjectID="_1361358325" r:id="rId25"/>
         </w:object>
       </w:r>
     </w:p>
@@ -7794,10 +7794,10 @@
           <w:lang w:val="en-GB"/>
         </w:rPr>
         <w:object w:dxaOrig="7992" w:dyaOrig="6178">
-          <v:shape id="_x0000_i1033" type="#_x0000_t75" style="width:399.75pt;height:309pt" o:ole="">
+          <v:shape id="_x0000_i1034" type="#_x0000_t75" style="width:399.75pt;height:309pt" o:ole="">
             <v:imagedata r:id="rId26" o:title=""/>
           </v:shape>
-          <o:OLEObject Type="Embed" ProgID="Visio.Drawing.11" ShapeID="_x0000_i1033" DrawAspect="Content" ObjectID="_1361357273" r:id="rId27"/>
+          <o:OLEObject Type="Embed" ProgID="Visio.Drawing.11" ShapeID="_x0000_i1034" DrawAspect="Content" ObjectID="_1361358326" r:id="rId27"/>
         </w:object>
       </w:r>
     </w:p>
@@ -8222,7 +8222,7 @@
         </w:rPr>
         <w:lastRenderedPageBreak/>
         <w:pict>
-          <v:shape id="_x0000_i1034" type="#_x0000_t75" style="width:481.5pt;height:211.5pt">
+          <v:shape id="_x0000_i1035" type="#_x0000_t75" style="width:481.5pt;height:211.5pt">
             <v:imagedata r:id="rId28" o:title="Drawings"/>
           </v:shape>
         </w:pict>
@@ -10168,10 +10168,10 @@
           <w:lang w:val="en-GB"/>
         </w:rPr>
         <w:object w:dxaOrig="11111" w:dyaOrig="8842">
-          <v:shape id="_x0000_i1035" type="#_x0000_t75" style="width:481.5pt;height:383.25pt" o:ole="">
+          <v:shape id="_x0000_i1036" type="#_x0000_t75" style="width:481.5pt;height:383.25pt" o:ole="">
             <v:imagedata r:id="rId29" o:title=""/>
           </v:shape>
-          <o:OLEObject Type="Embed" ProgID="Visio.Drawing.11" ShapeID="_x0000_i1035" DrawAspect="Content" ObjectID="_1361357274" r:id="rId30"/>
+          <o:OLEObject Type="Embed" ProgID="Visio.Drawing.11" ShapeID="_x0000_i1036" DrawAspect="Content" ObjectID="_1361358327" r:id="rId30"/>
         </w:object>
       </w:r>
     </w:p>
@@ -14125,7 +14125,14 @@
                 <w:rFonts w:eastAsia="Times New Roman"/>
                 <w:lang w:val="en-GB"/>
               </w:rPr>
-              <w:t>652 (</w:t>
+              <w:t>177</w:t>
+            </w:r>
+            <w:r>
+              <w:rPr>
+                <w:rFonts w:eastAsia="Times New Roman"/>
+                <w:lang w:val="en-GB"/>
+              </w:rPr>
+              <w:t xml:space="preserve"> (</w:t>
             </w:r>
             <w:proofErr w:type="spellStart"/>
             <w:r>
@@ -14173,7 +14180,14 @@
                 <w:rFonts w:eastAsia="Times New Roman"/>
                 <w:lang w:val="en-GB"/>
               </w:rPr>
-              <w:t>) = 1292</w:t>
+              <w:t xml:space="preserve">) = </w:t>
+            </w:r>
+            <w:r>
+              <w:rPr>
+                <w:rFonts w:eastAsia="Times New Roman"/>
+                <w:lang w:val="en-GB"/>
+              </w:rPr>
+              <w:t>817</w:t>
             </w:r>
           </w:p>
         </w:tc>
@@ -14231,7 +14245,14 @@
                 <w:rFonts w:eastAsia="Times New Roman"/>
                 <w:lang w:val="en-GB"/>
               </w:rPr>
-              <w:t>64.6k</w:t>
+              <w:t>40.9</w:t>
+            </w:r>
+            <w:r>
+              <w:rPr>
+                <w:rFonts w:eastAsia="Times New Roman"/>
+                <w:lang w:val="en-GB"/>
+              </w:rPr>
+              <w:t>k</w:t>
             </w:r>
           </w:p>
         </w:tc>
@@ -14311,7 +14332,14 @@
                 <w:rFonts w:eastAsia="Times New Roman"/>
                 <w:lang w:val="en-GB"/>
               </w:rPr>
-              <w:t>655 (parse) +</w:t>
+              <w:t>200</w:t>
+            </w:r>
+            <w:r>
+              <w:rPr>
+                <w:rFonts w:eastAsia="Times New Roman"/>
+                <w:lang w:val="en-GB"/>
+              </w:rPr>
+              <w:t xml:space="preserve"> (parse) +</w:t>
             </w:r>
           </w:p>
           <w:p>
@@ -14375,7 +14403,14 @@
                 <w:rFonts w:eastAsia="Times New Roman"/>
                 <w:lang w:val="en-GB"/>
               </w:rPr>
-              <w:t>) = 1295</w:t>
+              <w:t xml:space="preserve">) = </w:t>
+            </w:r>
+            <w:r>
+              <w:rPr>
+                <w:rFonts w:eastAsia="Times New Roman"/>
+                <w:lang w:val="en-GB"/>
+              </w:rPr>
+              <w:t>840</w:t>
             </w:r>
           </w:p>
         </w:tc>
@@ -14433,7 +14468,14 @@
                 <w:rFonts w:eastAsia="Times New Roman"/>
                 <w:lang w:val="en-GB"/>
               </w:rPr>
-              <w:t>64.75k</w:t>
+              <w:t>42</w:t>
+            </w:r>
+            <w:r>
+              <w:rPr>
+                <w:rFonts w:eastAsia="Times New Roman"/>
+                <w:lang w:val="en-GB"/>
+              </w:rPr>
+              <w:t>k</w:t>
             </w:r>
           </w:p>
         </w:tc>
@@ -14781,7 +14823,14 @@
                 <w:rFonts w:eastAsia="Times New Roman"/>
                 <w:lang w:val="en-GB"/>
               </w:rPr>
-              <w:t>425k</w:t>
+              <w:t>379</w:t>
+            </w:r>
+            <w:r>
+              <w:rPr>
+                <w:rFonts w:eastAsia="Times New Roman"/>
+                <w:lang w:val="en-GB"/>
+              </w:rPr>
+              <w:t>k</w:t>
             </w:r>
           </w:p>
         </w:tc>
@@ -14857,7 +14906,103 @@
         <w:rPr>
           <w:lang w:val="en-GB"/>
         </w:rPr>
-        <w:t>The result of 1</w:t>
+        <w:t xml:space="preserve">The result of </w:t>
+      </w:r>
+      <w:r>
+        <w:rPr>
+          <w:lang w:val="en-GB"/>
+        </w:rPr>
+        <w:t>379k</w:t>
+      </w:r>
+      <w:r>
+        <w:rPr>
+          <w:lang w:val="en-GB"/>
+        </w:rPr>
+        <w:t xml:space="preserve"> is most likely low, as it based on an ideal compilation of the instructions, yet using a simple factor-10 rule of thumb it is still possible for the CC430 to run the code, as it has a 20</w:t>
+      </w:r>
+      <w:r>
+        <w:rPr>
+          <w:lang w:val="en-GB"/>
+        </w:rPr>
+        <w:t xml:space="preserve"> </w:t>
+      </w:r>
+      <w:r>
+        <w:rPr>
+          <w:lang w:val="en-GB"/>
+        </w:rPr>
+        <w:t xml:space="preserve">MHz clock, and with a factor-10 </w:t>
+      </w:r>
+      <w:r>
+        <w:rPr>
+          <w:lang w:val="en-GB"/>
+        </w:rPr>
+        <w:t>increase</w:t>
+      </w:r>
+      <w:r>
+        <w:rPr>
+          <w:lang w:val="en-GB"/>
+        </w:rPr>
+        <w:t>,</w:t>
+      </w:r>
+      <w:r>
+        <w:rPr>
+          <w:lang w:val="en-GB"/>
+        </w:rPr>
+        <w:t xml:space="preserve"> a </w:t>
+      </w:r>
+      <w:r>
+        <w:rPr>
+          <w:lang w:val="en-GB"/>
+        </w:rPr>
+        <w:t>3.8</w:t>
+      </w:r>
+      <w:r>
+        <w:rPr>
+          <w:lang w:val="en-GB"/>
+        </w:rPr>
+        <w:t>MHz</w:t>
+      </w:r>
+      <w:r>
+        <w:rPr>
+          <w:lang w:val="en-GB"/>
+        </w:rPr>
+        <w:t xml:space="preserve"> clock would be sufficient. </w:t>
+      </w:r>
+      <w:r>
+        <w:rPr>
+          <w:lang w:val="en-GB"/>
+        </w:rPr>
+        <w:t xml:space="preserve"> This will also allow </w:t>
+      </w:r>
+      <w:r>
+        <w:rPr>
+          <w:lang w:val="en-GB"/>
+        </w:rPr>
+        <w:t>very</w:t>
+      </w:r>
+      <w:r>
+        <w:rPr>
+          <w:lang w:val="en-GB"/>
+        </w:rPr>
+        <w:t xml:space="preserve"> low power consumption on the microcontroller, as it uses 160uA per MHz, and as 1MHz</w:t>
+      </w:r>
+      <w:r>
+        <w:rPr>
+          <w:lang w:val="en-GB"/>
+        </w:rPr>
+        <w:t xml:space="preserve"> (not with a factor-10)</w:t>
+      </w:r>
+      <w:r>
+        <w:rPr>
+          <w:lang w:val="en-GB"/>
+        </w:rPr>
+        <w:t xml:space="preserve"> is sufficient that is </w:t>
+      </w:r>
+      <w:r>
+        <w:rPr>
+          <w:lang w:val="en-GB"/>
+        </w:rPr>
+        <w:t>very good</w:t>
       </w:r>
       <w:r>
         <w:rPr>
@@ -14865,90 +15010,6 @@
         </w:rPr>
         <w:t>.</w:t>
       </w:r>
-      <w:r>
-        <w:rPr>
-          <w:lang w:val="en-GB"/>
-        </w:rPr>
-        <w:t>1 is most likely low, as it based on an ideal compilation of the instructions, yet using a simple factor-10 rule of thumb it is still possible for the CC430 to run the code, as it has a 20</w:t>
-      </w:r>
-      <w:r>
-        <w:rPr>
-          <w:lang w:val="en-GB"/>
-        </w:rPr>
-        <w:t xml:space="preserve"> </w:t>
-      </w:r>
-      <w:r>
-        <w:rPr>
-          <w:lang w:val="en-GB"/>
-        </w:rPr>
-        <w:t xml:space="preserve">MHz clock, and with a factor-10 </w:t>
-      </w:r>
-      <w:r>
-        <w:rPr>
-          <w:lang w:val="en-GB"/>
-        </w:rPr>
-        <w:t>increase</w:t>
-      </w:r>
-      <w:r>
-        <w:rPr>
-          <w:lang w:val="en-GB"/>
-        </w:rPr>
-        <w:t>,</w:t>
-      </w:r>
-      <w:r>
-        <w:rPr>
-          <w:lang w:val="en-GB"/>
-        </w:rPr>
-        <w:t xml:space="preserve"> a </w:t>
-      </w:r>
-      <w:r>
-        <w:rPr>
-          <w:lang w:val="en-GB"/>
-        </w:rPr>
-        <w:t>4.25</w:t>
-      </w:r>
-      <w:r>
-        <w:rPr>
-          <w:lang w:val="en-GB"/>
-        </w:rPr>
-        <w:t>MHz</w:t>
-      </w:r>
-      <w:r>
-        <w:rPr>
-          <w:lang w:val="en-GB"/>
-        </w:rPr>
-        <w:t xml:space="preserve"> clock would be sufficient. </w:t>
-      </w:r>
-      <w:r>
-        <w:rPr>
-          <w:lang w:val="en-GB"/>
-        </w:rPr>
-        <w:t xml:space="preserve"> This will also allow </w:t>
-      </w:r>
-      <w:r>
-        <w:rPr>
-          <w:lang w:val="en-GB"/>
-        </w:rPr>
-        <w:t>very</w:t>
-      </w:r>
-      <w:r>
-        <w:rPr>
-          <w:lang w:val="en-GB"/>
-        </w:rPr>
-        <w:t xml:space="preserve"> low power consumption on the microcontroller, as it uses 160uA per MHz, and as 1MHz is sufficient that is </w:t>
-      </w:r>
-      <w:r>
-        <w:rPr>
-          <w:lang w:val="en-GB"/>
-        </w:rPr>
-        <w:t>very good</w:t>
-      </w:r>
-      <w:r>
-        <w:rPr>
-          <w:lang w:val="en-GB"/>
-        </w:rPr>
-        <w:t>.</w:t>
-      </w:r>
     </w:p>
     <w:p>
       <w:pPr>
@@ -15021,7 +15082,14 @@
         <w:rPr>
           <w:lang w:val="en-GB"/>
         </w:rPr>
-        <w:t xml:space="preserve"> Timed TLM version for the Microcontroller solution, other than to gain experience with Timed TLM, and for that reason the </w:t>
+        <w:t xml:space="preserve"> Timed TLM version for the Microcontroller solution, other than to gain experience </w:t>
+      </w:r>
+      <w:r>
+        <w:rPr>
+          <w:lang w:val="en-GB"/>
+        </w:rPr>
+        <w:lastRenderedPageBreak/>
+        <w:t xml:space="preserve">with Timed TLM, and for that reason the </w:t>
       </w:r>
       <w:proofErr w:type="spellStart"/>
       <w:r>
@@ -15258,10 +15326,10 @@
       </w:pPr>
       <w:r>
         <w:object w:dxaOrig="11961" w:dyaOrig="10714">
-          <v:shape id="_x0000_i1036" type="#_x0000_t75" style="width:481.5pt;height:431.25pt" o:ole="">
+          <v:shape id="_x0000_i1037" type="#_x0000_t75" style="width:481.5pt;height:431.25pt" o:ole="">
             <v:imagedata r:id="rId31" o:title=""/>
           </v:shape>
-          <o:OLEObject Type="Embed" ProgID="Visio.Drawing.11" ShapeID="_x0000_i1036" DrawAspect="Content" ObjectID="_1361357275" r:id="rId32"/>
+          <o:OLEObject Type="Embed" ProgID="Visio.Drawing.11" ShapeID="_x0000_i1037" DrawAspect="Content" ObjectID="_1361358328" r:id="rId32"/>
         </w:object>
       </w:r>
     </w:p>
@@ -19441,7 +19509,7 @@
                 <w:rFonts w:eastAsia="Times New Roman"/>
                 <w:lang w:val="en-GB"/>
               </w:rPr>
-              <w:t>160</w:t>
+              <w:t>65</w:t>
             </w:r>
             <w:r>
               <w:rPr>
@@ -19504,7 +19572,7 @@
                 <w:rFonts w:eastAsia="Times New Roman"/>
                 <w:lang w:val="en-GB"/>
               </w:rPr>
-              <w:t>500</w:t>
+              <w:t>405</w:t>
             </w:r>
           </w:p>
         </w:tc>
@@ -19563,7 +19631,7 @@
                 <w:rFonts w:eastAsia="Times New Roman"/>
                 <w:lang w:val="en-GB"/>
               </w:rPr>
-              <w:t>25</w:t>
+              <w:t>20.3</w:t>
             </w:r>
             <w:r>
               <w:rPr>
@@ -19651,7 +19719,7 @@
                 <w:rFonts w:eastAsia="Times New Roman"/>
                 <w:lang w:val="en-GB"/>
               </w:rPr>
-              <w:t>162</w:t>
+              <w:t>72</w:t>
             </w:r>
             <w:r>
               <w:rPr>
@@ -19736,7 +19804,7 @@
                 <w:rFonts w:eastAsia="Times New Roman"/>
                 <w:lang w:val="en-GB"/>
               </w:rPr>
-              <w:t>502</w:t>
+              <w:t>412</w:t>
             </w:r>
           </w:p>
         </w:tc>
@@ -19794,7 +19862,14 @@
                 <w:rFonts w:eastAsia="Times New Roman"/>
                 <w:lang w:val="en-GB"/>
               </w:rPr>
-              <w:t>25.1</w:t>
+              <w:t>2</w:t>
+            </w:r>
+            <w:r>
+              <w:rPr>
+                <w:rFonts w:eastAsia="Times New Roman"/>
+                <w:lang w:val="en-GB"/>
+              </w:rPr>
+              <w:t>0.6</w:t>
             </w:r>
             <w:r>
               <w:rPr>
@@ -20149,7 +20224,7 @@
                 <w:rFonts w:eastAsia="Times New Roman"/>
                 <w:lang w:val="en-GB"/>
               </w:rPr>
-              <w:t>338</w:t>
+              <w:t>329</w:t>
             </w:r>
             <w:r>
               <w:rPr>
@@ -21661,6 +21736,7 @@
         <w:rPr>
           <w:lang w:val="en-GB"/>
         </w:rPr>
+        <w:lastRenderedPageBreak/>
         <w:t xml:space="preserve">There are also several </w:t>
       </w:r>
       <w:proofErr w:type="spellStart"/>
@@ -21713,14 +21789,19 @@
         <w:rPr>
           <w:lang w:val="en-GB"/>
         </w:rPr>
-        <w:t xml:space="preserve"> up to 3G FPGA. The family supports up to 5G. As it is also mentioned in the risk analysis there are very few </w:t>
-      </w:r>
-      <w:r>
-        <w:rPr>
-          <w:lang w:val="en-GB"/>
-        </w:rPr>
-        <w:lastRenderedPageBreak/>
-        <w:t xml:space="preserve">FPGA resources in the team, and this section may therefore be less accurate and </w:t>
+        <w:t xml:space="preserve"> up to </w:t>
+      </w:r>
+      <w:r>
+        <w:rPr>
+          <w:lang w:val="en-GB"/>
+        </w:rPr>
+        <w:t>5G FPGA</w:t>
+      </w:r>
+      <w:r>
+        <w:rPr>
+          <w:lang w:val="en-GB"/>
+        </w:rPr>
+        <w:t xml:space="preserve">. As it is also mentioned in the risk analysis there are very few FPGA resources in the team, and this section may therefore be less accurate and </w:t>
       </w:r>
       <w:r>
         <w:rPr>
@@ -21747,7 +21828,7 @@
           <v:shape id="_x0000_i1038" type="#_x0000_t75" style="width:441.75pt;height:584.25pt" o:ole="">
             <v:imagedata r:id="rId33" o:title=""/>
           </v:shape>
-          <o:OLEObject Type="Embed" ProgID="Visio.Drawing.11" ShapeID="_x0000_i1038" DrawAspect="Content" ObjectID="_1361357276" r:id="rId34"/>
+          <o:OLEObject Type="Embed" ProgID="Visio.Drawing.11" ShapeID="_x0000_i1038" DrawAspect="Content" ObjectID="_1361358329" r:id="rId34"/>
         </w:object>
       </w:r>
     </w:p>
@@ -21825,7 +21906,6 @@
                 <w:rFonts w:eastAsia="Times New Roman"/>
                 <w:lang w:val="en-GB"/>
               </w:rPr>
-              <w:lastRenderedPageBreak/>
               <w:t>Frequency</w:t>
             </w:r>
           </w:p>
@@ -21847,7 +21927,21 @@
                 <w:rFonts w:eastAsia="Times New Roman"/>
                 <w:lang w:val="en-GB"/>
               </w:rPr>
-              <w:t>&lt;3,75Gbps</w:t>
+              <w:t>&lt;</w:t>
+            </w:r>
+            <w:r>
+              <w:rPr>
+                <w:rFonts w:eastAsia="Times New Roman"/>
+                <w:lang w:val="en-GB"/>
+              </w:rPr>
+              <w:t>5</w:t>
+            </w:r>
+            <w:r>
+              <w:rPr>
+                <w:rFonts w:eastAsia="Times New Roman"/>
+                <w:lang w:val="en-GB"/>
+              </w:rPr>
+              <w:t>Gbps</w:t>
             </w:r>
           </w:p>
         </w:tc>
@@ -23429,6 +23523,7 @@
                 <w:rFonts w:eastAsia="Times New Roman"/>
                 <w:lang w:val="en-GB"/>
               </w:rPr>
+              <w:lastRenderedPageBreak/>
               <w:t>Communication.DataParser</w:t>
             </w:r>
             <w:proofErr w:type="spellEnd"/>
@@ -23458,7 +23553,6 @@
                 <w:rFonts w:eastAsia="Times New Roman"/>
                 <w:lang w:val="en-GB"/>
               </w:rPr>
-              <w:lastRenderedPageBreak/>
               <w:t>33</w:t>
             </w:r>
             <w:r>
@@ -23603,7 +23697,6 @@
                 <w:rFonts w:eastAsia="Times New Roman"/>
                 <w:lang w:val="en-GB"/>
               </w:rPr>
-              <w:lastRenderedPageBreak/>
               <w:t>10</w:t>
             </w:r>
             <w:r>
@@ -23648,7 +23741,6 @@
                 <w:rFonts w:eastAsia="Times New Roman"/>
                 <w:lang w:val="en-GB"/>
               </w:rPr>
-              <w:lastRenderedPageBreak/>
               <w:t>ISM</w:t>
             </w:r>
           </w:p>
@@ -23671,6 +23763,66 @@
                 <w:lang w:val="en-GB"/>
               </w:rPr>
               <w:t>Receive/Transmit across ISM</w:t>
+            </w:r>
+          </w:p>
+          <w:p>
+            <w:pPr>
+              <w:numPr>
+                <w:ilvl w:val="0"/>
+                <w:numId w:val="16"/>
+              </w:numPr>
+              <w:spacing w:after="0"/>
+              <w:rPr>
+                <w:rFonts w:eastAsia="Times New Roman"/>
+                <w:lang w:val="en-GB"/>
+              </w:rPr>
+            </w:pPr>
+            <w:r>
+              <w:rPr>
+                <w:rFonts w:eastAsia="Times New Roman"/>
+                <w:lang w:val="en-GB"/>
+              </w:rPr>
+              <w:t>ADC: 3.8G (40k)</w:t>
+            </w:r>
+          </w:p>
+          <w:p>
+            <w:pPr>
+              <w:numPr>
+                <w:ilvl w:val="0"/>
+                <w:numId w:val="16"/>
+              </w:numPr>
+              <w:spacing w:after="0"/>
+              <w:rPr>
+                <w:rFonts w:eastAsia="Times New Roman"/>
+                <w:lang w:val="en-GB"/>
+              </w:rPr>
+            </w:pPr>
+            <w:r>
+              <w:rPr>
+                <w:rFonts w:eastAsia="Times New Roman"/>
+                <w:lang w:val="en-GB"/>
+              </w:rPr>
+              <w:t>Oscillator ctrl.: 200M (20k)</w:t>
+            </w:r>
+          </w:p>
+          <w:p>
+            <w:pPr>
+              <w:numPr>
+                <w:ilvl w:val="0"/>
+                <w:numId w:val="16"/>
+              </w:numPr>
+              <w:spacing w:after="0"/>
+              <w:rPr>
+                <w:rFonts w:eastAsia="Times New Roman"/>
+                <w:lang w:val="en-GB"/>
+              </w:rPr>
+            </w:pPr>
+            <w:r>
+              <w:rPr>
+                <w:rFonts w:eastAsia="Times New Roman"/>
+                <w:lang w:val="en-GB"/>
+              </w:rPr>
+              <w:t>Protocol: 2M (140k)</w:t>
             </w:r>
           </w:p>
         </w:tc>
@@ -23977,6 +24129,14 @@
               <w:t>s</w:t>
             </w:r>
             <w:proofErr w:type="spellEnd"/>
+            <w:r>
+              <w:rPr>
+                <w:rFonts w:eastAsia="Times New Roman"/>
+                <w:b/>
+                <w:lang w:val="en-GB"/>
+              </w:rPr>
+              <w:t xml:space="preserve"> (gates)</w:t>
+            </w:r>
           </w:p>
         </w:tc>
       </w:tr>
@@ -24023,22 +24183,6 @@
                 <w:rFonts w:eastAsia="Times New Roman"/>
                 <w:lang w:val="en-GB"/>
               </w:rPr>
-              <w:t xml:space="preserve">1(ADC) + </w:t>
-            </w:r>
-          </w:p>
-          <w:p>
-            <w:pPr>
-              <w:spacing w:after="0"/>
-              <w:rPr>
-                <w:rFonts w:eastAsia="Times New Roman"/>
-                <w:lang w:val="en-GB"/>
-              </w:rPr>
-            </w:pPr>
-            <w:r>
-              <w:rPr>
-                <w:rFonts w:eastAsia="Times New Roman"/>
-                <w:lang w:val="en-GB"/>
-              </w:rPr>
               <w:t>10</w:t>
             </w:r>
             <w:r>
@@ -24046,6 +24190,29 @@
                 <w:rFonts w:eastAsia="Times New Roman"/>
                 <w:lang w:val="en-GB"/>
               </w:rPr>
+              <w:t xml:space="preserve">(ADC) + </w:t>
+            </w:r>
+          </w:p>
+          <w:p>
+            <w:pPr>
+              <w:spacing w:after="0"/>
+              <w:rPr>
+                <w:rFonts w:eastAsia="Times New Roman"/>
+                <w:lang w:val="en-GB"/>
+              </w:rPr>
+            </w:pPr>
+            <w:r>
+              <w:rPr>
+                <w:rFonts w:eastAsia="Times New Roman"/>
+                <w:lang w:val="en-GB"/>
+              </w:rPr>
+              <w:t>1</w:t>
+            </w:r>
+            <w:r>
+              <w:rPr>
+                <w:rFonts w:eastAsia="Times New Roman"/>
+                <w:lang w:val="en-GB"/>
+              </w:rPr>
               <w:t>(</w:t>
             </w:r>
             <w:proofErr w:type="spellStart"/>
@@ -24078,7 +24245,7 @@
                 <w:rFonts w:eastAsia="Times New Roman"/>
                 <w:lang w:val="en-GB"/>
               </w:rPr>
-              <w:t>6</w:t>
+              <w:t>7</w:t>
             </w:r>
             <w:r>
               <w:rPr>
@@ -24101,7 +24268,14 @@
                 <w:rFonts w:eastAsia="Times New Roman"/>
                 <w:lang w:val="en-GB"/>
               </w:rPr>
-              <w:t>2(</w:t>
+              <w:t>1</w:t>
+            </w:r>
+            <w:r>
+              <w:rPr>
+                <w:rFonts w:eastAsia="Times New Roman"/>
+                <w:lang w:val="en-GB"/>
+              </w:rPr>
+              <w:t>(</w:t>
             </w:r>
             <w:proofErr w:type="spellStart"/>
             <w:r>
@@ -24174,6 +24348,13 @@
                 <w:lang w:val="en-GB"/>
               </w:rPr>
               <w:t>k</w:t>
+            </w:r>
+            <w:r>
+              <w:rPr>
+                <w:rFonts w:eastAsia="Times New Roman"/>
+                <w:lang w:val="en-GB"/>
+              </w:rPr>
+              <w:t xml:space="preserve"> (150)</w:t>
             </w:r>
           </w:p>
         </w:tc>
@@ -24221,30 +24402,37 @@
                 <w:rFonts w:eastAsia="Times New Roman"/>
                 <w:lang w:val="en-GB"/>
               </w:rPr>
-              <w:t>2</w:t>
-            </w:r>
-            <w:r>
-              <w:rPr>
-                <w:rFonts w:eastAsia="Times New Roman"/>
-                <w:lang w:val="en-GB"/>
-              </w:rPr>
-              <w:t xml:space="preserve">00(Enc) + </w:t>
-            </w:r>
-          </w:p>
-          <w:p>
-            <w:pPr>
-              <w:spacing w:after="0"/>
-              <w:rPr>
-                <w:rFonts w:eastAsia="Times New Roman"/>
-                <w:lang w:val="en-GB"/>
-              </w:rPr>
-            </w:pPr>
-            <w:r>
-              <w:rPr>
-                <w:rFonts w:eastAsia="Times New Roman"/>
-                <w:lang w:val="en-GB"/>
-              </w:rPr>
-              <w:t>2*33(</w:t>
+              <w:t>50</w:t>
+            </w:r>
+            <w:r>
+              <w:rPr>
+                <w:rFonts w:eastAsia="Times New Roman"/>
+                <w:lang w:val="en-GB"/>
+              </w:rPr>
+              <w:t xml:space="preserve">(Enc) + </w:t>
+            </w:r>
+          </w:p>
+          <w:p>
+            <w:pPr>
+              <w:spacing w:after="0"/>
+              <w:rPr>
+                <w:rFonts w:eastAsia="Times New Roman"/>
+                <w:lang w:val="en-GB"/>
+              </w:rPr>
+            </w:pPr>
+            <w:r>
+              <w:rPr>
+                <w:rFonts w:eastAsia="Times New Roman"/>
+                <w:lang w:val="en-GB"/>
+              </w:rPr>
+              <w:t>1</w:t>
+            </w:r>
+            <w:r>
+              <w:rPr>
+                <w:rFonts w:eastAsia="Times New Roman"/>
+                <w:lang w:val="en-GB"/>
+              </w:rPr>
+              <w:t>(</w:t>
             </w:r>
             <w:proofErr w:type="spellStart"/>
             <w:r>
@@ -24276,7 +24464,7 @@
                 <w:rFonts w:eastAsia="Times New Roman"/>
                 <w:lang w:val="en-GB"/>
               </w:rPr>
-              <w:t>160</w:t>
+              <w:t>10</w:t>
             </w:r>
             <w:r>
               <w:rPr>
@@ -24315,7 +24503,21 @@
                 <w:rFonts w:eastAsia="Times New Roman"/>
                 <w:lang w:val="en-GB"/>
               </w:rPr>
-              <w:t>2*37(</w:t>
+              <w:t>1</w:t>
+            </w:r>
+            <w:r>
+              <w:rPr>
+                <w:rFonts w:eastAsia="Times New Roman"/>
+                <w:lang w:val="en-GB"/>
+              </w:rPr>
+              <w:t xml:space="preserve"> </w:t>
+            </w:r>
+            <w:r>
+              <w:rPr>
+                <w:rFonts w:eastAsia="Times New Roman"/>
+                <w:lang w:val="en-GB"/>
+              </w:rPr>
+              <w:t>(</w:t>
             </w:r>
             <w:proofErr w:type="spellStart"/>
             <w:r>
@@ -24331,14 +24533,106 @@
                 <w:rFonts w:eastAsia="Times New Roman"/>
                 <w:lang w:val="en-GB"/>
               </w:rPr>
-              <w:t xml:space="preserve">) = </w:t>
-            </w:r>
-            <w:r>
-              <w:rPr>
-                <w:rFonts w:eastAsia="Times New Roman"/>
-                <w:lang w:val="en-GB"/>
-              </w:rPr>
-              <w:t>500</w:t>
+              <w:t>)</w:t>
+            </w:r>
+            <w:r>
+              <w:rPr>
+                <w:rFonts w:eastAsia="Times New Roman"/>
+                <w:lang w:val="en-GB"/>
+              </w:rPr>
+              <w:t xml:space="preserve"> +</w:t>
+            </w:r>
+          </w:p>
+          <w:p>
+            <w:pPr>
+              <w:spacing w:after="0"/>
+              <w:rPr>
+                <w:rFonts w:eastAsia="Times New Roman"/>
+                <w:lang w:val="en-GB"/>
+              </w:rPr>
+            </w:pPr>
+            <w:r>
+              <w:rPr>
+                <w:rFonts w:eastAsia="Times New Roman"/>
+                <w:lang w:val="en-GB"/>
+              </w:rPr>
+              <w:t>200M/50</w:t>
+            </w:r>
+            <w:r>
+              <w:rPr>
+                <w:rFonts w:eastAsia="Times New Roman"/>
+                <w:lang w:val="en-GB"/>
+              </w:rPr>
+              <w:t xml:space="preserve"> </w:t>
+            </w:r>
+            <w:r>
+              <w:rPr>
+                <w:rFonts w:eastAsia="Times New Roman"/>
+                <w:lang w:val="en-GB"/>
+              </w:rPr>
+              <w:t xml:space="preserve">(ISM </w:t>
+            </w:r>
+            <w:proofErr w:type="spellStart"/>
+            <w:r>
+              <w:rPr>
+                <w:rFonts w:eastAsia="Times New Roman"/>
+                <w:lang w:val="en-GB"/>
+              </w:rPr>
+              <w:t>Osc</w:t>
+            </w:r>
+            <w:proofErr w:type="spellEnd"/>
+            <w:r>
+              <w:rPr>
+                <w:rFonts w:eastAsia="Times New Roman"/>
+                <w:lang w:val="en-GB"/>
+              </w:rPr>
+              <w:t>) +</w:t>
+            </w:r>
+          </w:p>
+          <w:p>
+            <w:pPr>
+              <w:spacing w:after="0"/>
+              <w:rPr>
+                <w:rFonts w:eastAsia="Times New Roman"/>
+                <w:lang w:val="en-GB"/>
+              </w:rPr>
+            </w:pPr>
+            <w:r>
+              <w:rPr>
+                <w:rFonts w:eastAsia="Times New Roman"/>
+                <w:lang w:val="en-GB"/>
+              </w:rPr>
+              <w:t xml:space="preserve">2M / 50 (ISM </w:t>
+            </w:r>
+            <w:proofErr w:type="spellStart"/>
+            <w:r>
+              <w:rPr>
+                <w:rFonts w:eastAsia="Times New Roman"/>
+                <w:lang w:val="en-GB"/>
+              </w:rPr>
+              <w:t>prot</w:t>
+            </w:r>
+            <w:proofErr w:type="spellEnd"/>
+            <w:r>
+              <w:rPr>
+                <w:rFonts w:eastAsia="Times New Roman"/>
+                <w:lang w:val="en-GB"/>
+              </w:rPr>
+              <w:t xml:space="preserve">) </w:t>
+            </w:r>
+            <w:r>
+              <w:rPr>
+                <w:rFonts w:eastAsia="Times New Roman"/>
+                <w:lang w:val="en-GB"/>
+              </w:rPr>
+              <w:t xml:space="preserve">= </w:t>
+            </w:r>
+            <w:r>
+              <w:rPr>
+                <w:rFonts w:eastAsia="Times New Roman"/>
+                <w:lang w:val="en-GB"/>
+              </w:rPr>
+              <w:t>4M</w:t>
             </w:r>
           </w:p>
         </w:tc>
@@ -24396,14 +24690,7 @@
                 <w:rFonts w:eastAsia="Times New Roman"/>
                 <w:lang w:val="en-GB"/>
               </w:rPr>
-              <w:t>25</w:t>
-            </w:r>
-            <w:r>
-              <w:rPr>
-                <w:rFonts w:eastAsia="Times New Roman"/>
-                <w:lang w:val="en-GB"/>
-              </w:rPr>
-              <w:t>k</w:t>
+              <w:t>200M (160k)</w:t>
             </w:r>
           </w:p>
         </w:tc>
@@ -24451,7 +24738,21 @@
                 <w:rFonts w:eastAsia="Times New Roman"/>
                 <w:lang w:val="en-GB"/>
               </w:rPr>
-              <w:t>2*37(</w:t>
+              <w:t xml:space="preserve">3.8G / 50 </w:t>
+            </w:r>
+            <w:r>
+              <w:rPr>
+                <w:rFonts w:eastAsia="Times New Roman"/>
+                <w:lang w:val="en-GB"/>
+              </w:rPr>
+              <w:t>(</w:t>
+            </w:r>
+            <w:r>
+              <w:rPr>
+                <w:rFonts w:eastAsia="Times New Roman"/>
+                <w:lang w:val="en-GB"/>
+              </w:rPr>
+              <w:t xml:space="preserve">ISM </w:t>
             </w:r>
             <w:proofErr w:type="spellStart"/>
             <w:r>
@@ -24459,6 +24760,100 @@
                 <w:rFonts w:eastAsia="Times New Roman"/>
                 <w:lang w:val="en-GB"/>
               </w:rPr>
+              <w:t>adc</w:t>
+            </w:r>
+            <w:proofErr w:type="spellEnd"/>
+            <w:r>
+              <w:rPr>
+                <w:rFonts w:eastAsia="Times New Roman"/>
+                <w:lang w:val="en-GB"/>
+              </w:rPr>
+              <w:t>) +</w:t>
+            </w:r>
+          </w:p>
+          <w:p>
+            <w:pPr>
+              <w:spacing w:after="0"/>
+              <w:rPr>
+                <w:rFonts w:eastAsia="Times New Roman"/>
+                <w:lang w:val="en-GB"/>
+              </w:rPr>
+            </w:pPr>
+            <w:r>
+              <w:rPr>
+                <w:rFonts w:eastAsia="Times New Roman"/>
+                <w:lang w:val="en-GB"/>
+              </w:rPr>
+              <w:t xml:space="preserve">2M / 50 (ISM </w:t>
+            </w:r>
+            <w:proofErr w:type="spellStart"/>
+            <w:r>
+              <w:rPr>
+                <w:rFonts w:eastAsia="Times New Roman"/>
+                <w:lang w:val="en-GB"/>
+              </w:rPr>
+              <w:t>prot</w:t>
+            </w:r>
+            <w:proofErr w:type="spellEnd"/>
+            <w:r>
+              <w:rPr>
+                <w:rFonts w:eastAsia="Times New Roman"/>
+                <w:lang w:val="en-GB"/>
+              </w:rPr>
+              <w:t>) +</w:t>
+            </w:r>
+          </w:p>
+          <w:p>
+            <w:pPr>
+              <w:spacing w:after="0"/>
+              <w:rPr>
+                <w:rFonts w:eastAsia="Times New Roman"/>
+                <w:lang w:val="en-GB"/>
+              </w:rPr>
+            </w:pPr>
+            <w:r>
+              <w:rPr>
+                <w:rFonts w:eastAsia="Times New Roman"/>
+                <w:lang w:val="en-GB"/>
+              </w:rPr>
+              <w:t>10</w:t>
+            </w:r>
+            <w:r>
+              <w:rPr>
+                <w:rFonts w:eastAsia="Times New Roman"/>
+                <w:lang w:val="en-GB"/>
+              </w:rPr>
+              <w:t xml:space="preserve"> (parse) +</w:t>
+            </w:r>
+          </w:p>
+          <w:p>
+            <w:pPr>
+              <w:spacing w:after="0"/>
+              <w:rPr>
+                <w:rFonts w:eastAsia="Times New Roman"/>
+                <w:lang w:val="en-GB"/>
+              </w:rPr>
+            </w:pPr>
+            <w:r>
+              <w:rPr>
+                <w:rFonts w:eastAsia="Times New Roman"/>
+                <w:lang w:val="en-GB"/>
+              </w:rPr>
+              <w:t>1</w:t>
+            </w:r>
+            <w:r>
+              <w:rPr>
+                <w:rFonts w:eastAsia="Times New Roman"/>
+                <w:lang w:val="en-GB"/>
+              </w:rPr>
+              <w:t xml:space="preserve"> (</w:t>
+            </w:r>
+            <w:proofErr w:type="spellStart"/>
+            <w:r>
+              <w:rPr>
+                <w:rFonts w:eastAsia="Times New Roman"/>
+                <w:lang w:val="en-GB"/>
+              </w:rPr>
               <w:t>Comm</w:t>
             </w:r>
             <w:proofErr w:type="spellEnd"/>
@@ -24483,30 +24878,14 @@
                 <w:rFonts w:eastAsia="Times New Roman"/>
                 <w:lang w:val="en-GB"/>
               </w:rPr>
-              <w:t>162</w:t>
-            </w:r>
-            <w:r>
-              <w:rPr>
-                <w:rFonts w:eastAsia="Times New Roman"/>
-                <w:lang w:val="en-GB"/>
-              </w:rPr>
-              <w:t xml:space="preserve"> (parse) +</w:t>
-            </w:r>
-          </w:p>
-          <w:p>
-            <w:pPr>
-              <w:spacing w:after="0"/>
-              <w:rPr>
-                <w:rFonts w:eastAsia="Times New Roman"/>
-                <w:lang w:val="en-GB"/>
-              </w:rPr>
-            </w:pPr>
-            <w:r>
-              <w:rPr>
-                <w:rFonts w:eastAsia="Times New Roman"/>
-                <w:lang w:val="en-GB"/>
-              </w:rPr>
-              <w:t>2*33 (</w:t>
+              <w:t>5</w:t>
+            </w:r>
+            <w:r>
+              <w:rPr>
+                <w:rFonts w:eastAsia="Times New Roman"/>
+                <w:lang w:val="en-GB"/>
+              </w:rPr>
+              <w:t>0 (</w:t>
             </w:r>
             <w:proofErr w:type="spellStart"/>
             <w:r>
@@ -24514,7 +24893,7 @@
                 <w:rFonts w:eastAsia="Times New Roman"/>
                 <w:lang w:val="en-GB"/>
               </w:rPr>
-              <w:t>Comm</w:t>
+              <w:t>dec</w:t>
             </w:r>
             <w:proofErr w:type="spellEnd"/>
             <w:r>
@@ -24522,45 +24901,6 @@
                 <w:rFonts w:eastAsia="Times New Roman"/>
                 <w:lang w:val="en-GB"/>
               </w:rPr>
-              <w:t>) +</w:t>
-            </w:r>
-          </w:p>
-          <w:p>
-            <w:pPr>
-              <w:spacing w:after="0"/>
-              <w:rPr>
-                <w:rFonts w:eastAsia="Times New Roman"/>
-                <w:lang w:val="en-GB"/>
-              </w:rPr>
-            </w:pPr>
-            <w:r>
-              <w:rPr>
-                <w:rFonts w:eastAsia="Times New Roman"/>
-                <w:lang w:val="en-GB"/>
-              </w:rPr>
-              <w:t>2</w:t>
-            </w:r>
-            <w:r>
-              <w:rPr>
-                <w:rFonts w:eastAsia="Times New Roman"/>
-                <w:lang w:val="en-GB"/>
-              </w:rPr>
-              <w:t>00 (</w:t>
-            </w:r>
-            <w:proofErr w:type="spellStart"/>
-            <w:r>
-              <w:rPr>
-                <w:rFonts w:eastAsia="Times New Roman"/>
-                <w:lang w:val="en-GB"/>
-              </w:rPr>
-              <w:t>dec</w:t>
-            </w:r>
-            <w:proofErr w:type="spellEnd"/>
-            <w:r>
-              <w:rPr>
-                <w:rFonts w:eastAsia="Times New Roman"/>
-                <w:lang w:val="en-GB"/>
-              </w:rPr>
               <w:t xml:space="preserve">) = </w:t>
             </w:r>
             <w:r>
@@ -24568,7 +24908,7 @@
                 <w:rFonts w:eastAsia="Times New Roman"/>
                 <w:lang w:val="en-GB"/>
               </w:rPr>
-              <w:t>502</w:t>
+              <w:t>150M</w:t>
             </w:r>
           </w:p>
         </w:tc>
@@ -24626,7 +24966,7 @@
                 <w:rFonts w:eastAsia="Times New Roman"/>
                 <w:lang w:val="en-GB"/>
               </w:rPr>
-              <w:t>25.1</w:t>
+              <w:t>3.8G</w:t>
             </w:r>
             <w:r>
               <w:rPr>
@@ -24635,6 +24975,36 @@
               </w:rPr>
               <w:t>k</w:t>
             </w:r>
+            <w:r>
+              <w:rPr>
+                <w:rFonts w:eastAsia="Times New Roman"/>
+                <w:lang w:val="en-GB"/>
+              </w:rPr>
+              <w:t xml:space="preserve"> (40k – protocol is already included</w:t>
+            </w:r>
+            <w:r>
+              <w:rPr>
+                <w:rFonts w:eastAsia="Times New Roman"/>
+                <w:lang w:val="en-GB"/>
+              </w:rPr>
+              <w:t xml:space="preserve"> above</w:t>
+            </w:r>
+            <w:r>
+              <w:rPr>
+                <w:rFonts w:eastAsia="Times New Roman"/>
+                <w:lang w:val="en-GB"/>
+              </w:rPr>
+              <w:t>)</w:t>
+            </w:r>
+          </w:p>
+          <w:p>
+            <w:pPr>
+              <w:jc w:val="center"/>
+              <w:rPr>
+                <w:rFonts w:eastAsia="Times New Roman"/>
+                <w:lang w:val="en-GB"/>
+              </w:rPr>
+            </w:pPr>
           </w:p>
         </w:tc>
       </w:tr>
@@ -24681,7 +25051,14 @@
                 <w:rFonts w:eastAsia="Times New Roman"/>
                 <w:lang w:val="en-GB"/>
               </w:rPr>
-              <w:t>2 (</w:t>
+              <w:t>1</w:t>
+            </w:r>
+            <w:r>
+              <w:rPr>
+                <w:rFonts w:eastAsia="Times New Roman"/>
+                <w:lang w:val="en-GB"/>
+              </w:rPr>
+              <w:t xml:space="preserve"> (</w:t>
             </w:r>
             <w:proofErr w:type="spellStart"/>
             <w:r>
@@ -24729,7 +25106,14 @@
                 <w:rFonts w:eastAsia="Times New Roman"/>
                 <w:lang w:val="en-GB"/>
               </w:rPr>
-              <w:t>2 (</w:t>
+              <w:t>1</w:t>
+            </w:r>
+            <w:r>
+              <w:rPr>
+                <w:rFonts w:eastAsia="Times New Roman"/>
+                <w:lang w:val="en-GB"/>
+              </w:rPr>
+              <w:t xml:space="preserve"> (</w:t>
             </w:r>
             <w:proofErr w:type="spellStart"/>
             <w:r>
@@ -24761,7 +25145,14 @@
                 <w:rFonts w:eastAsia="Times New Roman"/>
                 <w:lang w:val="en-GB"/>
               </w:rPr>
-              <w:t>10 (DAC) = 15</w:t>
+              <w:t>10 (DAC) = 1</w:t>
+            </w:r>
+            <w:r>
+              <w:rPr>
+                <w:rFonts w:eastAsia="Times New Roman"/>
+                <w:lang w:val="en-GB"/>
+              </w:rPr>
+              <w:t>3</w:t>
             </w:r>
           </w:p>
         </w:tc>
@@ -24803,7 +25194,21 @@
                 <w:rFonts w:eastAsia="Times New Roman"/>
                 <w:lang w:val="en-GB"/>
               </w:rPr>
-              <w:t>120k</w:t>
+              <w:t>104</w:t>
+            </w:r>
+            <w:r>
+              <w:rPr>
+                <w:rFonts w:eastAsia="Times New Roman"/>
+                <w:lang w:val="en-GB"/>
+              </w:rPr>
+              <w:t>k</w:t>
+            </w:r>
+            <w:r>
+              <w:rPr>
+                <w:rFonts w:eastAsia="Times New Roman"/>
+                <w:lang w:val="en-GB"/>
+              </w:rPr>
+              <w:t xml:space="preserve"> (116)</w:t>
             </w:r>
           </w:p>
         </w:tc>
@@ -24851,7 +25256,14 @@
                 <w:rFonts w:eastAsia="Times New Roman"/>
                 <w:lang w:val="en-GB"/>
               </w:rPr>
-              <w:t>2 (</w:t>
+              <w:t>1</w:t>
+            </w:r>
+            <w:r>
+              <w:rPr>
+                <w:rFonts w:eastAsia="Times New Roman"/>
+                <w:lang w:val="en-GB"/>
+              </w:rPr>
+              <w:t xml:space="preserve"> (</w:t>
             </w:r>
             <w:proofErr w:type="spellStart"/>
             <w:r>
@@ -24909,7 +25321,21 @@
                 <w:rFonts w:eastAsia="Times New Roman"/>
                 <w:lang w:val="en-GB"/>
               </w:rPr>
-              <w:t>16k</w:t>
+              <w:t>8</w:t>
+            </w:r>
+            <w:r>
+              <w:rPr>
+                <w:rFonts w:eastAsia="Times New Roman"/>
+                <w:lang w:val="en-GB"/>
+              </w:rPr>
+              <w:t>k</w:t>
+            </w:r>
+            <w:r>
+              <w:rPr>
+                <w:rFonts w:eastAsia="Times New Roman"/>
+                <w:lang w:val="en-GB"/>
+              </w:rPr>
+              <w:t xml:space="preserve"> (already included)</w:t>
             </w:r>
           </w:p>
         </w:tc>
@@ -24932,6 +25358,92 @@
                 <w:rFonts w:eastAsia="Times New Roman"/>
                 <w:lang w:val="en-GB"/>
               </w:rPr>
+              <w:t>CPU</w:t>
+            </w:r>
+          </w:p>
+        </w:tc>
+        <w:tc>
+          <w:tcPr>
+            <w:tcW w:w="2268" w:type="dxa"/>
+          </w:tcPr>
+          <w:p>
+            <w:pPr>
+              <w:spacing w:after="0"/>
+              <w:rPr>
+                <w:rFonts w:eastAsia="Times New Roman"/>
+                <w:lang w:val="en-GB"/>
+              </w:rPr>
+            </w:pPr>
+            <w:r>
+              <w:rPr>
+                <w:rFonts w:eastAsia="Times New Roman"/>
+                <w:lang w:val="en-GB"/>
+              </w:rPr>
+              <w:t>1</w:t>
+            </w:r>
+          </w:p>
+        </w:tc>
+        <w:tc>
+          <w:tcPr>
+            <w:tcW w:w="2268" w:type="dxa"/>
+          </w:tcPr>
+          <w:p>
+            <w:pPr>
+              <w:spacing w:after="0"/>
+              <w:rPr>
+                <w:rFonts w:eastAsia="Times New Roman"/>
+                <w:lang w:val="en-GB"/>
+              </w:rPr>
+            </w:pPr>
+            <w:r>
+              <w:rPr>
+                <w:rFonts w:eastAsia="Times New Roman"/>
+                <w:lang w:val="en-GB"/>
+              </w:rPr>
+              <w:t>20M</w:t>
+            </w:r>
+          </w:p>
+        </w:tc>
+        <w:tc>
+          <w:tcPr>
+            <w:tcW w:w="2268" w:type="dxa"/>
+          </w:tcPr>
+          <w:p>
+            <w:pPr>
+              <w:spacing w:after="0"/>
+              <w:rPr>
+                <w:rFonts w:eastAsia="Times New Roman"/>
+                <w:lang w:val="en-GB"/>
+              </w:rPr>
+            </w:pPr>
+            <w:r>
+              <w:rPr>
+                <w:rFonts w:eastAsia="Times New Roman"/>
+                <w:lang w:val="en-GB"/>
+              </w:rPr>
+              <w:t>20M (100k)</w:t>
+            </w:r>
+          </w:p>
+        </w:tc>
+      </w:tr>
+      <w:tr>
+        <w:tc>
+          <w:tcPr>
+            <w:tcW w:w="2802" w:type="dxa"/>
+          </w:tcPr>
+          <w:p>
+            <w:pPr>
+              <w:spacing w:after="0"/>
+              <w:rPr>
+                <w:rFonts w:eastAsia="Times New Roman"/>
+                <w:lang w:val="en-GB"/>
+              </w:rPr>
+            </w:pPr>
+            <w:r>
+              <w:rPr>
+                <w:rFonts w:eastAsia="Times New Roman"/>
+                <w:lang w:val="en-GB"/>
+              </w:rPr>
               <w:t>Total</w:t>
             </w:r>
           </w:p>
@@ -24981,7 +25493,7 @@
                 <w:rFonts w:eastAsia="Times New Roman"/>
                 <w:lang w:val="en-GB"/>
               </w:rPr>
-              <w:t>338k</w:t>
+              <w:t>4G (300k)</w:t>
             </w:r>
           </w:p>
         </w:tc>
@@ -25063,6 +25575,7 @@
         <w:rPr>
           <w:lang w:val="en-GB"/>
         </w:rPr>
+        <w:lastRenderedPageBreak/>
         <w:t>An extra set of data has been added for later use: ISM in DSP only and ISM in microcontroller only. These numbers can be used for a Pareto analysis later.</w:t>
       </w:r>
     </w:p>
@@ -25393,7 +25906,6 @@
                 <w:rFonts w:eastAsia="Times New Roman"/>
                 <w:lang w:val="en-GB"/>
               </w:rPr>
-              <w:lastRenderedPageBreak/>
               <w:t>ISM DSP</w:t>
             </w:r>
           </w:p>
@@ -28710,7 +29222,7 @@
 </file>
 
 <file path=customXml/itemProps1.xml><?xml version="1.0" encoding="utf-8"?>
-<ds:datastoreItem xmlns:ds="http://schemas.openxmlformats.org/officeDocument/2006/customXml" ds:itemID="{8B1F5D3B-E15C-4021-854E-A1BD8F604029}">
+<ds:datastoreItem xmlns:ds="http://schemas.openxmlformats.org/officeDocument/2006/customXml" ds:itemID="{7E75AA60-13E3-42EA-AC3E-037F1FEF5E4C}">
   <ds:schemaRefs>
     <ds:schemaRef ds:uri="http://schemas.openxmlformats.org/officeDocument/2006/bibliography"/>
   </ds:schemaRefs>

</xml_diff>